<commit_message>
Poprawnienie odświeżania tokena użytkownika poprzez dodanie tokena odświeżania
</commit_message>
<xml_diff>
--- a/Praca_inżynierska_Łukasz_Domin.docx
+++ b/Praca_inżynierska_Łukasz_Domin.docx
@@ -8878,45 +8878,25 @@
       <w:r>
         <w:t xml:space="preserve">Obraz </w:t>
       </w:r>
-      <w:r>
-        <w:fldChar w:fldCharType="begin"/>
-      </w:r>
-      <w:r>
-        <w:instrText xml:space="preserve"> STYLEREF 4 \s </w:instrText>
-      </w:r>
-      <w:r>
-        <w:fldChar w:fldCharType="separate"/>
-      </w:r>
-      <w:r>
-        <w:rPr>
-          <w:noProof/>
-        </w:rPr>
-        <w:t>2.3.1</w:t>
-      </w:r>
-      <w:r>
-        <w:fldChar w:fldCharType="end"/>
-      </w:r>
+      <w:fldSimple w:instr=" STYLEREF 4 \s ">
+        <w:r>
+          <w:rPr>
+            <w:noProof/>
+          </w:rPr>
+          <w:t>2.3.1</w:t>
+        </w:r>
+      </w:fldSimple>
       <w:r>
         <w:t>.</w:t>
       </w:r>
-      <w:r>
-        <w:fldChar w:fldCharType="begin"/>
-      </w:r>
-      <w:r>
-        <w:instrText xml:space="preserve"> SEQ Obraz \* ARABIC \s 4 </w:instrText>
-      </w:r>
-      <w:r>
-        <w:fldChar w:fldCharType="separate"/>
-      </w:r>
-      <w:r>
-        <w:rPr>
-          <w:noProof/>
-        </w:rPr>
-        <w:t>1</w:t>
-      </w:r>
-      <w:r>
-        <w:fldChar w:fldCharType="end"/>
-      </w:r>
+      <w:fldSimple w:instr=" SEQ Obraz \* ARABIC \s 4 ">
+        <w:r>
+          <w:rPr>
+            <w:noProof/>
+          </w:rPr>
+          <w:t>1</w:t>
+        </w:r>
+      </w:fldSimple>
       <w:r>
         <w:t xml:space="preserve"> Węzeł Roslina</w:t>
       </w:r>
@@ -8988,45 +8968,25 @@
       <w:r>
         <w:t xml:space="preserve">Obraz </w:t>
       </w:r>
-      <w:r>
-        <w:fldChar w:fldCharType="begin"/>
-      </w:r>
-      <w:r>
-        <w:instrText xml:space="preserve"> STYLEREF 4 \s </w:instrText>
-      </w:r>
-      <w:r>
-        <w:fldChar w:fldCharType="separate"/>
-      </w:r>
-      <w:r>
-        <w:rPr>
-          <w:noProof/>
-        </w:rPr>
-        <w:t>2.3.1</w:t>
-      </w:r>
-      <w:r>
-        <w:fldChar w:fldCharType="end"/>
-      </w:r>
+      <w:fldSimple w:instr=" STYLEREF 4 \s ">
+        <w:r>
+          <w:rPr>
+            <w:noProof/>
+          </w:rPr>
+          <w:t>2.3.1</w:t>
+        </w:r>
+      </w:fldSimple>
       <w:r>
         <w:t>.</w:t>
       </w:r>
-      <w:r>
-        <w:fldChar w:fldCharType="begin"/>
-      </w:r>
-      <w:r>
-        <w:instrText xml:space="preserve"> SEQ Obraz \* ARABIC \s 4 </w:instrText>
-      </w:r>
-      <w:r>
-        <w:fldChar w:fldCharType="separate"/>
-      </w:r>
-      <w:r>
-        <w:rPr>
-          <w:noProof/>
-        </w:rPr>
-        <w:t>2</w:t>
-      </w:r>
-      <w:r>
-        <w:fldChar w:fldCharType="end"/>
-      </w:r>
+      <w:fldSimple w:instr=" SEQ Obraz \* ARABIC \s 4 ">
+        <w:r>
+          <w:rPr>
+            <w:noProof/>
+          </w:rPr>
+          <w:t>2</w:t>
+        </w:r>
+      </w:fldSimple>
       <w:r>
         <w:t xml:space="preserve"> Węzeł UzytkownikRoslina</w:t>
       </w:r>
@@ -9475,45 +9435,25 @@
       <w:r>
         <w:t xml:space="preserve">Obraz </w:t>
       </w:r>
-      <w:r>
-        <w:fldChar w:fldCharType="begin"/>
-      </w:r>
-      <w:r>
-        <w:instrText xml:space="preserve"> STYLEREF 4 \s </w:instrText>
-      </w:r>
-      <w:r>
-        <w:fldChar w:fldCharType="separate"/>
-      </w:r>
-      <w:r>
-        <w:rPr>
-          <w:noProof/>
-        </w:rPr>
-        <w:t>2.3.1</w:t>
-      </w:r>
-      <w:r>
-        <w:fldChar w:fldCharType="end"/>
-      </w:r>
+      <w:fldSimple w:instr=" STYLEREF 4 \s ">
+        <w:r>
+          <w:rPr>
+            <w:noProof/>
+          </w:rPr>
+          <w:t>2.3.1</w:t>
+        </w:r>
+      </w:fldSimple>
       <w:r>
         <w:t>.</w:t>
       </w:r>
-      <w:r>
-        <w:fldChar w:fldCharType="begin"/>
-      </w:r>
-      <w:r>
-        <w:instrText xml:space="preserve"> SEQ Obraz \* ARABIC \s 4 </w:instrText>
-      </w:r>
-      <w:r>
-        <w:fldChar w:fldCharType="separate"/>
-      </w:r>
-      <w:r>
-        <w:rPr>
-          <w:noProof/>
-        </w:rPr>
-        <w:t>3</w:t>
-      </w:r>
-      <w:r>
-        <w:fldChar w:fldCharType="end"/>
-      </w:r>
+      <w:fldSimple w:instr=" SEQ Obraz \* ARABIC \s 4 ">
+        <w:r>
+          <w:rPr>
+            <w:noProof/>
+          </w:rPr>
+          <w:t>3</w:t>
+        </w:r>
+      </w:fldSimple>
       <w:r>
         <w:t xml:space="preserve"> Węzeł Wlasciwosc</w:t>
       </w:r>
@@ -9573,45 +9513,25 @@
       <w:r>
         <w:t xml:space="preserve">Obraz </w:t>
       </w:r>
-      <w:r>
-        <w:fldChar w:fldCharType="begin"/>
-      </w:r>
-      <w:r>
-        <w:instrText xml:space="preserve"> STYLEREF 4 \s </w:instrText>
-      </w:r>
-      <w:r>
-        <w:fldChar w:fldCharType="separate"/>
-      </w:r>
-      <w:r>
-        <w:rPr>
-          <w:noProof/>
-        </w:rPr>
-        <w:t>2.3.1</w:t>
-      </w:r>
-      <w:r>
-        <w:fldChar w:fldCharType="end"/>
-      </w:r>
+      <w:fldSimple w:instr=" STYLEREF 4 \s ">
+        <w:r>
+          <w:rPr>
+            <w:noProof/>
+          </w:rPr>
+          <w:t>2.3.1</w:t>
+        </w:r>
+      </w:fldSimple>
       <w:r>
         <w:t>.</w:t>
       </w:r>
-      <w:r>
-        <w:fldChar w:fldCharType="begin"/>
-      </w:r>
-      <w:r>
-        <w:instrText xml:space="preserve"> SEQ Obraz \* ARABIC \s 4 </w:instrText>
-      </w:r>
-      <w:r>
-        <w:fldChar w:fldCharType="separate"/>
-      </w:r>
-      <w:r>
-        <w:rPr>
-          <w:noProof/>
-        </w:rPr>
-        <w:t>4</w:t>
-      </w:r>
-      <w:r>
-        <w:fldChar w:fldCharType="end"/>
-      </w:r>
+      <w:fldSimple w:instr=" SEQ Obraz \* ARABIC \s 4 ">
+        <w:r>
+          <w:rPr>
+            <w:noProof/>
+          </w:rPr>
+          <w:t>4</w:t>
+        </w:r>
+      </w:fldSimple>
       <w:r>
         <w:t xml:space="preserve"> Węzeł UzytkownikWlasciwosc</w:t>
       </w:r>
@@ -9740,45 +9660,25 @@
       <w:r>
         <w:t xml:space="preserve">Obraz </w:t>
       </w:r>
-      <w:r>
-        <w:fldChar w:fldCharType="begin"/>
-      </w:r>
-      <w:r>
-        <w:instrText xml:space="preserve"> STYLEREF 4 \s </w:instrText>
-      </w:r>
-      <w:r>
-        <w:fldChar w:fldCharType="separate"/>
-      </w:r>
-      <w:r>
-        <w:rPr>
-          <w:noProof/>
-        </w:rPr>
-        <w:t>2.3.1</w:t>
-      </w:r>
-      <w:r>
-        <w:fldChar w:fldCharType="end"/>
-      </w:r>
+      <w:fldSimple w:instr=" STYLEREF 4 \s ">
+        <w:r>
+          <w:rPr>
+            <w:noProof/>
+          </w:rPr>
+          <w:t>2.3.1</w:t>
+        </w:r>
+      </w:fldSimple>
       <w:r>
         <w:t>.</w:t>
       </w:r>
-      <w:r>
-        <w:fldChar w:fldCharType="begin"/>
-      </w:r>
-      <w:r>
-        <w:instrText xml:space="preserve"> SEQ Obraz \* ARABIC \s 4 </w:instrText>
-      </w:r>
-      <w:r>
-        <w:fldChar w:fldCharType="separate"/>
-      </w:r>
-      <w:r>
-        <w:rPr>
-          <w:noProof/>
-        </w:rPr>
-        <w:t>5</w:t>
-      </w:r>
-      <w:r>
-        <w:fldChar w:fldCharType="end"/>
-      </w:r>
+      <w:fldSimple w:instr=" SEQ Obraz \* ARABIC \s 4 ">
+        <w:r>
+          <w:rPr>
+            <w:noProof/>
+          </w:rPr>
+          <w:t>5</w:t>
+        </w:r>
+      </w:fldSimple>
       <w:r>
         <w:t xml:space="preserve"> Węzeł ogrodu</w:t>
       </w:r>
@@ -9923,45 +9823,25 @@
       <w:r>
         <w:t xml:space="preserve">Obraz </w:t>
       </w:r>
-      <w:r>
-        <w:fldChar w:fldCharType="begin"/>
-      </w:r>
-      <w:r>
-        <w:instrText xml:space="preserve"> STYLEREF 4 \s </w:instrText>
-      </w:r>
-      <w:r>
-        <w:fldChar w:fldCharType="separate"/>
-      </w:r>
-      <w:r>
-        <w:rPr>
-          <w:noProof/>
-        </w:rPr>
-        <w:t>2.3.1</w:t>
-      </w:r>
-      <w:r>
-        <w:fldChar w:fldCharType="end"/>
-      </w:r>
+      <w:fldSimple w:instr=" STYLEREF 4 \s ">
+        <w:r>
+          <w:rPr>
+            <w:noProof/>
+          </w:rPr>
+          <w:t>2.3.1</w:t>
+        </w:r>
+      </w:fldSimple>
       <w:r>
         <w:t>.</w:t>
       </w:r>
-      <w:r>
-        <w:fldChar w:fldCharType="begin"/>
-      </w:r>
-      <w:r>
-        <w:instrText xml:space="preserve"> SEQ Obraz \* ARABIC \s 4 </w:instrText>
-      </w:r>
-      <w:r>
-        <w:fldChar w:fldCharType="separate"/>
-      </w:r>
-      <w:r>
-        <w:rPr>
-          <w:noProof/>
-        </w:rPr>
-        <w:t>6</w:t>
-      </w:r>
-      <w:r>
-        <w:fldChar w:fldCharType="end"/>
-      </w:r>
+      <w:fldSimple w:instr=" SEQ Obraz \* ARABIC \s 4 ">
+        <w:r>
+          <w:rPr>
+            <w:noProof/>
+          </w:rPr>
+          <w:t>6</w:t>
+        </w:r>
+      </w:fldSimple>
       <w:r>
         <w:t xml:space="preserve"> Węzeł Dzialka</w:t>
       </w:r>
@@ -10560,45 +10440,25 @@
       <w:r>
         <w:t xml:space="preserve">Obraz </w:t>
       </w:r>
-      <w:r>
-        <w:fldChar w:fldCharType="begin"/>
-      </w:r>
-      <w:r>
-        <w:instrText xml:space="preserve"> STYLEREF 4 \s </w:instrText>
-      </w:r>
-      <w:r>
-        <w:fldChar w:fldCharType="separate"/>
-      </w:r>
-      <w:r>
-        <w:rPr>
-          <w:noProof/>
-        </w:rPr>
-        <w:t>2.3.1</w:t>
-      </w:r>
-      <w:r>
-        <w:fldChar w:fldCharType="end"/>
-      </w:r>
+      <w:fldSimple w:instr=" STYLEREF 4 \s ">
+        <w:r>
+          <w:rPr>
+            <w:noProof/>
+          </w:rPr>
+          <w:t>2.3.1</w:t>
+        </w:r>
+      </w:fldSimple>
       <w:r>
         <w:t>.</w:t>
       </w:r>
-      <w:r>
-        <w:fldChar w:fldCharType="begin"/>
-      </w:r>
-      <w:r>
-        <w:instrText xml:space="preserve"> SEQ Obraz \* ARABIC \s 4 </w:instrText>
-      </w:r>
-      <w:r>
-        <w:fldChar w:fldCharType="separate"/>
-      </w:r>
-      <w:r>
-        <w:rPr>
-          <w:noProof/>
-        </w:rPr>
-        <w:t>7</w:t>
-      </w:r>
-      <w:r>
-        <w:fldChar w:fldCharType="end"/>
-      </w:r>
+      <w:fldSimple w:instr=" SEQ Obraz \* ARABIC \s 4 ">
+        <w:r>
+          <w:rPr>
+            <w:noProof/>
+          </w:rPr>
+          <w:t>7</w:t>
+        </w:r>
+      </w:fldSimple>
       <w:r>
         <w:t xml:space="preserve"> Węzeł Uzytkownik</w:t>
       </w:r>
@@ -10674,45 +10534,25 @@
       <w:r>
         <w:t xml:space="preserve">Obraz </w:t>
       </w:r>
-      <w:r>
-        <w:fldChar w:fldCharType="begin"/>
-      </w:r>
-      <w:r>
-        <w:instrText xml:space="preserve"> STYLEREF 4 \s </w:instrText>
-      </w:r>
-      <w:r>
-        <w:fldChar w:fldCharType="separate"/>
-      </w:r>
-      <w:r>
-        <w:rPr>
-          <w:noProof/>
-        </w:rPr>
-        <w:t>2.3.1</w:t>
-      </w:r>
-      <w:r>
-        <w:fldChar w:fldCharType="end"/>
-      </w:r>
+      <w:fldSimple w:instr=" STYLEREF 4 \s ">
+        <w:r>
+          <w:rPr>
+            <w:noProof/>
+          </w:rPr>
+          <w:t>2.3.1</w:t>
+        </w:r>
+      </w:fldSimple>
       <w:r>
         <w:t>.</w:t>
       </w:r>
-      <w:r>
-        <w:fldChar w:fldCharType="begin"/>
-      </w:r>
-      <w:r>
-        <w:instrText xml:space="preserve"> SEQ Obraz \* ARABIC \s 4 </w:instrText>
-      </w:r>
-      <w:r>
-        <w:fldChar w:fldCharType="separate"/>
-      </w:r>
-      <w:r>
-        <w:rPr>
-          <w:noProof/>
-        </w:rPr>
-        <w:t>8</w:t>
-      </w:r>
-      <w:r>
-        <w:fldChar w:fldCharType="end"/>
-      </w:r>
+      <w:fldSimple w:instr=" SEQ Obraz \* ARABIC \s 4 ">
+        <w:r>
+          <w:rPr>
+            <w:noProof/>
+          </w:rPr>
+          <w:t>8</w:t>
+        </w:r>
+      </w:fldSimple>
       <w:r>
         <w:t xml:space="preserve"> Węzeł Pracownik</w:t>
       </w:r>
@@ -10779,45 +10619,25 @@
       <w:r>
         <w:t xml:space="preserve">Obraz </w:t>
       </w:r>
-      <w:r>
-        <w:fldChar w:fldCharType="begin"/>
-      </w:r>
-      <w:r>
-        <w:instrText xml:space="preserve"> STYLEREF 4 \s </w:instrText>
-      </w:r>
-      <w:r>
-        <w:fldChar w:fldCharType="separate"/>
-      </w:r>
-      <w:r>
-        <w:rPr>
-          <w:noProof/>
-        </w:rPr>
-        <w:t>2.3.1</w:t>
-      </w:r>
-      <w:r>
-        <w:fldChar w:fldCharType="end"/>
-      </w:r>
+      <w:fldSimple w:instr=" STYLEREF 4 \s ">
+        <w:r>
+          <w:rPr>
+            <w:noProof/>
+          </w:rPr>
+          <w:t>2.3.1</w:t>
+        </w:r>
+      </w:fldSimple>
       <w:r>
         <w:t>.</w:t>
       </w:r>
-      <w:r>
-        <w:fldChar w:fldCharType="begin"/>
-      </w:r>
-      <w:r>
-        <w:instrText xml:space="preserve"> SEQ Obraz \* ARABIC \s 4 </w:instrText>
-      </w:r>
-      <w:r>
-        <w:fldChar w:fldCharType="separate"/>
-      </w:r>
-      <w:r>
-        <w:rPr>
-          <w:noProof/>
-        </w:rPr>
-        <w:t>9</w:t>
-      </w:r>
-      <w:r>
-        <w:fldChar w:fldCharType="end"/>
-      </w:r>
+      <w:fldSimple w:instr=" SEQ Obraz \* ARABIC \s 4 ">
+        <w:r>
+          <w:rPr>
+            <w:noProof/>
+          </w:rPr>
+          <w:t>9</w:t>
+        </w:r>
+      </w:fldSimple>
       <w:r>
         <w:t xml:space="preserve"> Węzeł Admin</w:t>
       </w:r>
@@ -11082,45 +10902,25 @@
       <w:r>
         <w:t xml:space="preserve">Obraz </w:t>
       </w:r>
-      <w:r>
-        <w:fldChar w:fldCharType="begin"/>
-      </w:r>
-      <w:r>
-        <w:instrText xml:space="preserve"> STYLEREF 4 \s </w:instrText>
-      </w:r>
-      <w:r>
-        <w:fldChar w:fldCharType="separate"/>
-      </w:r>
-      <w:r>
-        <w:rPr>
-          <w:noProof/>
-        </w:rPr>
-        <w:t>2.3.1</w:t>
-      </w:r>
-      <w:r>
-        <w:fldChar w:fldCharType="end"/>
-      </w:r>
+      <w:fldSimple w:instr=" STYLEREF 4 \s ">
+        <w:r>
+          <w:rPr>
+            <w:noProof/>
+          </w:rPr>
+          <w:t>2.3.1</w:t>
+        </w:r>
+      </w:fldSimple>
       <w:r>
         <w:t>.</w:t>
       </w:r>
-      <w:r>
-        <w:fldChar w:fldCharType="begin"/>
-      </w:r>
-      <w:r>
-        <w:instrText xml:space="preserve"> SEQ Obraz \* ARABIC \s 4 </w:instrText>
-      </w:r>
-      <w:r>
-        <w:fldChar w:fldCharType="separate"/>
-      </w:r>
-      <w:r>
-        <w:rPr>
-          <w:noProof/>
-        </w:rPr>
-        <w:t>10</w:t>
-      </w:r>
-      <w:r>
-        <w:fldChar w:fldCharType="end"/>
-      </w:r>
+      <w:fldSimple w:instr=" SEQ Obraz \* ARABIC \s 4 ">
+        <w:r>
+          <w:rPr>
+            <w:noProof/>
+          </w:rPr>
+          <w:t>10</w:t>
+        </w:r>
+      </w:fldSimple>
       <w:r>
         <w:t xml:space="preserve"> Węzeł Ustawienia</w:t>
       </w:r>
@@ -11142,10 +10942,7 @@
         <w:pStyle w:val="TekstNormalny"/>
       </w:pPr>
       <w:r>
-        <w:t xml:space="preserve">Węzeł </w:t>
-      </w:r>
-      <w:r>
-        <w:t>Post pełni rolę postu w części społecznościowej. Oprócz nazwy i opisu może również zawierać jeden obraz. Do tego postu mogą być przypisywane komentarze użytkowników, a także może być on oceniany przez nich.</w:t>
+        <w:t>Węzeł Post pełni rolę postu w części społecznościowej. Oprócz nazwy i opisu może również zawierać jeden obraz. Do tego postu mogą być przypisywane komentarze użytkowników, a także może być on oceniany przez nich.</w:t>
       </w:r>
     </w:p>
     <w:p>
@@ -11273,6 +11070,9 @@
         <w:jc w:val="center"/>
       </w:pPr>
       <w:r>
+        <w:rPr>
+          <w:noProof/>
+        </w:rPr>
         <w:lastRenderedPageBreak/>
         <w:drawing>
           <wp:inline distT="0" distB="0" distL="0" distR="0" wp14:anchorId="7D14C9EC" wp14:editId="1A79952E">
@@ -11319,45 +11119,25 @@
       <w:r>
         <w:t xml:space="preserve">Obraz </w:t>
       </w:r>
-      <w:r>
-        <w:fldChar w:fldCharType="begin"/>
-      </w:r>
-      <w:r>
-        <w:instrText xml:space="preserve"> STYLEREF 4 \s </w:instrText>
-      </w:r>
-      <w:r>
-        <w:fldChar w:fldCharType="separate"/>
-      </w:r>
-      <w:r>
-        <w:rPr>
-          <w:noProof/>
-        </w:rPr>
-        <w:t>2.3.1</w:t>
-      </w:r>
-      <w:r>
-        <w:fldChar w:fldCharType="end"/>
-      </w:r>
+      <w:fldSimple w:instr=" STYLEREF 4 \s ">
+        <w:r>
+          <w:rPr>
+            <w:noProof/>
+          </w:rPr>
+          <w:t>2.3.1</w:t>
+        </w:r>
+      </w:fldSimple>
       <w:r>
         <w:t>.</w:t>
       </w:r>
-      <w:r>
-        <w:fldChar w:fldCharType="begin"/>
-      </w:r>
-      <w:r>
-        <w:instrText xml:space="preserve"> SEQ Obraz \* ARABIC \s 4 </w:instrText>
-      </w:r>
-      <w:r>
-        <w:fldChar w:fldCharType="separate"/>
-      </w:r>
-      <w:r>
-        <w:rPr>
-          <w:noProof/>
-        </w:rPr>
-        <w:t>11</w:t>
-      </w:r>
-      <w:r>
-        <w:fldChar w:fldCharType="end"/>
-      </w:r>
+      <w:fldSimple w:instr=" SEQ Obraz \* ARABIC \s 4 ">
+        <w:r>
+          <w:rPr>
+            <w:noProof/>
+          </w:rPr>
+          <w:t>11</w:t>
+        </w:r>
+      </w:fldSimple>
       <w:r>
         <w:t xml:space="preserve"> Węzeł Post</w:t>
       </w:r>
@@ -11376,19 +11156,7 @@
         <w:pStyle w:val="TekstNormalny"/>
       </w:pPr>
       <w:r>
-        <w:t xml:space="preserve">Węzeł </w:t>
-      </w:r>
-      <w:r>
-        <w:t>Komentarz</w:t>
-      </w:r>
-      <w:r>
-        <w:t xml:space="preserve"> pełni rolę </w:t>
-      </w:r>
-      <w:r>
-        <w:t>komentarza</w:t>
-      </w:r>
-      <w:r>
-        <w:t xml:space="preserve"> w części społecznościowej. </w:t>
+        <w:t xml:space="preserve">Węzeł Komentarz pełni rolę komentarza w części społecznościowej. </w:t>
       </w:r>
       <w:r>
         <w:t>Są one używane do komentowania postów, odpowiadania na komentarze, a także służą jako wiadomości w rozmowach prywatnych.</w:t>
@@ -11521,6 +11289,9 @@
         <w:jc w:val="center"/>
       </w:pPr>
       <w:r>
+        <w:rPr>
+          <w:noProof/>
+        </w:rPr>
         <w:lastRenderedPageBreak/>
         <w:drawing>
           <wp:inline distT="0" distB="0" distL="0" distR="0" wp14:anchorId="4EC0AA35" wp14:editId="504E86E0">
@@ -11567,45 +11338,25 @@
       <w:r>
         <w:t xml:space="preserve">Obraz </w:t>
       </w:r>
-      <w:r>
-        <w:fldChar w:fldCharType="begin"/>
-      </w:r>
-      <w:r>
-        <w:instrText xml:space="preserve"> STYLEREF 4 \s </w:instrText>
-      </w:r>
-      <w:r>
-        <w:fldChar w:fldCharType="separate"/>
-      </w:r>
-      <w:r>
-        <w:rPr>
-          <w:noProof/>
-        </w:rPr>
-        <w:t>2.3.1</w:t>
-      </w:r>
-      <w:r>
-        <w:fldChar w:fldCharType="end"/>
-      </w:r>
+      <w:fldSimple w:instr=" STYLEREF 4 \s ">
+        <w:r>
+          <w:rPr>
+            <w:noProof/>
+          </w:rPr>
+          <w:t>2.3.1</w:t>
+        </w:r>
+      </w:fldSimple>
       <w:r>
         <w:t>.</w:t>
       </w:r>
-      <w:r>
-        <w:fldChar w:fldCharType="begin"/>
-      </w:r>
-      <w:r>
-        <w:instrText xml:space="preserve"> SEQ Obraz \* ARABIC \s 4 </w:instrText>
-      </w:r>
-      <w:r>
-        <w:fldChar w:fldCharType="separate"/>
-      </w:r>
-      <w:r>
-        <w:rPr>
-          <w:noProof/>
-        </w:rPr>
-        <w:t>12</w:t>
-      </w:r>
-      <w:r>
-        <w:fldChar w:fldCharType="end"/>
-      </w:r>
+      <w:fldSimple w:instr=" SEQ Obraz \* ARABIC \s 4 ">
+        <w:r>
+          <w:rPr>
+            <w:noProof/>
+          </w:rPr>
+          <w:t>12</w:t>
+        </w:r>
+      </w:fldSimple>
       <w:r>
         <w:t xml:space="preserve"> Węzeł Komentarz</w:t>
       </w:r>
@@ -11627,28 +11378,7 @@
         <w:pStyle w:val="TekstNormalny"/>
       </w:pPr>
       <w:r>
-        <w:t xml:space="preserve">Węzeł </w:t>
-      </w:r>
-      <w:r>
-        <w:t>RozmowaPrywatna</w:t>
-      </w:r>
-      <w:r>
-        <w:t xml:space="preserve"> pełni rolę </w:t>
-      </w:r>
-      <w:r>
-        <w:t>rozmowy prywatnej</w:t>
-      </w:r>
-      <w:r>
-        <w:t xml:space="preserve"> </w:t>
-      </w:r>
-      <w:r>
-        <w:t xml:space="preserve">pomiędzy dwoma użytkownikami </w:t>
-      </w:r>
-      <w:r>
-        <w:t>w części społecznościowej.</w:t>
-      </w:r>
-      <w:r>
-        <w:t xml:space="preserve"> Aby rozmowa prywatna miała miejsce, użytkownik A musi zaprosić użytkownika B do rozmowy, a odbiorca musi ją zaakceptować. Wtedy możliwe jest pisanie wiadomości pomiędzy nimi.</w:t>
+        <w:t>Węzeł RozmowaPrywatna pełni rolę rozmowy prywatnej pomiędzy dwoma użytkownikami w części społecznościowej. Aby rozmowa prywatna miała miejsce, użytkownik A musi zaprosić użytkownika B do rozmowy, a odbiorca musi ją zaakceptować. Wtedy możliwe jest pisanie wiadomości pomiędzy nimi.</w:t>
       </w:r>
     </w:p>
     <w:p>
@@ -11770,6 +11500,7 @@
       <w:r>
         <w:rPr>
           <w:rFonts w:asciiTheme="minorHAnsi" w:hAnsiTheme="minorHAnsi" w:cstheme="minorHAnsi"/>
+          <w:noProof/>
         </w:rPr>
         <w:lastRenderedPageBreak/>
         <w:drawing>
@@ -11820,45 +11551,25 @@
       <w:r>
         <w:t xml:space="preserve">Obraz </w:t>
       </w:r>
-      <w:r>
-        <w:fldChar w:fldCharType="begin"/>
-      </w:r>
-      <w:r>
-        <w:instrText xml:space="preserve"> STYLEREF 4 \s </w:instrText>
-      </w:r>
-      <w:r>
-        <w:fldChar w:fldCharType="separate"/>
-      </w:r>
-      <w:r>
-        <w:rPr>
-          <w:noProof/>
-        </w:rPr>
-        <w:t>2.3.1</w:t>
-      </w:r>
-      <w:r>
-        <w:fldChar w:fldCharType="end"/>
-      </w:r>
+      <w:fldSimple w:instr=" STYLEREF 4 \s ">
+        <w:r>
+          <w:rPr>
+            <w:noProof/>
+          </w:rPr>
+          <w:t>2.3.1</w:t>
+        </w:r>
+      </w:fldSimple>
       <w:r>
         <w:t>.</w:t>
       </w:r>
-      <w:r>
-        <w:fldChar w:fldCharType="begin"/>
-      </w:r>
-      <w:r>
-        <w:instrText xml:space="preserve"> SEQ Obraz \* ARABIC \s 4 </w:instrText>
-      </w:r>
-      <w:r>
-        <w:fldChar w:fldCharType="separate"/>
-      </w:r>
-      <w:r>
-        <w:rPr>
-          <w:noProof/>
-        </w:rPr>
-        <w:t>13</w:t>
-      </w:r>
-      <w:r>
-        <w:fldChar w:fldCharType="end"/>
-      </w:r>
+      <w:fldSimple w:instr=" SEQ Obraz \* ARABIC \s 4 ">
+        <w:r>
+          <w:rPr>
+            <w:noProof/>
+          </w:rPr>
+          <w:t>13</w:t>
+        </w:r>
+      </w:fldSimple>
       <w:r>
         <w:t xml:space="preserve"> Węzeł RozmowaPrywatna</w:t>
       </w:r>
@@ -11877,16 +11588,7 @@
         <w:pStyle w:val="TekstNormalny"/>
       </w:pPr>
       <w:r>
-        <w:t xml:space="preserve">Węzeł </w:t>
-      </w:r>
-      <w:r>
-        <w:t>Powiadomienie</w:t>
-      </w:r>
-      <w:r>
-        <w:t xml:space="preserve"> </w:t>
-      </w:r>
-      <w:r>
-        <w:t xml:space="preserve">powiadania użytkownika o różnych zdarzeniach w systemie, takie jak odpowiedź na komentarz, rozpoczęcie okresu owocowania roślin na działce, czy zaproszeniu przez użytkownika do rozmowy prywatnej. Jeśli posiada ono dodatkowo etykietę </w:t>
+        <w:t xml:space="preserve">Węzeł Powiadomienie powiadania użytkownika o różnych zdarzeniach w systemie, takie jak odpowiedź na komentarz, rozpoczęcie okresu owocowania roślin na działce, czy zaproszeniu przez użytkownika do rozmowy prywatnej. Jeśli posiada ono dodatkowo etykietę </w:t>
       </w:r>
       <w:proofErr w:type="spellStart"/>
       <w:r>
@@ -11897,13 +11599,7 @@
         <w:t>, to pełni ono rolę zgłoszenia przez użytkownika, które jest przypisywane do pracownika o najmniejszej aktualnej liczbie zgłoszeń.</w:t>
       </w:r>
       <w:r>
-        <w:t xml:space="preserve"> </w:t>
-      </w:r>
-      <w:r>
-        <w:t>Użytkownik może ustawić powiadomienie jako przeczytane, albo je usunąć</w:t>
-      </w:r>
-      <w:r>
-        <w:t xml:space="preserve"> pod warunkiem, że nie jest to zgłoszenie.</w:t>
+        <w:t xml:space="preserve"> Użytkownik może ustawić powiadomienie jako przeczytane, albo je usunąć pod warunkiem, że nie jest to zgłoszenie.</w:t>
       </w:r>
     </w:p>
     <w:p>
@@ -12098,6 +11794,7 @@
       <w:r>
         <w:rPr>
           <w:rFonts w:asciiTheme="minorHAnsi" w:hAnsiTheme="minorHAnsi" w:cstheme="minorHAnsi"/>
+          <w:noProof/>
         </w:rPr>
         <w:drawing>
           <wp:inline distT="0" distB="0" distL="0" distR="0" wp14:anchorId="03661093" wp14:editId="425C611E">
@@ -12144,45 +11841,25 @@
       <w:r>
         <w:t xml:space="preserve">Obraz </w:t>
       </w:r>
-      <w:r>
-        <w:fldChar w:fldCharType="begin"/>
-      </w:r>
-      <w:r>
-        <w:instrText xml:space="preserve"> STYLEREF 4 \s </w:instrText>
-      </w:r>
-      <w:r>
-        <w:fldChar w:fldCharType="separate"/>
-      </w:r>
-      <w:r>
-        <w:rPr>
-          <w:noProof/>
-        </w:rPr>
-        <w:t>2.3.1</w:t>
-      </w:r>
-      <w:r>
-        <w:fldChar w:fldCharType="end"/>
-      </w:r>
+      <w:fldSimple w:instr=" STYLEREF 4 \s ">
+        <w:r>
+          <w:rPr>
+            <w:noProof/>
+          </w:rPr>
+          <w:t>2.3.1</w:t>
+        </w:r>
+      </w:fldSimple>
       <w:r>
         <w:t>.</w:t>
       </w:r>
-      <w:r>
-        <w:fldChar w:fldCharType="begin"/>
-      </w:r>
-      <w:r>
-        <w:instrText xml:space="preserve"> SEQ Obraz \* ARABIC \s 4 </w:instrText>
-      </w:r>
-      <w:r>
-        <w:fldChar w:fldCharType="separate"/>
-      </w:r>
-      <w:r>
-        <w:rPr>
-          <w:noProof/>
-        </w:rPr>
-        <w:t>14</w:t>
-      </w:r>
-      <w:r>
-        <w:fldChar w:fldCharType="end"/>
-      </w:r>
+      <w:fldSimple w:instr=" SEQ Obraz \* ARABIC \s 4 ">
+        <w:r>
+          <w:rPr>
+            <w:noProof/>
+          </w:rPr>
+          <w:t>14</w:t>
+        </w:r>
+      </w:fldSimple>
       <w:r>
         <w:t xml:space="preserve"> Węzeł Powiadomienie</w:t>
       </w:r>
@@ -12195,6 +11872,9 @@
         <w:jc w:val="center"/>
       </w:pPr>
       <w:r>
+        <w:rPr>
+          <w:noProof/>
+        </w:rPr>
         <w:drawing>
           <wp:inline distT="0" distB="0" distL="0" distR="0" wp14:anchorId="549800DB" wp14:editId="6A53A3DA">
             <wp:extent cx="4314825" cy="2244949"/>
@@ -12240,45 +11920,25 @@
       <w:r>
         <w:t xml:space="preserve">Obraz </w:t>
       </w:r>
-      <w:r>
-        <w:fldChar w:fldCharType="begin"/>
-      </w:r>
-      <w:r>
-        <w:instrText xml:space="preserve"> STYLEREF 4 \s </w:instrText>
-      </w:r>
-      <w:r>
-        <w:fldChar w:fldCharType="separate"/>
-      </w:r>
-      <w:r>
-        <w:rPr>
-          <w:noProof/>
-        </w:rPr>
-        <w:t>2.3.1</w:t>
-      </w:r>
-      <w:r>
-        <w:fldChar w:fldCharType="end"/>
-      </w:r>
+      <w:fldSimple w:instr=" STYLEREF 4 \s ">
+        <w:r>
+          <w:rPr>
+            <w:noProof/>
+          </w:rPr>
+          <w:t>2.3.1</w:t>
+        </w:r>
+      </w:fldSimple>
       <w:r>
         <w:t>.</w:t>
       </w:r>
-      <w:r>
-        <w:fldChar w:fldCharType="begin"/>
-      </w:r>
-      <w:r>
-        <w:instrText xml:space="preserve"> SEQ Obraz \* ARABIC \s 4 </w:instrText>
-      </w:r>
-      <w:r>
-        <w:fldChar w:fldCharType="separate"/>
-      </w:r>
-      <w:r>
-        <w:rPr>
-          <w:noProof/>
-        </w:rPr>
-        <w:t>15</w:t>
-      </w:r>
-      <w:r>
-        <w:fldChar w:fldCharType="end"/>
-      </w:r>
+      <w:fldSimple w:instr=" SEQ Obraz \* ARABIC \s 4 ">
+        <w:r>
+          <w:rPr>
+            <w:noProof/>
+          </w:rPr>
+          <w:t>15</w:t>
+        </w:r>
+      </w:fldSimple>
       <w:r>
         <w:t xml:space="preserve"> Węzeł </w:t>
       </w:r>
@@ -12368,22 +12028,7 @@
         <w:t>. Wskazuje</w:t>
       </w:r>
       <w:r>
-        <w:t xml:space="preserve"> </w:t>
-      </w:r>
-      <w:r>
-        <w:t>roślinę nienależącą do katalogu</w:t>
-      </w:r>
-      <w:r>
-        <w:t>, któr</w:t>
-      </w:r>
-      <w:r>
-        <w:t>a</w:t>
-      </w:r>
-      <w:r>
-        <w:t xml:space="preserve"> </w:t>
-      </w:r>
-      <w:r>
-        <w:t xml:space="preserve">została stworzona przez użytkownika. </w:t>
+        <w:t xml:space="preserve"> roślinę nienależącą do katalogu, która została stworzona przez użytkownika. </w:t>
       </w:r>
     </w:p>
     <w:p>
@@ -12392,6 +12037,9 @@
         <w:jc w:val="center"/>
       </w:pPr>
       <w:r>
+        <w:rPr>
+          <w:noProof/>
+        </w:rPr>
         <w:drawing>
           <wp:inline distT="0" distB="0" distL="0" distR="0" wp14:anchorId="5A558836" wp14:editId="14690D3D">
             <wp:extent cx="5039360" cy="1477645"/>
@@ -12437,45 +12085,25 @@
       <w:r>
         <w:t xml:space="preserve">Obraz </w:t>
       </w:r>
-      <w:r>
-        <w:fldChar w:fldCharType="begin"/>
-      </w:r>
-      <w:r>
-        <w:instrText xml:space="preserve"> STYLEREF 4 \s </w:instrText>
-      </w:r>
-      <w:r>
-        <w:fldChar w:fldCharType="separate"/>
-      </w:r>
-      <w:r>
-        <w:rPr>
-          <w:noProof/>
-        </w:rPr>
-        <w:t>2.3.2</w:t>
-      </w:r>
-      <w:r>
-        <w:fldChar w:fldCharType="end"/>
-      </w:r>
+      <w:fldSimple w:instr=" STYLEREF 4 \s ">
+        <w:r>
+          <w:rPr>
+            <w:noProof/>
+          </w:rPr>
+          <w:t>2.3.2</w:t>
+        </w:r>
+      </w:fldSimple>
       <w:r>
         <w:t>.</w:t>
       </w:r>
-      <w:r>
-        <w:fldChar w:fldCharType="begin"/>
-      </w:r>
-      <w:r>
-        <w:instrText xml:space="preserve"> SEQ Obraz \* ARABIC \s 4 </w:instrText>
-      </w:r>
-      <w:r>
-        <w:fldChar w:fldCharType="separate"/>
-      </w:r>
-      <w:r>
-        <w:rPr>
-          <w:noProof/>
-        </w:rPr>
-        <w:t>1</w:t>
-      </w:r>
-      <w:r>
-        <w:fldChar w:fldCharType="end"/>
-      </w:r>
+      <w:fldSimple w:instr=" SEQ Obraz \* ARABIC \s 4 ">
+        <w:r>
+          <w:rPr>
+            <w:noProof/>
+          </w:rPr>
+          <w:t>1</w:t>
+        </w:r>
+      </w:fldSimple>
       <w:r>
         <w:t xml:space="preserve"> Relacja STWORZONA_PRZEZ</w:t>
       </w:r>
@@ -12512,13 +12140,7 @@
         <w:t>. Wskazuje</w:t>
       </w:r>
       <w:r>
-        <w:t xml:space="preserve"> </w:t>
-      </w:r>
-      <w:r>
-        <w:t>działkę, na której została zasadzona roślina wraz ze szczególnymi informacjami takie jak pozycja, obszar rośliny, kolor kafelków, czy własny obraz rośliny.</w:t>
-      </w:r>
-      <w:r>
-        <w:t xml:space="preserve"> </w:t>
+        <w:t xml:space="preserve"> działkę, na której została zasadzona roślina wraz ze szczególnymi informacjami takie jak pozycja, obszar rośliny, kolor kafelków, czy własny obraz rośliny. </w:t>
       </w:r>
     </w:p>
     <w:p>
@@ -12550,10 +12172,7 @@
         <w:t>x, y</w:t>
       </w:r>
       <w:r>
-        <w:t xml:space="preserve"> – </w:t>
-      </w:r>
-      <w:r>
-        <w:t xml:space="preserve">pozycja </w:t>
+        <w:t xml:space="preserve"> – pozycja </w:t>
       </w:r>
       <w:r>
         <w:t>(</w:t>
@@ -12709,6 +12328,9 @@
         <w:jc w:val="center"/>
       </w:pPr>
       <w:r>
+        <w:rPr>
+          <w:noProof/>
+        </w:rPr>
         <w:drawing>
           <wp:inline distT="0" distB="0" distL="0" distR="0" wp14:anchorId="5E2A04CD" wp14:editId="2F8EE9E6">
             <wp:extent cx="4847156" cy="2562225"/>
@@ -12754,45 +12376,25 @@
       <w:r>
         <w:t xml:space="preserve">Obraz </w:t>
       </w:r>
-      <w:r>
-        <w:fldChar w:fldCharType="begin"/>
-      </w:r>
-      <w:r>
-        <w:instrText xml:space="preserve"> STYLEREF 4 \s </w:instrText>
-      </w:r>
-      <w:r>
-        <w:fldChar w:fldCharType="separate"/>
-      </w:r>
-      <w:r>
-        <w:rPr>
-          <w:noProof/>
-        </w:rPr>
-        <w:t>2.3.2</w:t>
-      </w:r>
-      <w:r>
-        <w:fldChar w:fldCharType="end"/>
-      </w:r>
+      <w:fldSimple w:instr=" STYLEREF 4 \s ">
+        <w:r>
+          <w:rPr>
+            <w:noProof/>
+          </w:rPr>
+          <w:t>2.3.2</w:t>
+        </w:r>
+      </w:fldSimple>
       <w:r>
         <w:t>.</w:t>
       </w:r>
-      <w:r>
-        <w:fldChar w:fldCharType="begin"/>
-      </w:r>
-      <w:r>
-        <w:instrText xml:space="preserve"> SEQ Obraz \* ARABIC \s 4 </w:instrText>
-      </w:r>
-      <w:r>
-        <w:fldChar w:fldCharType="separate"/>
-      </w:r>
-      <w:r>
-        <w:rPr>
-          <w:noProof/>
-        </w:rPr>
-        <w:t>2</w:t>
-      </w:r>
-      <w:r>
-        <w:fldChar w:fldCharType="end"/>
-      </w:r>
+      <w:fldSimple w:instr=" SEQ Obraz \* ARABIC \s 4 ">
+        <w:r>
+          <w:rPr>
+            <w:noProof/>
+          </w:rPr>
+          <w:t>2</w:t>
+        </w:r>
+      </w:fldSimple>
       <w:r>
         <w:t xml:space="preserve"> Relacja ZASADZONA_NA</w:t>
       </w:r>
@@ -12842,6 +12444,9 @@
         <w:jc w:val="center"/>
       </w:pPr>
       <w:r>
+        <w:rPr>
+          <w:noProof/>
+        </w:rPr>
         <w:drawing>
           <wp:inline distT="0" distB="0" distL="0" distR="0" wp14:anchorId="78CF01E3" wp14:editId="4EE02AD6">
             <wp:extent cx="4745442" cy="2819400"/>
@@ -12887,45 +12492,25 @@
       <w:r>
         <w:t xml:space="preserve">Obraz </w:t>
       </w:r>
-      <w:r>
-        <w:fldChar w:fldCharType="begin"/>
-      </w:r>
-      <w:r>
-        <w:instrText xml:space="preserve"> STYLEREF 4 \s </w:instrText>
-      </w:r>
-      <w:r>
-        <w:fldChar w:fldCharType="separate"/>
-      </w:r>
-      <w:r>
-        <w:rPr>
-          <w:noProof/>
-        </w:rPr>
-        <w:t>2.3.2</w:t>
-      </w:r>
-      <w:r>
-        <w:fldChar w:fldCharType="end"/>
-      </w:r>
+      <w:fldSimple w:instr=" STYLEREF 4 \s ">
+        <w:r>
+          <w:rPr>
+            <w:noProof/>
+          </w:rPr>
+          <w:t>2.3.2</w:t>
+        </w:r>
+      </w:fldSimple>
       <w:r>
         <w:t>.</w:t>
       </w:r>
-      <w:r>
-        <w:fldChar w:fldCharType="begin"/>
-      </w:r>
-      <w:r>
-        <w:instrText xml:space="preserve"> SEQ Obraz \* ARABIC \s 4 </w:instrText>
-      </w:r>
-      <w:r>
-        <w:fldChar w:fldCharType="separate"/>
-      </w:r>
-      <w:r>
-        <w:rPr>
-          <w:noProof/>
-        </w:rPr>
-        <w:t>3</w:t>
-      </w:r>
-      <w:r>
-        <w:fldChar w:fldCharType="end"/>
-      </w:r>
+      <w:fldSimple w:instr=" SEQ Obraz \* ARABIC \s 4 ">
+        <w:r>
+          <w:rPr>
+            <w:noProof/>
+          </w:rPr>
+          <w:t>3</w:t>
+        </w:r>
+      </w:fldSimple>
       <w:r>
         <w:t xml:space="preserve"> Przykład rośliny z właściwościami</w:t>
       </w:r>
@@ -12967,10 +12552,7 @@
         <w:t>. Wskazuje</w:t>
       </w:r>
       <w:r>
-        <w:t xml:space="preserve"> </w:t>
-      </w:r>
-      <w:r>
-        <w:t>formę rośliny.</w:t>
+        <w:t xml:space="preserve"> formę rośliny.</w:t>
       </w:r>
     </w:p>
     <w:p>
@@ -12979,6 +12561,9 @@
         <w:jc w:val="center"/>
       </w:pPr>
       <w:r>
+        <w:rPr>
+          <w:noProof/>
+        </w:rPr>
         <w:drawing>
           <wp:inline distT="0" distB="0" distL="0" distR="0" wp14:anchorId="32F4933A" wp14:editId="2021B44B">
             <wp:extent cx="4667250" cy="1432639"/>
@@ -13024,45 +12609,25 @@
       <w:r>
         <w:t xml:space="preserve">Obraz </w:t>
       </w:r>
-      <w:r>
-        <w:fldChar w:fldCharType="begin"/>
-      </w:r>
-      <w:r>
-        <w:instrText xml:space="preserve"> STYLEREF 4 \s </w:instrText>
-      </w:r>
-      <w:r>
-        <w:fldChar w:fldCharType="separate"/>
-      </w:r>
-      <w:r>
-        <w:rPr>
-          <w:noProof/>
-        </w:rPr>
-        <w:t>2.3.2</w:t>
-      </w:r>
-      <w:r>
-        <w:fldChar w:fldCharType="end"/>
-      </w:r>
+      <w:fldSimple w:instr=" STYLEREF 4 \s ">
+        <w:r>
+          <w:rPr>
+            <w:noProof/>
+          </w:rPr>
+          <w:t>2.3.2</w:t>
+        </w:r>
+      </w:fldSimple>
       <w:r>
         <w:t>.</w:t>
       </w:r>
-      <w:r>
-        <w:fldChar w:fldCharType="begin"/>
-      </w:r>
-      <w:r>
-        <w:instrText xml:space="preserve"> SEQ Obraz \* ARABIC \s 4 </w:instrText>
-      </w:r>
-      <w:r>
-        <w:fldChar w:fldCharType="separate"/>
-      </w:r>
-      <w:r>
-        <w:rPr>
-          <w:noProof/>
-        </w:rPr>
-        <w:t>4</w:t>
-      </w:r>
-      <w:r>
-        <w:fldChar w:fldCharType="end"/>
-      </w:r>
+      <w:fldSimple w:instr=" SEQ Obraz \* ARABIC \s 4 ">
+        <w:r>
+          <w:rPr>
+            <w:noProof/>
+          </w:rPr>
+          <w:t>4</w:t>
+        </w:r>
+      </w:fldSimple>
       <w:r>
         <w:t xml:space="preserve"> Relacja MA_FORME</w:t>
       </w:r>
@@ -13096,10 +12661,7 @@
         <w:t>. Wskazuje</w:t>
       </w:r>
       <w:r>
-        <w:t xml:space="preserve"> </w:t>
-      </w:r>
-      <w:r>
-        <w:t>glebę, która jest stosowna dla danej rośliny.</w:t>
+        <w:t xml:space="preserve"> glebę, która jest stosowna dla danej rośliny.</w:t>
       </w:r>
     </w:p>
     <w:p>
@@ -13108,6 +12670,9 @@
         <w:jc w:val="center"/>
       </w:pPr>
       <w:r>
+        <w:rPr>
+          <w:noProof/>
+        </w:rPr>
         <w:lastRenderedPageBreak/>
         <w:drawing>
           <wp:inline distT="0" distB="0" distL="0" distR="0" wp14:anchorId="4A373EE6" wp14:editId="14C1FA19">
@@ -13154,45 +12719,25 @@
       <w:r>
         <w:t xml:space="preserve">Obraz </w:t>
       </w:r>
-      <w:r>
-        <w:fldChar w:fldCharType="begin"/>
-      </w:r>
-      <w:r>
-        <w:instrText xml:space="preserve"> STYLEREF 4 \s </w:instrText>
-      </w:r>
-      <w:r>
-        <w:fldChar w:fldCharType="separate"/>
-      </w:r>
-      <w:r>
-        <w:rPr>
-          <w:noProof/>
-        </w:rPr>
-        <w:t>2.3.2</w:t>
-      </w:r>
-      <w:r>
-        <w:fldChar w:fldCharType="end"/>
-      </w:r>
+      <w:fldSimple w:instr=" STYLEREF 4 \s ">
+        <w:r>
+          <w:rPr>
+            <w:noProof/>
+          </w:rPr>
+          <w:t>2.3.2</w:t>
+        </w:r>
+      </w:fldSimple>
       <w:r>
         <w:t>.</w:t>
       </w:r>
-      <w:r>
-        <w:fldChar w:fldCharType="begin"/>
-      </w:r>
-      <w:r>
-        <w:instrText xml:space="preserve"> SEQ Obraz \* ARABIC \s 4 </w:instrText>
-      </w:r>
-      <w:r>
-        <w:fldChar w:fldCharType="separate"/>
-      </w:r>
-      <w:r>
-        <w:rPr>
-          <w:noProof/>
-        </w:rPr>
-        <w:t>5</w:t>
-      </w:r>
-      <w:r>
-        <w:fldChar w:fldCharType="end"/>
-      </w:r>
+      <w:fldSimple w:instr=" SEQ Obraz \* ARABIC \s 4 ">
+        <w:r>
+          <w:rPr>
+            <w:noProof/>
+          </w:rPr>
+          <w:t>5</w:t>
+        </w:r>
+      </w:fldSimple>
       <w:r>
         <w:t xml:space="preserve"> Relacja MA_GLEBE</w:t>
       </w:r>
@@ -13220,19 +12765,13 @@
         <w:t xml:space="preserve"> -&gt; </w:t>
       </w:r>
       <w:r>
-        <w:t>G</w:t>
-      </w:r>
-      <w:r>
-        <w:t>rupa</w:t>
+        <w:t>Grupa</w:t>
       </w:r>
       <w:r>
         <w:t>. Wskazuje</w:t>
       </w:r>
       <w:r>
-        <w:t xml:space="preserve"> </w:t>
-      </w:r>
-      <w:r>
-        <w:t>grupę, do której roślina należy.</w:t>
+        <w:t xml:space="preserve"> grupę, do której roślina należy.</w:t>
       </w:r>
     </w:p>
     <w:p>
@@ -13241,6 +12780,9 @@
         <w:jc w:val="center"/>
       </w:pPr>
       <w:r>
+        <w:rPr>
+          <w:noProof/>
+        </w:rPr>
         <w:drawing>
           <wp:inline distT="0" distB="0" distL="0" distR="0" wp14:anchorId="6291F0A7" wp14:editId="1BD7BE64">
             <wp:extent cx="4743450" cy="1421959"/>
@@ -13286,45 +12828,25 @@
       <w:r>
         <w:t xml:space="preserve">Obraz </w:t>
       </w:r>
-      <w:r>
-        <w:fldChar w:fldCharType="begin"/>
-      </w:r>
-      <w:r>
-        <w:instrText xml:space="preserve"> STYLEREF 4 \s </w:instrText>
-      </w:r>
-      <w:r>
-        <w:fldChar w:fldCharType="separate"/>
-      </w:r>
-      <w:r>
-        <w:rPr>
-          <w:noProof/>
-        </w:rPr>
-        <w:t>2.3.2</w:t>
-      </w:r>
-      <w:r>
-        <w:fldChar w:fldCharType="end"/>
-      </w:r>
+      <w:fldSimple w:instr=" STYLEREF 4 \s ">
+        <w:r>
+          <w:rPr>
+            <w:noProof/>
+          </w:rPr>
+          <w:t>2.3.2</w:t>
+        </w:r>
+      </w:fldSimple>
       <w:r>
         <w:t>.</w:t>
       </w:r>
-      <w:r>
-        <w:fldChar w:fldCharType="begin"/>
-      </w:r>
-      <w:r>
-        <w:instrText xml:space="preserve"> SEQ Obraz \* ARABIC \s 4 </w:instrText>
-      </w:r>
-      <w:r>
-        <w:fldChar w:fldCharType="separate"/>
-      </w:r>
-      <w:r>
-        <w:rPr>
-          <w:noProof/>
-        </w:rPr>
-        <w:t>6</w:t>
-      </w:r>
-      <w:r>
-        <w:fldChar w:fldCharType="end"/>
-      </w:r>
+      <w:fldSimple w:instr=" SEQ Obraz \* ARABIC \s 4 ">
+        <w:r>
+          <w:rPr>
+            <w:noProof/>
+          </w:rPr>
+          <w:t>6</w:t>
+        </w:r>
+      </w:fldSimple>
       <w:r>
         <w:t xml:space="preserve"> Relacja MA_GRUPE</w:t>
       </w:r>
@@ -13358,13 +12880,7 @@
         <w:t xml:space="preserve"> Wskazuje</w:t>
       </w:r>
       <w:r>
-        <w:t xml:space="preserve"> </w:t>
-      </w:r>
-      <w:r>
-        <w:t>kolor kwiatów rośliny</w:t>
-      </w:r>
-      <w:r>
-        <w:t>.</w:t>
+        <w:t xml:space="preserve"> kolor kwiatów rośliny.</w:t>
       </w:r>
     </w:p>
     <w:p>
@@ -13373,6 +12889,9 @@
         <w:jc w:val="center"/>
       </w:pPr>
       <w:r>
+        <w:rPr>
+          <w:noProof/>
+        </w:rPr>
         <w:drawing>
           <wp:inline distT="0" distB="0" distL="0" distR="0" wp14:anchorId="49E71AEC" wp14:editId="741D454E">
             <wp:extent cx="4505325" cy="1280748"/>
@@ -13418,45 +12937,25 @@
       <w:r>
         <w:t xml:space="preserve">Obraz </w:t>
       </w:r>
-      <w:r>
-        <w:fldChar w:fldCharType="begin"/>
-      </w:r>
-      <w:r>
-        <w:instrText xml:space="preserve"> STYLEREF 4 \s </w:instrText>
-      </w:r>
-      <w:r>
-        <w:fldChar w:fldCharType="separate"/>
-      </w:r>
-      <w:r>
-        <w:rPr>
-          <w:noProof/>
-        </w:rPr>
-        <w:t>2.3.2</w:t>
-      </w:r>
-      <w:r>
-        <w:fldChar w:fldCharType="end"/>
-      </w:r>
+      <w:fldSimple w:instr=" STYLEREF 4 \s ">
+        <w:r>
+          <w:rPr>
+            <w:noProof/>
+          </w:rPr>
+          <w:t>2.3.2</w:t>
+        </w:r>
+      </w:fldSimple>
       <w:r>
         <w:t>.</w:t>
       </w:r>
-      <w:r>
-        <w:fldChar w:fldCharType="begin"/>
-      </w:r>
-      <w:r>
-        <w:instrText xml:space="preserve"> SEQ Obraz \* ARABIC \s 4 </w:instrText>
-      </w:r>
-      <w:r>
-        <w:fldChar w:fldCharType="separate"/>
-      </w:r>
-      <w:r>
-        <w:rPr>
-          <w:noProof/>
-        </w:rPr>
-        <w:t>7</w:t>
-      </w:r>
-      <w:r>
-        <w:fldChar w:fldCharType="end"/>
-      </w:r>
+      <w:fldSimple w:instr=" SEQ Obraz \* ARABIC \s 4 ">
+        <w:r>
+          <w:rPr>
+            <w:noProof/>
+          </w:rPr>
+          <w:t>7</w:t>
+        </w:r>
+      </w:fldSimple>
       <w:r>
         <w:t xml:space="preserve"> Relacja MA_KOLOR_KWIATOW</w:t>
       </w:r>
@@ -13490,13 +12989,7 @@
         <w:t xml:space="preserve"> Wskazuje</w:t>
       </w:r>
       <w:r>
-        <w:t xml:space="preserve"> kolor </w:t>
-      </w:r>
-      <w:r>
-        <w:t>liści</w:t>
-      </w:r>
-      <w:r>
-        <w:t xml:space="preserve"> rośliny.</w:t>
+        <w:t xml:space="preserve"> kolor liści rośliny.</w:t>
       </w:r>
     </w:p>
     <w:p>
@@ -13505,6 +12998,9 @@
         <w:jc w:val="center"/>
       </w:pPr>
       <w:r>
+        <w:rPr>
+          <w:noProof/>
+        </w:rPr>
         <w:lastRenderedPageBreak/>
         <w:drawing>
           <wp:inline distT="0" distB="0" distL="0" distR="0" wp14:anchorId="5AC125A1" wp14:editId="3D5A519C">
@@ -13551,45 +13047,25 @@
       <w:r>
         <w:t xml:space="preserve">Obraz </w:t>
       </w:r>
-      <w:r>
-        <w:fldChar w:fldCharType="begin"/>
-      </w:r>
-      <w:r>
-        <w:instrText xml:space="preserve"> STYLEREF 4 \s </w:instrText>
-      </w:r>
-      <w:r>
-        <w:fldChar w:fldCharType="separate"/>
-      </w:r>
-      <w:r>
-        <w:rPr>
-          <w:noProof/>
-        </w:rPr>
-        <w:t>2.3.2</w:t>
-      </w:r>
-      <w:r>
-        <w:fldChar w:fldCharType="end"/>
-      </w:r>
+      <w:fldSimple w:instr=" STYLEREF 4 \s ">
+        <w:r>
+          <w:rPr>
+            <w:noProof/>
+          </w:rPr>
+          <w:t>2.3.2</w:t>
+        </w:r>
+      </w:fldSimple>
       <w:r>
         <w:t>.</w:t>
       </w:r>
-      <w:r>
-        <w:fldChar w:fldCharType="begin"/>
-      </w:r>
-      <w:r>
-        <w:instrText xml:space="preserve"> SEQ Obraz \* ARABIC \s 4 </w:instrText>
-      </w:r>
-      <w:r>
-        <w:fldChar w:fldCharType="separate"/>
-      </w:r>
-      <w:r>
-        <w:rPr>
-          <w:noProof/>
-        </w:rPr>
-        <w:t>8</w:t>
-      </w:r>
-      <w:r>
-        <w:fldChar w:fldCharType="end"/>
-      </w:r>
+      <w:fldSimple w:instr=" SEQ Obraz \* ARABIC \s 4 ">
+        <w:r>
+          <w:rPr>
+            <w:noProof/>
+          </w:rPr>
+          <w:t>8</w:t>
+        </w:r>
+      </w:fldSimple>
       <w:r>
         <w:t xml:space="preserve"> Relacja MA_KOLOR_LISCI</w:t>
       </w:r>
@@ -13617,22 +13093,13 @@
         <w:t xml:space="preserve"> -&gt; </w:t>
       </w:r>
       <w:r>
-        <w:t>Okres</w:t>
-      </w:r>
-      <w:r>
-        <w:t>.</w:t>
+        <w:t>Okres.</w:t>
       </w:r>
       <w:r>
         <w:t xml:space="preserve"> Wskazuje</w:t>
       </w:r>
       <w:r>
-        <w:t xml:space="preserve"> </w:t>
-      </w:r>
-      <w:r>
-        <w:t>miesiące, w której roślina kwitnie</w:t>
-      </w:r>
-      <w:r>
-        <w:t>.</w:t>
+        <w:t xml:space="preserve"> miesiące, w której roślina kwitnie.</w:t>
       </w:r>
     </w:p>
     <w:p>
@@ -13641,6 +13108,9 @@
         <w:jc w:val="center"/>
       </w:pPr>
       <w:r>
+        <w:rPr>
+          <w:noProof/>
+        </w:rPr>
         <w:drawing>
           <wp:inline distT="0" distB="0" distL="0" distR="0" wp14:anchorId="7C3419B7" wp14:editId="6B2936F5">
             <wp:extent cx="4333875" cy="1582607"/>
@@ -13686,45 +13156,25 @@
       <w:r>
         <w:t xml:space="preserve">Obraz </w:t>
       </w:r>
-      <w:r>
-        <w:fldChar w:fldCharType="begin"/>
-      </w:r>
-      <w:r>
-        <w:instrText xml:space="preserve"> STYLEREF 4 \s </w:instrText>
-      </w:r>
-      <w:r>
-        <w:fldChar w:fldCharType="separate"/>
-      </w:r>
-      <w:r>
-        <w:rPr>
-          <w:noProof/>
-        </w:rPr>
-        <w:t>2.3.2</w:t>
-      </w:r>
-      <w:r>
-        <w:fldChar w:fldCharType="end"/>
-      </w:r>
+      <w:fldSimple w:instr=" STYLEREF 4 \s ">
+        <w:r>
+          <w:rPr>
+            <w:noProof/>
+          </w:rPr>
+          <w:t>2.3.2</w:t>
+        </w:r>
+      </w:fldSimple>
       <w:r>
         <w:t>.</w:t>
       </w:r>
-      <w:r>
-        <w:fldChar w:fldCharType="begin"/>
-      </w:r>
-      <w:r>
-        <w:instrText xml:space="preserve"> SEQ Obraz \* ARABIC \s 4 </w:instrText>
-      </w:r>
-      <w:r>
-        <w:fldChar w:fldCharType="separate"/>
-      </w:r>
-      <w:r>
-        <w:rPr>
-          <w:noProof/>
-        </w:rPr>
-        <w:t>9</w:t>
-      </w:r>
-      <w:r>
-        <w:fldChar w:fldCharType="end"/>
-      </w:r>
+      <w:fldSimple w:instr=" SEQ Obraz \* ARABIC \s 4 ">
+        <w:r>
+          <w:rPr>
+            <w:noProof/>
+          </w:rPr>
+          <w:t>9</w:t>
+        </w:r>
+      </w:fldSimple>
       <w:r>
         <w:t xml:space="preserve"> Relacja MA_OKRES_KWITNIENIA</w:t>
       </w:r>
@@ -13758,13 +13208,7 @@
         <w:t xml:space="preserve"> Wskazuje</w:t>
       </w:r>
       <w:r>
-        <w:t xml:space="preserve"> miesiące, w której roślina </w:t>
-      </w:r>
-      <w:r>
-        <w:t>owocuje</w:t>
-      </w:r>
-      <w:r>
-        <w:t>.</w:t>
+        <w:t xml:space="preserve"> miesiące, w której roślina owocuje.</w:t>
       </w:r>
     </w:p>
     <w:p>
@@ -13778,6 +13222,9 @@
         <w:jc w:val="center"/>
       </w:pPr>
       <w:r>
+        <w:rPr>
+          <w:noProof/>
+        </w:rPr>
         <w:drawing>
           <wp:inline distT="0" distB="0" distL="0" distR="0" wp14:anchorId="452FEA56" wp14:editId="223B3C8B">
             <wp:extent cx="4108434" cy="1647825"/>
@@ -13823,45 +13270,25 @@
       <w:r>
         <w:t xml:space="preserve">Obraz </w:t>
       </w:r>
-      <w:r>
-        <w:fldChar w:fldCharType="begin"/>
-      </w:r>
-      <w:r>
-        <w:instrText xml:space="preserve"> STYLEREF 4 \s </w:instrText>
-      </w:r>
-      <w:r>
-        <w:fldChar w:fldCharType="separate"/>
-      </w:r>
-      <w:r>
-        <w:rPr>
-          <w:noProof/>
-        </w:rPr>
-        <w:t>2.3.2</w:t>
-      </w:r>
-      <w:r>
-        <w:fldChar w:fldCharType="end"/>
-      </w:r>
+      <w:fldSimple w:instr=" STYLEREF 4 \s ">
+        <w:r>
+          <w:rPr>
+            <w:noProof/>
+          </w:rPr>
+          <w:t>2.3.2</w:t>
+        </w:r>
+      </w:fldSimple>
       <w:r>
         <w:t>.</w:t>
       </w:r>
-      <w:r>
-        <w:fldChar w:fldCharType="begin"/>
-      </w:r>
-      <w:r>
-        <w:instrText xml:space="preserve"> SEQ Obraz \* ARABIC \s 4 </w:instrText>
-      </w:r>
-      <w:r>
-        <w:fldChar w:fldCharType="separate"/>
-      </w:r>
-      <w:r>
-        <w:rPr>
-          <w:noProof/>
-        </w:rPr>
-        <w:t>10</w:t>
-      </w:r>
-      <w:r>
-        <w:fldChar w:fldCharType="end"/>
-      </w:r>
+      <w:fldSimple w:instr=" SEQ Obraz \* ARABIC \s 4 ">
+        <w:r>
+          <w:rPr>
+            <w:noProof/>
+          </w:rPr>
+          <w:t>10</w:t>
+        </w:r>
+      </w:fldSimple>
       <w:r>
         <w:t xml:space="preserve"> Relacja MA_OKRES_OWOCOWANIA</w:t>
       </w:r>
@@ -13889,19 +13316,13 @@
         <w:t xml:space="preserve"> -&gt; </w:t>
       </w:r>
       <w:r>
-        <w:t>Kwiat</w:t>
-      </w:r>
-      <w:r>
-        <w:t>.</w:t>
+        <w:t>Kwiat.</w:t>
       </w:r>
       <w:r>
         <w:t xml:space="preserve"> Wskazuje</w:t>
       </w:r>
       <w:r>
-        <w:t xml:space="preserve"> </w:t>
-      </w:r>
-      <w:r>
-        <w:t>rodzaj kwiatów, jakie ma roślina.</w:t>
+        <w:t xml:space="preserve"> rodzaj kwiatów, jakie ma roślina.</w:t>
       </w:r>
     </w:p>
     <w:p>
@@ -13910,6 +13331,9 @@
         <w:jc w:val="center"/>
       </w:pPr>
       <w:r>
+        <w:rPr>
+          <w:noProof/>
+        </w:rPr>
         <w:lastRenderedPageBreak/>
         <w:drawing>
           <wp:inline distT="0" distB="0" distL="0" distR="0" wp14:anchorId="09FCCB6F" wp14:editId="6421FEE0">
@@ -13956,45 +13380,25 @@
       <w:r>
         <w:t xml:space="preserve">Obraz </w:t>
       </w:r>
-      <w:r>
-        <w:fldChar w:fldCharType="begin"/>
-      </w:r>
-      <w:r>
-        <w:instrText xml:space="preserve"> STYLEREF 4 \s </w:instrText>
-      </w:r>
-      <w:r>
-        <w:fldChar w:fldCharType="separate"/>
-      </w:r>
-      <w:r>
-        <w:rPr>
-          <w:noProof/>
-        </w:rPr>
-        <w:t>2.3.2</w:t>
-      </w:r>
-      <w:r>
-        <w:fldChar w:fldCharType="end"/>
-      </w:r>
+      <w:fldSimple w:instr=" STYLEREF 4 \s ">
+        <w:r>
+          <w:rPr>
+            <w:noProof/>
+          </w:rPr>
+          <w:t>2.3.2</w:t>
+        </w:r>
+      </w:fldSimple>
       <w:r>
         <w:t>.</w:t>
       </w:r>
-      <w:r>
-        <w:fldChar w:fldCharType="begin"/>
-      </w:r>
-      <w:r>
-        <w:instrText xml:space="preserve"> SEQ Obraz \* ARABIC \s 4 </w:instrText>
-      </w:r>
-      <w:r>
-        <w:fldChar w:fldCharType="separate"/>
-      </w:r>
-      <w:r>
-        <w:rPr>
-          <w:noProof/>
-        </w:rPr>
-        <w:t>11</w:t>
-      </w:r>
-      <w:r>
-        <w:fldChar w:fldCharType="end"/>
-      </w:r>
+      <w:fldSimple w:instr=" SEQ Obraz \* ARABIC \s 4 ">
+        <w:r>
+          <w:rPr>
+            <w:noProof/>
+          </w:rPr>
+          <w:t>11</w:t>
+        </w:r>
+      </w:fldSimple>
       <w:r>
         <w:t xml:space="preserve"> Relacja MA_KWIAT</w:t>
       </w:r>
@@ -14022,22 +13426,13 @@
         <w:t xml:space="preserve"> -&gt; </w:t>
       </w:r>
       <w:r>
-        <w:t>Odczyn</w:t>
-      </w:r>
-      <w:r>
-        <w:t>.</w:t>
+        <w:t>Odczyn.</w:t>
       </w:r>
       <w:r>
         <w:t xml:space="preserve"> Wskazuje</w:t>
       </w:r>
       <w:r>
-        <w:t xml:space="preserve"> </w:t>
-      </w:r>
-      <w:r>
-        <w:t>odczyn gleby, w jakich roślina powinna być sadzona</w:t>
-      </w:r>
-      <w:r>
-        <w:t>.</w:t>
+        <w:t xml:space="preserve"> odczyn gleby, w jakich roślina powinna być sadzona.</w:t>
       </w:r>
     </w:p>
     <w:p>
@@ -14046,6 +13441,9 @@
         <w:jc w:val="center"/>
       </w:pPr>
       <w:r>
+        <w:rPr>
+          <w:noProof/>
+        </w:rPr>
         <w:drawing>
           <wp:inline distT="0" distB="0" distL="0" distR="0" wp14:anchorId="0FB32296" wp14:editId="0BC9741C">
             <wp:extent cx="4475899" cy="1467526"/>
@@ -14091,45 +13489,25 @@
       <w:r>
         <w:t xml:space="preserve">Obraz </w:t>
       </w:r>
-      <w:r>
-        <w:fldChar w:fldCharType="begin"/>
-      </w:r>
-      <w:r>
-        <w:instrText xml:space="preserve"> STYLEREF 4 \s </w:instrText>
-      </w:r>
-      <w:r>
-        <w:fldChar w:fldCharType="separate"/>
-      </w:r>
-      <w:r>
-        <w:rPr>
-          <w:noProof/>
-        </w:rPr>
-        <w:t>2.3.2</w:t>
-      </w:r>
-      <w:r>
-        <w:fldChar w:fldCharType="end"/>
-      </w:r>
+      <w:fldSimple w:instr=" STYLEREF 4 \s ">
+        <w:r>
+          <w:rPr>
+            <w:noProof/>
+          </w:rPr>
+          <w:t>2.3.2</w:t>
+        </w:r>
+      </w:fldSimple>
       <w:r>
         <w:t>.</w:t>
       </w:r>
-      <w:r>
-        <w:fldChar w:fldCharType="begin"/>
-      </w:r>
-      <w:r>
-        <w:instrText xml:space="preserve"> SEQ Obraz \* ARABIC \s 4 </w:instrText>
-      </w:r>
-      <w:r>
-        <w:fldChar w:fldCharType="separate"/>
-      </w:r>
-      <w:r>
-        <w:rPr>
-          <w:noProof/>
-        </w:rPr>
-        <w:t>12</w:t>
-      </w:r>
-      <w:r>
-        <w:fldChar w:fldCharType="end"/>
-      </w:r>
+      <w:fldSimple w:instr=" SEQ Obraz \* ARABIC \s 4 ">
+        <w:r>
+          <w:rPr>
+            <w:noProof/>
+          </w:rPr>
+          <w:t>12</w:t>
+        </w:r>
+      </w:fldSimple>
       <w:r>
         <w:t xml:space="preserve"> Relacja MA_ODCZYN</w:t>
       </w:r>
@@ -14157,19 +13535,13 @@
         <w:t xml:space="preserve"> -&gt; </w:t>
       </w:r>
       <w:r>
-        <w:t>Owoc</w:t>
-      </w:r>
-      <w:r>
-        <w:t>.</w:t>
+        <w:t>Owoc.</w:t>
       </w:r>
       <w:r>
         <w:t xml:space="preserve"> Wskazuje</w:t>
       </w:r>
       <w:r>
-        <w:t xml:space="preserve"> </w:t>
-      </w:r>
-      <w:r>
-        <w:t>rodzaj, kształt albo kolor owocu, jaki ma dana roślina.</w:t>
+        <w:t xml:space="preserve"> rodzaj, kształt albo kolor owocu, jaki ma dana roślina.</w:t>
       </w:r>
     </w:p>
     <w:p>
@@ -14178,6 +13550,9 @@
         <w:jc w:val="center"/>
       </w:pPr>
       <w:r>
+        <w:rPr>
+          <w:noProof/>
+        </w:rPr>
         <w:drawing>
           <wp:inline distT="0" distB="0" distL="0" distR="0" wp14:anchorId="792E6613" wp14:editId="7755F34B">
             <wp:extent cx="4315397" cy="2028825"/>
@@ -14223,45 +13598,25 @@
       <w:r>
         <w:t xml:space="preserve">Obraz </w:t>
       </w:r>
-      <w:r>
-        <w:fldChar w:fldCharType="begin"/>
-      </w:r>
-      <w:r>
-        <w:instrText xml:space="preserve"> STYLEREF 4 \s </w:instrText>
-      </w:r>
-      <w:r>
-        <w:fldChar w:fldCharType="separate"/>
-      </w:r>
-      <w:r>
-        <w:rPr>
-          <w:noProof/>
-        </w:rPr>
-        <w:t>2.3.2</w:t>
-      </w:r>
-      <w:r>
-        <w:fldChar w:fldCharType="end"/>
-      </w:r>
+      <w:fldSimple w:instr=" STYLEREF 4 \s ">
+        <w:r>
+          <w:rPr>
+            <w:noProof/>
+          </w:rPr>
+          <w:t>2.3.2</w:t>
+        </w:r>
+      </w:fldSimple>
       <w:r>
         <w:t>.</w:t>
       </w:r>
-      <w:r>
-        <w:fldChar w:fldCharType="begin"/>
-      </w:r>
-      <w:r>
-        <w:instrText xml:space="preserve"> SEQ Obraz \* ARABIC \s 4 </w:instrText>
-      </w:r>
-      <w:r>
-        <w:fldChar w:fldCharType="separate"/>
-      </w:r>
-      <w:r>
-        <w:rPr>
-          <w:noProof/>
-        </w:rPr>
-        <w:t>13</w:t>
-      </w:r>
-      <w:r>
-        <w:fldChar w:fldCharType="end"/>
-      </w:r>
+      <w:fldSimple w:instr=" SEQ Obraz \* ARABIC \s 4 ">
+        <w:r>
+          <w:rPr>
+            <w:noProof/>
+          </w:rPr>
+          <w:t>13</w:t>
+        </w:r>
+      </w:fldSimple>
       <w:r>
         <w:t xml:space="preserve"> Relacja MA_OWOC</w:t>
       </w:r>
@@ -14289,19 +13644,13 @@
         <w:t xml:space="preserve"> -&gt; </w:t>
       </w:r>
       <w:r>
-        <w:t>Podgrupa</w:t>
-      </w:r>
-      <w:r>
-        <w:t>.</w:t>
+        <w:t>Podgrupa.</w:t>
       </w:r>
       <w:r>
         <w:t xml:space="preserve"> Wskazuje</w:t>
       </w:r>
       <w:r>
-        <w:t xml:space="preserve"> </w:t>
-      </w:r>
-      <w:r>
-        <w:t>podgrupę, do której należy roślina.</w:t>
+        <w:t xml:space="preserve"> podgrupę, do której należy roślina.</w:t>
       </w:r>
     </w:p>
     <w:p>
@@ -14310,6 +13659,9 @@
         <w:jc w:val="center"/>
       </w:pPr>
       <w:r>
+        <w:rPr>
+          <w:noProof/>
+        </w:rPr>
         <w:lastRenderedPageBreak/>
         <w:drawing>
           <wp:inline distT="0" distB="0" distL="0" distR="0" wp14:anchorId="399233D6" wp14:editId="2A790AE7">
@@ -14356,45 +13708,25 @@
       <w:r>
         <w:t xml:space="preserve">Obraz </w:t>
       </w:r>
-      <w:r>
-        <w:fldChar w:fldCharType="begin"/>
-      </w:r>
-      <w:r>
-        <w:instrText xml:space="preserve"> STYLEREF 4 \s </w:instrText>
-      </w:r>
-      <w:r>
-        <w:fldChar w:fldCharType="separate"/>
-      </w:r>
-      <w:r>
-        <w:rPr>
-          <w:noProof/>
-        </w:rPr>
-        <w:t>2.3.2</w:t>
-      </w:r>
-      <w:r>
-        <w:fldChar w:fldCharType="end"/>
-      </w:r>
+      <w:fldSimple w:instr=" STYLEREF 4 \s ">
+        <w:r>
+          <w:rPr>
+            <w:noProof/>
+          </w:rPr>
+          <w:t>2.3.2</w:t>
+        </w:r>
+      </w:fldSimple>
       <w:r>
         <w:t>.</w:t>
       </w:r>
-      <w:r>
-        <w:fldChar w:fldCharType="begin"/>
-      </w:r>
-      <w:r>
-        <w:instrText xml:space="preserve"> SEQ Obraz \* ARABIC \s 4 </w:instrText>
-      </w:r>
-      <w:r>
-        <w:fldChar w:fldCharType="separate"/>
-      </w:r>
-      <w:r>
-        <w:rPr>
-          <w:noProof/>
-        </w:rPr>
-        <w:t>14</w:t>
-      </w:r>
-      <w:r>
-        <w:fldChar w:fldCharType="end"/>
-      </w:r>
+      <w:fldSimple w:instr=" SEQ Obraz \* ARABIC \s 4 ">
+        <w:r>
+          <w:rPr>
+            <w:noProof/>
+          </w:rPr>
+          <w:t>14</w:t>
+        </w:r>
+      </w:fldSimple>
       <w:r>
         <w:t xml:space="preserve"> Relacja MA_PODGRUPE</w:t>
       </w:r>
@@ -14422,19 +13754,13 @@
         <w:t xml:space="preserve"> -&gt; </w:t>
       </w:r>
       <w:r>
-        <w:t>Pokroj</w:t>
-      </w:r>
-      <w:r>
-        <w:t>.</w:t>
+        <w:t>Pokroj.</w:t>
       </w:r>
       <w:r>
         <w:t xml:space="preserve"> Wskazuje</w:t>
       </w:r>
       <w:r>
-        <w:t xml:space="preserve"> </w:t>
-      </w:r>
-      <w:r>
-        <w:t>pokrój rośliny.</w:t>
+        <w:t xml:space="preserve"> pokrój rośliny.</w:t>
       </w:r>
     </w:p>
     <w:p>
@@ -14447,6 +13773,7 @@
       <w:r>
         <w:rPr>
           <w:rFonts w:asciiTheme="minorHAnsi" w:hAnsiTheme="minorHAnsi" w:cstheme="minorHAnsi"/>
+          <w:noProof/>
         </w:rPr>
         <w:drawing>
           <wp:inline distT="0" distB="0" distL="0" distR="0" wp14:anchorId="26452160" wp14:editId="246F604C">
@@ -14496,45 +13823,25 @@
       <w:r>
         <w:t xml:space="preserve">Obraz </w:t>
       </w:r>
-      <w:r>
-        <w:fldChar w:fldCharType="begin"/>
-      </w:r>
-      <w:r>
-        <w:instrText xml:space="preserve"> STYLEREF 4 \s </w:instrText>
-      </w:r>
-      <w:r>
-        <w:fldChar w:fldCharType="separate"/>
-      </w:r>
-      <w:r>
-        <w:rPr>
-          <w:noProof/>
-        </w:rPr>
-        <w:t>2.3.2</w:t>
-      </w:r>
-      <w:r>
-        <w:fldChar w:fldCharType="end"/>
-      </w:r>
+      <w:fldSimple w:instr=" STYLEREF 4 \s ">
+        <w:r>
+          <w:rPr>
+            <w:noProof/>
+          </w:rPr>
+          <w:t>2.3.2</w:t>
+        </w:r>
+      </w:fldSimple>
       <w:r>
         <w:t>.</w:t>
       </w:r>
-      <w:r>
-        <w:fldChar w:fldCharType="begin"/>
-      </w:r>
-      <w:r>
-        <w:instrText xml:space="preserve"> SEQ Obraz \* ARABIC \s 4 </w:instrText>
-      </w:r>
-      <w:r>
-        <w:fldChar w:fldCharType="separate"/>
-      </w:r>
-      <w:r>
-        <w:rPr>
-          <w:noProof/>
-        </w:rPr>
-        <w:t>15</w:t>
-      </w:r>
-      <w:r>
-        <w:fldChar w:fldCharType="end"/>
-      </w:r>
+      <w:fldSimple w:instr=" SEQ Obraz \* ARABIC \s 4 ">
+        <w:r>
+          <w:rPr>
+            <w:noProof/>
+          </w:rPr>
+          <w:t>15</w:t>
+        </w:r>
+      </w:fldSimple>
       <w:r>
         <w:t xml:space="preserve"> Relacja MA_POKROJ</w:t>
       </w:r>
@@ -14600,6 +13907,9 @@
         <w:jc w:val="center"/>
       </w:pPr>
       <w:r>
+        <w:rPr>
+          <w:noProof/>
+        </w:rPr>
         <w:drawing>
           <wp:inline distT="0" distB="0" distL="0" distR="0" wp14:anchorId="31269B24" wp14:editId="311A74BE">
             <wp:extent cx="5039360" cy="2060575"/>
@@ -14645,45 +13955,25 @@
       <w:r>
         <w:t xml:space="preserve">Obraz </w:t>
       </w:r>
-      <w:r>
-        <w:fldChar w:fldCharType="begin"/>
-      </w:r>
-      <w:r>
-        <w:instrText xml:space="preserve"> STYLEREF 4 \s </w:instrText>
-      </w:r>
-      <w:r>
-        <w:fldChar w:fldCharType="separate"/>
-      </w:r>
-      <w:r>
-        <w:rPr>
-          <w:noProof/>
-        </w:rPr>
-        <w:t>2.3.2</w:t>
-      </w:r>
-      <w:r>
-        <w:fldChar w:fldCharType="end"/>
-      </w:r>
+      <w:fldSimple w:instr=" STYLEREF 4 \s ">
+        <w:r>
+          <w:rPr>
+            <w:noProof/>
+          </w:rPr>
+          <w:t>2.3.2</w:t>
+        </w:r>
+      </w:fldSimple>
       <w:r>
         <w:t>.</w:t>
       </w:r>
-      <w:r>
-        <w:fldChar w:fldCharType="begin"/>
-      </w:r>
-      <w:r>
-        <w:instrText xml:space="preserve"> SEQ Obraz \* ARABIC \s 4 </w:instrText>
-      </w:r>
-      <w:r>
-        <w:fldChar w:fldCharType="separate"/>
-      </w:r>
-      <w:r>
-        <w:rPr>
-          <w:noProof/>
-        </w:rPr>
-        <w:t>16</w:t>
-      </w:r>
-      <w:r>
-        <w:fldChar w:fldCharType="end"/>
-      </w:r>
+      <w:fldSimple w:instr=" SEQ Obraz \* ARABIC \s 4 ">
+        <w:r>
+          <w:rPr>
+            <w:noProof/>
+          </w:rPr>
+          <w:t>16</w:t>
+        </w:r>
+      </w:fldSimple>
       <w:r>
         <w:t xml:space="preserve"> </w:t>
       </w:r>
@@ -14729,6 +14019,9 @@
         <w:jc w:val="center"/>
       </w:pPr>
       <w:r>
+        <w:rPr>
+          <w:noProof/>
+        </w:rPr>
         <w:drawing>
           <wp:inline distT="0" distB="0" distL="0" distR="0" wp14:anchorId="635BC754" wp14:editId="52FACB50">
             <wp:extent cx="4829175" cy="2833854"/>
@@ -14774,45 +14067,25 @@
       <w:r>
         <w:t xml:space="preserve">Obraz </w:t>
       </w:r>
-      <w:r>
-        <w:fldChar w:fldCharType="begin"/>
-      </w:r>
-      <w:r>
-        <w:instrText xml:space="preserve"> STYLEREF 4 \s </w:instrText>
-      </w:r>
-      <w:r>
-        <w:fldChar w:fldCharType="separate"/>
-      </w:r>
-      <w:r>
-        <w:rPr>
-          <w:noProof/>
-        </w:rPr>
-        <w:t>2.3.2</w:t>
-      </w:r>
-      <w:r>
-        <w:fldChar w:fldCharType="end"/>
-      </w:r>
+      <w:fldSimple w:instr=" STYLEREF 4 \s ">
+        <w:r>
+          <w:rPr>
+            <w:noProof/>
+          </w:rPr>
+          <w:t>2.3.2</w:t>
+        </w:r>
+      </w:fldSimple>
       <w:r>
         <w:t>.</w:t>
       </w:r>
-      <w:r>
-        <w:fldChar w:fldCharType="begin"/>
-      </w:r>
-      <w:r>
-        <w:instrText xml:space="preserve"> SEQ Obraz \* ARABIC \s 4 </w:instrText>
-      </w:r>
-      <w:r>
-        <w:fldChar w:fldCharType="separate"/>
-      </w:r>
-      <w:r>
-        <w:rPr>
-          <w:noProof/>
-        </w:rPr>
-        <w:t>17</w:t>
-      </w:r>
-      <w:r>
-        <w:fldChar w:fldCharType="end"/>
-      </w:r>
+      <w:fldSimple w:instr=" SEQ Obraz \* ARABIC \s 4 ">
+        <w:r>
+          <w:rPr>
+            <w:noProof/>
+          </w:rPr>
+          <w:t>17</w:t>
+        </w:r>
+      </w:fldSimple>
       <w:r>
         <w:t xml:space="preserve"> Relacja ODPOWIEDZIAL</w:t>
       </w:r>
@@ -14857,6 +14130,9 @@
         <w:jc w:val="center"/>
       </w:pPr>
       <w:r>
+        <w:rPr>
+          <w:noProof/>
+        </w:rPr>
         <w:drawing>
           <wp:inline distT="0" distB="0" distL="0" distR="0" wp14:anchorId="5AD2CE86" wp14:editId="56C5D731">
             <wp:extent cx="4074064" cy="2114550"/>
@@ -14905,45 +14181,25 @@
       <w:r>
         <w:t xml:space="preserve">Obraz </w:t>
       </w:r>
-      <w:r>
-        <w:fldChar w:fldCharType="begin"/>
-      </w:r>
-      <w:r>
-        <w:instrText xml:space="preserve"> STYLEREF 4 \s </w:instrText>
-      </w:r>
-      <w:r>
-        <w:fldChar w:fldCharType="separate"/>
-      </w:r>
-      <w:r>
-        <w:rPr>
-          <w:noProof/>
-        </w:rPr>
-        <w:t>2.3.2</w:t>
-      </w:r>
-      <w:r>
-        <w:fldChar w:fldCharType="end"/>
-      </w:r>
+      <w:fldSimple w:instr=" STYLEREF 4 \s ">
+        <w:r>
+          <w:rPr>
+            <w:noProof/>
+          </w:rPr>
+          <w:t>2.3.2</w:t>
+        </w:r>
+      </w:fldSimple>
       <w:r>
         <w:t>.</w:t>
       </w:r>
-      <w:r>
-        <w:fldChar w:fldCharType="begin"/>
-      </w:r>
-      <w:r>
-        <w:instrText xml:space="preserve"> SEQ Obraz \* ARABIC \s 4 </w:instrText>
-      </w:r>
-      <w:r>
-        <w:fldChar w:fldCharType="separate"/>
-      </w:r>
-      <w:r>
-        <w:rPr>
-          <w:noProof/>
-        </w:rPr>
-        <w:t>18</w:t>
-      </w:r>
-      <w:r>
-        <w:fldChar w:fldCharType="end"/>
-      </w:r>
+      <w:fldSimple w:instr=" SEQ Obraz \* ARABIC \s 4 ">
+        <w:r>
+          <w:rPr>
+            <w:noProof/>
+          </w:rPr>
+          <w:t>18</w:t>
+        </w:r>
+      </w:fldSimple>
       <w:r>
         <w:t xml:space="preserve"> Relacja JEST_W_POSCIE</w:t>
       </w:r>
@@ -14977,10 +14233,7 @@
         <w:t>. Wskazuje</w:t>
       </w:r>
       <w:r>
-        <w:t xml:space="preserve"> </w:t>
-      </w:r>
-      <w:r>
-        <w:t>rozmowę, w której uczestniczy użytkownik.</w:t>
+        <w:t xml:space="preserve"> rozmowę, w której uczestniczy użytkownik.</w:t>
       </w:r>
     </w:p>
     <w:p>
@@ -14989,6 +14242,9 @@
         <w:jc w:val="center"/>
       </w:pPr>
       <w:r>
+        <w:rPr>
+          <w:noProof/>
+        </w:rPr>
         <w:drawing>
           <wp:inline distT="0" distB="0" distL="0" distR="0" wp14:anchorId="4AFE967F" wp14:editId="3EC19839">
             <wp:extent cx="4727623" cy="2619375"/>
@@ -15034,45 +14290,25 @@
       <w:r>
         <w:t xml:space="preserve">Obraz </w:t>
       </w:r>
-      <w:r>
-        <w:fldChar w:fldCharType="begin"/>
-      </w:r>
-      <w:r>
-        <w:instrText xml:space="preserve"> STYLEREF 4 \s </w:instrText>
-      </w:r>
-      <w:r>
-        <w:fldChar w:fldCharType="separate"/>
-      </w:r>
-      <w:r>
-        <w:rPr>
-          <w:noProof/>
-        </w:rPr>
-        <w:t>2.3.2</w:t>
-      </w:r>
-      <w:r>
-        <w:fldChar w:fldCharType="end"/>
-      </w:r>
+      <w:fldSimple w:instr=" STYLEREF 4 \s ">
+        <w:r>
+          <w:rPr>
+            <w:noProof/>
+          </w:rPr>
+          <w:t>2.3.2</w:t>
+        </w:r>
+      </w:fldSimple>
       <w:r>
         <w:t>.</w:t>
       </w:r>
-      <w:r>
-        <w:fldChar w:fldCharType="begin"/>
-      </w:r>
-      <w:r>
-        <w:instrText xml:space="preserve"> SEQ Obraz \* ARABIC \s 4 </w:instrText>
-      </w:r>
-      <w:r>
-        <w:fldChar w:fldCharType="separate"/>
-      </w:r>
-      <w:r>
-        <w:rPr>
-          <w:noProof/>
-        </w:rPr>
-        <w:t>19</w:t>
-      </w:r>
-      <w:r>
-        <w:fldChar w:fldCharType="end"/>
-      </w:r>
+      <w:fldSimple w:instr=" SEQ Obraz \* ARABIC \s 4 ">
+        <w:r>
+          <w:rPr>
+            <w:noProof/>
+          </w:rPr>
+          <w:t>19</w:t>
+        </w:r>
+      </w:fldSimple>
       <w:r>
         <w:t xml:space="preserve"> Relacja JEST_W_ROZMOWIE</w:t>
       </w:r>
@@ -15106,10 +14342,7 @@
         <w:t>. Wskazuje</w:t>
       </w:r>
       <w:r>
-        <w:t xml:space="preserve"> </w:t>
-      </w:r>
-      <w:r>
-        <w:t>komentarz, który komentuje dany post.</w:t>
+        <w:t xml:space="preserve"> komentarz, który komentuje dany post.</w:t>
       </w:r>
     </w:p>
     <w:p>
@@ -15118,6 +14351,9 @@
         <w:jc w:val="center"/>
       </w:pPr>
       <w:r>
+        <w:rPr>
+          <w:noProof/>
+        </w:rPr>
         <w:lastRenderedPageBreak/>
         <w:drawing>
           <wp:inline distT="0" distB="0" distL="0" distR="0" wp14:anchorId="6877230F" wp14:editId="6086E39A">
@@ -15164,97 +14400,74 @@
       <w:r>
         <w:t xml:space="preserve">Obraz </w:t>
       </w:r>
-      <w:r>
-        <w:fldChar w:fldCharType="begin"/>
-      </w:r>
-      <w:r>
-        <w:instrText xml:space="preserve"> STYLEREF 4 \s </w:instrText>
-      </w:r>
-      <w:r>
-        <w:fldChar w:fldCharType="separate"/>
-      </w:r>
+      <w:fldSimple w:instr=" STYLEREF 4 \s ">
+        <w:r>
+          <w:rPr>
+            <w:noProof/>
+          </w:rPr>
+          <w:t>2.3.2</w:t>
+        </w:r>
+      </w:fldSimple>
+      <w:r>
+        <w:t>.</w:t>
+      </w:r>
+      <w:fldSimple w:instr=" SEQ Obraz \* ARABIC \s 4 ">
+        <w:r>
+          <w:rPr>
+            <w:noProof/>
+          </w:rPr>
+          <w:t>20</w:t>
+        </w:r>
+      </w:fldSimple>
+      <w:r>
+        <w:t xml:space="preserve"> Relacja MA_KOMENTARZ</w:t>
+      </w:r>
+      <w:bookmarkEnd w:id="51"/>
+    </w:p>
+    <w:p>
+      <w:pPr>
+        <w:pStyle w:val="Nagwek6"/>
+      </w:pPr>
+      <w:r>
+        <w:t>MA_POST</w:t>
+      </w:r>
+    </w:p>
+    <w:p>
+      <w:pPr>
+        <w:pStyle w:val="TekstNormalny"/>
+      </w:pPr>
+      <w:r>
+        <w:t xml:space="preserve">Połączenie kierunku </w:t>
+      </w:r>
+      <w:r>
+        <w:t>Uzytkownik</w:t>
+      </w:r>
+      <w:r>
+        <w:t xml:space="preserve"> -&gt; </w:t>
+      </w:r>
+      <w:r>
+        <w:t>Post</w:t>
+      </w:r>
+      <w:r>
+        <w:t>. Wskazuje</w:t>
+      </w:r>
+      <w:r>
+        <w:t xml:space="preserve"> post, który został stworzony przez użytkownika.</w:t>
+      </w:r>
+    </w:p>
+    <w:p>
+      <w:pPr>
+        <w:pStyle w:val="TekstNormalny"/>
+      </w:pPr>
+    </w:p>
+    <w:p>
+      <w:pPr>
+        <w:jc w:val="center"/>
+      </w:pPr>
       <w:r>
         <w:rPr>
           <w:noProof/>
         </w:rPr>
-        <w:t>2.3.2</w:t>
-      </w:r>
-      <w:r>
-        <w:fldChar w:fldCharType="end"/>
-      </w:r>
-      <w:r>
-        <w:t>.</w:t>
-      </w:r>
-      <w:r>
-        <w:fldChar w:fldCharType="begin"/>
-      </w:r>
-      <w:r>
-        <w:instrText xml:space="preserve"> SEQ Obraz \* ARABIC \s 4 </w:instrText>
-      </w:r>
-      <w:r>
-        <w:fldChar w:fldCharType="separate"/>
-      </w:r>
-      <w:r>
-        <w:rPr>
-          <w:noProof/>
-        </w:rPr>
-        <w:t>20</w:t>
-      </w:r>
-      <w:r>
-        <w:fldChar w:fldCharType="end"/>
-      </w:r>
-      <w:r>
-        <w:t xml:space="preserve"> Relacja MA_KOMENTARZ</w:t>
-      </w:r>
-      <w:bookmarkEnd w:id="51"/>
-    </w:p>
-    <w:p>
-      <w:pPr>
-        <w:pStyle w:val="Nagwek6"/>
-      </w:pPr>
-      <w:r>
-        <w:t>MA_POST</w:t>
-      </w:r>
-    </w:p>
-    <w:p>
-      <w:pPr>
-        <w:pStyle w:val="TekstNormalny"/>
-      </w:pPr>
-      <w:r>
-        <w:t xml:space="preserve">Połączenie kierunku </w:t>
-      </w:r>
-      <w:r>
-        <w:t>Uzytkownik</w:t>
-      </w:r>
-      <w:r>
-        <w:t xml:space="preserve"> -&gt; </w:t>
-      </w:r>
-      <w:r>
-        <w:t>Post</w:t>
-      </w:r>
-      <w:r>
-        <w:t>. Wskazuje</w:t>
-      </w:r>
-      <w:r>
-        <w:t xml:space="preserve"> </w:t>
-      </w:r>
-      <w:r>
-        <w:t>post, który został stworzony przez użytkownika</w:t>
-      </w:r>
-      <w:r>
-        <w:t>.</w:t>
-      </w:r>
-    </w:p>
-    <w:p>
-      <w:pPr>
-        <w:pStyle w:val="TekstNormalny"/>
-      </w:pPr>
-    </w:p>
-    <w:p>
-      <w:pPr>
-        <w:jc w:val="center"/>
-      </w:pPr>
-      <w:r>
         <w:drawing>
           <wp:inline distT="0" distB="0" distL="0" distR="0" wp14:anchorId="2FAD76A9" wp14:editId="7CF29D33">
             <wp:extent cx="5039360" cy="2893060"/>
@@ -15300,45 +14513,25 @@
       <w:r>
         <w:t xml:space="preserve">Obraz </w:t>
       </w:r>
-      <w:r>
-        <w:fldChar w:fldCharType="begin"/>
-      </w:r>
-      <w:r>
-        <w:instrText xml:space="preserve"> STYLEREF 4 \s </w:instrText>
-      </w:r>
-      <w:r>
-        <w:fldChar w:fldCharType="separate"/>
-      </w:r>
-      <w:r>
-        <w:rPr>
-          <w:noProof/>
-        </w:rPr>
-        <w:t>2.3.2</w:t>
-      </w:r>
-      <w:r>
-        <w:fldChar w:fldCharType="end"/>
-      </w:r>
+      <w:fldSimple w:instr=" STYLEREF 4 \s ">
+        <w:r>
+          <w:rPr>
+            <w:noProof/>
+          </w:rPr>
+          <w:t>2.3.2</w:t>
+        </w:r>
+      </w:fldSimple>
       <w:r>
         <w:t>.</w:t>
       </w:r>
-      <w:r>
-        <w:fldChar w:fldCharType="begin"/>
-      </w:r>
-      <w:r>
-        <w:instrText xml:space="preserve"> SEQ Obraz \* ARABIC \s 4 </w:instrText>
-      </w:r>
-      <w:r>
-        <w:fldChar w:fldCharType="separate"/>
-      </w:r>
-      <w:r>
-        <w:rPr>
-          <w:noProof/>
-        </w:rPr>
-        <w:t>21</w:t>
-      </w:r>
-      <w:r>
-        <w:fldChar w:fldCharType="end"/>
-      </w:r>
+      <w:fldSimple w:instr=" SEQ Obraz \* ARABIC \s 4 ">
+        <w:r>
+          <w:rPr>
+            <w:noProof/>
+          </w:rPr>
+          <w:t>21</w:t>
+        </w:r>
+      </w:fldSimple>
       <w:r>
         <w:t xml:space="preserve"> Relacja MA_POST</w:t>
       </w:r>
@@ -15375,13 +14568,7 @@
         <w:t>. Wskazuje</w:t>
       </w:r>
       <w:r>
-        <w:t xml:space="preserve"> komentarz, k</w:t>
-      </w:r>
-      <w:r>
-        <w:t>tóry jest w rozmowie prywatnej</w:t>
-      </w:r>
-      <w:r>
-        <w:t>.</w:t>
+        <w:t xml:space="preserve"> komentarz, który jest w rozmowie prywatnej.</w:t>
       </w:r>
     </w:p>
     <w:p>
@@ -15390,6 +14577,9 @@
         <w:jc w:val="center"/>
       </w:pPr>
       <w:r>
+        <w:rPr>
+          <w:noProof/>
+        </w:rPr>
         <w:lastRenderedPageBreak/>
         <w:drawing>
           <wp:inline distT="0" distB="0" distL="0" distR="0" wp14:anchorId="175F4216" wp14:editId="58DC8089">
@@ -15436,45 +14626,25 @@
       <w:r>
         <w:t xml:space="preserve">Obraz </w:t>
       </w:r>
-      <w:r>
-        <w:fldChar w:fldCharType="begin"/>
-      </w:r>
-      <w:r>
-        <w:instrText xml:space="preserve"> STYLEREF 4 \s </w:instrText>
-      </w:r>
-      <w:r>
-        <w:fldChar w:fldCharType="separate"/>
-      </w:r>
-      <w:r>
-        <w:rPr>
-          <w:noProof/>
-        </w:rPr>
-        <w:t>2.3.2</w:t>
-      </w:r>
-      <w:r>
-        <w:fldChar w:fldCharType="end"/>
-      </w:r>
+      <w:fldSimple w:instr=" STYLEREF 4 \s ">
+        <w:r>
+          <w:rPr>
+            <w:noProof/>
+          </w:rPr>
+          <w:t>2.3.2</w:t>
+        </w:r>
+      </w:fldSimple>
       <w:r>
         <w:t>.</w:t>
       </w:r>
-      <w:r>
-        <w:fldChar w:fldCharType="begin"/>
-      </w:r>
-      <w:r>
-        <w:instrText xml:space="preserve"> SEQ Obraz \* ARABIC \s 4 </w:instrText>
-      </w:r>
-      <w:r>
-        <w:fldChar w:fldCharType="separate"/>
-      </w:r>
-      <w:r>
-        <w:rPr>
-          <w:noProof/>
-        </w:rPr>
-        <w:t>22</w:t>
-      </w:r>
-      <w:r>
-        <w:fldChar w:fldCharType="end"/>
-      </w:r>
+      <w:fldSimple w:instr=" SEQ Obraz \* ARABIC \s 4 ">
+        <w:r>
+          <w:rPr>
+            <w:noProof/>
+          </w:rPr>
+          <w:t>22</w:t>
+        </w:r>
+      </w:fldSimple>
       <w:r>
         <w:t xml:space="preserve"> Relacja MA_WIADOMOSC</w:t>
       </w:r>
@@ -15502,13 +14672,7 @@
         <w:t xml:space="preserve"> -&gt; </w:t>
       </w:r>
       <w:r>
-        <w:t>Post</w:t>
-      </w:r>
-      <w:r>
-        <w:t xml:space="preserve"> albo </w:t>
-      </w:r>
-      <w:r>
-        <w:t>Uzytkownik</w:t>
+        <w:t>Post albo Uzytkownik</w:t>
       </w:r>
       <w:r>
         <w:t xml:space="preserve"> -&gt; </w:t>
@@ -15520,22 +14684,7 @@
         <w:t>. Wskazuje</w:t>
       </w:r>
       <w:r>
-        <w:t xml:space="preserve"> </w:t>
-      </w:r>
-      <w:r>
-        <w:t>węzeł</w:t>
-      </w:r>
-      <w:r>
-        <w:t xml:space="preserve">, który został </w:t>
-      </w:r>
-      <w:r>
-        <w:t xml:space="preserve">oceniony </w:t>
-      </w:r>
-      <w:r>
-        <w:t>przez użytkownika.</w:t>
-      </w:r>
-      <w:r>
-        <w:t xml:space="preserve"> Po dodaniu oceny, może ona być zmieniana z pozytywnej na negatywną i vice versa. </w:t>
+        <w:t xml:space="preserve"> węzeł, który został oceniony przez użytkownika. Po dodaniu oceny, może ona być zmieniana z pozytywnej na negatywną i vice versa. </w:t>
       </w:r>
     </w:p>
     <w:p>
@@ -15564,13 +14713,7 @@
         </w:numPr>
       </w:pPr>
       <w:r>
-        <w:t>lubi</w:t>
-      </w:r>
-      <w:r>
-        <w:t xml:space="preserve"> – </w:t>
-      </w:r>
-      <w:r>
-        <w:t>ocena pozytywna albo negatywna</w:t>
+        <w:t>lubi – ocena pozytywna albo negatywna</w:t>
       </w:r>
     </w:p>
     <w:p>
@@ -15584,6 +14727,9 @@
         <w:jc w:val="center"/>
       </w:pPr>
       <w:r>
+        <w:rPr>
+          <w:noProof/>
+        </w:rPr>
         <w:drawing>
           <wp:inline distT="0" distB="0" distL="0" distR="0" wp14:anchorId="4703FFED" wp14:editId="0ABFD033">
             <wp:extent cx="5039360" cy="2332355"/>
@@ -15629,45 +14775,25 @@
       <w:r>
         <w:t xml:space="preserve">Obraz </w:t>
       </w:r>
-      <w:r>
-        <w:fldChar w:fldCharType="begin"/>
-      </w:r>
-      <w:r>
-        <w:instrText xml:space="preserve"> STYLEREF 4 \s </w:instrText>
-      </w:r>
-      <w:r>
-        <w:fldChar w:fldCharType="separate"/>
-      </w:r>
-      <w:r>
-        <w:rPr>
-          <w:noProof/>
-        </w:rPr>
-        <w:t>2.3.2</w:t>
-      </w:r>
-      <w:r>
-        <w:fldChar w:fldCharType="end"/>
-      </w:r>
+      <w:fldSimple w:instr=" STYLEREF 4 \s ">
+        <w:r>
+          <w:rPr>
+            <w:noProof/>
+          </w:rPr>
+          <w:t>2.3.2</w:t>
+        </w:r>
+      </w:fldSimple>
       <w:r>
         <w:t>.</w:t>
       </w:r>
-      <w:r>
-        <w:fldChar w:fldCharType="begin"/>
-      </w:r>
-      <w:r>
-        <w:instrText xml:space="preserve"> SEQ Obraz \* ARABIC \s 4 </w:instrText>
-      </w:r>
-      <w:r>
-        <w:fldChar w:fldCharType="separate"/>
-      </w:r>
-      <w:r>
-        <w:rPr>
-          <w:noProof/>
-        </w:rPr>
-        <w:t>23</w:t>
-      </w:r>
-      <w:r>
-        <w:fldChar w:fldCharType="end"/>
-      </w:r>
+      <w:fldSimple w:instr=" SEQ Obraz \* ARABIC \s 4 ">
+        <w:r>
+          <w:rPr>
+            <w:noProof/>
+          </w:rPr>
+          <w:t>23</w:t>
+        </w:r>
+      </w:fldSimple>
       <w:r>
         <w:t xml:space="preserve"> Relacja OCENIL</w:t>
       </w:r>
@@ -15690,7 +14816,7 @@
       </w:pPr>
       <w:r>
         <w:lastRenderedPageBreak/>
-        <w:t>POWIADAMIA</w:t>
+        <w:t>WYSYLA_POWIADOMIENIE</w:t>
       </w:r>
     </w:p>
     <w:p>
@@ -15701,82 +14827,39 @@
         <w:t xml:space="preserve">Połączenie kierunku </w:t>
       </w:r>
       <w:r>
+        <w:t>Uzytkownik</w:t>
+      </w:r>
+      <w:r>
+        <w:t xml:space="preserve"> </w:t>
+      </w:r>
+      <w:r>
+        <w:t>-&gt;</w:t>
+      </w:r>
+      <w:r>
+        <w:t xml:space="preserve"> </w:t>
+      </w:r>
+      <w:r>
         <w:t>Powiadomienie</w:t>
       </w:r>
       <w:r>
-        <w:t xml:space="preserve"> -&gt; </w:t>
-      </w:r>
-      <w:r>
-        <w:t>Uzytkownik</w:t>
-      </w:r>
-      <w:r>
         <w:t>. Wskazuje</w:t>
       </w:r>
       <w:r>
         <w:t xml:space="preserve"> </w:t>
       </w:r>
       <w:r>
-        <w:t>użytkownika</w:t>
-      </w:r>
-      <w:r>
-        <w:t xml:space="preserve">, który </w:t>
-      </w:r>
-      <w:r>
-        <w:t>jest powiadamiany</w:t>
+        <w:t>powiadomienie, które jest wysyłane przez użytkownika</w:t>
       </w:r>
       <w:r>
         <w:t>.</w:t>
       </w:r>
       <w:r>
+        <w:t xml:space="preserve"> Używane przy tworzeniu powiadomień globalnych (np. powiadomienie pracowników o nowych wytycznych, czy powiadomienie wszystkich użytkowników o czymś ważnym).</w:t>
+      </w:r>
+      <w:r>
         <w:t xml:space="preserve"> </w:t>
       </w:r>
     </w:p>
-    <w:p>
-      <w:pPr>
-        <w:pStyle w:val="TekstNormalny"/>
-        <w:ind w:firstLine="0"/>
-        <w:rPr>
-          <w:b/>
-          <w:bCs/>
-        </w:rPr>
-      </w:pPr>
-      <w:r>
-        <w:rPr>
-          <w:b/>
-          <w:bCs/>
-        </w:rPr>
-        <w:t>Właściwości:</w:t>
-      </w:r>
-    </w:p>
-    <w:p>
-      <w:pPr>
-        <w:pStyle w:val="TekstNormalny"/>
-        <w:numPr>
-          <w:ilvl w:val="0"/>
-          <w:numId w:val="17"/>
-        </w:numPr>
-      </w:pPr>
-      <w:r>
-        <w:t>przeczytane</w:t>
-      </w:r>
-      <w:r>
-        <w:t xml:space="preserve"> – </w:t>
-      </w:r>
-      <w:r>
-        <w:t>oznacza, czy powiadomienie zostało przeczytane</w:t>
-      </w:r>
-      <w:r>
-        <w:t xml:space="preserve"> przez </w:t>
-      </w:r>
-      <w:r>
-        <w:t xml:space="preserve">danego </w:t>
-      </w:r>
-      <w:r>
-        <w:t>użytkownika</w:t>
-      </w:r>
-    </w:p>
-    <w:p/>
-    <w:p/>
     <w:p>
       <w:pPr>
         <w:keepNext/>
@@ -15784,10 +14867,10 @@
       </w:pPr>
       <w:r>
         <w:drawing>
-          <wp:inline distT="0" distB="0" distL="0" distR="0" wp14:anchorId="79BE05E4" wp14:editId="1718C1E2">
-            <wp:extent cx="4714875" cy="1809072"/>
-            <wp:effectExtent l="0" t="0" r="0" b="1270"/>
-            <wp:docPr id="931330024" name="Obraz 1"/>
+          <wp:inline distT="0" distB="0" distL="0" distR="0" wp14:anchorId="632400E7" wp14:editId="21A09AEF">
+            <wp:extent cx="4200525" cy="1892248"/>
+            <wp:effectExtent l="0" t="0" r="0" b="0"/>
+            <wp:docPr id="1232415177" name="Obraz 1"/>
             <wp:cNvGraphicFramePr>
               <a:graphicFrameLocks xmlns:a="http://schemas.openxmlformats.org/drawingml/2006/main" noChangeAspect="1"/>
             </wp:cNvGraphicFramePr>
@@ -15795,7 +14878,7 @@
               <a:graphicData uri="http://schemas.openxmlformats.org/drawingml/2006/picture">
                 <pic:pic xmlns:pic="http://schemas.openxmlformats.org/drawingml/2006/picture">
                   <pic:nvPicPr>
-                    <pic:cNvPr id="931330024" name=""/>
+                    <pic:cNvPr id="1232415177" name=""/>
                     <pic:cNvPicPr/>
                   </pic:nvPicPr>
                   <pic:blipFill>
@@ -15807,7 +14890,7 @@
                   <pic:spPr>
                     <a:xfrm>
                       <a:off x="0" y="0"/>
-                      <a:ext cx="4722423" cy="1811968"/>
+                      <a:ext cx="4204520" cy="1894048"/>
                     </a:xfrm>
                     <a:prstGeom prst="rect">
                       <a:avLst/>
@@ -15824,60 +14907,38 @@
       <w:pPr>
         <w:pStyle w:val="Legenda"/>
       </w:pPr>
-      <w:bookmarkStart w:id="55" w:name="_Toc185089154"/>
       <w:r>
         <w:t xml:space="preserve">Obraz </w:t>
       </w:r>
-      <w:r>
-        <w:fldChar w:fldCharType="begin"/>
-      </w:r>
-      <w:r>
-        <w:instrText xml:space="preserve"> STYLEREF 4 \s </w:instrText>
-      </w:r>
-      <w:r>
-        <w:fldChar w:fldCharType="separate"/>
-      </w:r>
-      <w:r>
-        <w:rPr>
-          <w:noProof/>
-        </w:rPr>
-        <w:t>2.3.2</w:t>
-      </w:r>
-      <w:r>
-        <w:fldChar w:fldCharType="end"/>
-      </w:r>
+      <w:fldSimple w:instr=" STYLEREF 4 \s ">
+        <w:r>
+          <w:rPr>
+            <w:noProof/>
+          </w:rPr>
+          <w:t>2.3.2</w:t>
+        </w:r>
+      </w:fldSimple>
       <w:r>
         <w:t>.</w:t>
       </w:r>
-      <w:r>
-        <w:fldChar w:fldCharType="begin"/>
-      </w:r>
-      <w:r>
-        <w:instrText xml:space="preserve"> SEQ Obraz \* ARABIC \s 4 </w:instrText>
-      </w:r>
-      <w:r>
-        <w:fldChar w:fldCharType="separate"/>
-      </w:r>
-      <w:r>
-        <w:rPr>
-          <w:noProof/>
-        </w:rPr>
-        <w:t>24</w:t>
-      </w:r>
-      <w:r>
-        <w:fldChar w:fldCharType="end"/>
-      </w:r>
-      <w:r>
-        <w:t xml:space="preserve"> Relacja POWIADAMIA</w:t>
-      </w:r>
-      <w:bookmarkEnd w:id="55"/>
+      <w:fldSimple w:instr=" SEQ Obraz \* ARABIC \s 4 ">
+        <w:r>
+          <w:rPr>
+            <w:noProof/>
+          </w:rPr>
+          <w:t>24</w:t>
+        </w:r>
+      </w:fldSimple>
+      <w:r>
+        <w:t xml:space="preserve"> Relacja WYSYLA_POWIADOMIENIE</w:t>
+      </w:r>
     </w:p>
     <w:p>
       <w:pPr>
         <w:pStyle w:val="Nagwek6"/>
       </w:pPr>
       <w:r>
-        <w:t>ZGLASZA</w:t>
+        <w:t>POWIADAMIA</w:t>
       </w:r>
     </w:p>
     <w:p>
@@ -15888,25 +14949,90 @@
         <w:t xml:space="preserve">Połączenie kierunku </w:t>
       </w:r>
       <w:r>
+        <w:t>Powiadomienie</w:t>
+      </w:r>
+      <w:r>
+        <w:t xml:space="preserve"> -&gt; </w:t>
+      </w:r>
+      <w:r>
         <w:t>Uzytkownik</w:t>
       </w:r>
       <w:r>
-        <w:t xml:space="preserve"> -&gt; </w:t>
-      </w:r>
-      <w:r>
-        <w:t>Powiadomienie</w:t>
-      </w:r>
-      <w:r>
         <w:t>. Wskazuje</w:t>
       </w:r>
       <w:r>
         <w:t xml:space="preserve"> </w:t>
       </w:r>
       <w:r>
-        <w:t>zgłoszenie, które wysłał użytkownik do pracownika.</w:t>
+        <w:t>użytkownika</w:t>
+      </w:r>
+      <w:r>
+        <w:t xml:space="preserve">, który </w:t>
+      </w:r>
+      <w:r>
+        <w:t>jest powiadamiany</w:t>
+      </w:r>
+      <w:r>
+        <w:t>.</w:t>
       </w:r>
       <w:r>
         <w:t xml:space="preserve"> </w:t>
+      </w:r>
+    </w:p>
+    <w:p>
+      <w:pPr>
+        <w:pStyle w:val="TekstNormalny"/>
+        <w:ind w:firstLine="0"/>
+        <w:rPr>
+          <w:b/>
+          <w:bCs/>
+        </w:rPr>
+      </w:pPr>
+      <w:r>
+        <w:rPr>
+          <w:b/>
+          <w:bCs/>
+        </w:rPr>
+        <w:t>Właściwości:</w:t>
+      </w:r>
+    </w:p>
+    <w:p>
+      <w:pPr>
+        <w:pStyle w:val="TekstNormalny"/>
+        <w:numPr>
+          <w:ilvl w:val="0"/>
+          <w:numId w:val="17"/>
+        </w:numPr>
+      </w:pPr>
+      <w:r>
+        <w:t>przeczytane</w:t>
+      </w:r>
+      <w:r>
+        <w:t xml:space="preserve"> – </w:t>
+      </w:r>
+      <w:r>
+        <w:t>oznacza, czy powiadomienie zostało przeczytane</w:t>
+      </w:r>
+      <w:r>
+        <w:t xml:space="preserve"> przez </w:t>
+      </w:r>
+      <w:r>
+        <w:t xml:space="preserve">danego </w:t>
+      </w:r>
+      <w:r>
+        <w:t>użytkownika</w:t>
+      </w:r>
+    </w:p>
+    <w:p>
+      <w:pPr>
+        <w:pStyle w:val="TekstNormalny"/>
+        <w:numPr>
+          <w:ilvl w:val="0"/>
+          <w:numId w:val="17"/>
+        </w:numPr>
+      </w:pPr>
+      <w:r>
+        <w:t>ukryte – oznacza, czy powiadomienie zostało ukryte przez danego użytkownika. Stosowane wobec zgłoszeń i specjalnych powiadomień</w:t>
       </w:r>
     </w:p>
     <w:p>
@@ -15915,6 +15041,122 @@
         <w:jc w:val="center"/>
       </w:pPr>
       <w:r>
+        <w:drawing>
+          <wp:inline distT="0" distB="0" distL="0" distR="0" wp14:anchorId="41A23D56" wp14:editId="20ACED2F">
+            <wp:extent cx="3586103" cy="2057400"/>
+            <wp:effectExtent l="0" t="0" r="0" b="0"/>
+            <wp:docPr id="1847485306" name="Obraz 1"/>
+            <wp:cNvGraphicFramePr>
+              <a:graphicFrameLocks xmlns:a="http://schemas.openxmlformats.org/drawingml/2006/main" noChangeAspect="1"/>
+            </wp:cNvGraphicFramePr>
+            <a:graphic xmlns:a="http://schemas.openxmlformats.org/drawingml/2006/main">
+              <a:graphicData uri="http://schemas.openxmlformats.org/drawingml/2006/picture">
+                <pic:pic xmlns:pic="http://schemas.openxmlformats.org/drawingml/2006/picture">
+                  <pic:nvPicPr>
+                    <pic:cNvPr id="1847485306" name=""/>
+                    <pic:cNvPicPr/>
+                  </pic:nvPicPr>
+                  <pic:blipFill>
+                    <a:blip r:embed="rId54"/>
+                    <a:stretch>
+                      <a:fillRect/>
+                    </a:stretch>
+                  </pic:blipFill>
+                  <pic:spPr>
+                    <a:xfrm>
+                      <a:off x="0" y="0"/>
+                      <a:ext cx="3587073" cy="2057957"/>
+                    </a:xfrm>
+                    <a:prstGeom prst="rect">
+                      <a:avLst/>
+                    </a:prstGeom>
+                  </pic:spPr>
+                </pic:pic>
+              </a:graphicData>
+            </a:graphic>
+          </wp:inline>
+        </w:drawing>
+      </w:r>
+    </w:p>
+    <w:p>
+      <w:pPr>
+        <w:pStyle w:val="Legenda"/>
+      </w:pPr>
+      <w:bookmarkStart w:id="55" w:name="_Toc185089154"/>
+      <w:r>
+        <w:t xml:space="preserve">Obraz </w:t>
+      </w:r>
+      <w:fldSimple w:instr=" STYLEREF 4 \s ">
+        <w:r>
+          <w:rPr>
+            <w:noProof/>
+          </w:rPr>
+          <w:t>2.3.2</w:t>
+        </w:r>
+      </w:fldSimple>
+      <w:r>
+        <w:t>.</w:t>
+      </w:r>
+      <w:fldSimple w:instr=" SEQ Obraz \* ARABIC \s 4 ">
+        <w:r>
+          <w:rPr>
+            <w:noProof/>
+          </w:rPr>
+          <w:t>25</w:t>
+        </w:r>
+      </w:fldSimple>
+      <w:r>
+        <w:t xml:space="preserve"> Relacja POWIADAMIA</w:t>
+      </w:r>
+      <w:bookmarkEnd w:id="55"/>
+    </w:p>
+    <w:p>
+      <w:pPr>
+        <w:pStyle w:val="Nagwek6"/>
+      </w:pPr>
+      <w:r>
+        <w:lastRenderedPageBreak/>
+        <w:t>ZGLASZA</w:t>
+      </w:r>
+    </w:p>
+    <w:p>
+      <w:pPr>
+        <w:pStyle w:val="TekstNormalny"/>
+      </w:pPr>
+      <w:r>
+        <w:t xml:space="preserve">Połączenie kierunku </w:t>
+      </w:r>
+      <w:r>
+        <w:t>Uzytkownik</w:t>
+      </w:r>
+      <w:r>
+        <w:t xml:space="preserve"> -&gt; </w:t>
+      </w:r>
+      <w:r>
+        <w:t>Powiadomienie</w:t>
+      </w:r>
+      <w:r>
+        <w:t>. Wskazuje</w:t>
+      </w:r>
+      <w:r>
+        <w:t xml:space="preserve"> </w:t>
+      </w:r>
+      <w:r>
+        <w:t>zgłoszenie, które wysłał użytkownik do pracownika.</w:t>
+      </w:r>
+      <w:r>
+        <w:t xml:space="preserve"> </w:t>
+      </w:r>
+    </w:p>
+    <w:p>
+      <w:pPr>
+        <w:keepNext/>
+        <w:jc w:val="center"/>
+      </w:pPr>
+      <w:r>
+        <w:rPr>
+          <w:noProof/>
+        </w:rPr>
         <w:drawing>
           <wp:inline distT="0" distB="0" distL="0" distR="0" wp14:anchorId="73D1C130" wp14:editId="2345F656">
             <wp:extent cx="4562475" cy="2046100"/>
@@ -15931,7 +15173,7 @@
                     <pic:cNvPicPr/>
                   </pic:nvPicPr>
                   <pic:blipFill>
-                    <a:blip r:embed="rId54"/>
+                    <a:blip r:embed="rId55"/>
                     <a:stretch>
                       <a:fillRect/>
                     </a:stretch>
@@ -15960,52 +15202,45 @@
       <w:r>
         <w:t xml:space="preserve">Obraz </w:t>
       </w:r>
-      <w:r>
-        <w:fldChar w:fldCharType="begin"/>
-      </w:r>
-      <w:r>
-        <w:instrText xml:space="preserve"> STYLEREF 4 \s </w:instrText>
-      </w:r>
-      <w:r>
-        <w:fldChar w:fldCharType="separate"/>
-      </w:r>
-      <w:r>
-        <w:rPr>
-          <w:noProof/>
-        </w:rPr>
-        <w:t>2.3.2</w:t>
-      </w:r>
-      <w:r>
-        <w:fldChar w:fldCharType="end"/>
-      </w:r>
+      <w:fldSimple w:instr=" STYLEREF 4 \s ">
+        <w:r>
+          <w:rPr>
+            <w:noProof/>
+          </w:rPr>
+          <w:t>2.3.2</w:t>
+        </w:r>
+      </w:fldSimple>
       <w:r>
         <w:t>.</w:t>
       </w:r>
-      <w:r>
-        <w:fldChar w:fldCharType="begin"/>
-      </w:r>
-      <w:r>
-        <w:instrText xml:space="preserve"> SEQ Obraz \* ARABIC \s 4 </w:instrText>
-      </w:r>
-      <w:r>
-        <w:fldChar w:fldCharType="separate"/>
-      </w:r>
-      <w:r>
-        <w:rPr>
-          <w:noProof/>
-        </w:rPr>
-        <w:t>25</w:t>
-      </w:r>
-      <w:r>
-        <w:fldChar w:fldCharType="end"/>
-      </w:r>
+      <w:fldSimple w:instr=" SEQ Obraz \* ARABIC \s 4 ">
+        <w:r>
+          <w:rPr>
+            <w:noProof/>
+          </w:rPr>
+          <w:t>26</w:t>
+        </w:r>
+      </w:fldSimple>
       <w:r>
         <w:t xml:space="preserve"> Relacja ZGLASZA</w:t>
       </w:r>
       <w:bookmarkEnd w:id="56"/>
     </w:p>
     <w:p/>
-    <w:p/>
+    <w:p>
+      <w:pPr>
+        <w:jc w:val="left"/>
+        <w:rPr>
+          <w:rFonts w:asciiTheme="majorHAnsi" w:eastAsiaTheme="majorEastAsia" w:hAnsiTheme="majorHAnsi" w:cstheme="majorBidi"/>
+          <w:b/>
+          <w:color w:val="2E74B5" w:themeColor="accent1" w:themeShade="BF"/>
+          <w:sz w:val="26"/>
+        </w:rPr>
+      </w:pPr>
+      <w:r>
+        <w:br w:type="page"/>
+      </w:r>
+    </w:p>
     <w:p>
       <w:pPr>
         <w:pStyle w:val="Nagwek5"/>
@@ -16043,13 +15278,7 @@
         <w:t>. Wskazuje</w:t>
       </w:r>
       <w:r>
-        <w:t xml:space="preserve"> </w:t>
-      </w:r>
-      <w:r>
-        <w:t>ustawienia użytkownika.</w:t>
-      </w:r>
-      <w:r>
-        <w:t xml:space="preserve"> </w:t>
+        <w:t xml:space="preserve"> ustawienia użytkownika. </w:t>
       </w:r>
     </w:p>
     <w:p>
@@ -16058,6 +15287,9 @@
         <w:jc w:val="center"/>
       </w:pPr>
       <w:r>
+        <w:rPr>
+          <w:noProof/>
+        </w:rPr>
         <w:drawing>
           <wp:inline distT="0" distB="0" distL="0" distR="0" wp14:anchorId="79087D4A" wp14:editId="6B1B30F0">
             <wp:extent cx="4686300" cy="1836491"/>
@@ -16074,7 +15306,7 @@
                     <pic:cNvPicPr/>
                   </pic:nvPicPr>
                   <pic:blipFill>
-                    <a:blip r:embed="rId55"/>
+                    <a:blip r:embed="rId56"/>
                     <a:stretch>
                       <a:fillRect/>
                     </a:stretch>
@@ -16103,45 +15335,25 @@
       <w:r>
         <w:t xml:space="preserve">Obraz </w:t>
       </w:r>
-      <w:r>
-        <w:fldChar w:fldCharType="begin"/>
-      </w:r>
-      <w:r>
-        <w:instrText xml:space="preserve"> STYLEREF 4 \s </w:instrText>
-      </w:r>
-      <w:r>
-        <w:fldChar w:fldCharType="separate"/>
-      </w:r>
-      <w:r>
-        <w:rPr>
-          <w:noProof/>
-        </w:rPr>
-        <w:t>2.3.2</w:t>
-      </w:r>
-      <w:r>
-        <w:fldChar w:fldCharType="end"/>
-      </w:r>
+      <w:fldSimple w:instr=" STYLEREF 4 \s ">
+        <w:r>
+          <w:rPr>
+            <w:noProof/>
+          </w:rPr>
+          <w:t>2.3.2</w:t>
+        </w:r>
+      </w:fldSimple>
       <w:r>
         <w:t>.</w:t>
       </w:r>
-      <w:r>
-        <w:fldChar w:fldCharType="begin"/>
-      </w:r>
-      <w:r>
-        <w:instrText xml:space="preserve"> SEQ Obraz \* ARABIC \s 4 </w:instrText>
-      </w:r>
-      <w:r>
-        <w:fldChar w:fldCharType="separate"/>
-      </w:r>
-      <w:r>
-        <w:rPr>
-          <w:noProof/>
-        </w:rPr>
-        <w:t>26</w:t>
-      </w:r>
-      <w:r>
-        <w:fldChar w:fldCharType="end"/>
-      </w:r>
+      <w:fldSimple w:instr=" SEQ Obraz \* ARABIC \s 4 ">
+        <w:r>
+          <w:rPr>
+            <w:noProof/>
+          </w:rPr>
+          <w:t>27</w:t>
+        </w:r>
+      </w:fldSimple>
       <w:r>
         <w:t xml:space="preserve"> Relacja MA_USTAWIENIA</w:t>
       </w:r>
@@ -16175,13 +15387,7 @@
         <w:t>. Wskazuje</w:t>
       </w:r>
       <w:r>
-        <w:t xml:space="preserve"> </w:t>
-      </w:r>
-      <w:r>
-        <w:t>ogród</w:t>
-      </w:r>
-      <w:r>
-        <w:t xml:space="preserve"> użytkownika. </w:t>
+        <w:t xml:space="preserve"> ogród użytkownika. </w:t>
       </w:r>
     </w:p>
     <w:p>
@@ -16190,6 +15396,9 @@
         <w:jc w:val="center"/>
       </w:pPr>
       <w:r>
+        <w:rPr>
+          <w:noProof/>
+        </w:rPr>
         <w:drawing>
           <wp:inline distT="0" distB="0" distL="0" distR="0" wp14:anchorId="246BA555" wp14:editId="648A901D">
             <wp:extent cx="5039360" cy="2014220"/>
@@ -16206,7 +15415,7 @@
                     <pic:cNvPicPr/>
                   </pic:nvPicPr>
                   <pic:blipFill>
-                    <a:blip r:embed="rId56"/>
+                    <a:blip r:embed="rId57"/>
                     <a:stretch>
                       <a:fillRect/>
                     </a:stretch>
@@ -16235,45 +15444,25 @@
       <w:r>
         <w:t xml:space="preserve">Obraz </w:t>
       </w:r>
-      <w:r>
-        <w:fldChar w:fldCharType="begin"/>
-      </w:r>
-      <w:r>
-        <w:instrText xml:space="preserve"> STYLEREF 4 \s </w:instrText>
-      </w:r>
-      <w:r>
-        <w:fldChar w:fldCharType="separate"/>
-      </w:r>
-      <w:r>
-        <w:rPr>
-          <w:noProof/>
-        </w:rPr>
-        <w:t>2.3.2</w:t>
-      </w:r>
-      <w:r>
-        <w:fldChar w:fldCharType="end"/>
-      </w:r>
+      <w:fldSimple w:instr=" STYLEREF 4 \s ">
+        <w:r>
+          <w:rPr>
+            <w:noProof/>
+          </w:rPr>
+          <w:t>2.3.2</w:t>
+        </w:r>
+      </w:fldSimple>
       <w:r>
         <w:t>.</w:t>
       </w:r>
-      <w:r>
-        <w:fldChar w:fldCharType="begin"/>
-      </w:r>
-      <w:r>
-        <w:instrText xml:space="preserve"> SEQ Obraz \* ARABIC \s 4 </w:instrText>
-      </w:r>
-      <w:r>
-        <w:fldChar w:fldCharType="separate"/>
-      </w:r>
-      <w:r>
-        <w:rPr>
-          <w:noProof/>
-        </w:rPr>
-        <w:t>27</w:t>
-      </w:r>
-      <w:r>
-        <w:fldChar w:fldCharType="end"/>
-      </w:r>
+      <w:fldSimple w:instr=" SEQ Obraz \* ARABIC \s 4 ">
+        <w:r>
+          <w:rPr>
+            <w:noProof/>
+          </w:rPr>
+          <w:t>28</w:t>
+        </w:r>
+      </w:fldSimple>
       <w:r>
         <w:t xml:space="preserve"> Relacja MA_OGROD</w:t>
       </w:r>
@@ -16307,13 +15496,7 @@
         <w:t>. Wskazuje</w:t>
       </w:r>
       <w:r>
-        <w:t xml:space="preserve"> </w:t>
-      </w:r>
-      <w:r>
-        <w:t>działkę ogrodu</w:t>
-      </w:r>
-      <w:r>
-        <w:t xml:space="preserve"> użytkownika. </w:t>
+        <w:t xml:space="preserve"> działkę ogrodu użytkownika. </w:t>
       </w:r>
     </w:p>
     <w:p>
@@ -16322,6 +15505,9 @@
         <w:jc w:val="center"/>
       </w:pPr>
       <w:r>
+        <w:rPr>
+          <w:noProof/>
+        </w:rPr>
         <w:lastRenderedPageBreak/>
         <w:drawing>
           <wp:inline distT="0" distB="0" distL="0" distR="0" wp14:anchorId="1449C731" wp14:editId="3E0DEE72">
@@ -16339,7 +15525,7 @@
                     <pic:cNvPicPr/>
                   </pic:nvPicPr>
                   <pic:blipFill>
-                    <a:blip r:embed="rId57"/>
+                    <a:blip r:embed="rId58"/>
                     <a:stretch>
                       <a:fillRect/>
                     </a:stretch>
@@ -16368,45 +15554,25 @@
       <w:r>
         <w:t xml:space="preserve">Obraz </w:t>
       </w:r>
-      <w:r>
-        <w:fldChar w:fldCharType="begin"/>
-      </w:r>
-      <w:r>
-        <w:instrText xml:space="preserve"> STYLEREF 4 \s </w:instrText>
-      </w:r>
-      <w:r>
-        <w:fldChar w:fldCharType="separate"/>
-      </w:r>
-      <w:r>
-        <w:rPr>
-          <w:noProof/>
-        </w:rPr>
-        <w:t>2.3.2</w:t>
-      </w:r>
-      <w:r>
-        <w:fldChar w:fldCharType="end"/>
-      </w:r>
+      <w:fldSimple w:instr=" STYLEREF 4 \s ">
+        <w:r>
+          <w:rPr>
+            <w:noProof/>
+          </w:rPr>
+          <w:t>2.3.2</w:t>
+        </w:r>
+      </w:fldSimple>
       <w:r>
         <w:t>.</w:t>
       </w:r>
-      <w:r>
-        <w:fldChar w:fldCharType="begin"/>
-      </w:r>
-      <w:r>
-        <w:instrText xml:space="preserve"> SEQ Obraz \* ARABIC \s 4 </w:instrText>
-      </w:r>
-      <w:r>
-        <w:fldChar w:fldCharType="separate"/>
-      </w:r>
-      <w:r>
-        <w:rPr>
-          <w:noProof/>
-        </w:rPr>
-        <w:t>28</w:t>
-      </w:r>
-      <w:r>
-        <w:fldChar w:fldCharType="end"/>
-      </w:r>
+      <w:fldSimple w:instr=" SEQ Obraz \* ARABIC \s 4 ">
+        <w:r>
+          <w:rPr>
+            <w:noProof/>
+          </w:rPr>
+          <w:t>29</w:t>
+        </w:r>
+      </w:fldSimple>
       <w:r>
         <w:t xml:space="preserve"> Relacja MA_DZIALKE</w:t>
       </w:r>
@@ -16593,7 +15759,7 @@
                     <pic:cNvPicPr/>
                   </pic:nvPicPr>
                   <pic:blipFill>
-                    <a:blip r:embed="rId58"/>
+                    <a:blip r:embed="rId59"/>
                     <a:stretch>
                       <a:fillRect/>
                     </a:stretch>
@@ -16622,45 +15788,25 @@
       <w:r>
         <w:t xml:space="preserve">Obraz </w:t>
       </w:r>
-      <w:r>
-        <w:fldChar w:fldCharType="begin"/>
-      </w:r>
-      <w:r>
-        <w:instrText xml:space="preserve"> STYLEREF 4 \s </w:instrText>
-      </w:r>
-      <w:r>
-        <w:fldChar w:fldCharType="separate"/>
-      </w:r>
-      <w:r>
-        <w:rPr>
-          <w:noProof/>
-        </w:rPr>
-        <w:t>2.3.2</w:t>
-      </w:r>
-      <w:r>
-        <w:fldChar w:fldCharType="end"/>
-      </w:r>
+      <w:fldSimple w:instr=" STYLEREF 4 \s ">
+        <w:r>
+          <w:rPr>
+            <w:noProof/>
+          </w:rPr>
+          <w:t>2.3.2</w:t>
+        </w:r>
+      </w:fldSimple>
       <w:r>
         <w:t>.</w:t>
       </w:r>
-      <w:r>
-        <w:fldChar w:fldCharType="begin"/>
-      </w:r>
-      <w:r>
-        <w:instrText xml:space="preserve"> SEQ Obraz \* ARABIC \s 4 </w:instrText>
-      </w:r>
-      <w:r>
-        <w:fldChar w:fldCharType="separate"/>
-      </w:r>
-      <w:r>
-        <w:rPr>
-          <w:noProof/>
-        </w:rPr>
-        <w:t>1</w:t>
-      </w:r>
-      <w:r>
-        <w:fldChar w:fldCharType="end"/>
-      </w:r>
+      <w:fldSimple w:instr=" SEQ Obraz \* ARABIC \s 4 ">
+        <w:r>
+          <w:rPr>
+            <w:noProof/>
+          </w:rPr>
+          <w:t>1</w:t>
+        </w:r>
+      </w:fldSimple>
       <w:r>
         <w:t xml:space="preserve"> Parametry bazy danych</w:t>
       </w:r>
@@ -16705,7 +15851,7 @@
                     </pic:cNvPicPr>
                   </pic:nvPicPr>
                   <pic:blipFill>
-                    <a:blip r:embed="rId59">
+                    <a:blip r:embed="rId60">
                       <a:extLst>
                         <a:ext uri="{28A0092B-C50C-407E-A947-70E740481C1C}">
                           <a14:useLocalDpi xmlns:a14="http://schemas.microsoft.com/office/drawing/2010/main" val="0"/>
@@ -16745,45 +15891,25 @@
       <w:r>
         <w:t xml:space="preserve">Obraz </w:t>
       </w:r>
-      <w:r>
-        <w:fldChar w:fldCharType="begin"/>
-      </w:r>
-      <w:r>
-        <w:instrText xml:space="preserve"> STYLEREF 4 \s </w:instrText>
-      </w:r>
-      <w:r>
-        <w:fldChar w:fldCharType="separate"/>
-      </w:r>
-      <w:r>
-        <w:rPr>
-          <w:noProof/>
-        </w:rPr>
-        <w:t>2.3.2</w:t>
-      </w:r>
-      <w:r>
-        <w:fldChar w:fldCharType="end"/>
-      </w:r>
+      <w:fldSimple w:instr=" STYLEREF 4 \s ">
+        <w:r>
+          <w:rPr>
+            <w:noProof/>
+          </w:rPr>
+          <w:t>2.3.2</w:t>
+        </w:r>
+      </w:fldSimple>
       <w:r>
         <w:t>.</w:t>
       </w:r>
-      <w:r>
-        <w:fldChar w:fldCharType="begin"/>
-      </w:r>
-      <w:r>
-        <w:instrText xml:space="preserve"> SEQ Obraz \* ARABIC \s 4 </w:instrText>
-      </w:r>
-      <w:r>
-        <w:fldChar w:fldCharType="separate"/>
-      </w:r>
-      <w:r>
-        <w:rPr>
-          <w:noProof/>
-        </w:rPr>
-        <w:t>2</w:t>
-      </w:r>
-      <w:r>
-        <w:fldChar w:fldCharType="end"/>
-      </w:r>
+      <w:fldSimple w:instr=" SEQ Obraz \* ARABIC \s 4 ">
+        <w:r>
+          <w:rPr>
+            <w:noProof/>
+          </w:rPr>
+          <w:t>2</w:t>
+        </w:r>
+      </w:fldSimple>
       <w:r>
         <w:t xml:space="preserve"> Parametry maila</w:t>
       </w:r>
@@ -16826,7 +15952,7 @@
                     <pic:cNvPicPr/>
                   </pic:nvPicPr>
                   <pic:blipFill>
-                    <a:blip r:embed="rId60"/>
+                    <a:blip r:embed="rId61"/>
                     <a:stretch>
                       <a:fillRect/>
                     </a:stretch>
@@ -16855,45 +15981,25 @@
       <w:r>
         <w:t xml:space="preserve">Obraz </w:t>
       </w:r>
-      <w:r>
-        <w:fldChar w:fldCharType="begin"/>
-      </w:r>
-      <w:r>
-        <w:instrText xml:space="preserve"> STYLEREF 4 \s </w:instrText>
-      </w:r>
-      <w:r>
-        <w:fldChar w:fldCharType="separate"/>
-      </w:r>
-      <w:r>
-        <w:rPr>
-          <w:noProof/>
-        </w:rPr>
-        <w:t>2.3.2</w:t>
-      </w:r>
-      <w:r>
-        <w:fldChar w:fldCharType="end"/>
-      </w:r>
+      <w:fldSimple w:instr=" STYLEREF 4 \s ">
+        <w:r>
+          <w:rPr>
+            <w:noProof/>
+          </w:rPr>
+          <w:t>2.3.2</w:t>
+        </w:r>
+      </w:fldSimple>
       <w:r>
         <w:t>.</w:t>
       </w:r>
-      <w:r>
-        <w:fldChar w:fldCharType="begin"/>
-      </w:r>
-      <w:r>
-        <w:instrText xml:space="preserve"> SEQ Obraz \* ARABIC \s 4 </w:instrText>
-      </w:r>
-      <w:r>
-        <w:fldChar w:fldCharType="separate"/>
-      </w:r>
-      <w:r>
-        <w:rPr>
-          <w:noProof/>
-        </w:rPr>
-        <w:t>3</w:t>
-      </w:r>
-      <w:r>
-        <w:fldChar w:fldCharType="end"/>
-      </w:r>
+      <w:fldSimple w:instr=" SEQ Obraz \* ARABIC \s 4 ">
+        <w:r>
+          <w:rPr>
+            <w:noProof/>
+          </w:rPr>
+          <w:t>3</w:t>
+        </w:r>
+      </w:fldSimple>
       <w:r>
         <w:t xml:space="preserve"> Uruchomiona baza danych</w:t>
       </w:r>
@@ -17095,7 +16201,7 @@
       <w:r>
         <w:t xml:space="preserve"> do adresu </w:t>
       </w:r>
-      <w:hyperlink r:id="rId61" w:history="1">
+      <w:hyperlink r:id="rId62" w:history="1">
         <w:r>
           <w:rPr>
             <w:rStyle w:val="Hipercze"/>
@@ -17129,7 +16235,7 @@
                     <pic:cNvPicPr/>
                   </pic:nvPicPr>
                   <pic:blipFill>
-                    <a:blip r:embed="rId62"/>
+                    <a:blip r:embed="rId63"/>
                     <a:stretch>
                       <a:fillRect/>
                     </a:stretch>
@@ -17158,45 +16264,25 @@
       <w:r>
         <w:t xml:space="preserve">Obraz </w:t>
       </w:r>
-      <w:r>
-        <w:fldChar w:fldCharType="begin"/>
-      </w:r>
-      <w:r>
-        <w:instrText xml:space="preserve"> STYLEREF 4 \s </w:instrText>
-      </w:r>
-      <w:r>
-        <w:fldChar w:fldCharType="separate"/>
-      </w:r>
-      <w:r>
-        <w:rPr>
-          <w:noProof/>
-        </w:rPr>
-        <w:t>2.3.2</w:t>
-      </w:r>
-      <w:r>
-        <w:fldChar w:fldCharType="end"/>
-      </w:r>
+      <w:fldSimple w:instr=" STYLEREF 4 \s ">
+        <w:r>
+          <w:rPr>
+            <w:noProof/>
+          </w:rPr>
+          <w:t>2.3.2</w:t>
+        </w:r>
+      </w:fldSimple>
       <w:r>
         <w:t>.</w:t>
       </w:r>
-      <w:r>
-        <w:fldChar w:fldCharType="begin"/>
-      </w:r>
-      <w:r>
-        <w:instrText xml:space="preserve"> SEQ Obraz \* ARABIC \s 4 </w:instrText>
-      </w:r>
-      <w:r>
-        <w:fldChar w:fldCharType="separate"/>
-      </w:r>
-      <w:r>
-        <w:rPr>
-          <w:noProof/>
-        </w:rPr>
-        <w:t>4</w:t>
-      </w:r>
-      <w:r>
-        <w:fldChar w:fldCharType="end"/>
-      </w:r>
+      <w:fldSimple w:instr=" SEQ Obraz \* ARABIC \s 4 ">
+        <w:r>
+          <w:rPr>
+            <w:noProof/>
+          </w:rPr>
+          <w:t>4</w:t>
+        </w:r>
+      </w:fldSimple>
       <w:r>
         <w:t xml:space="preserve"> Widok Swaggera</w:t>
       </w:r>
@@ -17403,7 +16489,7 @@
       <w:pPr>
         <w:pStyle w:val="TekstNormalny"/>
       </w:pPr>
-      <w:hyperlink r:id="rId63" w:history="1">
+      <w:hyperlink r:id="rId64" w:history="1">
         <w:r>
           <w:rPr>
             <w:rStyle w:val="Hipercze"/>
@@ -17437,7 +16523,7 @@
                     <pic:cNvPicPr/>
                   </pic:nvPicPr>
                   <pic:blipFill>
-                    <a:blip r:embed="rId64"/>
+                    <a:blip r:embed="rId65"/>
                     <a:stretch>
                       <a:fillRect/>
                     </a:stretch>
@@ -17466,45 +16552,25 @@
       <w:r>
         <w:t xml:space="preserve">Obraz </w:t>
       </w:r>
-      <w:r>
-        <w:fldChar w:fldCharType="begin"/>
-      </w:r>
-      <w:r>
-        <w:instrText xml:space="preserve"> STYLEREF 4 \s </w:instrText>
-      </w:r>
-      <w:r>
-        <w:fldChar w:fldCharType="separate"/>
-      </w:r>
-      <w:r>
-        <w:rPr>
-          <w:noProof/>
-        </w:rPr>
-        <w:t>2.3.2</w:t>
-      </w:r>
-      <w:r>
-        <w:fldChar w:fldCharType="end"/>
-      </w:r>
+      <w:fldSimple w:instr=" STYLEREF 4 \s ">
+        <w:r>
+          <w:rPr>
+            <w:noProof/>
+          </w:rPr>
+          <w:t>2.3.2</w:t>
+        </w:r>
+      </w:fldSimple>
       <w:r>
         <w:t>.</w:t>
       </w:r>
-      <w:r>
-        <w:fldChar w:fldCharType="begin"/>
-      </w:r>
-      <w:r>
-        <w:instrText xml:space="preserve"> SEQ Obraz \* ARABIC \s 4 </w:instrText>
-      </w:r>
-      <w:r>
-        <w:fldChar w:fldCharType="separate"/>
-      </w:r>
-      <w:r>
-        <w:rPr>
-          <w:noProof/>
-        </w:rPr>
-        <w:t>1</w:t>
-      </w:r>
-      <w:r>
-        <w:fldChar w:fldCharType="end"/>
-      </w:r>
+      <w:fldSimple w:instr=" SEQ Obraz \* ARABIC \s 4 ">
+        <w:r>
+          <w:rPr>
+            <w:noProof/>
+          </w:rPr>
+          <w:t>1</w:t>
+        </w:r>
+      </w:fldSimple>
       <w:r>
         <w:t xml:space="preserve"> Widok strony głównej</w:t>
       </w:r>
@@ -17562,7 +16628,7 @@
       <w:r>
         <w:t xml:space="preserve"> go zresetować, a następnie przejść do dokumentacji OpenApi: </w:t>
       </w:r>
-      <w:hyperlink r:id="rId65" w:history="1">
+      <w:hyperlink r:id="rId66" w:history="1">
         <w:r>
           <w:rPr>
             <w:rStyle w:val="Hipercze"/>
@@ -17591,7 +16657,7 @@
       <w:r>
         <w:t xml:space="preserve"> przejść pod ten adres </w:t>
       </w:r>
-      <w:hyperlink r:id="rId66" w:tgtFrame="_blank" w:history="1">
+      <w:hyperlink r:id="rId67" w:tgtFrame="_blank" w:history="1">
         <w:r>
           <w:rPr>
             <w:rStyle w:val="Hipercze"/>
@@ -17635,7 +16701,7 @@
                     <pic:cNvPicPr/>
                   </pic:nvPicPr>
                   <pic:blipFill>
-                    <a:blip r:embed="rId67"/>
+                    <a:blip r:embed="rId68"/>
                     <a:stretch>
                       <a:fillRect/>
                     </a:stretch>
@@ -17664,45 +16730,25 @@
       <w:r>
         <w:t xml:space="preserve">Obraz </w:t>
       </w:r>
-      <w:r>
-        <w:fldChar w:fldCharType="begin"/>
-      </w:r>
-      <w:r>
-        <w:instrText xml:space="preserve"> STYLEREF 4 \s </w:instrText>
-      </w:r>
-      <w:r>
-        <w:fldChar w:fldCharType="separate"/>
-      </w:r>
-      <w:r>
-        <w:rPr>
-          <w:noProof/>
-        </w:rPr>
-        <w:t>2.3.2</w:t>
-      </w:r>
-      <w:r>
-        <w:fldChar w:fldCharType="end"/>
-      </w:r>
+      <w:fldSimple w:instr=" STYLEREF 4 \s ">
+        <w:r>
+          <w:rPr>
+            <w:noProof/>
+          </w:rPr>
+          <w:t>2.3.2</w:t>
+        </w:r>
+      </w:fldSimple>
       <w:r>
         <w:t>.</w:t>
       </w:r>
-      <w:r>
-        <w:fldChar w:fldCharType="begin"/>
-      </w:r>
-      <w:r>
-        <w:instrText xml:space="preserve"> SEQ Obraz \* ARABIC \s 4 </w:instrText>
-      </w:r>
-      <w:r>
-        <w:fldChar w:fldCharType="separate"/>
-      </w:r>
-      <w:r>
-        <w:rPr>
-          <w:noProof/>
-        </w:rPr>
-        <w:t>1</w:t>
-      </w:r>
-      <w:r>
-        <w:fldChar w:fldCharType="end"/>
-      </w:r>
+      <w:fldSimple w:instr=" SEQ Obraz \* ARABIC \s 4 ">
+        <w:r>
+          <w:rPr>
+            <w:noProof/>
+          </w:rPr>
+          <w:t>1</w:t>
+        </w:r>
+      </w:fldSimple>
       <w:r>
         <w:t xml:space="preserve"> Link do </w:t>
       </w:r>
@@ -17745,7 +16791,7 @@
                     <pic:cNvPicPr/>
                   </pic:nvPicPr>
                   <pic:blipFill>
-                    <a:blip r:embed="rId68"/>
+                    <a:blip r:embed="rId69"/>
                     <a:stretch>
                       <a:fillRect/>
                     </a:stretch>
@@ -17889,7 +16935,7 @@
                     <pic:cNvPicPr/>
                   </pic:nvPicPr>
                   <pic:blipFill>
-                    <a:blip r:embed="rId69"/>
+                    <a:blip r:embed="rId70"/>
                     <a:stretch>
                       <a:fillRect/>
                     </a:stretch>
@@ -17918,45 +16964,25 @@
       <w:r>
         <w:t xml:space="preserve">Obraz </w:t>
       </w:r>
-      <w:r>
-        <w:fldChar w:fldCharType="begin"/>
-      </w:r>
-      <w:r>
-        <w:instrText xml:space="preserve"> STYLEREF 4 \s </w:instrText>
-      </w:r>
-      <w:r>
-        <w:fldChar w:fldCharType="separate"/>
-      </w:r>
-      <w:r>
-        <w:rPr>
-          <w:noProof/>
-        </w:rPr>
-        <w:t>2.3.2</w:t>
-      </w:r>
-      <w:r>
-        <w:fldChar w:fldCharType="end"/>
-      </w:r>
+      <w:fldSimple w:instr=" STYLEREF 4 \s ">
+        <w:r>
+          <w:rPr>
+            <w:noProof/>
+          </w:rPr>
+          <w:t>2.3.2</w:t>
+        </w:r>
+      </w:fldSimple>
       <w:r>
         <w:t>.</w:t>
       </w:r>
-      <w:r>
-        <w:fldChar w:fldCharType="begin"/>
-      </w:r>
-      <w:r>
-        <w:instrText xml:space="preserve"> SEQ Obraz \* ARABIC \s 4 </w:instrText>
-      </w:r>
-      <w:r>
-        <w:fldChar w:fldCharType="separate"/>
-      </w:r>
-      <w:r>
-        <w:rPr>
-          <w:noProof/>
-        </w:rPr>
-        <w:t>2</w:t>
-      </w:r>
-      <w:r>
-        <w:fldChar w:fldCharType="end"/>
-      </w:r>
+      <w:fldSimple w:instr=" SEQ Obraz \* ARABIC \s 4 ">
+        <w:r>
+          <w:rPr>
+            <w:noProof/>
+          </w:rPr>
+          <w:t>2</w:t>
+        </w:r>
+      </w:fldSimple>
       <w:r>
         <w:t xml:space="preserve"> </w:t>
       </w:r>
@@ -18311,12 +17337,12 @@
       </w:r>
     </w:p>
     <w:sectPr>
-      <w:headerReference w:type="even" r:id="rId70"/>
-      <w:headerReference w:type="default" r:id="rId71"/>
-      <w:footerReference w:type="even" r:id="rId72"/>
-      <w:footerReference w:type="default" r:id="rId73"/>
-      <w:headerReference w:type="first" r:id="rId74"/>
-      <w:footerReference w:type="first" r:id="rId75"/>
+      <w:headerReference w:type="even" r:id="rId71"/>
+      <w:headerReference w:type="default" r:id="rId72"/>
+      <w:footerReference w:type="even" r:id="rId73"/>
+      <w:footerReference w:type="default" r:id="rId74"/>
+      <w:headerReference w:type="first" r:id="rId75"/>
+      <w:footerReference w:type="first" r:id="rId76"/>
       <w:pgSz w:w="11906" w:h="16838"/>
       <w:pgMar w:top="1418" w:right="1985" w:bottom="1418" w:left="1985" w:header="0" w:footer="0" w:gutter="0"/>
       <w:cols w:space="708"/>
@@ -25585,6 +24611,7 @@
   <w:style w:type="character" w:default="1" w:styleId="Domylnaczcionkaakapitu">
     <w:name w:val="Default Paragraph Font"/>
     <w:uiPriority w:val="1"/>
+    <w:semiHidden/>
     <w:unhideWhenUsed/>
   </w:style>
   <w:style w:type="table" w:default="1" w:styleId="Standardowy">

</xml_diff>

<commit_message>
Wprowadzenie testów jednostkowych dla autoryzacji
</commit_message>
<xml_diff>
--- a/Praca_inżynierska_Łukasz_Domin.docx
+++ b/Praca_inżynierska_Łukasz_Domin.docx
@@ -7738,22 +7738,29 @@
       <w:pPr>
         <w:pStyle w:val="Nagwek2"/>
       </w:pPr>
-      <w:bookmarkStart w:id="3" w:name="_Toc185703145"/>
+      <w:r>
+        <w:t>Projekt aplikacji</w:t>
+      </w:r>
+    </w:p>
+    <w:p/>
+    <w:p>
+      <w:pPr>
+        <w:pStyle w:val="Nagwek3"/>
+      </w:pPr>
       <w:r>
         <w:t>Narzędzia i technologie</w:t>
       </w:r>
+    </w:p>
+    <w:p/>
+    <w:p>
+      <w:pPr>
+        <w:pStyle w:val="Nagwek4"/>
+      </w:pPr>
+      <w:bookmarkStart w:id="3" w:name="_Toc185703146"/>
+      <w:r>
+        <w:t>Wymagania</w:t>
+      </w:r>
       <w:bookmarkEnd w:id="3"/>
-    </w:p>
-    <w:p/>
-    <w:p>
-      <w:pPr>
-        <w:pStyle w:val="Nagwek3"/>
-      </w:pPr>
-      <w:bookmarkStart w:id="4" w:name="_Toc185703146"/>
-      <w:r>
-        <w:t>Wymagania</w:t>
-      </w:r>
-      <w:bookmarkEnd w:id="4"/>
     </w:p>
     <w:p/>
     <w:p>
@@ -7786,17 +7793,11 @@
       </w:pPr>
       <w:proofErr w:type="spellStart"/>
       <w:r>
-        <w:t>n</w:t>
-      </w:r>
-      <w:r>
-        <w:t>pm</w:t>
+        <w:t>npm</w:t>
       </w:r>
       <w:proofErr w:type="spellEnd"/>
       <w:r>
-        <w:t xml:space="preserve"> </w:t>
-      </w:r>
-      <w:r>
-        <w:t>(Node Package Manager)</w:t>
+        <w:t xml:space="preserve"> (Node Package Manager)</w:t>
       </w:r>
     </w:p>
     <w:p>
@@ -7808,10 +7809,7 @@
         </w:numPr>
       </w:pPr>
       <w:r>
-        <w:t>Baza danych Neo4</w:t>
-      </w:r>
-      <w:r>
-        <w:t>j. W tym przypadku, używany jest program Neo4j Desktop</w:t>
+        <w:t>Baza danych Neo4j. W tym przypadku, używany jest program Neo4j Desktop</w:t>
       </w:r>
     </w:p>
     <w:p>
@@ -7840,13 +7838,13 @@
     </w:p>
     <w:p>
       <w:pPr>
-        <w:pStyle w:val="Nagwek3"/>
-      </w:pPr>
-      <w:bookmarkStart w:id="5" w:name="_Toc185703147"/>
+        <w:pStyle w:val="Nagwek4"/>
+      </w:pPr>
+      <w:bookmarkStart w:id="4" w:name="_Toc185703147"/>
       <w:r>
         <w:t>Część frontendowa</w:t>
       </w:r>
-      <w:bookmarkEnd w:id="5"/>
+      <w:bookmarkEnd w:id="4"/>
     </w:p>
     <w:p/>
     <w:p>
@@ -7867,13 +7865,7 @@
         <w:rPr>
           <w:rFonts w:asciiTheme="minorHAnsi" w:hAnsiTheme="minorHAnsi" w:cstheme="minorHAnsi"/>
         </w:rPr>
-        <w:t xml:space="preserve"> </w:t>
-      </w:r>
-      <w:r>
-        <w:rPr>
-          <w:rFonts w:asciiTheme="minorHAnsi" w:hAnsiTheme="minorHAnsi" w:cstheme="minorHAnsi"/>
-        </w:rPr>
-        <w:t xml:space="preserve">TypeScript </w:t>
+        <w:t xml:space="preserve"> TypeScript </w:t>
       </w:r>
       <w:r>
         <w:rPr>
@@ -7996,28 +7988,7 @@
         <w:t xml:space="preserve">do budowy aplikacji webowych, rozwijanego przez Google. </w:t>
       </w:r>
       <w:r>
-        <w:t>Wspomniana wersja posiada mechanikę sygnałów do komunikacji pomiędzy komponentami, wsparcie dla SS</w:t>
-      </w:r>
-      <w:r>
-        <w:t>R</w:t>
-      </w:r>
-      <w:r>
-        <w:t xml:space="preserve"> (rendererowania po stronie serwera), hydracji</w:t>
-      </w:r>
-      <w:r>
-        <w:t xml:space="preserve"> </w:t>
-      </w:r>
-      <w:r>
-        <w:t>(</w:t>
-      </w:r>
-      <w:r>
-        <w:t>użycie statycznej części wygenerowanej strony przez SSR</w:t>
-      </w:r>
-      <w:r>
-        <w:t>)</w:t>
-      </w:r>
-      <w:r>
-        <w:t>, oraz lepsza obsługa ładowania asynchronicznego.</w:t>
+        <w:t>Wspomniana wersja posiada mechanikę sygnałów do komunikacji pomiędzy komponentami, wsparcie dla SSR (rendererowania po stronie serwera), hydracji (użycie statycznej części wygenerowanej strony przez SSR), oraz lepsza obsługa ładowania asynchronicznego.</w:t>
       </w:r>
     </w:p>
     <w:p>
@@ -8032,7 +8003,6 @@
         <w:rPr>
           <w:rFonts w:asciiTheme="minorHAnsi" w:hAnsiTheme="minorHAnsi" w:cstheme="minorHAnsi"/>
         </w:rPr>
-        <w:lastRenderedPageBreak/>
         <w:t xml:space="preserve">Link do pobrania: </w:t>
       </w:r>
       <w:hyperlink r:id="rId10" w:history="1">
@@ -8081,233 +8051,217 @@
           <w:b/>
           <w:bCs/>
         </w:rPr>
-        <w:t>Bootstrap</w:t>
-      </w:r>
+        <w:t>Bootstrap 5</w:t>
+      </w:r>
+      <w:r>
+        <w:t xml:space="preserve"> - </w:t>
+      </w:r>
+      <w:r>
+        <w:t xml:space="preserve">biblioteka CSS. Zawiera zestaw narzędzi ułatwiających tworzenie interfejsu graficznego stron oraz aplikacji internetowych. Bazuje głównie na gotowych rozwiązaniach HTML oraz CSS i może być stosowany m.in. do stylizacji </w:t>
+      </w:r>
+      <w:r>
+        <w:t>poszczególnych elementów strony</w:t>
+      </w:r>
+      <w:r>
+        <w:t>.</w:t>
+      </w:r>
+    </w:p>
+    <w:p>
+      <w:pPr>
+        <w:pStyle w:val="TekstNormalny"/>
+        <w:ind w:firstLine="0"/>
+      </w:pPr>
+      <w:proofErr w:type="spellStart"/>
       <w:r>
         <w:rPr>
           <w:b/>
           <w:bCs/>
         </w:rPr>
-        <w:t xml:space="preserve"> 5</w:t>
-      </w:r>
-      <w:r>
-        <w:t xml:space="preserve"> - </w:t>
-      </w:r>
-      <w:r>
-        <w:t xml:space="preserve">biblioteka CSS. Zawiera zestaw narzędzi ułatwiających tworzenie interfejsu graficznego stron oraz aplikacji internetowych. Bazuje głównie na gotowych rozwiązaniach HTML oraz CSS i może być stosowany m.in. do stylizacji </w:t>
-      </w:r>
-      <w:r>
-        <w:t>poszczególnych elementów strony</w:t>
-      </w:r>
-      <w:r>
-        <w:t>.</w:t>
+        <w:t>Npm</w:t>
+      </w:r>
+      <w:proofErr w:type="spellEnd"/>
+      <w:r>
+        <w:rPr>
+          <w:b/>
+          <w:bCs/>
+        </w:rPr>
+        <w:t xml:space="preserve"> (Node Package Manager</w:t>
+      </w:r>
+      <w:r>
+        <w:t>) - M</w:t>
+      </w:r>
+      <w:r>
+        <w:t>enedżer pakietów dla JavaScriptu, dostarczany wraz z Node.js. Służy do instalowania, zarządzania i udostępniania bibliotek oraz narzędzi JavaScript.</w:t>
+      </w:r>
+    </w:p>
+    <w:p>
+      <w:pPr>
+        <w:spacing w:after="219" w:line="360" w:lineRule="auto"/>
+        <w:ind w:right="44"/>
+        <w:rPr>
+          <w:rFonts w:asciiTheme="minorHAnsi" w:hAnsiTheme="minorHAnsi" w:cstheme="minorHAnsi"/>
+        </w:rPr>
+      </w:pPr>
+    </w:p>
+    <w:p>
+      <w:pPr>
+        <w:pStyle w:val="Nagwek4"/>
+      </w:pPr>
+      <w:bookmarkStart w:id="5" w:name="_Toc185703148"/>
+      <w:r>
+        <w:t>Część backendowa</w:t>
+      </w:r>
+      <w:bookmarkEnd w:id="5"/>
+    </w:p>
+    <w:p>
+      <w:pPr>
+        <w:spacing w:after="219" w:line="360" w:lineRule="auto"/>
+        <w:ind w:right="44"/>
+        <w:rPr>
+          <w:rFonts w:asciiTheme="minorHAnsi" w:hAnsiTheme="minorHAnsi" w:cstheme="minorHAnsi"/>
+        </w:rPr>
+      </w:pPr>
+      <w:r>
+        <w:rPr>
+          <w:b/>
+          <w:bCs/>
+        </w:rPr>
+        <w:t>Języki programowania:</w:t>
+      </w:r>
+      <w:r>
+        <w:rPr>
+          <w:rFonts w:asciiTheme="minorHAnsi" w:hAnsiTheme="minorHAnsi" w:cstheme="minorHAnsi"/>
+        </w:rPr>
+        <w:t xml:space="preserve"> Java 17</w:t>
+      </w:r>
+    </w:p>
+    <w:p>
+      <w:pPr>
+        <w:pStyle w:val="TekstNormalny"/>
+      </w:pPr>
+      <w:r>
+        <w:t xml:space="preserve">Java to język obiektowy działający na różnych systemach operacyjnych bez większych trudów. Jest szeroko stosowana do tworzenia przeróżnych aplikacji czy to internetowych, czy to mobilnych. </w:t>
+      </w:r>
+    </w:p>
+    <w:p>
+      <w:pPr>
+        <w:spacing w:after="219" w:line="360" w:lineRule="auto"/>
+        <w:ind w:right="44"/>
+        <w:rPr>
+          <w:rFonts w:asciiTheme="minorHAnsi" w:hAnsiTheme="minorHAnsi" w:cstheme="minorHAnsi"/>
+        </w:rPr>
+      </w:pPr>
+      <w:r>
+        <w:rPr>
+          <w:rFonts w:asciiTheme="minorHAnsi" w:hAnsiTheme="minorHAnsi" w:cstheme="minorHAnsi"/>
+        </w:rPr>
+        <w:t xml:space="preserve">Link do pobrania: </w:t>
+      </w:r>
+      <w:hyperlink r:id="rId11" w:history="1">
+        <w:r>
+          <w:rPr>
+            <w:rStyle w:val="Hipercze"/>
+            <w:rFonts w:asciiTheme="minorHAnsi" w:hAnsiTheme="minorHAnsi" w:cstheme="minorHAnsi"/>
+          </w:rPr>
+          <w:t>https://www.oracle.com/java/technologies/javase/jdk17-archive-downloads.html</w:t>
+        </w:r>
+      </w:hyperlink>
+    </w:p>
+    <w:p>
+      <w:pPr>
+        <w:spacing w:after="219" w:line="360" w:lineRule="auto"/>
+        <w:ind w:right="44"/>
+        <w:rPr>
+          <w:rFonts w:asciiTheme="minorHAnsi" w:hAnsiTheme="minorHAnsi" w:cstheme="minorHAnsi"/>
+        </w:rPr>
+      </w:pPr>
+    </w:p>
+    <w:p>
+      <w:pPr>
+        <w:spacing w:after="219" w:line="360" w:lineRule="auto"/>
+        <w:ind w:right="44"/>
+        <w:rPr>
+          <w:rFonts w:asciiTheme="minorHAnsi" w:hAnsiTheme="minorHAnsi" w:cstheme="minorHAnsi"/>
+        </w:rPr>
+      </w:pPr>
+      <w:r>
+        <w:rPr>
+          <w:b/>
+          <w:bCs/>
+        </w:rPr>
+        <w:t>Framework:</w:t>
+      </w:r>
+      <w:r>
+        <w:rPr>
+          <w:rFonts w:asciiTheme="minorHAnsi" w:hAnsiTheme="minorHAnsi" w:cstheme="minorHAnsi"/>
+        </w:rPr>
+        <w:t xml:space="preserve"> </w:t>
+      </w:r>
+      <w:r>
+        <w:rPr>
+          <w:rFonts w:asciiTheme="minorHAnsi" w:hAnsiTheme="minorHAnsi" w:cstheme="minorHAnsi"/>
+        </w:rPr>
+        <w:t xml:space="preserve">Spring Boot </w:t>
+      </w:r>
+      <w:r>
+        <w:rPr>
+          <w:rFonts w:asciiTheme="minorHAnsi" w:hAnsiTheme="minorHAnsi" w:cstheme="minorHAnsi"/>
+        </w:rPr>
+        <w:t>3.3.2</w:t>
+      </w:r>
+    </w:p>
+    <w:p>
+      <w:pPr>
+        <w:pStyle w:val="TekstNormalny"/>
+      </w:pPr>
+      <w:r>
+        <w:t xml:space="preserve">Spring Boot to framework </w:t>
+      </w:r>
+      <w:r>
+        <w:t>języka Java</w:t>
+      </w:r>
+      <w:r>
+        <w:t>, który upraszcza proces konfiguracji i uruchamiania aplikacji, automatycznie konfigurując większość komponentów</w:t>
+      </w:r>
+      <w:r>
+        <w:t>, skracając kod przy użyciu adnotacji, a także upraszcza komunikację z bazą danych i frontendem.</w:t>
       </w:r>
     </w:p>
     <w:p>
       <w:pPr>
         <w:pStyle w:val="TekstNormalny"/>
         <w:ind w:firstLine="0"/>
-      </w:pPr>
-      <w:proofErr w:type="spellStart"/>
-      <w:r>
-        <w:rPr>
-          <w:b/>
-          <w:bCs/>
-        </w:rPr>
-        <w:t>Npm</w:t>
-      </w:r>
-      <w:proofErr w:type="spellEnd"/>
-      <w:r>
-        <w:rPr>
-          <w:b/>
-          <w:bCs/>
-        </w:rPr>
-        <w:t xml:space="preserve"> (Node Package Manager</w:t>
-      </w:r>
-      <w:r>
-        <w:t>) - M</w:t>
-      </w:r>
-      <w:r>
-        <w:t>enedżer pakietów dla JavaScriptu, dostarczany wraz z Node.js. Służy do instalowania, zarządzania i udostępniania bibliotek oraz narzędzi JavaScript.</w:t>
-      </w:r>
-    </w:p>
-    <w:p>
-      <w:pPr>
-        <w:spacing w:after="219" w:line="360" w:lineRule="auto"/>
-        <w:ind w:right="44"/>
-        <w:rPr>
-          <w:rFonts w:asciiTheme="minorHAnsi" w:hAnsiTheme="minorHAnsi" w:cstheme="minorHAnsi"/>
-        </w:rPr>
-      </w:pPr>
-    </w:p>
-    <w:p>
-      <w:pPr>
-        <w:pStyle w:val="Nagwek3"/>
-      </w:pPr>
-      <w:bookmarkStart w:id="6" w:name="_Toc185703148"/>
-      <w:r>
-        <w:t>Część backendowa</w:t>
-      </w:r>
-      <w:bookmarkEnd w:id="6"/>
-    </w:p>
-    <w:p>
-      <w:pPr>
-        <w:spacing w:after="219" w:line="360" w:lineRule="auto"/>
-        <w:ind w:right="44"/>
-        <w:rPr>
-          <w:rFonts w:asciiTheme="minorHAnsi" w:hAnsiTheme="minorHAnsi" w:cstheme="minorHAnsi"/>
-        </w:rPr>
-      </w:pPr>
-      <w:r>
-        <w:rPr>
-          <w:b/>
-          <w:bCs/>
-        </w:rPr>
-        <w:t>Języki programowania:</w:t>
-      </w:r>
-      <w:r>
-        <w:rPr>
-          <w:rFonts w:asciiTheme="minorHAnsi" w:hAnsiTheme="minorHAnsi" w:cstheme="minorHAnsi"/>
-        </w:rPr>
-        <w:t xml:space="preserve"> Java 17</w:t>
-      </w:r>
-    </w:p>
-    <w:p>
-      <w:pPr>
-        <w:pStyle w:val="TekstNormalny"/>
-      </w:pPr>
-      <w:r>
-        <w:t xml:space="preserve">Java to język obiektowy działający na różnych systemach operacyjnych bez większych trudów. Jest szeroko stosowana do tworzenia </w:t>
-      </w:r>
-      <w:r>
-        <w:t>przeróżnych aplikacji czy to internetowych, czy to mobilnych</w:t>
-      </w:r>
-      <w:r>
-        <w:t>.</w:t>
-      </w:r>
-      <w:r>
-        <w:t xml:space="preserve"> </w:t>
-      </w:r>
-    </w:p>
-    <w:p>
-      <w:pPr>
-        <w:spacing w:after="219" w:line="360" w:lineRule="auto"/>
-        <w:ind w:right="44"/>
-        <w:rPr>
-          <w:rFonts w:asciiTheme="minorHAnsi" w:hAnsiTheme="minorHAnsi" w:cstheme="minorHAnsi"/>
-        </w:rPr>
-      </w:pPr>
-      <w:r>
-        <w:rPr>
-          <w:rFonts w:asciiTheme="minorHAnsi" w:hAnsiTheme="minorHAnsi" w:cstheme="minorHAnsi"/>
-        </w:rPr>
+        <w:rPr>
+          <w:rStyle w:val="Hipercze"/>
+        </w:rPr>
+      </w:pPr>
+      <w:r>
         <w:t xml:space="preserve">Link do pobrania: </w:t>
       </w:r>
-      <w:hyperlink r:id="rId11" w:history="1">
+      <w:hyperlink r:id="rId12" w:history="1">
         <w:r>
           <w:rPr>
             <w:rStyle w:val="Hipercze"/>
-            <w:rFonts w:asciiTheme="minorHAnsi" w:hAnsiTheme="minorHAnsi" w:cstheme="minorHAnsi"/>
-          </w:rPr>
-          <w:t>https://www.oracle.com/java/technologies/javase/jdk17-archive-downloads.html</w:t>
+          </w:rPr>
+          <w:t>https://docs.spring.io/spring-boot/installing.html</w:t>
         </w:r>
       </w:hyperlink>
-    </w:p>
-    <w:p>
-      <w:pPr>
-        <w:spacing w:after="219" w:line="360" w:lineRule="auto"/>
-        <w:ind w:right="44"/>
-        <w:rPr>
-          <w:rFonts w:asciiTheme="minorHAnsi" w:hAnsiTheme="minorHAnsi" w:cstheme="minorHAnsi"/>
-        </w:rPr>
-      </w:pPr>
-    </w:p>
-    <w:p>
-      <w:pPr>
-        <w:spacing w:after="219" w:line="360" w:lineRule="auto"/>
-        <w:ind w:right="44"/>
-        <w:rPr>
-          <w:rFonts w:asciiTheme="minorHAnsi" w:hAnsiTheme="minorHAnsi" w:cstheme="minorHAnsi"/>
-        </w:rPr>
-      </w:pPr>
-      <w:r>
-        <w:rPr>
-          <w:b/>
-          <w:bCs/>
-        </w:rPr>
-        <w:t>Framework:</w:t>
-      </w:r>
-      <w:r>
-        <w:rPr>
-          <w:rFonts w:asciiTheme="minorHAnsi" w:hAnsiTheme="minorHAnsi" w:cstheme="minorHAnsi"/>
-        </w:rPr>
-        <w:t xml:space="preserve"> </w:t>
-      </w:r>
-      <w:r>
-        <w:rPr>
-          <w:rFonts w:asciiTheme="minorHAnsi" w:hAnsiTheme="minorHAnsi" w:cstheme="minorHAnsi"/>
-        </w:rPr>
-        <w:t xml:space="preserve">Spring Boot </w:t>
-      </w:r>
-      <w:r>
-        <w:rPr>
-          <w:rFonts w:asciiTheme="minorHAnsi" w:hAnsiTheme="minorHAnsi" w:cstheme="minorHAnsi"/>
-        </w:rPr>
-        <w:t>3.3.2</w:t>
-      </w:r>
-    </w:p>
-    <w:p>
-      <w:pPr>
-        <w:pStyle w:val="TekstNormalny"/>
-      </w:pPr>
-      <w:r>
-        <w:t xml:space="preserve">Spring Boot to framework </w:t>
-      </w:r>
-      <w:r>
-        <w:t>języka Java</w:t>
-      </w:r>
-      <w:r>
-        <w:t>, który upraszcza proces konfiguracji i uruchamiania aplikacji, automatycznie konfigurując większość komponentów</w:t>
-      </w:r>
-      <w:r>
-        <w:t>, skracając kod przy użyciu adnotacji, a także upraszcza komunikację z bazą danych i frontendem.</w:t>
-      </w:r>
     </w:p>
     <w:p>
       <w:pPr>
         <w:pStyle w:val="TekstNormalny"/>
         <w:ind w:firstLine="0"/>
-        <w:rPr>
-          <w:rStyle w:val="Hipercze"/>
-        </w:rPr>
-      </w:pPr>
-      <w:r>
-        <w:t xml:space="preserve">Link do pobrania: </w:t>
-      </w:r>
-      <w:hyperlink r:id="rId12" w:history="1">
-        <w:r>
-          <w:rPr>
-            <w:rStyle w:val="Hipercze"/>
-          </w:rPr>
-          <w:t>https://docs.spring.io/spring-boot/installing.html</w:t>
-        </w:r>
-      </w:hyperlink>
-    </w:p>
-    <w:p>
-      <w:pPr>
-        <w:pStyle w:val="TekstNormalny"/>
-        <w:ind w:firstLine="0"/>
-      </w:pPr>
-    </w:p>
-    <w:p>
-      <w:pPr>
-        <w:pStyle w:val="Nagwek3"/>
-      </w:pPr>
-      <w:bookmarkStart w:id="7" w:name="_Toc185703149"/>
+      </w:pPr>
+    </w:p>
+    <w:p>
+      <w:pPr>
+        <w:pStyle w:val="Nagwek4"/>
+      </w:pPr>
+      <w:bookmarkStart w:id="6" w:name="_Toc185703149"/>
       <w:r>
         <w:t>Scrapper</w:t>
       </w:r>
-      <w:bookmarkEnd w:id="7"/>
+      <w:bookmarkEnd w:id="6"/>
     </w:p>
     <w:p>
       <w:pPr>
@@ -8321,19 +8275,7 @@
         <w:rPr>
           <w:rFonts w:asciiTheme="minorHAnsi" w:hAnsiTheme="minorHAnsi" w:cstheme="minorHAnsi"/>
         </w:rPr>
-        <w:t xml:space="preserve">Jest to scrapper napisany w języku </w:t>
-      </w:r>
-      <w:r>
-        <w:rPr>
-          <w:rFonts w:asciiTheme="minorHAnsi" w:hAnsiTheme="minorHAnsi" w:cstheme="minorHAnsi"/>
-        </w:rPr>
-        <w:t>P</w:t>
-      </w:r>
-      <w:r>
-        <w:rPr>
-          <w:rFonts w:asciiTheme="minorHAnsi" w:hAnsiTheme="minorHAnsi" w:cstheme="minorHAnsi"/>
-        </w:rPr>
-        <w:t xml:space="preserve">ython używany do pobierania danych o roślinach ze strony </w:t>
+        <w:t xml:space="preserve">Jest to scrapper napisany w języku Python używany do pobierania danych o roślinach ze strony </w:t>
       </w:r>
       <w:hyperlink r:id="rId13" w:history="1">
         <w:r>
@@ -8356,7 +8298,63 @@
           <w:i/>
           <w:iCs/>
         </w:rPr>
-        <w:t>katalog</w:t>
+        <w:t>katalog_roslin.csv.</w:t>
+      </w:r>
+      <w:r>
+        <w:rPr>
+          <w:rFonts w:asciiTheme="minorHAnsi" w:hAnsiTheme="minorHAnsi" w:cstheme="minorHAnsi"/>
+        </w:rPr>
+        <w:t xml:space="preserve"> Wykorzystuje on sterownik Firefox, wielowątkowość oraz asynchroniczność do szybszego pobierania danych ze stron. </w:t>
+      </w:r>
+    </w:p>
+    <w:p>
+      <w:pPr>
+        <w:pStyle w:val="Nagwek5"/>
+      </w:pPr>
+      <w:bookmarkStart w:id="7" w:name="_Toc185703150"/>
+      <w:r>
+        <w:t>Pobranie roślin</w:t>
+      </w:r>
+      <w:bookmarkEnd w:id="7"/>
+    </w:p>
+    <w:p>
+      <w:pPr>
+        <w:spacing w:after="219" w:line="360" w:lineRule="auto"/>
+        <w:ind w:right="44" w:firstLine="708"/>
+        <w:rPr>
+          <w:rFonts w:asciiTheme="minorHAnsi" w:hAnsiTheme="minorHAnsi" w:cstheme="minorHAnsi"/>
+        </w:rPr>
+      </w:pPr>
+      <w:r>
+        <w:rPr>
+          <w:rFonts w:asciiTheme="minorHAnsi" w:hAnsiTheme="minorHAnsi" w:cstheme="minorHAnsi"/>
+        </w:rPr>
+        <w:t xml:space="preserve">Aby rozpocząć proces pobierania roślin, należy uruchomić plik scrap_threads.py, który pobierze dane od początkowej strony aż do ostatniej. Należy mieć na uwadze, że czasami program może mieć trudności z dostępnością do strony, przejściem na inną stronę oraz inne czynniki zewnętrzne które mogą zakłócić bądź uniemożliwić scrappowanie danych. Pobranie wszystkich danych ze strony powinno zająć ok. 50-70 minut. </w:t>
+      </w:r>
+    </w:p>
+    <w:p>
+      <w:pPr>
+        <w:pStyle w:val="Nagwek5"/>
+      </w:pPr>
+      <w:bookmarkStart w:id="8" w:name="_Toc185703151"/>
+      <w:r>
+        <w:t>Pobranie obrazów roślin</w:t>
+      </w:r>
+      <w:bookmarkEnd w:id="8"/>
+    </w:p>
+    <w:p>
+      <w:pPr>
+        <w:spacing w:after="219" w:line="360" w:lineRule="auto"/>
+        <w:ind w:right="44" w:firstLine="708"/>
+        <w:rPr>
+          <w:rFonts w:asciiTheme="minorHAnsi" w:hAnsiTheme="minorHAnsi" w:cstheme="minorHAnsi"/>
+        </w:rPr>
+      </w:pPr>
+      <w:r>
+        <w:rPr>
+          <w:rFonts w:asciiTheme="minorHAnsi" w:hAnsiTheme="minorHAnsi" w:cstheme="minorHAnsi"/>
+        </w:rPr>
+        <w:t xml:space="preserve">Plik </w:t>
       </w:r>
       <w:r>
         <w:rPr>
@@ -8364,7 +8362,13 @@
           <w:i/>
           <w:iCs/>
         </w:rPr>
-        <w:t>_roslin</w:t>
+        <w:t>katalog_roslin.csv</w:t>
+      </w:r>
+      <w:r>
+        <w:rPr>
+          <w:rFonts w:asciiTheme="minorHAnsi" w:hAnsiTheme="minorHAnsi" w:cstheme="minorHAnsi"/>
+        </w:rPr>
+        <w:t xml:space="preserve"> zawiera informacje o roślinach takie jak nazwa rośliny, nazwa łacińska, opis, kwasowość gleby, a także link do obrazu rośliny (jeśli takowy posiada). Aby pobrać obrazy rośliny, należy uruchomić plik </w:t>
       </w:r>
       <w:r>
         <w:rPr>
@@ -8372,7 +8376,13 @@
           <w:i/>
           <w:iCs/>
         </w:rPr>
-        <w:t>.csv</w:t>
+        <w:t>download_images.py</w:t>
+      </w:r>
+      <w:r>
+        <w:rPr>
+          <w:rFonts w:asciiTheme="minorHAnsi" w:hAnsiTheme="minorHAnsi" w:cstheme="minorHAnsi"/>
+        </w:rPr>
+        <w:t xml:space="preserve">, który będzie iterował przez kolejne rzędy pliku </w:t>
       </w:r>
       <w:r>
         <w:rPr>
@@ -8380,105 +8390,13 @@
           <w:i/>
           <w:iCs/>
         </w:rPr>
-        <w:t>.</w:t>
+        <w:t>katalog_roslin.csv</w:t>
       </w:r>
       <w:r>
         <w:rPr>
           <w:rFonts w:asciiTheme="minorHAnsi" w:hAnsiTheme="minorHAnsi" w:cstheme="minorHAnsi"/>
         </w:rPr>
-        <w:t xml:space="preserve"> Wykorzystuje on </w:t>
-      </w:r>
-      <w:r>
-        <w:rPr>
-          <w:rFonts w:asciiTheme="minorHAnsi" w:hAnsiTheme="minorHAnsi" w:cstheme="minorHAnsi"/>
-        </w:rPr>
-        <w:t>sterownik</w:t>
-      </w:r>
-      <w:r>
-        <w:rPr>
-          <w:rFonts w:asciiTheme="minorHAnsi" w:hAnsiTheme="minorHAnsi" w:cstheme="minorHAnsi"/>
-        </w:rPr>
-        <w:t xml:space="preserve"> </w:t>
-      </w:r>
-      <w:r>
-        <w:rPr>
-          <w:rFonts w:asciiTheme="minorHAnsi" w:hAnsiTheme="minorHAnsi" w:cstheme="minorHAnsi"/>
-        </w:rPr>
-        <w:t>F</w:t>
-      </w:r>
-      <w:r>
-        <w:rPr>
-          <w:rFonts w:asciiTheme="minorHAnsi" w:hAnsiTheme="minorHAnsi" w:cstheme="minorHAnsi"/>
-        </w:rPr>
-        <w:t>irefox, wielowątkowość oraz asynchroniczność do szybszego pobierania danych</w:t>
-      </w:r>
-      <w:r>
-        <w:rPr>
-          <w:rFonts w:asciiTheme="minorHAnsi" w:hAnsiTheme="minorHAnsi" w:cstheme="minorHAnsi"/>
-        </w:rPr>
-        <w:t xml:space="preserve"> ze stron. </w:t>
-      </w:r>
-    </w:p>
-    <w:p>
-      <w:pPr>
-        <w:pStyle w:val="Nagwek4"/>
-      </w:pPr>
-      <w:bookmarkStart w:id="8" w:name="_Toc185703150"/>
-      <w:r>
-        <w:t>Pobranie roślin</w:t>
-      </w:r>
-      <w:bookmarkEnd w:id="8"/>
-    </w:p>
-    <w:p>
-      <w:pPr>
-        <w:spacing w:after="219" w:line="360" w:lineRule="auto"/>
-        <w:ind w:right="44" w:firstLine="708"/>
-        <w:rPr>
-          <w:rFonts w:asciiTheme="minorHAnsi" w:hAnsiTheme="minorHAnsi" w:cstheme="minorHAnsi"/>
-        </w:rPr>
-      </w:pPr>
-      <w:r>
-        <w:rPr>
-          <w:rFonts w:asciiTheme="minorHAnsi" w:hAnsiTheme="minorHAnsi" w:cstheme="minorHAnsi"/>
-        </w:rPr>
-        <w:t xml:space="preserve">Aby </w:t>
-      </w:r>
-      <w:r>
-        <w:rPr>
-          <w:rFonts w:asciiTheme="minorHAnsi" w:hAnsiTheme="minorHAnsi" w:cstheme="minorHAnsi"/>
-        </w:rPr>
-        <w:t>rozpocząć proces pobierania roślin</w:t>
-      </w:r>
-      <w:r>
-        <w:rPr>
-          <w:rFonts w:asciiTheme="minorHAnsi" w:hAnsiTheme="minorHAnsi" w:cstheme="minorHAnsi"/>
-        </w:rPr>
-        <w:t xml:space="preserve">, należy uruchomić plik scrap_threads.py, który pobierze dane od początkowej strony aż do ostatniej. Należy mieć na uwadze, że czasami program może mieć trudności z dostępnością do strony, przejściem na inną stronę oraz inne czynniki zewnętrzne które mogą zakłócić bądź uniemożliwić scrappowanie danych. Pobranie wszystkich danych ze strony powinno zająć ok. 50-70 minut. </w:t>
-      </w:r>
-    </w:p>
-    <w:p>
-      <w:pPr>
-        <w:pStyle w:val="Nagwek4"/>
-      </w:pPr>
-      <w:bookmarkStart w:id="9" w:name="_Toc185703151"/>
-      <w:r>
-        <w:t>Pobranie obrazów roślin</w:t>
-      </w:r>
-      <w:bookmarkEnd w:id="9"/>
-    </w:p>
-    <w:p>
-      <w:pPr>
-        <w:spacing w:after="219" w:line="360" w:lineRule="auto"/>
-        <w:ind w:right="44" w:firstLine="708"/>
-        <w:rPr>
-          <w:rFonts w:asciiTheme="minorHAnsi" w:hAnsiTheme="minorHAnsi" w:cstheme="minorHAnsi"/>
-        </w:rPr>
-      </w:pPr>
-      <w:r>
-        <w:rPr>
-          <w:rFonts w:asciiTheme="minorHAnsi" w:hAnsiTheme="minorHAnsi" w:cstheme="minorHAnsi"/>
-        </w:rPr>
-        <w:t xml:space="preserve">Plik </w:t>
+        <w:t xml:space="preserve"> i zapisze obrazy do folderu </w:t>
       </w:r>
       <w:r>
         <w:rPr>
@@ -8486,103 +8404,13 @@
           <w:i/>
           <w:iCs/>
         </w:rPr>
-        <w:t>katalog_roslin.csv</w:t>
+        <w:t>images.</w:t>
       </w:r>
       <w:r>
         <w:rPr>
           <w:rFonts w:asciiTheme="minorHAnsi" w:hAnsiTheme="minorHAnsi" w:cstheme="minorHAnsi"/>
         </w:rPr>
-        <w:t xml:space="preserve"> zawiera informacje o roślinach takie jak nazwa rośliny, nazwa łacińska, opis, kwasowość gleby, a także link do obrazu rośliny (jeśli takowy posiada). Aby pobrać obrazy rośliny, należy uruchomić plik </w:t>
-      </w:r>
-      <w:r>
-        <w:rPr>
-          <w:rFonts w:asciiTheme="minorHAnsi" w:hAnsiTheme="minorHAnsi" w:cstheme="minorHAnsi"/>
-          <w:i/>
-          <w:iCs/>
-        </w:rPr>
-        <w:t>download_images.py</w:t>
-      </w:r>
-      <w:r>
-        <w:rPr>
-          <w:rFonts w:asciiTheme="minorHAnsi" w:hAnsiTheme="minorHAnsi" w:cstheme="minorHAnsi"/>
-        </w:rPr>
-        <w:t xml:space="preserve">, który będzie iterował przez kolejne rzędy pliku </w:t>
-      </w:r>
-      <w:r>
-        <w:rPr>
-          <w:rFonts w:asciiTheme="minorHAnsi" w:hAnsiTheme="minorHAnsi" w:cstheme="minorHAnsi"/>
-          <w:i/>
-          <w:iCs/>
-        </w:rPr>
-        <w:t>katalog_roslin.csv</w:t>
-      </w:r>
-      <w:r>
-        <w:rPr>
-          <w:rFonts w:asciiTheme="minorHAnsi" w:hAnsiTheme="minorHAnsi" w:cstheme="minorHAnsi"/>
-        </w:rPr>
-        <w:t xml:space="preserve"> i zapisze obrazy do folderu </w:t>
-      </w:r>
-      <w:r>
-        <w:rPr>
-          <w:rFonts w:asciiTheme="minorHAnsi" w:hAnsiTheme="minorHAnsi" w:cstheme="minorHAnsi"/>
-          <w:i/>
-          <w:iCs/>
-        </w:rPr>
-        <w:t>images.</w:t>
-      </w:r>
-      <w:r>
-        <w:rPr>
-          <w:rFonts w:asciiTheme="minorHAnsi" w:hAnsiTheme="minorHAnsi" w:cstheme="minorHAnsi"/>
-        </w:rPr>
         <w:t xml:space="preserve"> Proces ten powinien zająć do 5 minut.</w:t>
-      </w:r>
-    </w:p>
-    <w:p>
-      <w:pPr>
-        <w:spacing w:after="219" w:line="360" w:lineRule="auto"/>
-        <w:ind w:right="44"/>
-        <w:rPr>
-          <w:rFonts w:asciiTheme="minorHAnsi" w:hAnsiTheme="minorHAnsi" w:cstheme="minorHAnsi"/>
-        </w:rPr>
-      </w:pPr>
-    </w:p>
-    <w:p>
-      <w:pPr>
-        <w:pStyle w:val="Nagwek2"/>
-      </w:pPr>
-      <w:r>
-        <w:t>Projekt aplikacji</w:t>
-      </w:r>
-    </w:p>
-    <w:p>
-      <w:pPr>
-        <w:spacing w:after="219" w:line="360" w:lineRule="auto"/>
-        <w:ind w:right="44"/>
-        <w:rPr>
-          <w:rFonts w:asciiTheme="minorHAnsi" w:hAnsiTheme="minorHAnsi" w:cstheme="minorHAnsi"/>
-          <w:b/>
-          <w:bCs/>
-        </w:rPr>
-      </w:pPr>
-    </w:p>
-    <w:p>
-      <w:pPr>
-        <w:pStyle w:val="Nagwek3"/>
-      </w:pPr>
-      <w:r>
-        <w:t>Architektura aplikacji</w:t>
-      </w:r>
-    </w:p>
-    <w:p/>
-    <w:p>
-      <w:pPr>
-        <w:pStyle w:val="Nagwek3"/>
-      </w:pPr>
-      <w:r>
-        <w:t>Narzędzia i technologie2</w:t>
-      </w:r>
-      <w:r>
-        <w:t>(TODO)</w:t>
       </w:r>
     </w:p>
     <w:p/>
@@ -8683,11 +8511,11 @@
       <w:pPr>
         <w:pStyle w:val="Nagwek4"/>
       </w:pPr>
-      <w:bookmarkStart w:id="10" w:name="_Toc185703153"/>
+      <w:bookmarkStart w:id="9" w:name="_Toc185703153"/>
       <w:r>
         <w:t>Źródła danych</w:t>
       </w:r>
-      <w:bookmarkEnd w:id="10"/>
+      <w:bookmarkEnd w:id="9"/>
     </w:p>
     <w:p>
       <w:pPr>
@@ -8778,11 +8606,11 @@
       <w:pPr>
         <w:pStyle w:val="Nagwek5"/>
       </w:pPr>
-      <w:bookmarkStart w:id="11" w:name="_Toc185703156"/>
+      <w:bookmarkStart w:id="10" w:name="_Toc185703156"/>
       <w:r>
         <w:t>Węzły</w:t>
       </w:r>
-      <w:bookmarkEnd w:id="11"/>
+      <w:bookmarkEnd w:id="10"/>
     </w:p>
     <w:p>
       <w:pPr>
@@ -8951,7 +8779,6 @@
         <w:rPr>
           <w:noProof/>
         </w:rPr>
-        <w:lastRenderedPageBreak/>
         <w:drawing>
           <wp:inline distT="0" distB="0" distL="0" distR="0" wp14:anchorId="26DF53B4" wp14:editId="4EF53C34">
             <wp:extent cx="5039360" cy="2608580"/>
@@ -8993,7 +8820,7 @@
       <w:pPr>
         <w:pStyle w:val="Legenda"/>
       </w:pPr>
-      <w:bookmarkStart w:id="12" w:name="_Toc185089116"/>
+      <w:bookmarkStart w:id="11" w:name="_Toc185089116"/>
       <w:r>
         <w:t xml:space="preserve">Obraz </w:t>
       </w:r>
@@ -9045,7 +8872,7 @@
       <w:r>
         <w:t xml:space="preserve"> Węzeł Roslina</w:t>
       </w:r>
-      <w:bookmarkEnd w:id="12"/>
+      <w:bookmarkEnd w:id="11"/>
     </w:p>
     <w:p>
       <w:pPr>
@@ -9109,7 +8936,7 @@
       <w:pPr>
         <w:pStyle w:val="Legenda"/>
       </w:pPr>
-      <w:bookmarkStart w:id="13" w:name="_Toc185089117"/>
+      <w:bookmarkStart w:id="12" w:name="_Toc185089117"/>
       <w:r>
         <w:t xml:space="preserve">Obraz </w:t>
       </w:r>
@@ -9161,7 +8988,7 @@
       <w:r>
         <w:t xml:space="preserve"> Węzeł UzytkownikRoslina</w:t>
       </w:r>
-      <w:bookmarkEnd w:id="13"/>
+      <w:bookmarkEnd w:id="12"/>
     </w:p>
     <w:p>
       <w:pPr>
@@ -9181,7 +9008,6 @@
         <w:pStyle w:val="Nagwek7"/>
       </w:pPr>
       <w:r>
-        <w:lastRenderedPageBreak/>
         <w:t>Właściwości rośliny</w:t>
       </w:r>
     </w:p>
@@ -9509,7 +9335,6 @@
         </w:numPr>
       </w:pPr>
       <w:r>
-        <w:lastRenderedPageBreak/>
         <w:t>Zimozielonosc</w:t>
       </w:r>
       <w:r>
@@ -9602,7 +9427,7 @@
       <w:pPr>
         <w:pStyle w:val="Legenda"/>
       </w:pPr>
-      <w:bookmarkStart w:id="14" w:name="_Toc185089118"/>
+      <w:bookmarkStart w:id="13" w:name="_Toc185089118"/>
       <w:r>
         <w:t xml:space="preserve">Obraz </w:t>
       </w:r>
@@ -9654,7 +9479,7 @@
       <w:r>
         <w:t xml:space="preserve"> Węzeł Wlasciwosc</w:t>
       </w:r>
-      <w:bookmarkEnd w:id="14"/>
+      <w:bookmarkEnd w:id="13"/>
     </w:p>
     <w:p>
       <w:pPr>
@@ -9706,7 +9531,7 @@
       <w:pPr>
         <w:pStyle w:val="Legenda"/>
       </w:pPr>
-      <w:bookmarkStart w:id="15" w:name="_Toc185089119"/>
+      <w:bookmarkStart w:id="14" w:name="_Toc185089119"/>
       <w:r>
         <w:t xml:space="preserve">Obraz </w:t>
       </w:r>
@@ -9758,7 +9583,7 @@
       <w:r>
         <w:t xml:space="preserve"> Węzeł UzytkownikWlasciwosc</w:t>
       </w:r>
-      <w:bookmarkEnd w:id="15"/>
+      <w:bookmarkEnd w:id="14"/>
     </w:p>
     <w:p/>
     <w:p>
@@ -9837,7 +9662,6 @@
         <w:rPr>
           <w:noProof/>
         </w:rPr>
-        <w:lastRenderedPageBreak/>
         <w:drawing>
           <wp:inline distT="0" distB="0" distL="0" distR="0" wp14:anchorId="704D71CE" wp14:editId="39A9D2E9">
             <wp:extent cx="3832529" cy="1739029"/>
@@ -9879,7 +9703,7 @@
       <w:pPr>
         <w:pStyle w:val="Legenda"/>
       </w:pPr>
-      <w:bookmarkStart w:id="16" w:name="_Toc185089120"/>
+      <w:bookmarkStart w:id="15" w:name="_Toc185089120"/>
       <w:r>
         <w:t xml:space="preserve">Obraz </w:t>
       </w:r>
@@ -9931,11 +9755,11 @@
       <w:r>
         <w:t xml:space="preserve"> Węzeł ogrodu</w:t>
       </w:r>
-      <w:bookmarkEnd w:id="16"/>
-    </w:p>
-    <w:p>
-      <w:pPr>
-        <w:pStyle w:val="Nagwek5"/>
+      <w:bookmarkEnd w:id="15"/>
+    </w:p>
+    <w:p>
+      <w:pPr>
+        <w:pStyle w:val="Nagwek6"/>
       </w:pPr>
       <w:r>
         <w:t>Dzialka</w:t>
@@ -10068,7 +9892,7 @@
           <w:rFonts w:asciiTheme="minorHAnsi" w:hAnsiTheme="minorHAnsi" w:cstheme="minorHAnsi"/>
         </w:rPr>
       </w:pPr>
-      <w:bookmarkStart w:id="17" w:name="_Toc185089121"/>
+      <w:bookmarkStart w:id="16" w:name="_Toc185089121"/>
       <w:r>
         <w:t xml:space="preserve">Obraz </w:t>
       </w:r>
@@ -10120,7 +9944,7 @@
       <w:r>
         <w:t xml:space="preserve"> Węzeł Dzialka</w:t>
       </w:r>
-      <w:bookmarkEnd w:id="17"/>
+      <w:bookmarkEnd w:id="16"/>
     </w:p>
     <w:p>
       <w:pPr>
@@ -10133,7 +9957,7 @@
     </w:p>
     <w:p>
       <w:pPr>
-        <w:pStyle w:val="Nagwek5"/>
+        <w:pStyle w:val="Nagwek6"/>
       </w:pPr>
       <w:r>
         <w:t>Uzytkownik</w:t>
@@ -10144,11 +9968,7 @@
         <w:pStyle w:val="TekstNormalny"/>
       </w:pPr>
       <w:r>
-        <w:t xml:space="preserve">Użytkownik jest węzłem pełniącym rolę użytkownika w bazie danych. Zwykli użytkownicy posiadają tylko etykietę Uzytkownik, za to pracownicy posiadają dodatkowo etykietę Pracownik, a admini posiadają wszystkie z tych </w:t>
-      </w:r>
-      <w:r>
-        <w:lastRenderedPageBreak/>
-        <w:t>etykiet.</w:t>
+        <w:t>Użytkownik jest węzłem pełniącym rolę użytkownika w bazie danych. Zwykli użytkownicy posiadają tylko etykietę Uzytkownik, za to pracownicy posiadają dodatkowo etykietę Pracownik, a admini posiadają wszystkie z tych etykiet.</w:t>
       </w:r>
       <w:r>
         <w:t xml:space="preserve"> </w:t>
@@ -10391,7 +10211,6 @@
         <w:pStyle w:val="TekstNormalny"/>
       </w:pPr>
       <w:r>
-        <w:lastRenderedPageBreak/>
         <w:t>Dodatkowo, każdy użytkownik ma węzeł Ustawienia, węzeł Ogrod, oraz 10 węzłów Dzialka przypisanych do tego ogrodu. Informacje o użytkowniku są w ten sposób rozdzielone, aby zoptymalizować pobór danych z bazy danych i pobierać tylko te części danych, które są potrzebne.</w:t>
       </w:r>
     </w:p>
@@ -10666,7 +10485,6 @@
           <w:rFonts w:asciiTheme="minorHAnsi" w:hAnsiTheme="minorHAnsi" w:cstheme="minorHAnsi"/>
           <w:noProof/>
         </w:rPr>
-        <w:lastRenderedPageBreak/>
         <w:drawing>
           <wp:inline distT="0" distB="0" distL="0" distR="0" wp14:anchorId="726ED04A" wp14:editId="455ADCCF">
             <wp:extent cx="3616189" cy="2724150"/>
@@ -10711,7 +10529,7 @@
           <w:rFonts w:asciiTheme="minorHAnsi" w:hAnsiTheme="minorHAnsi" w:cstheme="minorHAnsi"/>
         </w:rPr>
       </w:pPr>
-      <w:bookmarkStart w:id="18" w:name="_Toc185089122"/>
+      <w:bookmarkStart w:id="17" w:name="_Toc185089122"/>
       <w:r>
         <w:t xml:space="preserve">Obraz </w:t>
       </w:r>
@@ -10763,7 +10581,7 @@
       <w:r>
         <w:t xml:space="preserve"> Węzeł Uzytkownik</w:t>
       </w:r>
-      <w:bookmarkEnd w:id="18"/>
+      <w:bookmarkEnd w:id="17"/>
     </w:p>
     <w:p>
       <w:pPr>
@@ -10831,7 +10649,7 @@
           <w:rFonts w:asciiTheme="minorHAnsi" w:hAnsiTheme="minorHAnsi" w:cstheme="minorHAnsi"/>
         </w:rPr>
       </w:pPr>
-      <w:bookmarkStart w:id="19" w:name="_Toc185089123"/>
+      <w:bookmarkStart w:id="18" w:name="_Toc185089123"/>
       <w:r>
         <w:t xml:space="preserve">Obraz </w:t>
       </w:r>
@@ -10883,7 +10701,7 @@
       <w:r>
         <w:t xml:space="preserve"> Węzeł Pracownik</w:t>
       </w:r>
-      <w:bookmarkEnd w:id="19"/>
+      <w:bookmarkEnd w:id="18"/>
     </w:p>
     <w:p>
       <w:pPr>
@@ -10897,7 +10715,6 @@
           <w:rFonts w:asciiTheme="minorHAnsi" w:hAnsiTheme="minorHAnsi" w:cstheme="minorHAnsi"/>
           <w:noProof/>
         </w:rPr>
-        <w:lastRenderedPageBreak/>
         <w:drawing>
           <wp:inline distT="0" distB="0" distL="0" distR="0" wp14:anchorId="5B1BA8A1" wp14:editId="20A30912">
             <wp:extent cx="3590925" cy="2604105"/>
@@ -10942,7 +10759,7 @@
           <w:rFonts w:asciiTheme="minorHAnsi" w:hAnsiTheme="minorHAnsi" w:cstheme="minorHAnsi"/>
         </w:rPr>
       </w:pPr>
-      <w:bookmarkStart w:id="20" w:name="_Toc185089124"/>
+      <w:bookmarkStart w:id="19" w:name="_Toc185089124"/>
       <w:r>
         <w:t xml:space="preserve">Obraz </w:t>
       </w:r>
@@ -10994,7 +10811,7 @@
       <w:r>
         <w:t xml:space="preserve"> Węzeł Admin</w:t>
       </w:r>
-      <w:bookmarkEnd w:id="20"/>
+      <w:bookmarkEnd w:id="19"/>
     </w:p>
     <w:p>
       <w:pPr>
@@ -11008,7 +10825,7 @@
     </w:p>
     <w:p>
       <w:pPr>
-        <w:pStyle w:val="Nagwek5"/>
+        <w:pStyle w:val="Nagwek6"/>
       </w:pPr>
       <w:r>
         <w:t>Ustawienia</w:t>
@@ -11181,7 +10998,6 @@
       </w:pPr>
       <w:proofErr w:type="spellStart"/>
       <w:r>
-        <w:lastRenderedPageBreak/>
         <w:t>statystyki</w:t>
       </w:r>
       <w:r>
@@ -11251,7 +11067,7 @@
           <w:rFonts w:asciiTheme="minorHAnsi" w:hAnsiTheme="minorHAnsi" w:cstheme="minorHAnsi"/>
         </w:rPr>
       </w:pPr>
-      <w:bookmarkStart w:id="21" w:name="_Toc185089125"/>
+      <w:bookmarkStart w:id="20" w:name="_Toc185089125"/>
       <w:r>
         <w:t xml:space="preserve">Obraz </w:t>
       </w:r>
@@ -11303,11 +11119,11 @@
       <w:r>
         <w:t xml:space="preserve"> Węzeł Ustawienia</w:t>
       </w:r>
-      <w:bookmarkEnd w:id="21"/>
-    </w:p>
-    <w:p>
-      <w:pPr>
-        <w:pStyle w:val="Nagwek5"/>
+      <w:bookmarkEnd w:id="20"/>
+    </w:p>
+    <w:p>
+      <w:pPr>
+        <w:pStyle w:val="Nagwek6"/>
       </w:pPr>
       <w:r>
         <w:t>Pos</w:t>
@@ -11452,7 +11268,6 @@
         <w:rPr>
           <w:noProof/>
         </w:rPr>
-        <w:lastRenderedPageBreak/>
         <w:drawing>
           <wp:inline distT="0" distB="0" distL="0" distR="0" wp14:anchorId="7D14C9EC" wp14:editId="1A79952E">
             <wp:extent cx="4467225" cy="2223480"/>
@@ -11494,7 +11309,7 @@
       <w:pPr>
         <w:pStyle w:val="Legenda"/>
       </w:pPr>
-      <w:bookmarkStart w:id="22" w:name="_Toc185089126"/>
+      <w:bookmarkStart w:id="21" w:name="_Toc185089126"/>
       <w:r>
         <w:t xml:space="preserve">Obraz </w:t>
       </w:r>
@@ -11546,11 +11361,11 @@
       <w:r>
         <w:t xml:space="preserve"> Węzeł Post</w:t>
       </w:r>
-      <w:bookmarkEnd w:id="22"/>
-    </w:p>
-    <w:p>
-      <w:pPr>
-        <w:pStyle w:val="Nagwek5"/>
+      <w:bookmarkEnd w:id="21"/>
+    </w:p>
+    <w:p>
+      <w:pPr>
+        <w:pStyle w:val="Nagwek6"/>
       </w:pPr>
       <w:r>
         <w:t>Komentarz</w:t>
@@ -11697,7 +11512,6 @@
         <w:rPr>
           <w:noProof/>
         </w:rPr>
-        <w:lastRenderedPageBreak/>
         <w:drawing>
           <wp:inline distT="0" distB="0" distL="0" distR="0" wp14:anchorId="4EC0AA35" wp14:editId="504E86E0">
             <wp:extent cx="4810796" cy="2886478"/>
@@ -11739,7 +11553,7 @@
       <w:pPr>
         <w:pStyle w:val="Legenda"/>
       </w:pPr>
-      <w:bookmarkStart w:id="23" w:name="_Toc185089127"/>
+      <w:bookmarkStart w:id="22" w:name="_Toc185089127"/>
       <w:r>
         <w:t xml:space="preserve">Obraz </w:t>
       </w:r>
@@ -11791,11 +11605,11 @@
       <w:r>
         <w:t xml:space="preserve"> Węzeł Komentarz</w:t>
       </w:r>
-      <w:bookmarkEnd w:id="23"/>
-    </w:p>
-    <w:p>
-      <w:pPr>
-        <w:pStyle w:val="Nagwek5"/>
+      <w:bookmarkEnd w:id="22"/>
+    </w:p>
+    <w:p>
+      <w:pPr>
+        <w:pStyle w:val="Nagwek6"/>
       </w:pPr>
       <w:r>
         <w:t>Rozmowa</w:t>
@@ -11933,7 +11747,6 @@
           <w:rFonts w:asciiTheme="minorHAnsi" w:hAnsiTheme="minorHAnsi" w:cstheme="minorHAnsi"/>
           <w:noProof/>
         </w:rPr>
-        <w:lastRenderedPageBreak/>
         <w:drawing>
           <wp:inline distT="0" distB="0" distL="0" distR="0" wp14:anchorId="09B87DF7" wp14:editId="774F3C10">
             <wp:extent cx="4612107" cy="2371725"/>
@@ -11978,7 +11791,7 @@
           <w:rFonts w:asciiTheme="minorHAnsi" w:hAnsiTheme="minorHAnsi" w:cstheme="minorHAnsi"/>
         </w:rPr>
       </w:pPr>
-      <w:bookmarkStart w:id="24" w:name="_Toc185089128"/>
+      <w:bookmarkStart w:id="23" w:name="_Toc185089128"/>
       <w:r>
         <w:t xml:space="preserve">Obraz </w:t>
       </w:r>
@@ -12030,11 +11843,11 @@
       <w:r>
         <w:t xml:space="preserve"> Węzeł RozmowaPrywatna</w:t>
       </w:r>
-      <w:bookmarkEnd w:id="24"/>
-    </w:p>
-    <w:p>
-      <w:pPr>
-        <w:pStyle w:val="Nagwek5"/>
+      <w:bookmarkEnd w:id="23"/>
+    </w:p>
+    <w:p>
+      <w:pPr>
+        <w:pStyle w:val="Nagwek6"/>
       </w:pPr>
       <w:r>
         <w:t>Powiadomienie</w:t>
@@ -12194,7 +12007,6 @@
       </w:pPr>
       <w:proofErr w:type="spellStart"/>
       <w:r>
-        <w:lastRenderedPageBreak/>
         <w:t>avatar</w:t>
       </w:r>
       <w:proofErr w:type="spellEnd"/>
@@ -12294,7 +12106,7 @@
       <w:pPr>
         <w:pStyle w:val="Legenda"/>
       </w:pPr>
-      <w:bookmarkStart w:id="25" w:name="_Toc185089129"/>
+      <w:bookmarkStart w:id="24" w:name="_Toc185089129"/>
       <w:r>
         <w:t xml:space="preserve">Obraz </w:t>
       </w:r>
@@ -12346,7 +12158,7 @@
       <w:r>
         <w:t xml:space="preserve"> Węzeł Powiadomienie</w:t>
       </w:r>
-      <w:bookmarkEnd w:id="25"/>
+      <w:bookmarkEnd w:id="24"/>
     </w:p>
     <w:p/>
     <w:p>
@@ -12399,7 +12211,7 @@
       <w:pPr>
         <w:pStyle w:val="Legenda"/>
       </w:pPr>
-      <w:bookmarkStart w:id="26" w:name="_Toc185089130"/>
+      <w:bookmarkStart w:id="25" w:name="_Toc185089130"/>
       <w:r>
         <w:t xml:space="preserve">Obraz </w:t>
       </w:r>
@@ -12455,7 +12267,7 @@
       <w:r>
         <w:t>Zgloszenie</w:t>
       </w:r>
-      <w:bookmarkEnd w:id="26"/>
+      <w:bookmarkEnd w:id="25"/>
       <w:proofErr w:type="spellEnd"/>
     </w:p>
     <w:p>
@@ -12477,16 +12289,15 @@
       <w:pPr>
         <w:pStyle w:val="Nagwek5"/>
       </w:pPr>
-      <w:bookmarkStart w:id="27" w:name="_Toc185703157"/>
-      <w:r>
-        <w:lastRenderedPageBreak/>
+      <w:bookmarkStart w:id="26" w:name="_Toc185703157"/>
+      <w:r>
         <w:t>Relacje</w:t>
       </w:r>
-      <w:bookmarkEnd w:id="27"/>
-    </w:p>
-    <w:p>
-      <w:pPr>
-        <w:pStyle w:val="Nagwek5"/>
+      <w:bookmarkEnd w:id="26"/>
+    </w:p>
+    <w:p>
+      <w:pPr>
+        <w:pStyle w:val="Nagwek6"/>
       </w:pPr>
       <w:r>
         <w:t>Relacje roślin</w:t>
@@ -12502,10 +12313,7 @@
     </w:p>
     <w:p>
       <w:pPr>
-        <w:pStyle w:val="Nagwek6"/>
-        <w:tabs>
-          <w:tab w:val="left" w:pos="3360"/>
-        </w:tabs>
+        <w:pStyle w:val="Nagwek7"/>
       </w:pPr>
       <w:r>
         <w:t>STWORZONA_PRZEZ</w:t>
@@ -12590,7 +12398,7 @@
       <w:pPr>
         <w:pStyle w:val="Legenda"/>
       </w:pPr>
-      <w:bookmarkStart w:id="28" w:name="_Toc185089131"/>
+      <w:bookmarkStart w:id="27" w:name="_Toc185089131"/>
       <w:r>
         <w:t xml:space="preserve">Obraz </w:t>
       </w:r>
@@ -12642,11 +12450,11 @@
       <w:r>
         <w:t xml:space="preserve"> Relacja STWORZONA_PRZEZ</w:t>
       </w:r>
-      <w:bookmarkEnd w:id="28"/>
-    </w:p>
-    <w:p>
-      <w:pPr>
-        <w:pStyle w:val="Nagwek6"/>
+      <w:bookmarkEnd w:id="27"/>
+    </w:p>
+    <w:p>
+      <w:pPr>
+        <w:pStyle w:val="Nagwek7"/>
       </w:pPr>
       <w:r>
         <w:t>ZASADZONA_NA</w:t>
@@ -12839,7 +12647,6 @@
         </w:numPr>
       </w:pPr>
       <w:r>
-        <w:lastRenderedPageBreak/>
         <w:t>TEKSTURA – wyświetla obszar rośliny jako kafelki z nałożoną teksturą. Ten tryb jest możliwy tylko, jeśli zasadzona roślina posiada teksturę.</w:t>
       </w:r>
     </w:p>
@@ -12907,7 +12714,7 @@
       <w:pPr>
         <w:pStyle w:val="Legenda"/>
       </w:pPr>
-      <w:bookmarkStart w:id="29" w:name="_Toc185089132"/>
+      <w:bookmarkStart w:id="28" w:name="_Toc185089132"/>
       <w:r>
         <w:t xml:space="preserve">Obraz </w:t>
       </w:r>
@@ -12959,7 +12766,7 @@
       <w:r>
         <w:t xml:space="preserve"> Relacja ZASADZONA_NA</w:t>
       </w:r>
-      <w:bookmarkEnd w:id="29"/>
+      <w:bookmarkEnd w:id="28"/>
     </w:p>
     <w:p/>
     <w:p>
@@ -12987,7 +12794,6 @@
         <w:ind w:left="0"/>
       </w:pPr>
       <w:r>
-        <w:lastRenderedPageBreak/>
         <w:t>Relacje właściwości</w:t>
       </w:r>
     </w:p>
@@ -13049,7 +12855,7 @@
       <w:pPr>
         <w:pStyle w:val="Legenda"/>
       </w:pPr>
-      <w:bookmarkStart w:id="30" w:name="_Toc185089133"/>
+      <w:bookmarkStart w:id="29" w:name="_Toc185089133"/>
       <w:r>
         <w:t xml:space="preserve">Obraz </w:t>
       </w:r>
@@ -13101,7 +12907,7 @@
       <w:r>
         <w:t xml:space="preserve"> Przykład rośliny z właściwościami</w:t>
       </w:r>
-      <w:bookmarkEnd w:id="30"/>
+      <w:bookmarkEnd w:id="29"/>
     </w:p>
     <w:p>
       <w:pPr>
@@ -13192,7 +12998,7 @@
       <w:pPr>
         <w:pStyle w:val="Legenda"/>
       </w:pPr>
-      <w:bookmarkStart w:id="31" w:name="_Toc185089134"/>
+      <w:bookmarkStart w:id="30" w:name="_Toc185089134"/>
       <w:r>
         <w:t xml:space="preserve">Obraz </w:t>
       </w:r>
@@ -13244,7 +13050,7 @@
       <w:r>
         <w:t xml:space="preserve"> Relacja MA_FORME</w:t>
       </w:r>
-      <w:bookmarkEnd w:id="31"/>
+      <w:bookmarkEnd w:id="30"/>
     </w:p>
     <w:p>
       <w:pPr>
@@ -13286,7 +13092,6 @@
         <w:rPr>
           <w:noProof/>
         </w:rPr>
-        <w:lastRenderedPageBreak/>
         <w:drawing>
           <wp:inline distT="0" distB="0" distL="0" distR="0" wp14:anchorId="4A373EE6" wp14:editId="14C1FA19">
             <wp:extent cx="4733925" cy="1546161"/>
@@ -13328,7 +13133,7 @@
       <w:pPr>
         <w:pStyle w:val="Legenda"/>
       </w:pPr>
-      <w:bookmarkStart w:id="32" w:name="_Toc185089135"/>
+      <w:bookmarkStart w:id="31" w:name="_Toc185089135"/>
       <w:r>
         <w:t xml:space="preserve">Obraz </w:t>
       </w:r>
@@ -13380,7 +13185,7 @@
       <w:r>
         <w:t xml:space="preserve"> Relacja MA_GLEBE</w:t>
       </w:r>
-      <w:bookmarkEnd w:id="32"/>
+      <w:bookmarkEnd w:id="31"/>
     </w:p>
     <w:p>
       <w:pPr>
@@ -13463,7 +13268,7 @@
       <w:pPr>
         <w:pStyle w:val="Legenda"/>
       </w:pPr>
-      <w:bookmarkStart w:id="33" w:name="_Toc185089136"/>
+      <w:bookmarkStart w:id="32" w:name="_Toc185089136"/>
       <w:r>
         <w:t xml:space="preserve">Obraz </w:t>
       </w:r>
@@ -13515,7 +13320,7 @@
       <w:r>
         <w:t xml:space="preserve"> Relacja MA_GRUPE</w:t>
       </w:r>
-      <w:bookmarkEnd w:id="33"/>
+      <w:bookmarkEnd w:id="32"/>
     </w:p>
     <w:p>
       <w:pPr>
@@ -13598,7 +13403,7 @@
       <w:pPr>
         <w:pStyle w:val="Legenda"/>
       </w:pPr>
-      <w:bookmarkStart w:id="34" w:name="_Toc185089137"/>
+      <w:bookmarkStart w:id="33" w:name="_Toc185089137"/>
       <w:r>
         <w:t xml:space="preserve">Obraz </w:t>
       </w:r>
@@ -13650,7 +13455,7 @@
       <w:r>
         <w:t xml:space="preserve"> Relacja MA_KOLOR_KWIATOW</w:t>
       </w:r>
-      <w:bookmarkEnd w:id="34"/>
+      <w:bookmarkEnd w:id="33"/>
     </w:p>
     <w:p>
       <w:pPr>
@@ -13692,7 +13497,6 @@
         <w:rPr>
           <w:noProof/>
         </w:rPr>
-        <w:lastRenderedPageBreak/>
         <w:drawing>
           <wp:inline distT="0" distB="0" distL="0" distR="0" wp14:anchorId="5AC125A1" wp14:editId="3D5A519C">
             <wp:extent cx="4591050" cy="1280819"/>
@@ -13734,7 +13538,7 @@
       <w:pPr>
         <w:pStyle w:val="Legenda"/>
       </w:pPr>
-      <w:bookmarkStart w:id="35" w:name="_Toc185089138"/>
+      <w:bookmarkStart w:id="34" w:name="_Toc185089138"/>
       <w:r>
         <w:t xml:space="preserve">Obraz </w:t>
       </w:r>
@@ -13786,7 +13590,7 @@
       <w:r>
         <w:t xml:space="preserve"> Relacja MA_KOLOR_LISCI</w:t>
       </w:r>
-      <w:bookmarkEnd w:id="35"/>
+      <w:bookmarkEnd w:id="34"/>
     </w:p>
     <w:p>
       <w:pPr>
@@ -13869,7 +13673,7 @@
       <w:pPr>
         <w:pStyle w:val="Legenda"/>
       </w:pPr>
-      <w:bookmarkStart w:id="36" w:name="_Toc185089139"/>
+      <w:bookmarkStart w:id="35" w:name="_Toc185089139"/>
       <w:r>
         <w:t xml:space="preserve">Obraz </w:t>
       </w:r>
@@ -13921,7 +13725,7 @@
       <w:r>
         <w:t xml:space="preserve"> Relacja MA_OKRES_KWITNIENIA</w:t>
       </w:r>
-      <w:bookmarkEnd w:id="36"/>
+      <w:bookmarkEnd w:id="35"/>
     </w:p>
     <w:p>
       <w:pPr>
@@ -14009,7 +13813,7 @@
       <w:pPr>
         <w:pStyle w:val="Legenda"/>
       </w:pPr>
-      <w:bookmarkStart w:id="37" w:name="_Toc185089140"/>
+      <w:bookmarkStart w:id="36" w:name="_Toc185089140"/>
       <w:r>
         <w:t xml:space="preserve">Obraz </w:t>
       </w:r>
@@ -14061,7 +13865,7 @@
       <w:r>
         <w:t xml:space="preserve"> Relacja MA_OKRES_OWOCOWANIA</w:t>
       </w:r>
-      <w:bookmarkEnd w:id="37"/>
+      <w:bookmarkEnd w:id="36"/>
     </w:p>
     <w:p>
       <w:pPr>
@@ -14103,7 +13907,6 @@
         <w:rPr>
           <w:noProof/>
         </w:rPr>
-        <w:lastRenderedPageBreak/>
         <w:drawing>
           <wp:inline distT="0" distB="0" distL="0" distR="0" wp14:anchorId="09FCCB6F" wp14:editId="6421FEE0">
             <wp:extent cx="4286250" cy="1289224"/>
@@ -14145,7 +13948,7 @@
       <w:pPr>
         <w:pStyle w:val="Legenda"/>
       </w:pPr>
-      <w:bookmarkStart w:id="38" w:name="_Toc185089141"/>
+      <w:bookmarkStart w:id="37" w:name="_Toc185089141"/>
       <w:r>
         <w:t xml:space="preserve">Obraz </w:t>
       </w:r>
@@ -14197,7 +14000,7 @@
       <w:r>
         <w:t xml:space="preserve"> Relacja MA_KWIAT</w:t>
       </w:r>
-      <w:bookmarkEnd w:id="38"/>
+      <w:bookmarkEnd w:id="37"/>
     </w:p>
     <w:p>
       <w:pPr>
@@ -14280,7 +14083,7 @@
       <w:pPr>
         <w:pStyle w:val="Legenda"/>
       </w:pPr>
-      <w:bookmarkStart w:id="39" w:name="_Toc185089142"/>
+      <w:bookmarkStart w:id="38" w:name="_Toc185089142"/>
       <w:r>
         <w:t xml:space="preserve">Obraz </w:t>
       </w:r>
@@ -14332,7 +14135,7 @@
       <w:r>
         <w:t xml:space="preserve"> Relacja MA_ODCZYN</w:t>
       </w:r>
-      <w:bookmarkEnd w:id="39"/>
+      <w:bookmarkEnd w:id="38"/>
     </w:p>
     <w:p>
       <w:pPr>
@@ -14415,7 +14218,7 @@
       <w:pPr>
         <w:pStyle w:val="Legenda"/>
       </w:pPr>
-      <w:bookmarkStart w:id="40" w:name="_Toc185089143"/>
+      <w:bookmarkStart w:id="39" w:name="_Toc185089143"/>
       <w:r>
         <w:t xml:space="preserve">Obraz </w:t>
       </w:r>
@@ -14467,7 +14270,7 @@
       <w:r>
         <w:t xml:space="preserve"> Relacja MA_OWOC</w:t>
       </w:r>
-      <w:bookmarkEnd w:id="40"/>
+      <w:bookmarkEnd w:id="39"/>
     </w:p>
     <w:p>
       <w:pPr>
@@ -14509,7 +14312,6 @@
         <w:rPr>
           <w:noProof/>
         </w:rPr>
-        <w:lastRenderedPageBreak/>
         <w:drawing>
           <wp:inline distT="0" distB="0" distL="0" distR="0" wp14:anchorId="399233D6" wp14:editId="2A790AE7">
             <wp:extent cx="4085969" cy="1295400"/>
@@ -14551,7 +14353,7 @@
       <w:pPr>
         <w:pStyle w:val="Legenda"/>
       </w:pPr>
-      <w:bookmarkStart w:id="41" w:name="_Toc185089144"/>
+      <w:bookmarkStart w:id="40" w:name="_Toc185089144"/>
       <w:r>
         <w:t xml:space="preserve">Obraz </w:t>
       </w:r>
@@ -14603,7 +14405,7 @@
       <w:r>
         <w:t xml:space="preserve"> Relacja MA_PODGRUPE</w:t>
       </w:r>
-      <w:bookmarkEnd w:id="41"/>
+      <w:bookmarkEnd w:id="40"/>
     </w:p>
     <w:p>
       <w:pPr>
@@ -14692,7 +14494,7 @@
           <w:rFonts w:asciiTheme="minorHAnsi" w:hAnsiTheme="minorHAnsi" w:cstheme="minorHAnsi"/>
         </w:rPr>
       </w:pPr>
-      <w:bookmarkStart w:id="42" w:name="_Toc185089145"/>
+      <w:bookmarkStart w:id="41" w:name="_Toc185089145"/>
       <w:r>
         <w:t xml:space="preserve">Obraz </w:t>
       </w:r>
@@ -14744,7 +14546,7 @@
       <w:r>
         <w:t xml:space="preserve"> Relacja MA_POKROJ</w:t>
       </w:r>
-      <w:bookmarkEnd w:id="42"/>
+      <w:bookmarkEnd w:id="41"/>
     </w:p>
     <w:p>
       <w:pPr>
@@ -14762,16 +14564,15 @@
     </w:p>
     <w:p>
       <w:pPr>
-        <w:pStyle w:val="Nagwek5"/>
-      </w:pPr>
-      <w:r>
-        <w:lastRenderedPageBreak/>
+        <w:pStyle w:val="Nagwek6"/>
+      </w:pPr>
+      <w:r>
         <w:t>Relacje społecznościowe</w:t>
       </w:r>
     </w:p>
     <w:p>
       <w:pPr>
-        <w:pStyle w:val="Nagwek6"/>
+        <w:pStyle w:val="Nagwek7"/>
       </w:pPr>
       <w:r>
         <w:t>SKOMENTOWAL</w:t>
@@ -14850,7 +14651,7 @@
       <w:pPr>
         <w:pStyle w:val="Legenda"/>
       </w:pPr>
-      <w:bookmarkStart w:id="43" w:name="_Toc185089146"/>
+      <w:bookmarkStart w:id="42" w:name="_Toc185089146"/>
       <w:r>
         <w:t xml:space="preserve">Obraz </w:t>
       </w:r>
@@ -14905,11 +14706,11 @@
       <w:r>
         <w:t>Relacja SKOMENTOWAL</w:t>
       </w:r>
-      <w:bookmarkEnd w:id="43"/>
-    </w:p>
-    <w:p>
-      <w:pPr>
-        <w:pStyle w:val="Nagwek6"/>
+      <w:bookmarkEnd w:id="42"/>
+    </w:p>
+    <w:p>
+      <w:pPr>
+        <w:pStyle w:val="Nagwek7"/>
       </w:pPr>
       <w:r>
         <w:t>ODPOWIEDZIAL</w:t>
@@ -14988,7 +14789,7 @@
       <w:pPr>
         <w:pStyle w:val="Legenda"/>
       </w:pPr>
-      <w:bookmarkStart w:id="44" w:name="_Toc185089147"/>
+      <w:bookmarkStart w:id="43" w:name="_Toc185089147"/>
       <w:r>
         <w:t xml:space="preserve">Obraz </w:t>
       </w:r>
@@ -15040,16 +14841,15 @@
       <w:r>
         <w:t xml:space="preserve"> Relacja ODPOWIEDZIAL</w:t>
       </w:r>
-      <w:bookmarkEnd w:id="44"/>
+      <w:bookmarkEnd w:id="43"/>
     </w:p>
     <w:p/>
     <w:p/>
     <w:p>
       <w:pPr>
-        <w:pStyle w:val="Nagwek6"/>
-      </w:pPr>
-      <w:r>
-        <w:lastRenderedPageBreak/>
+        <w:pStyle w:val="Nagwek7"/>
+      </w:pPr>
+      <w:r>
         <w:t>JEST_W_POSCIE</w:t>
       </w:r>
     </w:p>
@@ -15128,7 +14928,7 @@
           <w:rFonts w:asciiTheme="minorHAnsi" w:hAnsiTheme="minorHAnsi" w:cstheme="minorHAnsi"/>
         </w:rPr>
       </w:pPr>
-      <w:bookmarkStart w:id="45" w:name="_Toc185089148"/>
+      <w:bookmarkStart w:id="44" w:name="_Toc185089148"/>
       <w:r>
         <w:t xml:space="preserve">Obraz </w:t>
       </w:r>
@@ -15180,11 +14980,11 @@
       <w:r>
         <w:t xml:space="preserve"> Relacja JEST_W_POSCIE</w:t>
       </w:r>
-      <w:bookmarkEnd w:id="45"/>
-    </w:p>
-    <w:p>
-      <w:pPr>
-        <w:pStyle w:val="Nagwek6"/>
+      <w:bookmarkEnd w:id="44"/>
+    </w:p>
+    <w:p>
+      <w:pPr>
+        <w:pStyle w:val="Nagwek7"/>
       </w:pPr>
       <w:r>
         <w:t>JEST_W_ROZMOWIE</w:t>
@@ -15263,7 +15063,7 @@
       <w:pPr>
         <w:pStyle w:val="Legenda"/>
       </w:pPr>
-      <w:bookmarkStart w:id="46" w:name="_Toc185089149"/>
+      <w:bookmarkStart w:id="45" w:name="_Toc185089149"/>
       <w:r>
         <w:t xml:space="preserve">Obraz </w:t>
       </w:r>
@@ -15315,11 +15115,11 @@
       <w:r>
         <w:t xml:space="preserve"> Relacja JEST_W_ROZMOWIE</w:t>
       </w:r>
-      <w:bookmarkEnd w:id="46"/>
-    </w:p>
-    <w:p>
-      <w:pPr>
-        <w:pStyle w:val="Nagwek6"/>
+      <w:bookmarkEnd w:id="45"/>
+    </w:p>
+    <w:p>
+      <w:pPr>
+        <w:pStyle w:val="Nagwek7"/>
       </w:pPr>
       <w:r>
         <w:t>MA_KOMENTARZ</w:t>
@@ -15357,7 +15157,6 @@
         <w:rPr>
           <w:noProof/>
         </w:rPr>
-        <w:lastRenderedPageBreak/>
         <w:drawing>
           <wp:inline distT="0" distB="0" distL="0" distR="0" wp14:anchorId="6877230F" wp14:editId="6086E39A">
             <wp:extent cx="3743325" cy="2865039"/>
@@ -15399,7 +15198,7 @@
       <w:pPr>
         <w:pStyle w:val="Legenda"/>
       </w:pPr>
-      <w:bookmarkStart w:id="47" w:name="_Toc185089150"/>
+      <w:bookmarkStart w:id="46" w:name="_Toc185089150"/>
       <w:r>
         <w:t xml:space="preserve">Obraz </w:t>
       </w:r>
@@ -15451,11 +15250,11 @@
       <w:r>
         <w:t xml:space="preserve"> Relacja MA_KOMENTARZ</w:t>
       </w:r>
-      <w:bookmarkEnd w:id="47"/>
-    </w:p>
-    <w:p>
-      <w:pPr>
-        <w:pStyle w:val="Nagwek6"/>
+      <w:bookmarkEnd w:id="46"/>
+    </w:p>
+    <w:p>
+      <w:pPr>
+        <w:pStyle w:val="Nagwek7"/>
       </w:pPr>
       <w:r>
         <w:t>MA_POST</w:t>
@@ -15538,7 +15337,7 @@
       <w:pPr>
         <w:pStyle w:val="Legenda"/>
       </w:pPr>
-      <w:bookmarkStart w:id="48" w:name="_Toc185089151"/>
+      <w:bookmarkStart w:id="47" w:name="_Toc185089151"/>
       <w:r>
         <w:t xml:space="preserve">Obraz </w:t>
       </w:r>
@@ -15590,11 +15389,11 @@
       <w:r>
         <w:t xml:space="preserve"> Relacja MA_POST</w:t>
       </w:r>
-      <w:bookmarkEnd w:id="48"/>
-    </w:p>
-    <w:p>
-      <w:pPr>
-        <w:pStyle w:val="Nagwek6"/>
+      <w:bookmarkEnd w:id="47"/>
+    </w:p>
+    <w:p>
+      <w:pPr>
+        <w:pStyle w:val="Nagwek7"/>
       </w:pPr>
       <w:r>
         <w:t>MA_</w:t>
@@ -15635,7 +15434,6 @@
         <w:rPr>
           <w:noProof/>
         </w:rPr>
-        <w:lastRenderedPageBreak/>
         <w:drawing>
           <wp:inline distT="0" distB="0" distL="0" distR="0" wp14:anchorId="175F4216" wp14:editId="58DC8089">
             <wp:extent cx="4686300" cy="1931563"/>
@@ -15677,7 +15475,7 @@
       <w:pPr>
         <w:pStyle w:val="Legenda"/>
       </w:pPr>
-      <w:bookmarkStart w:id="49" w:name="_Toc185089152"/>
+      <w:bookmarkStart w:id="48" w:name="_Toc185089152"/>
       <w:r>
         <w:t xml:space="preserve">Obraz </w:t>
       </w:r>
@@ -15729,11 +15527,11 @@
       <w:r>
         <w:t xml:space="preserve"> Relacja MA_WIADOMOSC</w:t>
       </w:r>
-      <w:bookmarkEnd w:id="49"/>
-    </w:p>
-    <w:p>
-      <w:pPr>
-        <w:pStyle w:val="Nagwek6"/>
+      <w:bookmarkEnd w:id="48"/>
+    </w:p>
+    <w:p>
+      <w:pPr>
+        <w:pStyle w:val="Nagwek7"/>
       </w:pPr>
       <w:r>
         <w:t>OCENIL</w:t>
@@ -15852,7 +15650,7 @@
       <w:pPr>
         <w:pStyle w:val="Legenda"/>
       </w:pPr>
-      <w:bookmarkStart w:id="50" w:name="_Toc185089153"/>
+      <w:bookmarkStart w:id="49" w:name="_Toc185089153"/>
       <w:r>
         <w:t xml:space="preserve">Obraz </w:t>
       </w:r>
@@ -15904,7 +15702,7 @@
       <w:r>
         <w:t xml:space="preserve"> Relacja OCENIL</w:t>
       </w:r>
-      <w:bookmarkEnd w:id="50"/>
+      <w:bookmarkEnd w:id="49"/>
     </w:p>
     <w:p>
       <w:pPr>
@@ -15919,10 +15717,9 @@
     <w:p/>
     <w:p>
       <w:pPr>
-        <w:pStyle w:val="Nagwek6"/>
-      </w:pPr>
-      <w:r>
-        <w:lastRenderedPageBreak/>
+        <w:pStyle w:val="Nagwek7"/>
+      </w:pPr>
+      <w:r>
         <w:t>WYSYLA_POWIADOMIENIE</w:t>
       </w:r>
     </w:p>
@@ -16053,7 +15850,7 @@
     </w:p>
     <w:p>
       <w:pPr>
-        <w:pStyle w:val="Nagwek6"/>
+        <w:pStyle w:val="Nagwek7"/>
       </w:pPr>
       <w:r>
         <w:t>POWIADAMIA</w:t>
@@ -16203,7 +16000,7 @@
       <w:pPr>
         <w:pStyle w:val="Legenda"/>
       </w:pPr>
-      <w:bookmarkStart w:id="51" w:name="_Toc185089154"/>
+      <w:bookmarkStart w:id="50" w:name="_Toc185089154"/>
       <w:r>
         <w:t xml:space="preserve">Obraz </w:t>
       </w:r>
@@ -16255,14 +16052,13 @@
       <w:r>
         <w:t xml:space="preserve"> Relacja POWIADAMIA</w:t>
       </w:r>
-      <w:bookmarkEnd w:id="51"/>
-    </w:p>
-    <w:p>
-      <w:pPr>
-        <w:pStyle w:val="Nagwek6"/>
-      </w:pPr>
-      <w:r>
-        <w:lastRenderedPageBreak/>
+      <w:bookmarkEnd w:id="50"/>
+    </w:p>
+    <w:p>
+      <w:pPr>
+        <w:pStyle w:val="Nagwek7"/>
+      </w:pPr>
+      <w:r>
         <w:t>ZGLASZA</w:t>
       </w:r>
     </w:p>
@@ -16345,7 +16141,7 @@
       <w:pPr>
         <w:pStyle w:val="Legenda"/>
       </w:pPr>
-      <w:bookmarkStart w:id="52" w:name="_Toc185089155"/>
+      <w:bookmarkStart w:id="51" w:name="_Toc185089155"/>
       <w:r>
         <w:t xml:space="preserve">Obraz </w:t>
       </w:r>
@@ -16397,7 +16193,7 @@
       <w:r>
         <w:t xml:space="preserve"> Relacja ZGLASZA</w:t>
       </w:r>
-      <w:bookmarkEnd w:id="52"/>
+      <w:bookmarkEnd w:id="51"/>
     </w:p>
     <w:p/>
     <w:p>
@@ -16416,16 +16212,15 @@
     </w:p>
     <w:p>
       <w:pPr>
-        <w:pStyle w:val="Nagwek5"/>
-      </w:pPr>
-      <w:r>
-        <w:lastRenderedPageBreak/>
+        <w:pStyle w:val="Nagwek6"/>
+      </w:pPr>
+      <w:r>
         <w:t>Relacje użytkownika</w:t>
       </w:r>
     </w:p>
     <w:p>
       <w:pPr>
-        <w:pStyle w:val="Nagwek6"/>
+        <w:pStyle w:val="Nagwek7"/>
       </w:pPr>
       <w:r>
         <w:t>MA_USTAWIENIA</w:t>
@@ -16504,7 +16299,7 @@
       <w:pPr>
         <w:pStyle w:val="Legenda"/>
       </w:pPr>
-      <w:bookmarkStart w:id="53" w:name="_Toc185089156"/>
+      <w:bookmarkStart w:id="52" w:name="_Toc185089156"/>
       <w:r>
         <w:t xml:space="preserve">Obraz </w:t>
       </w:r>
@@ -16556,11 +16351,11 @@
       <w:r>
         <w:t xml:space="preserve"> Relacja MA_USTAWIENIA</w:t>
       </w:r>
-      <w:bookmarkEnd w:id="53"/>
-    </w:p>
-    <w:p>
-      <w:pPr>
-        <w:pStyle w:val="Nagwek6"/>
+      <w:bookmarkEnd w:id="52"/>
+    </w:p>
+    <w:p>
+      <w:pPr>
+        <w:pStyle w:val="Nagwek7"/>
       </w:pPr>
       <w:r>
         <w:t>MA_OGROD</w:t>
@@ -16639,7 +16434,7 @@
       <w:pPr>
         <w:pStyle w:val="Legenda"/>
       </w:pPr>
-      <w:bookmarkStart w:id="54" w:name="_Toc185089157"/>
+      <w:bookmarkStart w:id="53" w:name="_Toc185089157"/>
       <w:r>
         <w:t xml:space="preserve">Obraz </w:t>
       </w:r>
@@ -16691,11 +16486,11 @@
       <w:r>
         <w:t xml:space="preserve"> Relacja MA_OGROD</w:t>
       </w:r>
-      <w:bookmarkEnd w:id="54"/>
-    </w:p>
-    <w:p>
-      <w:pPr>
-        <w:pStyle w:val="Nagwek6"/>
+      <w:bookmarkEnd w:id="53"/>
+    </w:p>
+    <w:p>
+      <w:pPr>
+        <w:pStyle w:val="Nagwek7"/>
       </w:pPr>
       <w:r>
         <w:t>MA_DZIALKE</w:t>
@@ -16733,7 +16528,6 @@
         <w:rPr>
           <w:noProof/>
         </w:rPr>
-        <w:lastRenderedPageBreak/>
         <w:drawing>
           <wp:inline distT="0" distB="0" distL="0" distR="0" wp14:anchorId="1449C731" wp14:editId="3E0DEE72">
             <wp:extent cx="5039360" cy="3231515"/>
@@ -16775,7 +16569,7 @@
       <w:pPr>
         <w:pStyle w:val="Legenda"/>
       </w:pPr>
-      <w:bookmarkStart w:id="55" w:name="_Toc185089158"/>
+      <w:bookmarkStart w:id="54" w:name="_Toc185089158"/>
       <w:r>
         <w:t xml:space="preserve">Obraz </w:t>
       </w:r>
@@ -16827,7 +16621,7 @@
       <w:r>
         <w:t xml:space="preserve"> Relacja MA_DZIALKE</w:t>
       </w:r>
-      <w:bookmarkEnd w:id="55"/>
+      <w:bookmarkEnd w:id="54"/>
     </w:p>
     <w:p>
       <w:pPr>
@@ -16865,29 +16659,29 @@
       <w:pPr>
         <w:pStyle w:val="Nagwek2"/>
       </w:pPr>
-      <w:bookmarkStart w:id="56" w:name="_Toc185703159"/>
+      <w:bookmarkStart w:id="55" w:name="_Toc185703159"/>
       <w:r>
         <w:t>Uruchomienie aplikacji</w:t>
       </w:r>
+      <w:bookmarkEnd w:id="55"/>
+    </w:p>
+    <w:p>
+      <w:pPr>
+        <w:pStyle w:val="TekstNormalny"/>
+      </w:pPr>
+      <w:r>
+        <w:t>Przed uruchomieniem aplikacji należy wykonać parę kroków:</w:t>
+      </w:r>
+    </w:p>
+    <w:p>
+      <w:pPr>
+        <w:pStyle w:val="Nagwek3"/>
+      </w:pPr>
+      <w:bookmarkStart w:id="56" w:name="_Toc185703160"/>
+      <w:r>
+        <w:t>Konfiguracja backendu</w:t>
+      </w:r>
       <w:bookmarkEnd w:id="56"/>
-    </w:p>
-    <w:p>
-      <w:pPr>
-        <w:pStyle w:val="TekstNormalny"/>
-      </w:pPr>
-      <w:r>
-        <w:t>Przed uruchomieniem aplikacji należy wykonać parę kroków:</w:t>
-      </w:r>
-    </w:p>
-    <w:p>
-      <w:pPr>
-        <w:pStyle w:val="Nagwek3"/>
-      </w:pPr>
-      <w:bookmarkStart w:id="57" w:name="_Toc185703160"/>
-      <w:r>
-        <w:t>Konfiguracja backendu</w:t>
-      </w:r>
-      <w:bookmarkEnd w:id="57"/>
     </w:p>
     <w:p>
       <w:pPr>
@@ -17016,7 +16810,7 @@
       <w:pPr>
         <w:pStyle w:val="Legenda"/>
       </w:pPr>
-      <w:bookmarkStart w:id="58" w:name="_Toc185089159"/>
+      <w:bookmarkStart w:id="57" w:name="_Toc185089159"/>
       <w:r>
         <w:t xml:space="preserve">Obraz </w:t>
       </w:r>
@@ -17068,7 +16862,7 @@
       <w:r>
         <w:t xml:space="preserve"> Parametry bazy danych</w:t>
       </w:r>
-      <w:bookmarkEnd w:id="58"/>
+      <w:bookmarkEnd w:id="57"/>
     </w:p>
     <w:p>
       <w:pPr>
@@ -17145,7 +16939,7 @@
       <w:pPr>
         <w:pStyle w:val="Legenda"/>
       </w:pPr>
-      <w:bookmarkStart w:id="59" w:name="_Toc185089160"/>
+      <w:bookmarkStart w:id="58" w:name="_Toc185089160"/>
       <w:r>
         <w:t xml:space="preserve">Obraz </w:t>
       </w:r>
@@ -17197,7 +16991,7 @@
       <w:r>
         <w:t xml:space="preserve"> Parametry maila</w:t>
       </w:r>
-      <w:bookmarkEnd w:id="59"/>
+      <w:bookmarkEnd w:id="58"/>
     </w:p>
     <w:p>
       <w:pPr>
@@ -17261,7 +17055,7 @@
       <w:pPr>
         <w:pStyle w:val="Legenda"/>
       </w:pPr>
-      <w:bookmarkStart w:id="60" w:name="_Toc185089161"/>
+      <w:bookmarkStart w:id="59" w:name="_Toc185089161"/>
       <w:r>
         <w:t xml:space="preserve">Obraz </w:t>
       </w:r>
@@ -17313,7 +17107,7 @@
       <w:r>
         <w:t xml:space="preserve"> Uruchomiona baza danych</w:t>
       </w:r>
-      <w:bookmarkEnd w:id="60"/>
+      <w:bookmarkEnd w:id="59"/>
     </w:p>
     <w:p/>
     <w:p>
@@ -17566,7 +17360,7 @@
       <w:pPr>
         <w:pStyle w:val="Legenda"/>
       </w:pPr>
-      <w:bookmarkStart w:id="61" w:name="_Toc185089162"/>
+      <w:bookmarkStart w:id="60" w:name="_Toc185089162"/>
       <w:r>
         <w:t xml:space="preserve">Obraz </w:t>
       </w:r>
@@ -17618,7 +17412,7 @@
       <w:r>
         <w:t xml:space="preserve"> Widok Swaggera</w:t>
       </w:r>
-      <w:bookmarkEnd w:id="61"/>
+      <w:bookmarkEnd w:id="60"/>
     </w:p>
     <w:p/>
     <w:p>
@@ -17654,11 +17448,11 @@
       <w:pPr>
         <w:pStyle w:val="Nagwek3"/>
       </w:pPr>
-      <w:bookmarkStart w:id="62" w:name="_Toc185703161"/>
+      <w:bookmarkStart w:id="61" w:name="_Toc185703161"/>
       <w:r>
         <w:t>Konfiguracja frontendu</w:t>
       </w:r>
-      <w:bookmarkEnd w:id="62"/>
+      <w:bookmarkEnd w:id="61"/>
     </w:p>
     <w:p>
       <w:pPr>
@@ -17879,7 +17673,7 @@
       <w:pPr>
         <w:pStyle w:val="Legenda"/>
       </w:pPr>
-      <w:bookmarkStart w:id="63" w:name="_Toc185089163"/>
+      <w:bookmarkStart w:id="62" w:name="_Toc185089163"/>
       <w:r>
         <w:t xml:space="preserve">Obraz </w:t>
       </w:r>
@@ -17931,7 +17725,7 @@
       <w:r>
         <w:t xml:space="preserve"> Widok strony głównej</w:t>
       </w:r>
-      <w:bookmarkEnd w:id="63"/>
+      <w:bookmarkEnd w:id="62"/>
     </w:p>
     <w:p>
       <w:pPr>
@@ -17952,7 +17746,7 @@
       <w:pPr>
         <w:pStyle w:val="Nagwek3"/>
       </w:pPr>
-      <w:bookmarkStart w:id="64" w:name="_Toc185703162"/>
+      <w:bookmarkStart w:id="63" w:name="_Toc185703162"/>
       <w:r>
         <w:t xml:space="preserve">Aktualizacja danych pomiędzy </w:t>
       </w:r>
@@ -17964,7 +17758,7 @@
       <w:r>
         <w:t xml:space="preserve"> a frontendem</w:t>
       </w:r>
-      <w:bookmarkEnd w:id="64"/>
+      <w:bookmarkEnd w:id="63"/>
     </w:p>
     <w:p>
       <w:pPr>
@@ -18082,7 +17876,7 @@
       <w:pPr>
         <w:pStyle w:val="Legenda"/>
       </w:pPr>
-      <w:bookmarkStart w:id="65" w:name="_Toc185089164"/>
+      <w:bookmarkStart w:id="64" w:name="_Toc185089164"/>
       <w:r>
         <w:t xml:space="preserve">Obraz </w:t>
       </w:r>
@@ -18138,7 +17932,7 @@
       <w:r>
         <w:t>api-docs</w:t>
       </w:r>
-      <w:bookmarkEnd w:id="65"/>
+      <w:bookmarkEnd w:id="64"/>
       <w:proofErr w:type="spellEnd"/>
     </w:p>
     <w:p>
@@ -18341,7 +18135,7 @@
       <w:pPr>
         <w:pStyle w:val="Legenda"/>
       </w:pPr>
-      <w:bookmarkStart w:id="66" w:name="_Toc185089165"/>
+      <w:bookmarkStart w:id="65" w:name="_Toc185089165"/>
       <w:r>
         <w:t xml:space="preserve">Obraz </w:t>
       </w:r>
@@ -18403,7 +18197,7 @@
       <w:r>
         <w:t>openApi.json</w:t>
       </w:r>
-      <w:bookmarkEnd w:id="66"/>
+      <w:bookmarkEnd w:id="65"/>
       <w:proofErr w:type="spellEnd"/>
     </w:p>
     <w:p>
@@ -18529,11 +18323,11 @@
       <w:pPr>
         <w:pStyle w:val="Nagwek2"/>
       </w:pPr>
-      <w:bookmarkStart w:id="67" w:name="_Toc185703163"/>
+      <w:bookmarkStart w:id="66" w:name="_Toc185703163"/>
       <w:r>
         <w:t>Przedstawienie aplikacji</w:t>
       </w:r>
-      <w:bookmarkEnd w:id="67"/>
+      <w:bookmarkEnd w:id="66"/>
     </w:p>
     <w:p/>
     <w:p>
@@ -18546,7 +18340,9 @@
     </w:p>
     <w:p>
       <w:r>
-        <w:lastRenderedPageBreak/>
+        <w:rPr>
+          <w:noProof/>
+        </w:rPr>
         <w:drawing>
           <wp:inline distT="0" distB="0" distL="0" distR="0" wp14:anchorId="771DBEB3" wp14:editId="34371F92">
             <wp:extent cx="5039360" cy="4745990"/>
@@ -18640,6 +18436,9 @@
     </w:p>
     <w:p>
       <w:r>
+        <w:rPr>
+          <w:noProof/>
+        </w:rPr>
         <w:drawing>
           <wp:inline distT="0" distB="0" distL="0" distR="0" wp14:anchorId="5149E84D" wp14:editId="7BADF6BA">
             <wp:extent cx="5039360" cy="3675380"/>
@@ -18682,120 +18481,120 @@
       <w:pPr>
         <w:pStyle w:val="Nagwek3"/>
       </w:pPr>
-      <w:bookmarkStart w:id="68" w:name="_Toc185703164"/>
+      <w:bookmarkStart w:id="67" w:name="_Toc185703164"/>
       <w:r>
         <w:t>Logowanie i rejestracja</w:t>
       </w:r>
+      <w:bookmarkEnd w:id="67"/>
+    </w:p>
+    <w:p>
+      <w:pPr>
+        <w:pStyle w:val="Nagwek4"/>
+      </w:pPr>
+      <w:bookmarkStart w:id="68" w:name="_Toc185703165"/>
+      <w:r>
+        <w:t>Logowanie</w:t>
+      </w:r>
       <w:bookmarkEnd w:id="68"/>
     </w:p>
+    <w:p/>
     <w:p>
       <w:pPr>
         <w:pStyle w:val="Nagwek4"/>
       </w:pPr>
-      <w:bookmarkStart w:id="69" w:name="_Toc185703165"/>
-      <w:r>
-        <w:t>Logowanie</w:t>
+      <w:bookmarkStart w:id="69" w:name="_Toc185703166"/>
+      <w:r>
+        <w:t>Proces rejestracji</w:t>
       </w:r>
       <w:bookmarkEnd w:id="69"/>
     </w:p>
+    <w:p>
+      <w:pPr>
+        <w:pStyle w:val="Nagwek3"/>
+      </w:pPr>
+      <w:bookmarkStart w:id="70" w:name="_Toc185703167"/>
+      <w:r>
+        <w:t>CRUD pracownika aplikacji</w:t>
+      </w:r>
+      <w:bookmarkEnd w:id="70"/>
+    </w:p>
     <w:p/>
     <w:p>
       <w:pPr>
+        <w:pStyle w:val="Nagwek3"/>
+      </w:pPr>
+      <w:bookmarkStart w:id="71" w:name="_Toc185703168"/>
+      <w:r>
+        <w:t>Przeglądanie ogólnodostępnych zasobów</w:t>
+      </w:r>
+      <w:bookmarkEnd w:id="71"/>
+    </w:p>
+    <w:p/>
+    <w:p>
+      <w:pPr>
+        <w:pStyle w:val="Nagwek3"/>
+      </w:pPr>
+      <w:bookmarkStart w:id="72" w:name="_Toc185703169"/>
+      <w:r>
+        <w:t>Zarządzanie swoimi zasobami</w:t>
+      </w:r>
+      <w:bookmarkEnd w:id="72"/>
+    </w:p>
+    <w:p>
+      <w:pPr>
         <w:pStyle w:val="Nagwek4"/>
       </w:pPr>
-      <w:bookmarkStart w:id="70" w:name="_Toc185703166"/>
-      <w:r>
-        <w:t>Proces rejestracji</w:t>
-      </w:r>
-      <w:bookmarkEnd w:id="70"/>
-    </w:p>
-    <w:p>
-      <w:pPr>
-        <w:pStyle w:val="Nagwek3"/>
-      </w:pPr>
-      <w:bookmarkStart w:id="71" w:name="_Toc185703167"/>
-      <w:r>
-        <w:t>CRUD pracownika aplikacji</w:t>
-      </w:r>
-      <w:bookmarkEnd w:id="71"/>
+      <w:bookmarkStart w:id="73" w:name="_Toc185703170"/>
+      <w:r>
+        <w:t>Przykładowa walidacja dla tworzenia, edytowania oraz usuwania roślin</w:t>
+      </w:r>
+      <w:bookmarkEnd w:id="73"/>
+    </w:p>
+    <w:p>
+      <w:pPr>
+        <w:pStyle w:val="Nagwek4"/>
+      </w:pPr>
+      <w:bookmarkStart w:id="74" w:name="_Toc185703171"/>
+      <w:r>
+        <w:t>Przykład działania walidacji</w:t>
+      </w:r>
+      <w:bookmarkEnd w:id="74"/>
     </w:p>
     <w:p/>
     <w:p>
       <w:pPr>
-        <w:pStyle w:val="Nagwek3"/>
-      </w:pPr>
-      <w:bookmarkStart w:id="72" w:name="_Toc185703168"/>
-      <w:r>
-        <w:t>Przeglądanie ogólnodostępnych zasobów</w:t>
-      </w:r>
-      <w:bookmarkEnd w:id="72"/>
-    </w:p>
-    <w:p/>
-    <w:p>
-      <w:pPr>
-        <w:pStyle w:val="Nagwek3"/>
-      </w:pPr>
-      <w:bookmarkStart w:id="73" w:name="_Toc185703169"/>
-      <w:r>
-        <w:t>Zarządzanie swoimi zasobami</w:t>
-      </w:r>
-      <w:bookmarkEnd w:id="73"/>
-    </w:p>
-    <w:p>
-      <w:pPr>
         <w:pStyle w:val="Nagwek4"/>
       </w:pPr>
-      <w:bookmarkStart w:id="74" w:name="_Toc185703170"/>
-      <w:r>
-        <w:t>Przykładowa walidacja dla tworzenia, edytowania oraz usuwania roślin</w:t>
-      </w:r>
-      <w:bookmarkEnd w:id="74"/>
+      <w:bookmarkStart w:id="75" w:name="_Toc185703172"/>
+      <w:r>
+        <w:t xml:space="preserve">Przykładowa walidacja dla dodawania, </w:t>
+      </w:r>
+      <w:r>
+        <w:t>edytowania</w:t>
+      </w:r>
+      <w:r>
+        <w:t xml:space="preserve"> oraz usuwania rośliny na działce</w:t>
+      </w:r>
+      <w:bookmarkEnd w:id="75"/>
+    </w:p>
+    <w:p>
+      <w:pPr>
+        <w:pStyle w:val="TekstNormalny"/>
+      </w:pPr>
+      <w:r>
+        <w:t>TODO</w:t>
+      </w:r>
     </w:p>
     <w:p>
       <w:pPr>
         <w:pStyle w:val="Nagwek4"/>
       </w:pPr>
-      <w:bookmarkStart w:id="75" w:name="_Toc185703171"/>
-      <w:r>
-        <w:t>Przykład działania walidacji</w:t>
-      </w:r>
-      <w:bookmarkEnd w:id="75"/>
-    </w:p>
-    <w:p/>
-    <w:p>
-      <w:pPr>
-        <w:pStyle w:val="Nagwek4"/>
-      </w:pPr>
-      <w:bookmarkStart w:id="76" w:name="_Toc185703172"/>
-      <w:r>
-        <w:t xml:space="preserve">Przykładowa walidacja dla dodawania, </w:t>
-      </w:r>
-      <w:r>
-        <w:t>edytowania</w:t>
-      </w:r>
-      <w:r>
-        <w:t xml:space="preserve"> oraz usuwania rośliny na działce</w:t>
-      </w:r>
-      <w:bookmarkEnd w:id="76"/>
-    </w:p>
-    <w:p>
-      <w:pPr>
-        <w:pStyle w:val="TekstNormalny"/>
-      </w:pPr>
-      <w:r>
-        <w:t>TODO</w:t>
-      </w:r>
-    </w:p>
-    <w:p>
-      <w:pPr>
-        <w:pStyle w:val="Nagwek4"/>
-      </w:pPr>
-      <w:bookmarkStart w:id="77" w:name="_Toc185703173"/>
+      <w:bookmarkStart w:id="76" w:name="_Toc185703173"/>
       <w:r>
         <w:lastRenderedPageBreak/>
         <w:t>Przykład działania walidacji</w:t>
       </w:r>
-      <w:bookmarkEnd w:id="77"/>
+      <w:bookmarkEnd w:id="76"/>
     </w:p>
     <w:p>
       <w:pPr>
@@ -18819,12 +18618,12 @@
       <w:pPr>
         <w:pStyle w:val="Nagwek2"/>
       </w:pPr>
-      <w:bookmarkStart w:id="78" w:name="_Toc185703174"/>
+      <w:bookmarkStart w:id="77" w:name="_Toc185703174"/>
       <w:r>
         <w:lastRenderedPageBreak/>
         <w:t>Przedstawienie aplikacji</w:t>
       </w:r>
-      <w:bookmarkEnd w:id="78"/>
+      <w:bookmarkEnd w:id="77"/>
     </w:p>
     <w:p>
       <w:pPr>
@@ -18843,11 +18642,11 @@
         <w:pStyle w:val="Nagwek1"/>
         <w:spacing w:before="0" w:line="360" w:lineRule="auto"/>
       </w:pPr>
-      <w:bookmarkStart w:id="79" w:name="_Toc185703175"/>
+      <w:bookmarkStart w:id="78" w:name="_Toc185703175"/>
       <w:r>
         <w:t>Zakończenie</w:t>
       </w:r>
-      <w:bookmarkEnd w:id="79"/>
+      <w:bookmarkEnd w:id="78"/>
     </w:p>
     <w:p>
       <w:pPr>

</xml_diff>

<commit_message>
Implementacja dynamicznej liczby właściwości w katalogu zależnie od wyniku zapytania
</commit_message>
<xml_diff>
--- a/Praca_inżynierska_Łukasz_Domin.docx
+++ b/Praca_inżynierska_Łukasz_Domin.docx
@@ -7988,7 +7988,11 @@
         <w:t xml:space="preserve">do budowy aplikacji webowych, rozwijanego przez Google. </w:t>
       </w:r>
       <w:r>
-        <w:t>Wspomniana wersja posiada mechanikę sygnałów do komunikacji pomiędzy komponentami, wsparcie dla SSR (rendererowania po stronie serwera), hydracji (użycie statycznej części wygenerowanej strony przez SSR), oraz lepsza obsługa ładowania asynchronicznego.</w:t>
+        <w:t xml:space="preserve">Wspomniana wersja posiada mechanikę sygnałów do komunikacji pomiędzy komponentami, wsparcie dla SSR (rendererowania po stronie serwera), hydracji (użycie statycznej części </w:t>
+      </w:r>
+      <w:r>
+        <w:lastRenderedPageBreak/>
+        <w:t>wygenerowanej strony przez SSR), oraz lepsza obsługa ładowania asynchronicznego.</w:t>
       </w:r>
     </w:p>
     <w:p>
@@ -8236,6 +8240,7 @@
         </w:rPr>
       </w:pPr>
       <w:r>
+        <w:lastRenderedPageBreak/>
         <w:t xml:space="preserve">Link do pobrania: </w:t>
       </w:r>
       <w:hyperlink r:id="rId12" w:history="1">
@@ -8420,6 +8425,9 @@
       </w:pPr>
       <w:r>
         <w:t>Diagram przypadków użycia</w:t>
+      </w:r>
+      <w:r>
+        <w:t>(TODO)</w:t>
       </w:r>
     </w:p>
     <w:p>
@@ -8489,7 +8497,11 @@
         <w:t xml:space="preserve"> jest grafową bazą danych</w:t>
       </w:r>
       <w:r>
-        <w:t xml:space="preserve">, która przechowuje dane w postaci węzłów, ich etykiet, relacji pomiędzy nimi oraz właściwościami węzłów bądź relacji. Została ona wybrana </w:t>
+        <w:t xml:space="preserve">, która przechowuje dane w postaci węzłów, ich etykiet, relacji pomiędzy nimi oraz właściwościami węzłów bądź </w:t>
+      </w:r>
+      <w:r>
+        <w:lastRenderedPageBreak/>
+        <w:t xml:space="preserve">relacji. Została ona wybrana </w:t>
       </w:r>
       <w:r>
         <w:t>dlatego, że</w:t>
@@ -8779,6 +8791,7 @@
         <w:rPr>
           <w:noProof/>
         </w:rPr>
+        <w:lastRenderedPageBreak/>
         <w:drawing>
           <wp:inline distT="0" distB="0" distL="0" distR="0" wp14:anchorId="26DF53B4" wp14:editId="4EF53C34">
             <wp:extent cx="5039360" cy="2608580"/>
@@ -8824,51 +8837,25 @@
       <w:r>
         <w:t xml:space="preserve">Obraz </w:t>
       </w:r>
-      <w:r>
-        <w:fldChar w:fldCharType="begin"/>
-      </w:r>
-      <w:r>
-        <w:instrText xml:space="preserve"> STYLEREF 4 \s </w:instrText>
-      </w:r>
-      <w:r>
-        <w:fldChar w:fldCharType="separate"/>
-      </w:r>
-      <w:r>
-        <w:rPr>
-          <w:noProof/>
-        </w:rPr>
-        <w:t>2.3.1</w:t>
-      </w:r>
-      <w:r>
-        <w:rPr>
-          <w:noProof/>
-        </w:rPr>
-        <w:fldChar w:fldCharType="end"/>
-      </w:r>
+      <w:fldSimple w:instr=" STYLEREF 2 \s ">
+        <w:r>
+          <w:rPr>
+            <w:noProof/>
+          </w:rPr>
+          <w:t>1</w:t>
+        </w:r>
+      </w:fldSimple>
       <w:r>
         <w:t>.</w:t>
       </w:r>
-      <w:r>
-        <w:fldChar w:fldCharType="begin"/>
-      </w:r>
-      <w:r>
-        <w:instrText xml:space="preserve"> SEQ Obraz \* ARABIC \s 4 </w:instrText>
-      </w:r>
-      <w:r>
-        <w:fldChar w:fldCharType="separate"/>
-      </w:r>
-      <w:r>
-        <w:rPr>
-          <w:noProof/>
-        </w:rPr>
-        <w:t>1</w:t>
-      </w:r>
-      <w:r>
-        <w:rPr>
-          <w:noProof/>
-        </w:rPr>
-        <w:fldChar w:fldCharType="end"/>
-      </w:r>
+      <w:fldSimple w:instr=" SEQ Obraz \* ARABIC \s 2 ">
+        <w:r>
+          <w:rPr>
+            <w:noProof/>
+          </w:rPr>
+          <w:t>1</w:t>
+        </w:r>
+      </w:fldSimple>
       <w:r>
         <w:t xml:space="preserve"> Węzeł Roslina</w:t>
       </w:r>
@@ -8940,51 +8927,25 @@
       <w:r>
         <w:t xml:space="preserve">Obraz </w:t>
       </w:r>
-      <w:r>
-        <w:fldChar w:fldCharType="begin"/>
-      </w:r>
-      <w:r>
-        <w:instrText xml:space="preserve"> STYLEREF 4 \s </w:instrText>
-      </w:r>
-      <w:r>
-        <w:fldChar w:fldCharType="separate"/>
-      </w:r>
-      <w:r>
-        <w:rPr>
-          <w:noProof/>
-        </w:rPr>
-        <w:t>2.3.1</w:t>
-      </w:r>
-      <w:r>
-        <w:rPr>
-          <w:noProof/>
-        </w:rPr>
-        <w:fldChar w:fldCharType="end"/>
-      </w:r>
+      <w:fldSimple w:instr=" STYLEREF 2 \s ">
+        <w:r>
+          <w:rPr>
+            <w:noProof/>
+          </w:rPr>
+          <w:t>1</w:t>
+        </w:r>
+      </w:fldSimple>
       <w:r>
         <w:t>.</w:t>
       </w:r>
-      <w:r>
-        <w:fldChar w:fldCharType="begin"/>
-      </w:r>
-      <w:r>
-        <w:instrText xml:space="preserve"> SEQ Obraz \* ARABIC \s 4 </w:instrText>
-      </w:r>
-      <w:r>
-        <w:fldChar w:fldCharType="separate"/>
-      </w:r>
-      <w:r>
-        <w:rPr>
-          <w:noProof/>
-        </w:rPr>
-        <w:t>2</w:t>
-      </w:r>
-      <w:r>
-        <w:rPr>
-          <w:noProof/>
-        </w:rPr>
-        <w:fldChar w:fldCharType="end"/>
-      </w:r>
+      <w:fldSimple w:instr=" SEQ Obraz \* ARABIC \s 2 ">
+        <w:r>
+          <w:rPr>
+            <w:noProof/>
+          </w:rPr>
+          <w:t>2</w:t>
+        </w:r>
+      </w:fldSimple>
       <w:r>
         <w:t xml:space="preserve"> Węzeł UzytkownikRoslina</w:t>
       </w:r>
@@ -9008,6 +8969,7 @@
         <w:pStyle w:val="Nagwek7"/>
       </w:pPr>
       <w:r>
+        <w:lastRenderedPageBreak/>
         <w:t>Właściwości rośliny</w:t>
       </w:r>
     </w:p>
@@ -9335,6 +9297,7 @@
         </w:numPr>
       </w:pPr>
       <w:r>
+        <w:lastRenderedPageBreak/>
         <w:t>Zimozielonosc</w:t>
       </w:r>
       <w:r>
@@ -9431,51 +9394,25 @@
       <w:r>
         <w:t xml:space="preserve">Obraz </w:t>
       </w:r>
-      <w:r>
-        <w:fldChar w:fldCharType="begin"/>
-      </w:r>
-      <w:r>
-        <w:instrText xml:space="preserve"> STYLEREF 4 \s </w:instrText>
-      </w:r>
-      <w:r>
-        <w:fldChar w:fldCharType="separate"/>
-      </w:r>
-      <w:r>
-        <w:rPr>
-          <w:noProof/>
-        </w:rPr>
-        <w:t>2.3.1</w:t>
-      </w:r>
-      <w:r>
-        <w:rPr>
-          <w:noProof/>
-        </w:rPr>
-        <w:fldChar w:fldCharType="end"/>
-      </w:r>
+      <w:fldSimple w:instr=" STYLEREF 2 \s ">
+        <w:r>
+          <w:rPr>
+            <w:noProof/>
+          </w:rPr>
+          <w:t>1</w:t>
+        </w:r>
+      </w:fldSimple>
       <w:r>
         <w:t>.</w:t>
       </w:r>
-      <w:r>
-        <w:fldChar w:fldCharType="begin"/>
-      </w:r>
-      <w:r>
-        <w:instrText xml:space="preserve"> SEQ Obraz \* ARABIC \s 4 </w:instrText>
-      </w:r>
-      <w:r>
-        <w:fldChar w:fldCharType="separate"/>
-      </w:r>
-      <w:r>
-        <w:rPr>
-          <w:noProof/>
-        </w:rPr>
-        <w:t>3</w:t>
-      </w:r>
-      <w:r>
-        <w:rPr>
-          <w:noProof/>
-        </w:rPr>
-        <w:fldChar w:fldCharType="end"/>
-      </w:r>
+      <w:fldSimple w:instr=" SEQ Obraz \* ARABIC \s 2 ">
+        <w:r>
+          <w:rPr>
+            <w:noProof/>
+          </w:rPr>
+          <w:t>3</w:t>
+        </w:r>
+      </w:fldSimple>
       <w:r>
         <w:t xml:space="preserve"> Węzeł Wlasciwosc</w:t>
       </w:r>
@@ -9535,51 +9472,25 @@
       <w:r>
         <w:t xml:space="preserve">Obraz </w:t>
       </w:r>
-      <w:r>
-        <w:fldChar w:fldCharType="begin"/>
-      </w:r>
-      <w:r>
-        <w:instrText xml:space="preserve"> STYLEREF 4 \s </w:instrText>
-      </w:r>
-      <w:r>
-        <w:fldChar w:fldCharType="separate"/>
-      </w:r>
-      <w:r>
-        <w:rPr>
-          <w:noProof/>
-        </w:rPr>
-        <w:t>2.3.1</w:t>
-      </w:r>
-      <w:r>
-        <w:rPr>
-          <w:noProof/>
-        </w:rPr>
-        <w:fldChar w:fldCharType="end"/>
-      </w:r>
+      <w:fldSimple w:instr=" STYLEREF 2 \s ">
+        <w:r>
+          <w:rPr>
+            <w:noProof/>
+          </w:rPr>
+          <w:t>1</w:t>
+        </w:r>
+      </w:fldSimple>
       <w:r>
         <w:t>.</w:t>
       </w:r>
-      <w:r>
-        <w:fldChar w:fldCharType="begin"/>
-      </w:r>
-      <w:r>
-        <w:instrText xml:space="preserve"> SEQ Obraz \* ARABIC \s 4 </w:instrText>
-      </w:r>
-      <w:r>
-        <w:fldChar w:fldCharType="separate"/>
-      </w:r>
-      <w:r>
-        <w:rPr>
-          <w:noProof/>
-        </w:rPr>
-        <w:t>4</w:t>
-      </w:r>
-      <w:r>
-        <w:rPr>
-          <w:noProof/>
-        </w:rPr>
-        <w:fldChar w:fldCharType="end"/>
-      </w:r>
+      <w:fldSimple w:instr=" SEQ Obraz \* ARABIC \s 2 ">
+        <w:r>
+          <w:rPr>
+            <w:noProof/>
+          </w:rPr>
+          <w:t>4</w:t>
+        </w:r>
+      </w:fldSimple>
       <w:r>
         <w:t xml:space="preserve"> Węzeł UzytkownikWlasciwosc</w:t>
       </w:r>
@@ -9662,6 +9573,7 @@
         <w:rPr>
           <w:noProof/>
         </w:rPr>
+        <w:lastRenderedPageBreak/>
         <w:drawing>
           <wp:inline distT="0" distB="0" distL="0" distR="0" wp14:anchorId="704D71CE" wp14:editId="39A9D2E9">
             <wp:extent cx="3832529" cy="1739029"/>
@@ -9707,51 +9619,25 @@
       <w:r>
         <w:t xml:space="preserve">Obraz </w:t>
       </w:r>
-      <w:r>
-        <w:fldChar w:fldCharType="begin"/>
-      </w:r>
-      <w:r>
-        <w:instrText xml:space="preserve"> STYLEREF 4 \s </w:instrText>
-      </w:r>
-      <w:r>
-        <w:fldChar w:fldCharType="separate"/>
-      </w:r>
-      <w:r>
-        <w:rPr>
-          <w:noProof/>
-        </w:rPr>
-        <w:t>2.3.1</w:t>
-      </w:r>
-      <w:r>
-        <w:rPr>
-          <w:noProof/>
-        </w:rPr>
-        <w:fldChar w:fldCharType="end"/>
-      </w:r>
+      <w:fldSimple w:instr=" STYLEREF 2 \s ">
+        <w:r>
+          <w:rPr>
+            <w:noProof/>
+          </w:rPr>
+          <w:t>1</w:t>
+        </w:r>
+      </w:fldSimple>
       <w:r>
         <w:t>.</w:t>
       </w:r>
-      <w:r>
-        <w:fldChar w:fldCharType="begin"/>
-      </w:r>
-      <w:r>
-        <w:instrText xml:space="preserve"> SEQ Obraz \* ARABIC \s 4 </w:instrText>
-      </w:r>
-      <w:r>
-        <w:fldChar w:fldCharType="separate"/>
-      </w:r>
-      <w:r>
-        <w:rPr>
-          <w:noProof/>
-        </w:rPr>
-        <w:t>5</w:t>
-      </w:r>
-      <w:r>
-        <w:rPr>
-          <w:noProof/>
-        </w:rPr>
-        <w:fldChar w:fldCharType="end"/>
-      </w:r>
+      <w:fldSimple w:instr=" SEQ Obraz \* ARABIC \s 2 ">
+        <w:r>
+          <w:rPr>
+            <w:noProof/>
+          </w:rPr>
+          <w:t>5</w:t>
+        </w:r>
+      </w:fldSimple>
       <w:r>
         <w:t xml:space="preserve"> Węzeł ogrodu</w:t>
       </w:r>
@@ -9896,51 +9782,25 @@
       <w:r>
         <w:t xml:space="preserve">Obraz </w:t>
       </w:r>
-      <w:r>
-        <w:fldChar w:fldCharType="begin"/>
-      </w:r>
-      <w:r>
-        <w:instrText xml:space="preserve"> STYLEREF 4 \s </w:instrText>
-      </w:r>
-      <w:r>
-        <w:fldChar w:fldCharType="separate"/>
-      </w:r>
-      <w:r>
-        <w:rPr>
-          <w:noProof/>
-        </w:rPr>
-        <w:t>2.3.1</w:t>
-      </w:r>
-      <w:r>
-        <w:rPr>
-          <w:noProof/>
-        </w:rPr>
-        <w:fldChar w:fldCharType="end"/>
-      </w:r>
+      <w:fldSimple w:instr=" STYLEREF 2 \s ">
+        <w:r>
+          <w:rPr>
+            <w:noProof/>
+          </w:rPr>
+          <w:t>1</w:t>
+        </w:r>
+      </w:fldSimple>
       <w:r>
         <w:t>.</w:t>
       </w:r>
-      <w:r>
-        <w:fldChar w:fldCharType="begin"/>
-      </w:r>
-      <w:r>
-        <w:instrText xml:space="preserve"> SEQ Obraz \* ARABIC \s 4 </w:instrText>
-      </w:r>
-      <w:r>
-        <w:fldChar w:fldCharType="separate"/>
-      </w:r>
-      <w:r>
-        <w:rPr>
-          <w:noProof/>
-        </w:rPr>
-        <w:t>6</w:t>
-      </w:r>
-      <w:r>
-        <w:rPr>
-          <w:noProof/>
-        </w:rPr>
-        <w:fldChar w:fldCharType="end"/>
-      </w:r>
+      <w:fldSimple w:instr=" SEQ Obraz \* ARABIC \s 2 ">
+        <w:r>
+          <w:rPr>
+            <w:noProof/>
+          </w:rPr>
+          <w:t>6</w:t>
+        </w:r>
+      </w:fldSimple>
       <w:r>
         <w:t xml:space="preserve"> Węzeł Dzialka</w:t>
       </w:r>
@@ -9968,7 +9828,11 @@
         <w:pStyle w:val="TekstNormalny"/>
       </w:pPr>
       <w:r>
-        <w:t>Użytkownik jest węzłem pełniącym rolę użytkownika w bazie danych. Zwykli użytkownicy posiadają tylko etykietę Uzytkownik, za to pracownicy posiadają dodatkowo etykietę Pracownik, a admini posiadają wszystkie z tych etykiet.</w:t>
+        <w:t xml:space="preserve">Użytkownik jest węzłem pełniącym rolę użytkownika w bazie danych. Zwykli użytkownicy posiadają tylko etykietę Uzytkownik, za to pracownicy posiadają dodatkowo etykietę Pracownik, a admini posiadają wszystkie z tych </w:t>
+      </w:r>
+      <w:r>
+        <w:lastRenderedPageBreak/>
+        <w:t>etykiet.</w:t>
       </w:r>
       <w:r>
         <w:t xml:space="preserve"> </w:t>
@@ -10211,6 +10075,7 @@
         <w:pStyle w:val="TekstNormalny"/>
       </w:pPr>
       <w:r>
+        <w:lastRenderedPageBreak/>
         <w:t>Dodatkowo, każdy użytkownik ma węzeł Ustawienia, węzeł Ogrod, oraz 10 węzłów Dzialka przypisanych do tego ogrodu. Informacje o użytkowniku są w ten sposób rozdzielone, aby zoptymalizować pobór danych z bazy danych i pobierać tylko te części danych, które są potrzebne.</w:t>
       </w:r>
     </w:p>
@@ -10485,6 +10350,7 @@
           <w:rFonts w:asciiTheme="minorHAnsi" w:hAnsiTheme="minorHAnsi" w:cstheme="minorHAnsi"/>
           <w:noProof/>
         </w:rPr>
+        <w:lastRenderedPageBreak/>
         <w:drawing>
           <wp:inline distT="0" distB="0" distL="0" distR="0" wp14:anchorId="726ED04A" wp14:editId="455ADCCF">
             <wp:extent cx="3616189" cy="2724150"/>
@@ -10533,51 +10399,25 @@
       <w:r>
         <w:t xml:space="preserve">Obraz </w:t>
       </w:r>
-      <w:r>
-        <w:fldChar w:fldCharType="begin"/>
-      </w:r>
-      <w:r>
-        <w:instrText xml:space="preserve"> STYLEREF 4 \s </w:instrText>
-      </w:r>
-      <w:r>
-        <w:fldChar w:fldCharType="separate"/>
-      </w:r>
-      <w:r>
-        <w:rPr>
-          <w:noProof/>
-        </w:rPr>
-        <w:t>2.3.1</w:t>
-      </w:r>
-      <w:r>
-        <w:rPr>
-          <w:noProof/>
-        </w:rPr>
-        <w:fldChar w:fldCharType="end"/>
-      </w:r>
+      <w:fldSimple w:instr=" STYLEREF 2 \s ">
+        <w:r>
+          <w:rPr>
+            <w:noProof/>
+          </w:rPr>
+          <w:t>1</w:t>
+        </w:r>
+      </w:fldSimple>
       <w:r>
         <w:t>.</w:t>
       </w:r>
-      <w:r>
-        <w:fldChar w:fldCharType="begin"/>
-      </w:r>
-      <w:r>
-        <w:instrText xml:space="preserve"> SEQ Obraz \* ARABIC \s 4 </w:instrText>
-      </w:r>
-      <w:r>
-        <w:fldChar w:fldCharType="separate"/>
-      </w:r>
-      <w:r>
-        <w:rPr>
-          <w:noProof/>
-        </w:rPr>
-        <w:t>7</w:t>
-      </w:r>
-      <w:r>
-        <w:rPr>
-          <w:noProof/>
-        </w:rPr>
-        <w:fldChar w:fldCharType="end"/>
-      </w:r>
+      <w:fldSimple w:instr=" SEQ Obraz \* ARABIC \s 2 ">
+        <w:r>
+          <w:rPr>
+            <w:noProof/>
+          </w:rPr>
+          <w:t>7</w:t>
+        </w:r>
+      </w:fldSimple>
       <w:r>
         <w:t xml:space="preserve"> Węzeł Uzytkownik</w:t>
       </w:r>
@@ -10653,51 +10493,25 @@
       <w:r>
         <w:t xml:space="preserve">Obraz </w:t>
       </w:r>
-      <w:r>
-        <w:fldChar w:fldCharType="begin"/>
-      </w:r>
-      <w:r>
-        <w:instrText xml:space="preserve"> STYLEREF 4 \s </w:instrText>
-      </w:r>
-      <w:r>
-        <w:fldChar w:fldCharType="separate"/>
-      </w:r>
-      <w:r>
-        <w:rPr>
-          <w:noProof/>
-        </w:rPr>
-        <w:t>2.3.1</w:t>
-      </w:r>
-      <w:r>
-        <w:rPr>
-          <w:noProof/>
-        </w:rPr>
-        <w:fldChar w:fldCharType="end"/>
-      </w:r>
+      <w:fldSimple w:instr=" STYLEREF 2 \s ">
+        <w:r>
+          <w:rPr>
+            <w:noProof/>
+          </w:rPr>
+          <w:t>1</w:t>
+        </w:r>
+      </w:fldSimple>
       <w:r>
         <w:t>.</w:t>
       </w:r>
-      <w:r>
-        <w:fldChar w:fldCharType="begin"/>
-      </w:r>
-      <w:r>
-        <w:instrText xml:space="preserve"> SEQ Obraz \* ARABIC \s 4 </w:instrText>
-      </w:r>
-      <w:r>
-        <w:fldChar w:fldCharType="separate"/>
-      </w:r>
-      <w:r>
-        <w:rPr>
-          <w:noProof/>
-        </w:rPr>
-        <w:t>8</w:t>
-      </w:r>
-      <w:r>
-        <w:rPr>
-          <w:noProof/>
-        </w:rPr>
-        <w:fldChar w:fldCharType="end"/>
-      </w:r>
+      <w:fldSimple w:instr=" SEQ Obraz \* ARABIC \s 2 ">
+        <w:r>
+          <w:rPr>
+            <w:noProof/>
+          </w:rPr>
+          <w:t>8</w:t>
+        </w:r>
+      </w:fldSimple>
       <w:r>
         <w:t xml:space="preserve"> Węzeł Pracownik</w:t>
       </w:r>
@@ -10715,6 +10529,7 @@
           <w:rFonts w:asciiTheme="minorHAnsi" w:hAnsiTheme="minorHAnsi" w:cstheme="minorHAnsi"/>
           <w:noProof/>
         </w:rPr>
+        <w:lastRenderedPageBreak/>
         <w:drawing>
           <wp:inline distT="0" distB="0" distL="0" distR="0" wp14:anchorId="5B1BA8A1" wp14:editId="20A30912">
             <wp:extent cx="3590925" cy="2604105"/>
@@ -10763,51 +10578,25 @@
       <w:r>
         <w:t xml:space="preserve">Obraz </w:t>
       </w:r>
-      <w:r>
-        <w:fldChar w:fldCharType="begin"/>
-      </w:r>
-      <w:r>
-        <w:instrText xml:space="preserve"> STYLEREF 4 \s </w:instrText>
-      </w:r>
-      <w:r>
-        <w:fldChar w:fldCharType="separate"/>
-      </w:r>
-      <w:r>
-        <w:rPr>
-          <w:noProof/>
-        </w:rPr>
-        <w:t>2.3.1</w:t>
-      </w:r>
-      <w:r>
-        <w:rPr>
-          <w:noProof/>
-        </w:rPr>
-        <w:fldChar w:fldCharType="end"/>
-      </w:r>
+      <w:fldSimple w:instr=" STYLEREF 2 \s ">
+        <w:r>
+          <w:rPr>
+            <w:noProof/>
+          </w:rPr>
+          <w:t>1</w:t>
+        </w:r>
+      </w:fldSimple>
       <w:r>
         <w:t>.</w:t>
       </w:r>
-      <w:r>
-        <w:fldChar w:fldCharType="begin"/>
-      </w:r>
-      <w:r>
-        <w:instrText xml:space="preserve"> SEQ Obraz \* ARABIC \s 4 </w:instrText>
-      </w:r>
-      <w:r>
-        <w:fldChar w:fldCharType="separate"/>
-      </w:r>
-      <w:r>
-        <w:rPr>
-          <w:noProof/>
-        </w:rPr>
-        <w:t>9</w:t>
-      </w:r>
-      <w:r>
-        <w:rPr>
-          <w:noProof/>
-        </w:rPr>
-        <w:fldChar w:fldCharType="end"/>
-      </w:r>
+      <w:fldSimple w:instr=" SEQ Obraz \* ARABIC \s 2 ">
+        <w:r>
+          <w:rPr>
+            <w:noProof/>
+          </w:rPr>
+          <w:t>9</w:t>
+        </w:r>
+      </w:fldSimple>
       <w:r>
         <w:t xml:space="preserve"> Węzeł Admin</w:t>
       </w:r>
@@ -10998,6 +10787,7 @@
       </w:pPr>
       <w:proofErr w:type="spellStart"/>
       <w:r>
+        <w:lastRenderedPageBreak/>
         <w:t>statystyki</w:t>
       </w:r>
       <w:r>
@@ -11071,51 +10861,25 @@
       <w:r>
         <w:t xml:space="preserve">Obraz </w:t>
       </w:r>
-      <w:r>
-        <w:fldChar w:fldCharType="begin"/>
-      </w:r>
-      <w:r>
-        <w:instrText xml:space="preserve"> STYLEREF 4 \s </w:instrText>
-      </w:r>
-      <w:r>
-        <w:fldChar w:fldCharType="separate"/>
-      </w:r>
-      <w:r>
-        <w:rPr>
-          <w:noProof/>
-        </w:rPr>
-        <w:t>2.3.1</w:t>
-      </w:r>
-      <w:r>
-        <w:rPr>
-          <w:noProof/>
-        </w:rPr>
-        <w:fldChar w:fldCharType="end"/>
-      </w:r>
+      <w:fldSimple w:instr=" STYLEREF 2 \s ">
+        <w:r>
+          <w:rPr>
+            <w:noProof/>
+          </w:rPr>
+          <w:t>1</w:t>
+        </w:r>
+      </w:fldSimple>
       <w:r>
         <w:t>.</w:t>
       </w:r>
-      <w:r>
-        <w:fldChar w:fldCharType="begin"/>
-      </w:r>
-      <w:r>
-        <w:instrText xml:space="preserve"> SEQ Obraz \* ARABIC \s 4 </w:instrText>
-      </w:r>
-      <w:r>
-        <w:fldChar w:fldCharType="separate"/>
-      </w:r>
-      <w:r>
-        <w:rPr>
-          <w:noProof/>
-        </w:rPr>
-        <w:t>10</w:t>
-      </w:r>
-      <w:r>
-        <w:rPr>
-          <w:noProof/>
-        </w:rPr>
-        <w:fldChar w:fldCharType="end"/>
-      </w:r>
+      <w:fldSimple w:instr=" SEQ Obraz \* ARABIC \s 2 ">
+        <w:r>
+          <w:rPr>
+            <w:noProof/>
+          </w:rPr>
+          <w:t>10</w:t>
+        </w:r>
+      </w:fldSimple>
       <w:r>
         <w:t xml:space="preserve"> Węzeł Ustawienia</w:t>
       </w:r>
@@ -11268,6 +11032,7 @@
         <w:rPr>
           <w:noProof/>
         </w:rPr>
+        <w:lastRenderedPageBreak/>
         <w:drawing>
           <wp:inline distT="0" distB="0" distL="0" distR="0" wp14:anchorId="7D14C9EC" wp14:editId="1A79952E">
             <wp:extent cx="4467225" cy="2223480"/>
@@ -11313,51 +11078,25 @@
       <w:r>
         <w:t xml:space="preserve">Obraz </w:t>
       </w:r>
-      <w:r>
-        <w:fldChar w:fldCharType="begin"/>
-      </w:r>
-      <w:r>
-        <w:instrText xml:space="preserve"> STYLEREF 4 \s </w:instrText>
-      </w:r>
-      <w:r>
-        <w:fldChar w:fldCharType="separate"/>
-      </w:r>
-      <w:r>
-        <w:rPr>
-          <w:noProof/>
-        </w:rPr>
-        <w:t>2.3.1</w:t>
-      </w:r>
-      <w:r>
-        <w:rPr>
-          <w:noProof/>
-        </w:rPr>
-        <w:fldChar w:fldCharType="end"/>
-      </w:r>
+      <w:fldSimple w:instr=" STYLEREF 2 \s ">
+        <w:r>
+          <w:rPr>
+            <w:noProof/>
+          </w:rPr>
+          <w:t>1</w:t>
+        </w:r>
+      </w:fldSimple>
       <w:r>
         <w:t>.</w:t>
       </w:r>
-      <w:r>
-        <w:fldChar w:fldCharType="begin"/>
-      </w:r>
-      <w:r>
-        <w:instrText xml:space="preserve"> SEQ Obraz \* ARABIC \s 4 </w:instrText>
-      </w:r>
-      <w:r>
-        <w:fldChar w:fldCharType="separate"/>
-      </w:r>
-      <w:r>
-        <w:rPr>
-          <w:noProof/>
-        </w:rPr>
-        <w:t>11</w:t>
-      </w:r>
-      <w:r>
-        <w:rPr>
-          <w:noProof/>
-        </w:rPr>
-        <w:fldChar w:fldCharType="end"/>
-      </w:r>
+      <w:fldSimple w:instr=" SEQ Obraz \* ARABIC \s 2 ">
+        <w:r>
+          <w:rPr>
+            <w:noProof/>
+          </w:rPr>
+          <w:t>11</w:t>
+        </w:r>
+      </w:fldSimple>
       <w:r>
         <w:t xml:space="preserve"> Węzeł Post</w:t>
       </w:r>
@@ -11512,6 +11251,7 @@
         <w:rPr>
           <w:noProof/>
         </w:rPr>
+        <w:lastRenderedPageBreak/>
         <w:drawing>
           <wp:inline distT="0" distB="0" distL="0" distR="0" wp14:anchorId="4EC0AA35" wp14:editId="504E86E0">
             <wp:extent cx="4810796" cy="2886478"/>
@@ -11557,51 +11297,25 @@
       <w:r>
         <w:t xml:space="preserve">Obraz </w:t>
       </w:r>
-      <w:r>
-        <w:fldChar w:fldCharType="begin"/>
-      </w:r>
-      <w:r>
-        <w:instrText xml:space="preserve"> STYLEREF 4 \s </w:instrText>
-      </w:r>
-      <w:r>
-        <w:fldChar w:fldCharType="separate"/>
-      </w:r>
-      <w:r>
-        <w:rPr>
-          <w:noProof/>
-        </w:rPr>
-        <w:t>2.3.1</w:t>
-      </w:r>
-      <w:r>
-        <w:rPr>
-          <w:noProof/>
-        </w:rPr>
-        <w:fldChar w:fldCharType="end"/>
-      </w:r>
+      <w:fldSimple w:instr=" STYLEREF 2 \s ">
+        <w:r>
+          <w:rPr>
+            <w:noProof/>
+          </w:rPr>
+          <w:t>1</w:t>
+        </w:r>
+      </w:fldSimple>
       <w:r>
         <w:t>.</w:t>
       </w:r>
-      <w:r>
-        <w:fldChar w:fldCharType="begin"/>
-      </w:r>
-      <w:r>
-        <w:instrText xml:space="preserve"> SEQ Obraz \* ARABIC \s 4 </w:instrText>
-      </w:r>
-      <w:r>
-        <w:fldChar w:fldCharType="separate"/>
-      </w:r>
-      <w:r>
-        <w:rPr>
-          <w:noProof/>
-        </w:rPr>
-        <w:t>12</w:t>
-      </w:r>
-      <w:r>
-        <w:rPr>
-          <w:noProof/>
-        </w:rPr>
-        <w:fldChar w:fldCharType="end"/>
-      </w:r>
+      <w:fldSimple w:instr=" SEQ Obraz \* ARABIC \s 2 ">
+        <w:r>
+          <w:rPr>
+            <w:noProof/>
+          </w:rPr>
+          <w:t>12</w:t>
+        </w:r>
+      </w:fldSimple>
       <w:r>
         <w:t xml:space="preserve"> Węzeł Komentarz</w:t>
       </w:r>
@@ -11747,6 +11461,7 @@
           <w:rFonts w:asciiTheme="minorHAnsi" w:hAnsiTheme="minorHAnsi" w:cstheme="minorHAnsi"/>
           <w:noProof/>
         </w:rPr>
+        <w:lastRenderedPageBreak/>
         <w:drawing>
           <wp:inline distT="0" distB="0" distL="0" distR="0" wp14:anchorId="09B87DF7" wp14:editId="774F3C10">
             <wp:extent cx="4612107" cy="2371725"/>
@@ -11795,51 +11510,25 @@
       <w:r>
         <w:t xml:space="preserve">Obraz </w:t>
       </w:r>
-      <w:r>
-        <w:fldChar w:fldCharType="begin"/>
-      </w:r>
-      <w:r>
-        <w:instrText xml:space="preserve"> STYLEREF 4 \s </w:instrText>
-      </w:r>
-      <w:r>
-        <w:fldChar w:fldCharType="separate"/>
-      </w:r>
-      <w:r>
-        <w:rPr>
-          <w:noProof/>
-        </w:rPr>
-        <w:t>2.3.1</w:t>
-      </w:r>
-      <w:r>
-        <w:rPr>
-          <w:noProof/>
-        </w:rPr>
-        <w:fldChar w:fldCharType="end"/>
-      </w:r>
+      <w:fldSimple w:instr=" STYLEREF 2 \s ">
+        <w:r>
+          <w:rPr>
+            <w:noProof/>
+          </w:rPr>
+          <w:t>1</w:t>
+        </w:r>
+      </w:fldSimple>
       <w:r>
         <w:t>.</w:t>
       </w:r>
-      <w:r>
-        <w:fldChar w:fldCharType="begin"/>
-      </w:r>
-      <w:r>
-        <w:instrText xml:space="preserve"> SEQ Obraz \* ARABIC \s 4 </w:instrText>
-      </w:r>
-      <w:r>
-        <w:fldChar w:fldCharType="separate"/>
-      </w:r>
-      <w:r>
-        <w:rPr>
-          <w:noProof/>
-        </w:rPr>
-        <w:t>13</w:t>
-      </w:r>
-      <w:r>
-        <w:rPr>
-          <w:noProof/>
-        </w:rPr>
-        <w:fldChar w:fldCharType="end"/>
-      </w:r>
+      <w:fldSimple w:instr=" SEQ Obraz \* ARABIC \s 2 ">
+        <w:r>
+          <w:rPr>
+            <w:noProof/>
+          </w:rPr>
+          <w:t>13</w:t>
+        </w:r>
+      </w:fldSimple>
       <w:r>
         <w:t xml:space="preserve"> Węzeł RozmowaPrywatna</w:t>
       </w:r>
@@ -12007,6 +11696,7 @@
       </w:pPr>
       <w:proofErr w:type="spellStart"/>
       <w:r>
+        <w:lastRenderedPageBreak/>
         <w:t>avatar</w:t>
       </w:r>
       <w:proofErr w:type="spellEnd"/>
@@ -12110,51 +11800,25 @@
       <w:r>
         <w:t xml:space="preserve">Obraz </w:t>
       </w:r>
-      <w:r>
-        <w:fldChar w:fldCharType="begin"/>
-      </w:r>
-      <w:r>
-        <w:instrText xml:space="preserve"> STYLEREF 4 \s </w:instrText>
-      </w:r>
-      <w:r>
-        <w:fldChar w:fldCharType="separate"/>
-      </w:r>
-      <w:r>
-        <w:rPr>
-          <w:noProof/>
-        </w:rPr>
-        <w:t>2.3.1</w:t>
-      </w:r>
-      <w:r>
-        <w:rPr>
-          <w:noProof/>
-        </w:rPr>
-        <w:fldChar w:fldCharType="end"/>
-      </w:r>
+      <w:fldSimple w:instr=" STYLEREF 2 \s ">
+        <w:r>
+          <w:rPr>
+            <w:noProof/>
+          </w:rPr>
+          <w:t>1</w:t>
+        </w:r>
+      </w:fldSimple>
       <w:r>
         <w:t>.</w:t>
       </w:r>
-      <w:r>
-        <w:fldChar w:fldCharType="begin"/>
-      </w:r>
-      <w:r>
-        <w:instrText xml:space="preserve"> SEQ Obraz \* ARABIC \s 4 </w:instrText>
-      </w:r>
-      <w:r>
-        <w:fldChar w:fldCharType="separate"/>
-      </w:r>
-      <w:r>
-        <w:rPr>
-          <w:noProof/>
-        </w:rPr>
-        <w:t>14</w:t>
-      </w:r>
-      <w:r>
-        <w:rPr>
-          <w:noProof/>
-        </w:rPr>
-        <w:fldChar w:fldCharType="end"/>
-      </w:r>
+      <w:fldSimple w:instr=" SEQ Obraz \* ARABIC \s 2 ">
+        <w:r>
+          <w:rPr>
+            <w:noProof/>
+          </w:rPr>
+          <w:t>14</w:t>
+        </w:r>
+      </w:fldSimple>
       <w:r>
         <w:t xml:space="preserve"> Węzeł Powiadomienie</w:t>
       </w:r>
@@ -12215,51 +11879,25 @@
       <w:r>
         <w:t xml:space="preserve">Obraz </w:t>
       </w:r>
-      <w:r>
-        <w:fldChar w:fldCharType="begin"/>
-      </w:r>
-      <w:r>
-        <w:instrText xml:space="preserve"> STYLEREF 4 \s </w:instrText>
-      </w:r>
-      <w:r>
-        <w:fldChar w:fldCharType="separate"/>
-      </w:r>
-      <w:r>
-        <w:rPr>
-          <w:noProof/>
-        </w:rPr>
-        <w:t>2.3.1</w:t>
-      </w:r>
-      <w:r>
-        <w:rPr>
-          <w:noProof/>
-        </w:rPr>
-        <w:fldChar w:fldCharType="end"/>
-      </w:r>
+      <w:fldSimple w:instr=" STYLEREF 2 \s ">
+        <w:r>
+          <w:rPr>
+            <w:noProof/>
+          </w:rPr>
+          <w:t>1</w:t>
+        </w:r>
+      </w:fldSimple>
       <w:r>
         <w:t>.</w:t>
       </w:r>
-      <w:r>
-        <w:fldChar w:fldCharType="begin"/>
-      </w:r>
-      <w:r>
-        <w:instrText xml:space="preserve"> SEQ Obraz \* ARABIC \s 4 </w:instrText>
-      </w:r>
-      <w:r>
-        <w:fldChar w:fldCharType="separate"/>
-      </w:r>
-      <w:r>
-        <w:rPr>
-          <w:noProof/>
-        </w:rPr>
-        <w:t>15</w:t>
-      </w:r>
-      <w:r>
-        <w:rPr>
-          <w:noProof/>
-        </w:rPr>
-        <w:fldChar w:fldCharType="end"/>
-      </w:r>
+      <w:fldSimple w:instr=" SEQ Obraz \* ARABIC \s 2 ">
+        <w:r>
+          <w:rPr>
+            <w:noProof/>
+          </w:rPr>
+          <w:t>15</w:t>
+        </w:r>
+      </w:fldSimple>
       <w:r>
         <w:t xml:space="preserve"> Węzeł </w:t>
       </w:r>
@@ -12291,6 +11929,7 @@
       </w:pPr>
       <w:bookmarkStart w:id="26" w:name="_Toc185703157"/>
       <w:r>
+        <w:lastRenderedPageBreak/>
         <w:t>Relacje</w:t>
       </w:r>
       <w:bookmarkEnd w:id="26"/>
@@ -12402,51 +12041,25 @@
       <w:r>
         <w:t xml:space="preserve">Obraz </w:t>
       </w:r>
-      <w:r>
-        <w:fldChar w:fldCharType="begin"/>
-      </w:r>
-      <w:r>
-        <w:instrText xml:space="preserve"> STYLEREF 4 \s </w:instrText>
-      </w:r>
-      <w:r>
-        <w:fldChar w:fldCharType="separate"/>
-      </w:r>
-      <w:r>
-        <w:rPr>
-          <w:noProof/>
-        </w:rPr>
-        <w:t>2.3.2</w:t>
-      </w:r>
-      <w:r>
-        <w:rPr>
-          <w:noProof/>
-        </w:rPr>
-        <w:fldChar w:fldCharType="end"/>
-      </w:r>
+      <w:fldSimple w:instr=" STYLEREF 2 \s ">
+        <w:r>
+          <w:rPr>
+            <w:noProof/>
+          </w:rPr>
+          <w:t>1</w:t>
+        </w:r>
+      </w:fldSimple>
       <w:r>
         <w:t>.</w:t>
       </w:r>
-      <w:r>
-        <w:fldChar w:fldCharType="begin"/>
-      </w:r>
-      <w:r>
-        <w:instrText xml:space="preserve"> SEQ Obraz \* ARABIC \s 4 </w:instrText>
-      </w:r>
-      <w:r>
-        <w:fldChar w:fldCharType="separate"/>
-      </w:r>
-      <w:r>
-        <w:rPr>
-          <w:noProof/>
-        </w:rPr>
-        <w:t>1</w:t>
-      </w:r>
-      <w:r>
-        <w:rPr>
-          <w:noProof/>
-        </w:rPr>
-        <w:fldChar w:fldCharType="end"/>
-      </w:r>
+      <w:fldSimple w:instr=" SEQ Obraz \* ARABIC \s 2 ">
+        <w:r>
+          <w:rPr>
+            <w:noProof/>
+          </w:rPr>
+          <w:t>16</w:t>
+        </w:r>
+      </w:fldSimple>
       <w:r>
         <w:t xml:space="preserve"> Relacja STWORZONA_PRZEZ</w:t>
       </w:r>
@@ -12647,6 +12260,7 @@
         </w:numPr>
       </w:pPr>
       <w:r>
+        <w:lastRenderedPageBreak/>
         <w:t>TEKSTURA – wyświetla obszar rośliny jako kafelki z nałożoną teksturą. Ten tryb jest możliwy tylko, jeśli zasadzona roślina posiada teksturę.</w:t>
       </w:r>
     </w:p>
@@ -12718,51 +12332,25 @@
       <w:r>
         <w:t xml:space="preserve">Obraz </w:t>
       </w:r>
-      <w:r>
-        <w:fldChar w:fldCharType="begin"/>
-      </w:r>
-      <w:r>
-        <w:instrText xml:space="preserve"> STYLEREF 4 \s </w:instrText>
-      </w:r>
-      <w:r>
-        <w:fldChar w:fldCharType="separate"/>
-      </w:r>
-      <w:r>
-        <w:rPr>
-          <w:noProof/>
-        </w:rPr>
-        <w:t>2.3.2</w:t>
-      </w:r>
-      <w:r>
-        <w:rPr>
-          <w:noProof/>
-        </w:rPr>
-        <w:fldChar w:fldCharType="end"/>
-      </w:r>
+      <w:fldSimple w:instr=" STYLEREF 2 \s ">
+        <w:r>
+          <w:rPr>
+            <w:noProof/>
+          </w:rPr>
+          <w:t>1</w:t>
+        </w:r>
+      </w:fldSimple>
       <w:r>
         <w:t>.</w:t>
       </w:r>
-      <w:r>
-        <w:fldChar w:fldCharType="begin"/>
-      </w:r>
-      <w:r>
-        <w:instrText xml:space="preserve"> SEQ Obraz \* ARABIC \s 4 </w:instrText>
-      </w:r>
-      <w:r>
-        <w:fldChar w:fldCharType="separate"/>
-      </w:r>
-      <w:r>
-        <w:rPr>
-          <w:noProof/>
-        </w:rPr>
-        <w:t>2</w:t>
-      </w:r>
-      <w:r>
-        <w:rPr>
-          <w:noProof/>
-        </w:rPr>
-        <w:fldChar w:fldCharType="end"/>
-      </w:r>
+      <w:fldSimple w:instr=" SEQ Obraz \* ARABIC \s 2 ">
+        <w:r>
+          <w:rPr>
+            <w:noProof/>
+          </w:rPr>
+          <w:t>17</w:t>
+        </w:r>
+      </w:fldSimple>
       <w:r>
         <w:t xml:space="preserve"> Relacja ZASADZONA_NA</w:t>
       </w:r>
@@ -12794,6 +12382,7 @@
         <w:ind w:left="0"/>
       </w:pPr>
       <w:r>
+        <w:lastRenderedPageBreak/>
         <w:t>Relacje właściwości</w:t>
       </w:r>
     </w:p>
@@ -12859,51 +12448,25 @@
       <w:r>
         <w:t xml:space="preserve">Obraz </w:t>
       </w:r>
-      <w:r>
-        <w:fldChar w:fldCharType="begin"/>
-      </w:r>
-      <w:r>
-        <w:instrText xml:space="preserve"> STYLEREF 4 \s </w:instrText>
-      </w:r>
-      <w:r>
-        <w:fldChar w:fldCharType="separate"/>
-      </w:r>
-      <w:r>
-        <w:rPr>
-          <w:noProof/>
-        </w:rPr>
-        <w:t>2.3.2</w:t>
-      </w:r>
-      <w:r>
-        <w:rPr>
-          <w:noProof/>
-        </w:rPr>
-        <w:fldChar w:fldCharType="end"/>
-      </w:r>
+      <w:fldSimple w:instr=" STYLEREF 2 \s ">
+        <w:r>
+          <w:rPr>
+            <w:noProof/>
+          </w:rPr>
+          <w:t>1</w:t>
+        </w:r>
+      </w:fldSimple>
       <w:r>
         <w:t>.</w:t>
       </w:r>
-      <w:r>
-        <w:fldChar w:fldCharType="begin"/>
-      </w:r>
-      <w:r>
-        <w:instrText xml:space="preserve"> SEQ Obraz \* ARABIC \s 4 </w:instrText>
-      </w:r>
-      <w:r>
-        <w:fldChar w:fldCharType="separate"/>
-      </w:r>
-      <w:r>
-        <w:rPr>
-          <w:noProof/>
-        </w:rPr>
-        <w:t>3</w:t>
-      </w:r>
-      <w:r>
-        <w:rPr>
-          <w:noProof/>
-        </w:rPr>
-        <w:fldChar w:fldCharType="end"/>
-      </w:r>
+      <w:fldSimple w:instr=" SEQ Obraz \* ARABIC \s 2 ">
+        <w:r>
+          <w:rPr>
+            <w:noProof/>
+          </w:rPr>
+          <w:t>18</w:t>
+        </w:r>
+      </w:fldSimple>
       <w:r>
         <w:t xml:space="preserve"> Przykład rośliny z właściwościami</w:t>
       </w:r>
@@ -13002,51 +12565,25 @@
       <w:r>
         <w:t xml:space="preserve">Obraz </w:t>
       </w:r>
-      <w:r>
-        <w:fldChar w:fldCharType="begin"/>
-      </w:r>
-      <w:r>
-        <w:instrText xml:space="preserve"> STYLEREF 4 \s </w:instrText>
-      </w:r>
-      <w:r>
-        <w:fldChar w:fldCharType="separate"/>
-      </w:r>
-      <w:r>
-        <w:rPr>
-          <w:noProof/>
-        </w:rPr>
-        <w:t>2.3.2</w:t>
-      </w:r>
-      <w:r>
-        <w:rPr>
-          <w:noProof/>
-        </w:rPr>
-        <w:fldChar w:fldCharType="end"/>
-      </w:r>
+      <w:fldSimple w:instr=" STYLEREF 2 \s ">
+        <w:r>
+          <w:rPr>
+            <w:noProof/>
+          </w:rPr>
+          <w:t>1</w:t>
+        </w:r>
+      </w:fldSimple>
       <w:r>
         <w:t>.</w:t>
       </w:r>
-      <w:r>
-        <w:fldChar w:fldCharType="begin"/>
-      </w:r>
-      <w:r>
-        <w:instrText xml:space="preserve"> SEQ Obraz \* ARABIC \s 4 </w:instrText>
-      </w:r>
-      <w:r>
-        <w:fldChar w:fldCharType="separate"/>
-      </w:r>
-      <w:r>
-        <w:rPr>
-          <w:noProof/>
-        </w:rPr>
-        <w:t>4</w:t>
-      </w:r>
-      <w:r>
-        <w:rPr>
-          <w:noProof/>
-        </w:rPr>
-        <w:fldChar w:fldCharType="end"/>
-      </w:r>
+      <w:fldSimple w:instr=" SEQ Obraz \* ARABIC \s 2 ">
+        <w:r>
+          <w:rPr>
+            <w:noProof/>
+          </w:rPr>
+          <w:t>19</w:t>
+        </w:r>
+      </w:fldSimple>
       <w:r>
         <w:t xml:space="preserve"> Relacja MA_FORME</w:t>
       </w:r>
@@ -13092,6 +12629,7 @@
         <w:rPr>
           <w:noProof/>
         </w:rPr>
+        <w:lastRenderedPageBreak/>
         <w:drawing>
           <wp:inline distT="0" distB="0" distL="0" distR="0" wp14:anchorId="4A373EE6" wp14:editId="14C1FA19">
             <wp:extent cx="4733925" cy="1546161"/>
@@ -13137,51 +12675,25 @@
       <w:r>
         <w:t xml:space="preserve">Obraz </w:t>
       </w:r>
-      <w:r>
-        <w:fldChar w:fldCharType="begin"/>
-      </w:r>
-      <w:r>
-        <w:instrText xml:space="preserve"> STYLEREF 4 \s </w:instrText>
-      </w:r>
-      <w:r>
-        <w:fldChar w:fldCharType="separate"/>
-      </w:r>
-      <w:r>
-        <w:rPr>
-          <w:noProof/>
-        </w:rPr>
-        <w:t>2.3.2</w:t>
-      </w:r>
-      <w:r>
-        <w:rPr>
-          <w:noProof/>
-        </w:rPr>
-        <w:fldChar w:fldCharType="end"/>
-      </w:r>
+      <w:fldSimple w:instr=" STYLEREF 2 \s ">
+        <w:r>
+          <w:rPr>
+            <w:noProof/>
+          </w:rPr>
+          <w:t>1</w:t>
+        </w:r>
+      </w:fldSimple>
       <w:r>
         <w:t>.</w:t>
       </w:r>
-      <w:r>
-        <w:fldChar w:fldCharType="begin"/>
-      </w:r>
-      <w:r>
-        <w:instrText xml:space="preserve"> SEQ Obraz \* ARABIC \s 4 </w:instrText>
-      </w:r>
-      <w:r>
-        <w:fldChar w:fldCharType="separate"/>
-      </w:r>
-      <w:r>
-        <w:rPr>
-          <w:noProof/>
-        </w:rPr>
-        <w:t>5</w:t>
-      </w:r>
-      <w:r>
-        <w:rPr>
-          <w:noProof/>
-        </w:rPr>
-        <w:fldChar w:fldCharType="end"/>
-      </w:r>
+      <w:fldSimple w:instr=" SEQ Obraz \* ARABIC \s 2 ">
+        <w:r>
+          <w:rPr>
+            <w:noProof/>
+          </w:rPr>
+          <w:t>20</w:t>
+        </w:r>
+      </w:fldSimple>
       <w:r>
         <w:t xml:space="preserve"> Relacja MA_GLEBE</w:t>
       </w:r>
@@ -13272,51 +12784,25 @@
       <w:r>
         <w:t xml:space="preserve">Obraz </w:t>
       </w:r>
-      <w:r>
-        <w:fldChar w:fldCharType="begin"/>
-      </w:r>
-      <w:r>
-        <w:instrText xml:space="preserve"> STYLEREF 4 \s </w:instrText>
-      </w:r>
-      <w:r>
-        <w:fldChar w:fldCharType="separate"/>
-      </w:r>
-      <w:r>
-        <w:rPr>
-          <w:noProof/>
-        </w:rPr>
-        <w:t>2.3.2</w:t>
-      </w:r>
-      <w:r>
-        <w:rPr>
-          <w:noProof/>
-        </w:rPr>
-        <w:fldChar w:fldCharType="end"/>
-      </w:r>
+      <w:fldSimple w:instr=" STYLEREF 2 \s ">
+        <w:r>
+          <w:rPr>
+            <w:noProof/>
+          </w:rPr>
+          <w:t>1</w:t>
+        </w:r>
+      </w:fldSimple>
       <w:r>
         <w:t>.</w:t>
       </w:r>
-      <w:r>
-        <w:fldChar w:fldCharType="begin"/>
-      </w:r>
-      <w:r>
-        <w:instrText xml:space="preserve"> SEQ Obraz \* ARABIC \s 4 </w:instrText>
-      </w:r>
-      <w:r>
-        <w:fldChar w:fldCharType="separate"/>
-      </w:r>
-      <w:r>
-        <w:rPr>
-          <w:noProof/>
-        </w:rPr>
-        <w:t>6</w:t>
-      </w:r>
-      <w:r>
-        <w:rPr>
-          <w:noProof/>
-        </w:rPr>
-        <w:fldChar w:fldCharType="end"/>
-      </w:r>
+      <w:fldSimple w:instr=" SEQ Obraz \* ARABIC \s 2 ">
+        <w:r>
+          <w:rPr>
+            <w:noProof/>
+          </w:rPr>
+          <w:t>21</w:t>
+        </w:r>
+      </w:fldSimple>
       <w:r>
         <w:t xml:space="preserve"> Relacja MA_GRUPE</w:t>
       </w:r>
@@ -13407,51 +12893,25 @@
       <w:r>
         <w:t xml:space="preserve">Obraz </w:t>
       </w:r>
-      <w:r>
-        <w:fldChar w:fldCharType="begin"/>
-      </w:r>
-      <w:r>
-        <w:instrText xml:space="preserve"> STYLEREF 4 \s </w:instrText>
-      </w:r>
-      <w:r>
-        <w:fldChar w:fldCharType="separate"/>
-      </w:r>
-      <w:r>
-        <w:rPr>
-          <w:noProof/>
-        </w:rPr>
-        <w:t>2.3.2</w:t>
-      </w:r>
-      <w:r>
-        <w:rPr>
-          <w:noProof/>
-        </w:rPr>
-        <w:fldChar w:fldCharType="end"/>
-      </w:r>
+      <w:fldSimple w:instr=" STYLEREF 2 \s ">
+        <w:r>
+          <w:rPr>
+            <w:noProof/>
+          </w:rPr>
+          <w:t>1</w:t>
+        </w:r>
+      </w:fldSimple>
       <w:r>
         <w:t>.</w:t>
       </w:r>
-      <w:r>
-        <w:fldChar w:fldCharType="begin"/>
-      </w:r>
-      <w:r>
-        <w:instrText xml:space="preserve"> SEQ Obraz \* ARABIC \s 4 </w:instrText>
-      </w:r>
-      <w:r>
-        <w:fldChar w:fldCharType="separate"/>
-      </w:r>
-      <w:r>
-        <w:rPr>
-          <w:noProof/>
-        </w:rPr>
-        <w:t>7</w:t>
-      </w:r>
-      <w:r>
-        <w:rPr>
-          <w:noProof/>
-        </w:rPr>
-        <w:fldChar w:fldCharType="end"/>
-      </w:r>
+      <w:fldSimple w:instr=" SEQ Obraz \* ARABIC \s 2 ">
+        <w:r>
+          <w:rPr>
+            <w:noProof/>
+          </w:rPr>
+          <w:t>22</w:t>
+        </w:r>
+      </w:fldSimple>
       <w:r>
         <w:t xml:space="preserve"> Relacja MA_KOLOR_KWIATOW</w:t>
       </w:r>
@@ -13497,6 +12957,7 @@
         <w:rPr>
           <w:noProof/>
         </w:rPr>
+        <w:lastRenderedPageBreak/>
         <w:drawing>
           <wp:inline distT="0" distB="0" distL="0" distR="0" wp14:anchorId="5AC125A1" wp14:editId="3D5A519C">
             <wp:extent cx="4591050" cy="1280819"/>
@@ -13542,51 +13003,25 @@
       <w:r>
         <w:t xml:space="preserve">Obraz </w:t>
       </w:r>
-      <w:r>
-        <w:fldChar w:fldCharType="begin"/>
-      </w:r>
-      <w:r>
-        <w:instrText xml:space="preserve"> STYLEREF 4 \s </w:instrText>
-      </w:r>
-      <w:r>
-        <w:fldChar w:fldCharType="separate"/>
-      </w:r>
-      <w:r>
-        <w:rPr>
-          <w:noProof/>
-        </w:rPr>
-        <w:t>2.3.2</w:t>
-      </w:r>
-      <w:r>
-        <w:rPr>
-          <w:noProof/>
-        </w:rPr>
-        <w:fldChar w:fldCharType="end"/>
-      </w:r>
+      <w:fldSimple w:instr=" STYLEREF 2 \s ">
+        <w:r>
+          <w:rPr>
+            <w:noProof/>
+          </w:rPr>
+          <w:t>1</w:t>
+        </w:r>
+      </w:fldSimple>
       <w:r>
         <w:t>.</w:t>
       </w:r>
-      <w:r>
-        <w:fldChar w:fldCharType="begin"/>
-      </w:r>
-      <w:r>
-        <w:instrText xml:space="preserve"> SEQ Obraz \* ARABIC \s 4 </w:instrText>
-      </w:r>
-      <w:r>
-        <w:fldChar w:fldCharType="separate"/>
-      </w:r>
-      <w:r>
-        <w:rPr>
-          <w:noProof/>
-        </w:rPr>
-        <w:t>8</w:t>
-      </w:r>
-      <w:r>
-        <w:rPr>
-          <w:noProof/>
-        </w:rPr>
-        <w:fldChar w:fldCharType="end"/>
-      </w:r>
+      <w:fldSimple w:instr=" SEQ Obraz \* ARABIC \s 2 ">
+        <w:r>
+          <w:rPr>
+            <w:noProof/>
+          </w:rPr>
+          <w:t>23</w:t>
+        </w:r>
+      </w:fldSimple>
       <w:r>
         <w:t xml:space="preserve"> Relacja MA_KOLOR_LISCI</w:t>
       </w:r>
@@ -13677,51 +13112,25 @@
       <w:r>
         <w:t xml:space="preserve">Obraz </w:t>
       </w:r>
-      <w:r>
-        <w:fldChar w:fldCharType="begin"/>
-      </w:r>
-      <w:r>
-        <w:instrText xml:space="preserve"> STYLEREF 4 \s </w:instrText>
-      </w:r>
-      <w:r>
-        <w:fldChar w:fldCharType="separate"/>
-      </w:r>
-      <w:r>
-        <w:rPr>
-          <w:noProof/>
-        </w:rPr>
-        <w:t>2.3.2</w:t>
-      </w:r>
-      <w:r>
-        <w:rPr>
-          <w:noProof/>
-        </w:rPr>
-        <w:fldChar w:fldCharType="end"/>
-      </w:r>
+      <w:fldSimple w:instr=" STYLEREF 2 \s ">
+        <w:r>
+          <w:rPr>
+            <w:noProof/>
+          </w:rPr>
+          <w:t>1</w:t>
+        </w:r>
+      </w:fldSimple>
       <w:r>
         <w:t>.</w:t>
       </w:r>
-      <w:r>
-        <w:fldChar w:fldCharType="begin"/>
-      </w:r>
-      <w:r>
-        <w:instrText xml:space="preserve"> SEQ Obraz \* ARABIC \s 4 </w:instrText>
-      </w:r>
-      <w:r>
-        <w:fldChar w:fldCharType="separate"/>
-      </w:r>
-      <w:r>
-        <w:rPr>
-          <w:noProof/>
-        </w:rPr>
-        <w:t>9</w:t>
-      </w:r>
-      <w:r>
-        <w:rPr>
-          <w:noProof/>
-        </w:rPr>
-        <w:fldChar w:fldCharType="end"/>
-      </w:r>
+      <w:fldSimple w:instr=" SEQ Obraz \* ARABIC \s 2 ">
+        <w:r>
+          <w:rPr>
+            <w:noProof/>
+          </w:rPr>
+          <w:t>24</w:t>
+        </w:r>
+      </w:fldSimple>
       <w:r>
         <w:t xml:space="preserve"> Relacja MA_OKRES_KWITNIENIA</w:t>
       </w:r>
@@ -13817,51 +13226,25 @@
       <w:r>
         <w:t xml:space="preserve">Obraz </w:t>
       </w:r>
-      <w:r>
-        <w:fldChar w:fldCharType="begin"/>
-      </w:r>
-      <w:r>
-        <w:instrText xml:space="preserve"> STYLEREF 4 \s </w:instrText>
-      </w:r>
-      <w:r>
-        <w:fldChar w:fldCharType="separate"/>
-      </w:r>
-      <w:r>
-        <w:rPr>
-          <w:noProof/>
-        </w:rPr>
-        <w:t>2.3.2</w:t>
-      </w:r>
-      <w:r>
-        <w:rPr>
-          <w:noProof/>
-        </w:rPr>
-        <w:fldChar w:fldCharType="end"/>
-      </w:r>
+      <w:fldSimple w:instr=" STYLEREF 2 \s ">
+        <w:r>
+          <w:rPr>
+            <w:noProof/>
+          </w:rPr>
+          <w:t>1</w:t>
+        </w:r>
+      </w:fldSimple>
       <w:r>
         <w:t>.</w:t>
       </w:r>
-      <w:r>
-        <w:fldChar w:fldCharType="begin"/>
-      </w:r>
-      <w:r>
-        <w:instrText xml:space="preserve"> SEQ Obraz \* ARABIC \s 4 </w:instrText>
-      </w:r>
-      <w:r>
-        <w:fldChar w:fldCharType="separate"/>
-      </w:r>
-      <w:r>
-        <w:rPr>
-          <w:noProof/>
-        </w:rPr>
-        <w:t>10</w:t>
-      </w:r>
-      <w:r>
-        <w:rPr>
-          <w:noProof/>
-        </w:rPr>
-        <w:fldChar w:fldCharType="end"/>
-      </w:r>
+      <w:fldSimple w:instr=" SEQ Obraz \* ARABIC \s 2 ">
+        <w:r>
+          <w:rPr>
+            <w:noProof/>
+          </w:rPr>
+          <w:t>25</w:t>
+        </w:r>
+      </w:fldSimple>
       <w:r>
         <w:t xml:space="preserve"> Relacja MA_OKRES_OWOCOWANIA</w:t>
       </w:r>
@@ -13907,6 +13290,7 @@
         <w:rPr>
           <w:noProof/>
         </w:rPr>
+        <w:lastRenderedPageBreak/>
         <w:drawing>
           <wp:inline distT="0" distB="0" distL="0" distR="0" wp14:anchorId="09FCCB6F" wp14:editId="6421FEE0">
             <wp:extent cx="4286250" cy="1289224"/>
@@ -13952,51 +13336,25 @@
       <w:r>
         <w:t xml:space="preserve">Obraz </w:t>
       </w:r>
-      <w:r>
-        <w:fldChar w:fldCharType="begin"/>
-      </w:r>
-      <w:r>
-        <w:instrText xml:space="preserve"> STYLEREF 4 \s </w:instrText>
-      </w:r>
-      <w:r>
-        <w:fldChar w:fldCharType="separate"/>
-      </w:r>
-      <w:r>
-        <w:rPr>
-          <w:noProof/>
-        </w:rPr>
-        <w:t>2.3.2</w:t>
-      </w:r>
-      <w:r>
-        <w:rPr>
-          <w:noProof/>
-        </w:rPr>
-        <w:fldChar w:fldCharType="end"/>
-      </w:r>
+      <w:fldSimple w:instr=" STYLEREF 2 \s ">
+        <w:r>
+          <w:rPr>
+            <w:noProof/>
+          </w:rPr>
+          <w:t>1</w:t>
+        </w:r>
+      </w:fldSimple>
       <w:r>
         <w:t>.</w:t>
       </w:r>
-      <w:r>
-        <w:fldChar w:fldCharType="begin"/>
-      </w:r>
-      <w:r>
-        <w:instrText xml:space="preserve"> SEQ Obraz \* ARABIC \s 4 </w:instrText>
-      </w:r>
-      <w:r>
-        <w:fldChar w:fldCharType="separate"/>
-      </w:r>
-      <w:r>
-        <w:rPr>
-          <w:noProof/>
-        </w:rPr>
-        <w:t>11</w:t>
-      </w:r>
-      <w:r>
-        <w:rPr>
-          <w:noProof/>
-        </w:rPr>
-        <w:fldChar w:fldCharType="end"/>
-      </w:r>
+      <w:fldSimple w:instr=" SEQ Obraz \* ARABIC \s 2 ">
+        <w:r>
+          <w:rPr>
+            <w:noProof/>
+          </w:rPr>
+          <w:t>26</w:t>
+        </w:r>
+      </w:fldSimple>
       <w:r>
         <w:t xml:space="preserve"> Relacja MA_KWIAT</w:t>
       </w:r>
@@ -14087,51 +13445,25 @@
       <w:r>
         <w:t xml:space="preserve">Obraz </w:t>
       </w:r>
-      <w:r>
-        <w:fldChar w:fldCharType="begin"/>
-      </w:r>
-      <w:r>
-        <w:instrText xml:space="preserve"> STYLEREF 4 \s </w:instrText>
-      </w:r>
-      <w:r>
-        <w:fldChar w:fldCharType="separate"/>
-      </w:r>
-      <w:r>
-        <w:rPr>
-          <w:noProof/>
-        </w:rPr>
-        <w:t>2.3.2</w:t>
-      </w:r>
-      <w:r>
-        <w:rPr>
-          <w:noProof/>
-        </w:rPr>
-        <w:fldChar w:fldCharType="end"/>
-      </w:r>
+      <w:fldSimple w:instr=" STYLEREF 2 \s ">
+        <w:r>
+          <w:rPr>
+            <w:noProof/>
+          </w:rPr>
+          <w:t>1</w:t>
+        </w:r>
+      </w:fldSimple>
       <w:r>
         <w:t>.</w:t>
       </w:r>
-      <w:r>
-        <w:fldChar w:fldCharType="begin"/>
-      </w:r>
-      <w:r>
-        <w:instrText xml:space="preserve"> SEQ Obraz \* ARABIC \s 4 </w:instrText>
-      </w:r>
-      <w:r>
-        <w:fldChar w:fldCharType="separate"/>
-      </w:r>
-      <w:r>
-        <w:rPr>
-          <w:noProof/>
-        </w:rPr>
-        <w:t>12</w:t>
-      </w:r>
-      <w:r>
-        <w:rPr>
-          <w:noProof/>
-        </w:rPr>
-        <w:fldChar w:fldCharType="end"/>
-      </w:r>
+      <w:fldSimple w:instr=" SEQ Obraz \* ARABIC \s 2 ">
+        <w:r>
+          <w:rPr>
+            <w:noProof/>
+          </w:rPr>
+          <w:t>27</w:t>
+        </w:r>
+      </w:fldSimple>
       <w:r>
         <w:t xml:space="preserve"> Relacja MA_ODCZYN</w:t>
       </w:r>
@@ -14222,51 +13554,25 @@
       <w:r>
         <w:t xml:space="preserve">Obraz </w:t>
       </w:r>
-      <w:r>
-        <w:fldChar w:fldCharType="begin"/>
-      </w:r>
-      <w:r>
-        <w:instrText xml:space="preserve"> STYLEREF 4 \s </w:instrText>
-      </w:r>
-      <w:r>
-        <w:fldChar w:fldCharType="separate"/>
-      </w:r>
-      <w:r>
-        <w:rPr>
-          <w:noProof/>
-        </w:rPr>
-        <w:t>2.3.2</w:t>
-      </w:r>
-      <w:r>
-        <w:rPr>
-          <w:noProof/>
-        </w:rPr>
-        <w:fldChar w:fldCharType="end"/>
-      </w:r>
+      <w:fldSimple w:instr=" STYLEREF 2 \s ">
+        <w:r>
+          <w:rPr>
+            <w:noProof/>
+          </w:rPr>
+          <w:t>1</w:t>
+        </w:r>
+      </w:fldSimple>
       <w:r>
         <w:t>.</w:t>
       </w:r>
-      <w:r>
-        <w:fldChar w:fldCharType="begin"/>
-      </w:r>
-      <w:r>
-        <w:instrText xml:space="preserve"> SEQ Obraz \* ARABIC \s 4 </w:instrText>
-      </w:r>
-      <w:r>
-        <w:fldChar w:fldCharType="separate"/>
-      </w:r>
-      <w:r>
-        <w:rPr>
-          <w:noProof/>
-        </w:rPr>
-        <w:t>13</w:t>
-      </w:r>
-      <w:r>
-        <w:rPr>
-          <w:noProof/>
-        </w:rPr>
-        <w:fldChar w:fldCharType="end"/>
-      </w:r>
+      <w:fldSimple w:instr=" SEQ Obraz \* ARABIC \s 2 ">
+        <w:r>
+          <w:rPr>
+            <w:noProof/>
+          </w:rPr>
+          <w:t>28</w:t>
+        </w:r>
+      </w:fldSimple>
       <w:r>
         <w:t xml:space="preserve"> Relacja MA_OWOC</w:t>
       </w:r>
@@ -14312,6 +13618,7 @@
         <w:rPr>
           <w:noProof/>
         </w:rPr>
+        <w:lastRenderedPageBreak/>
         <w:drawing>
           <wp:inline distT="0" distB="0" distL="0" distR="0" wp14:anchorId="399233D6" wp14:editId="2A790AE7">
             <wp:extent cx="4085969" cy="1295400"/>
@@ -14357,51 +13664,25 @@
       <w:r>
         <w:t xml:space="preserve">Obraz </w:t>
       </w:r>
-      <w:r>
-        <w:fldChar w:fldCharType="begin"/>
-      </w:r>
-      <w:r>
-        <w:instrText xml:space="preserve"> STYLEREF 4 \s </w:instrText>
-      </w:r>
-      <w:r>
-        <w:fldChar w:fldCharType="separate"/>
-      </w:r>
-      <w:r>
-        <w:rPr>
-          <w:noProof/>
-        </w:rPr>
-        <w:t>2.3.2</w:t>
-      </w:r>
-      <w:r>
-        <w:rPr>
-          <w:noProof/>
-        </w:rPr>
-        <w:fldChar w:fldCharType="end"/>
-      </w:r>
+      <w:fldSimple w:instr=" STYLEREF 2 \s ">
+        <w:r>
+          <w:rPr>
+            <w:noProof/>
+          </w:rPr>
+          <w:t>1</w:t>
+        </w:r>
+      </w:fldSimple>
       <w:r>
         <w:t>.</w:t>
       </w:r>
-      <w:r>
-        <w:fldChar w:fldCharType="begin"/>
-      </w:r>
-      <w:r>
-        <w:instrText xml:space="preserve"> SEQ Obraz \* ARABIC \s 4 </w:instrText>
-      </w:r>
-      <w:r>
-        <w:fldChar w:fldCharType="separate"/>
-      </w:r>
-      <w:r>
-        <w:rPr>
-          <w:noProof/>
-        </w:rPr>
-        <w:t>14</w:t>
-      </w:r>
-      <w:r>
-        <w:rPr>
-          <w:noProof/>
-        </w:rPr>
-        <w:fldChar w:fldCharType="end"/>
-      </w:r>
+      <w:fldSimple w:instr=" SEQ Obraz \* ARABIC \s 2 ">
+        <w:r>
+          <w:rPr>
+            <w:noProof/>
+          </w:rPr>
+          <w:t>29</w:t>
+        </w:r>
+      </w:fldSimple>
       <w:r>
         <w:t xml:space="preserve"> Relacja MA_PODGRUPE</w:t>
       </w:r>
@@ -14498,51 +13779,25 @@
       <w:r>
         <w:t xml:space="preserve">Obraz </w:t>
       </w:r>
-      <w:r>
-        <w:fldChar w:fldCharType="begin"/>
-      </w:r>
-      <w:r>
-        <w:instrText xml:space="preserve"> STYLEREF 4 \s </w:instrText>
-      </w:r>
-      <w:r>
-        <w:fldChar w:fldCharType="separate"/>
-      </w:r>
-      <w:r>
-        <w:rPr>
-          <w:noProof/>
-        </w:rPr>
-        <w:t>2.3.2</w:t>
-      </w:r>
-      <w:r>
-        <w:rPr>
-          <w:noProof/>
-        </w:rPr>
-        <w:fldChar w:fldCharType="end"/>
-      </w:r>
+      <w:fldSimple w:instr=" STYLEREF 2 \s ">
+        <w:r>
+          <w:rPr>
+            <w:noProof/>
+          </w:rPr>
+          <w:t>1</w:t>
+        </w:r>
+      </w:fldSimple>
       <w:r>
         <w:t>.</w:t>
       </w:r>
-      <w:r>
-        <w:fldChar w:fldCharType="begin"/>
-      </w:r>
-      <w:r>
-        <w:instrText xml:space="preserve"> SEQ Obraz \* ARABIC \s 4 </w:instrText>
-      </w:r>
-      <w:r>
-        <w:fldChar w:fldCharType="separate"/>
-      </w:r>
-      <w:r>
-        <w:rPr>
-          <w:noProof/>
-        </w:rPr>
-        <w:t>15</w:t>
-      </w:r>
-      <w:r>
-        <w:rPr>
-          <w:noProof/>
-        </w:rPr>
-        <w:fldChar w:fldCharType="end"/>
-      </w:r>
+      <w:fldSimple w:instr=" SEQ Obraz \* ARABIC \s 2 ">
+        <w:r>
+          <w:rPr>
+            <w:noProof/>
+          </w:rPr>
+          <w:t>30</w:t>
+        </w:r>
+      </w:fldSimple>
       <w:r>
         <w:t xml:space="preserve"> Relacja MA_POKROJ</w:t>
       </w:r>
@@ -14567,6 +13822,7 @@
         <w:pStyle w:val="Nagwek6"/>
       </w:pPr>
       <w:r>
+        <w:lastRenderedPageBreak/>
         <w:t>Relacje społecznościowe</w:t>
       </w:r>
     </w:p>
@@ -14655,51 +13911,25 @@
       <w:r>
         <w:t xml:space="preserve">Obraz </w:t>
       </w:r>
-      <w:r>
-        <w:fldChar w:fldCharType="begin"/>
-      </w:r>
-      <w:r>
-        <w:instrText xml:space="preserve"> STYLEREF 4 \s </w:instrText>
-      </w:r>
-      <w:r>
-        <w:fldChar w:fldCharType="separate"/>
-      </w:r>
-      <w:r>
-        <w:rPr>
-          <w:noProof/>
-        </w:rPr>
-        <w:t>2.3.2</w:t>
-      </w:r>
-      <w:r>
-        <w:rPr>
-          <w:noProof/>
-        </w:rPr>
-        <w:fldChar w:fldCharType="end"/>
-      </w:r>
+      <w:fldSimple w:instr=" STYLEREF 2 \s ">
+        <w:r>
+          <w:rPr>
+            <w:noProof/>
+          </w:rPr>
+          <w:t>1</w:t>
+        </w:r>
+      </w:fldSimple>
       <w:r>
         <w:t>.</w:t>
       </w:r>
-      <w:r>
-        <w:fldChar w:fldCharType="begin"/>
-      </w:r>
-      <w:r>
-        <w:instrText xml:space="preserve"> SEQ Obraz \* ARABIC \s 4 </w:instrText>
-      </w:r>
-      <w:r>
-        <w:fldChar w:fldCharType="separate"/>
-      </w:r>
-      <w:r>
-        <w:rPr>
-          <w:noProof/>
-        </w:rPr>
-        <w:t>16</w:t>
-      </w:r>
-      <w:r>
-        <w:rPr>
-          <w:noProof/>
-        </w:rPr>
-        <w:fldChar w:fldCharType="end"/>
-      </w:r>
+      <w:fldSimple w:instr=" SEQ Obraz \* ARABIC \s 2 ">
+        <w:r>
+          <w:rPr>
+            <w:noProof/>
+          </w:rPr>
+          <w:t>31</w:t>
+        </w:r>
+      </w:fldSimple>
       <w:r>
         <w:t xml:space="preserve"> </w:t>
       </w:r>
@@ -14793,51 +14023,25 @@
       <w:r>
         <w:t xml:space="preserve">Obraz </w:t>
       </w:r>
-      <w:r>
-        <w:fldChar w:fldCharType="begin"/>
-      </w:r>
-      <w:r>
-        <w:instrText xml:space="preserve"> STYLEREF 4 \s </w:instrText>
-      </w:r>
-      <w:r>
-        <w:fldChar w:fldCharType="separate"/>
-      </w:r>
-      <w:r>
-        <w:rPr>
-          <w:noProof/>
-        </w:rPr>
-        <w:t>2.3.2</w:t>
-      </w:r>
-      <w:r>
-        <w:rPr>
-          <w:noProof/>
-        </w:rPr>
-        <w:fldChar w:fldCharType="end"/>
-      </w:r>
+      <w:fldSimple w:instr=" STYLEREF 2 \s ">
+        <w:r>
+          <w:rPr>
+            <w:noProof/>
+          </w:rPr>
+          <w:t>1</w:t>
+        </w:r>
+      </w:fldSimple>
       <w:r>
         <w:t>.</w:t>
       </w:r>
-      <w:r>
-        <w:fldChar w:fldCharType="begin"/>
-      </w:r>
-      <w:r>
-        <w:instrText xml:space="preserve"> SEQ Obraz \* ARABIC \s 4 </w:instrText>
-      </w:r>
-      <w:r>
-        <w:fldChar w:fldCharType="separate"/>
-      </w:r>
-      <w:r>
-        <w:rPr>
-          <w:noProof/>
-        </w:rPr>
-        <w:t>17</w:t>
-      </w:r>
-      <w:r>
-        <w:rPr>
-          <w:noProof/>
-        </w:rPr>
-        <w:fldChar w:fldCharType="end"/>
-      </w:r>
+      <w:fldSimple w:instr=" SEQ Obraz \* ARABIC \s 2 ">
+        <w:r>
+          <w:rPr>
+            <w:noProof/>
+          </w:rPr>
+          <w:t>32</w:t>
+        </w:r>
+      </w:fldSimple>
       <w:r>
         <w:t xml:space="preserve"> Relacja ODPOWIEDZIAL</w:t>
       </w:r>
@@ -14850,6 +14054,7 @@
         <w:pStyle w:val="Nagwek7"/>
       </w:pPr>
       <w:r>
+        <w:lastRenderedPageBreak/>
         <w:t>JEST_W_POSCIE</w:t>
       </w:r>
     </w:p>
@@ -14932,51 +14137,25 @@
       <w:r>
         <w:t xml:space="preserve">Obraz </w:t>
       </w:r>
-      <w:r>
-        <w:fldChar w:fldCharType="begin"/>
-      </w:r>
-      <w:r>
-        <w:instrText xml:space="preserve"> STYLEREF 4 \s </w:instrText>
-      </w:r>
-      <w:r>
-        <w:fldChar w:fldCharType="separate"/>
-      </w:r>
-      <w:r>
-        <w:rPr>
-          <w:noProof/>
-        </w:rPr>
-        <w:t>2.3.2</w:t>
-      </w:r>
-      <w:r>
-        <w:rPr>
-          <w:noProof/>
-        </w:rPr>
-        <w:fldChar w:fldCharType="end"/>
-      </w:r>
+      <w:fldSimple w:instr=" STYLEREF 2 \s ">
+        <w:r>
+          <w:rPr>
+            <w:noProof/>
+          </w:rPr>
+          <w:t>1</w:t>
+        </w:r>
+      </w:fldSimple>
       <w:r>
         <w:t>.</w:t>
       </w:r>
-      <w:r>
-        <w:fldChar w:fldCharType="begin"/>
-      </w:r>
-      <w:r>
-        <w:instrText xml:space="preserve"> SEQ Obraz \* ARABIC \s 4 </w:instrText>
-      </w:r>
-      <w:r>
-        <w:fldChar w:fldCharType="separate"/>
-      </w:r>
-      <w:r>
-        <w:rPr>
-          <w:noProof/>
-        </w:rPr>
-        <w:t>18</w:t>
-      </w:r>
-      <w:r>
-        <w:rPr>
-          <w:noProof/>
-        </w:rPr>
-        <w:fldChar w:fldCharType="end"/>
-      </w:r>
+      <w:fldSimple w:instr=" SEQ Obraz \* ARABIC \s 2 ">
+        <w:r>
+          <w:rPr>
+            <w:noProof/>
+          </w:rPr>
+          <w:t>33</w:t>
+        </w:r>
+      </w:fldSimple>
       <w:r>
         <w:t xml:space="preserve"> Relacja JEST_W_POSCIE</w:t>
       </w:r>
@@ -15067,51 +14246,25 @@
       <w:r>
         <w:t xml:space="preserve">Obraz </w:t>
       </w:r>
-      <w:r>
-        <w:fldChar w:fldCharType="begin"/>
-      </w:r>
-      <w:r>
-        <w:instrText xml:space="preserve"> STYLEREF 4 \s </w:instrText>
-      </w:r>
-      <w:r>
-        <w:fldChar w:fldCharType="separate"/>
-      </w:r>
-      <w:r>
-        <w:rPr>
-          <w:noProof/>
-        </w:rPr>
-        <w:t>2.3.2</w:t>
-      </w:r>
-      <w:r>
-        <w:rPr>
-          <w:noProof/>
-        </w:rPr>
-        <w:fldChar w:fldCharType="end"/>
-      </w:r>
+      <w:fldSimple w:instr=" STYLEREF 2 \s ">
+        <w:r>
+          <w:rPr>
+            <w:noProof/>
+          </w:rPr>
+          <w:t>1</w:t>
+        </w:r>
+      </w:fldSimple>
       <w:r>
         <w:t>.</w:t>
       </w:r>
-      <w:r>
-        <w:fldChar w:fldCharType="begin"/>
-      </w:r>
-      <w:r>
-        <w:instrText xml:space="preserve"> SEQ Obraz \* ARABIC \s 4 </w:instrText>
-      </w:r>
-      <w:r>
-        <w:fldChar w:fldCharType="separate"/>
-      </w:r>
-      <w:r>
-        <w:rPr>
-          <w:noProof/>
-        </w:rPr>
-        <w:t>19</w:t>
-      </w:r>
-      <w:r>
-        <w:rPr>
-          <w:noProof/>
-        </w:rPr>
-        <w:fldChar w:fldCharType="end"/>
-      </w:r>
+      <w:fldSimple w:instr=" SEQ Obraz \* ARABIC \s 2 ">
+        <w:r>
+          <w:rPr>
+            <w:noProof/>
+          </w:rPr>
+          <w:t>34</w:t>
+        </w:r>
+      </w:fldSimple>
       <w:r>
         <w:t xml:space="preserve"> Relacja JEST_W_ROZMOWIE</w:t>
       </w:r>
@@ -15157,6 +14310,7 @@
         <w:rPr>
           <w:noProof/>
         </w:rPr>
+        <w:lastRenderedPageBreak/>
         <w:drawing>
           <wp:inline distT="0" distB="0" distL="0" distR="0" wp14:anchorId="6877230F" wp14:editId="6086E39A">
             <wp:extent cx="3743325" cy="2865039"/>
@@ -15202,51 +14356,25 @@
       <w:r>
         <w:t xml:space="preserve">Obraz </w:t>
       </w:r>
-      <w:r>
-        <w:fldChar w:fldCharType="begin"/>
-      </w:r>
-      <w:r>
-        <w:instrText xml:space="preserve"> STYLEREF 4 \s </w:instrText>
-      </w:r>
-      <w:r>
-        <w:fldChar w:fldCharType="separate"/>
-      </w:r>
-      <w:r>
-        <w:rPr>
-          <w:noProof/>
-        </w:rPr>
-        <w:t>2.3.2</w:t>
-      </w:r>
-      <w:r>
-        <w:rPr>
-          <w:noProof/>
-        </w:rPr>
-        <w:fldChar w:fldCharType="end"/>
-      </w:r>
+      <w:fldSimple w:instr=" STYLEREF 2 \s ">
+        <w:r>
+          <w:rPr>
+            <w:noProof/>
+          </w:rPr>
+          <w:t>1</w:t>
+        </w:r>
+      </w:fldSimple>
       <w:r>
         <w:t>.</w:t>
       </w:r>
-      <w:r>
-        <w:fldChar w:fldCharType="begin"/>
-      </w:r>
-      <w:r>
-        <w:instrText xml:space="preserve"> SEQ Obraz \* ARABIC \s 4 </w:instrText>
-      </w:r>
-      <w:r>
-        <w:fldChar w:fldCharType="separate"/>
-      </w:r>
-      <w:r>
-        <w:rPr>
-          <w:noProof/>
-        </w:rPr>
-        <w:t>20</w:t>
-      </w:r>
-      <w:r>
-        <w:rPr>
-          <w:noProof/>
-        </w:rPr>
-        <w:fldChar w:fldCharType="end"/>
-      </w:r>
+      <w:fldSimple w:instr=" SEQ Obraz \* ARABIC \s 2 ">
+        <w:r>
+          <w:rPr>
+            <w:noProof/>
+          </w:rPr>
+          <w:t>35</w:t>
+        </w:r>
+      </w:fldSimple>
       <w:r>
         <w:t xml:space="preserve"> Relacja MA_KOMENTARZ</w:t>
       </w:r>
@@ -15341,51 +14469,25 @@
       <w:r>
         <w:t xml:space="preserve">Obraz </w:t>
       </w:r>
-      <w:r>
-        <w:fldChar w:fldCharType="begin"/>
-      </w:r>
-      <w:r>
-        <w:instrText xml:space="preserve"> STYLEREF 4 \s </w:instrText>
-      </w:r>
-      <w:r>
-        <w:fldChar w:fldCharType="separate"/>
-      </w:r>
-      <w:r>
-        <w:rPr>
-          <w:noProof/>
-        </w:rPr>
-        <w:t>2.3.2</w:t>
-      </w:r>
-      <w:r>
-        <w:rPr>
-          <w:noProof/>
-        </w:rPr>
-        <w:fldChar w:fldCharType="end"/>
-      </w:r>
+      <w:fldSimple w:instr=" STYLEREF 2 \s ">
+        <w:r>
+          <w:rPr>
+            <w:noProof/>
+          </w:rPr>
+          <w:t>1</w:t>
+        </w:r>
+      </w:fldSimple>
       <w:r>
         <w:t>.</w:t>
       </w:r>
-      <w:r>
-        <w:fldChar w:fldCharType="begin"/>
-      </w:r>
-      <w:r>
-        <w:instrText xml:space="preserve"> SEQ Obraz \* ARABIC \s 4 </w:instrText>
-      </w:r>
-      <w:r>
-        <w:fldChar w:fldCharType="separate"/>
-      </w:r>
-      <w:r>
-        <w:rPr>
-          <w:noProof/>
-        </w:rPr>
-        <w:t>21</w:t>
-      </w:r>
-      <w:r>
-        <w:rPr>
-          <w:noProof/>
-        </w:rPr>
-        <w:fldChar w:fldCharType="end"/>
-      </w:r>
+      <w:fldSimple w:instr=" SEQ Obraz \* ARABIC \s 2 ">
+        <w:r>
+          <w:rPr>
+            <w:noProof/>
+          </w:rPr>
+          <w:t>36</w:t>
+        </w:r>
+      </w:fldSimple>
       <w:r>
         <w:t xml:space="preserve"> Relacja MA_POST</w:t>
       </w:r>
@@ -15434,6 +14536,7 @@
         <w:rPr>
           <w:noProof/>
         </w:rPr>
+        <w:lastRenderedPageBreak/>
         <w:drawing>
           <wp:inline distT="0" distB="0" distL="0" distR="0" wp14:anchorId="175F4216" wp14:editId="58DC8089">
             <wp:extent cx="4686300" cy="1931563"/>
@@ -15479,51 +14582,25 @@
       <w:r>
         <w:t xml:space="preserve">Obraz </w:t>
       </w:r>
-      <w:r>
-        <w:fldChar w:fldCharType="begin"/>
-      </w:r>
-      <w:r>
-        <w:instrText xml:space="preserve"> STYLEREF 4 \s </w:instrText>
-      </w:r>
-      <w:r>
-        <w:fldChar w:fldCharType="separate"/>
-      </w:r>
-      <w:r>
-        <w:rPr>
-          <w:noProof/>
-        </w:rPr>
-        <w:t>2.3.2</w:t>
-      </w:r>
-      <w:r>
-        <w:rPr>
-          <w:noProof/>
-        </w:rPr>
-        <w:fldChar w:fldCharType="end"/>
-      </w:r>
+      <w:fldSimple w:instr=" STYLEREF 2 \s ">
+        <w:r>
+          <w:rPr>
+            <w:noProof/>
+          </w:rPr>
+          <w:t>1</w:t>
+        </w:r>
+      </w:fldSimple>
       <w:r>
         <w:t>.</w:t>
       </w:r>
-      <w:r>
-        <w:fldChar w:fldCharType="begin"/>
-      </w:r>
-      <w:r>
-        <w:instrText xml:space="preserve"> SEQ Obraz \* ARABIC \s 4 </w:instrText>
-      </w:r>
-      <w:r>
-        <w:fldChar w:fldCharType="separate"/>
-      </w:r>
-      <w:r>
-        <w:rPr>
-          <w:noProof/>
-        </w:rPr>
-        <w:t>22</w:t>
-      </w:r>
-      <w:r>
-        <w:rPr>
-          <w:noProof/>
-        </w:rPr>
-        <w:fldChar w:fldCharType="end"/>
-      </w:r>
+      <w:fldSimple w:instr=" SEQ Obraz \* ARABIC \s 2 ">
+        <w:r>
+          <w:rPr>
+            <w:noProof/>
+          </w:rPr>
+          <w:t>37</w:t>
+        </w:r>
+      </w:fldSimple>
       <w:r>
         <w:t xml:space="preserve"> Relacja MA_WIADOMOSC</w:t>
       </w:r>
@@ -15654,51 +14731,25 @@
       <w:r>
         <w:t xml:space="preserve">Obraz </w:t>
       </w:r>
-      <w:r>
-        <w:fldChar w:fldCharType="begin"/>
-      </w:r>
-      <w:r>
-        <w:instrText xml:space="preserve"> STYLEREF 4 \s </w:instrText>
-      </w:r>
-      <w:r>
-        <w:fldChar w:fldCharType="separate"/>
-      </w:r>
-      <w:r>
-        <w:rPr>
-          <w:noProof/>
-        </w:rPr>
-        <w:t>2.3.2</w:t>
-      </w:r>
-      <w:r>
-        <w:rPr>
-          <w:noProof/>
-        </w:rPr>
-        <w:fldChar w:fldCharType="end"/>
-      </w:r>
+      <w:fldSimple w:instr=" STYLEREF 2 \s ">
+        <w:r>
+          <w:rPr>
+            <w:noProof/>
+          </w:rPr>
+          <w:t>1</w:t>
+        </w:r>
+      </w:fldSimple>
       <w:r>
         <w:t>.</w:t>
       </w:r>
-      <w:r>
-        <w:fldChar w:fldCharType="begin"/>
-      </w:r>
-      <w:r>
-        <w:instrText xml:space="preserve"> SEQ Obraz \* ARABIC \s 4 </w:instrText>
-      </w:r>
-      <w:r>
-        <w:fldChar w:fldCharType="separate"/>
-      </w:r>
-      <w:r>
-        <w:rPr>
-          <w:noProof/>
-        </w:rPr>
-        <w:t>23</w:t>
-      </w:r>
-      <w:r>
-        <w:rPr>
-          <w:noProof/>
-        </w:rPr>
-        <w:fldChar w:fldCharType="end"/>
-      </w:r>
+      <w:fldSimple w:instr=" SEQ Obraz \* ARABIC \s 2 ">
+        <w:r>
+          <w:rPr>
+            <w:noProof/>
+          </w:rPr>
+          <w:t>38</w:t>
+        </w:r>
+      </w:fldSimple>
       <w:r>
         <w:t xml:space="preserve"> Relacja OCENIL</w:t>
       </w:r>
@@ -15720,6 +14771,7 @@
         <w:pStyle w:val="Nagwek7"/>
       </w:pPr>
       <w:r>
+        <w:lastRenderedPageBreak/>
         <w:t>WYSYLA_POWIADOMIENIE</w:t>
       </w:r>
     </w:p>
@@ -15799,51 +14851,25 @@
       <w:r>
         <w:t xml:space="preserve">Obraz </w:t>
       </w:r>
-      <w:r>
-        <w:fldChar w:fldCharType="begin"/>
-      </w:r>
-      <w:r>
-        <w:instrText xml:space="preserve"> STYLEREF 4 \s </w:instrText>
-      </w:r>
-      <w:r>
-        <w:fldChar w:fldCharType="separate"/>
-      </w:r>
-      <w:r>
-        <w:rPr>
-          <w:noProof/>
-        </w:rPr>
-        <w:t>2.3.2</w:t>
-      </w:r>
-      <w:r>
-        <w:rPr>
-          <w:noProof/>
-        </w:rPr>
-        <w:fldChar w:fldCharType="end"/>
-      </w:r>
+      <w:fldSimple w:instr=" STYLEREF 2 \s ">
+        <w:r>
+          <w:rPr>
+            <w:noProof/>
+          </w:rPr>
+          <w:t>1</w:t>
+        </w:r>
+      </w:fldSimple>
       <w:r>
         <w:t>.</w:t>
       </w:r>
-      <w:r>
-        <w:fldChar w:fldCharType="begin"/>
-      </w:r>
-      <w:r>
-        <w:instrText xml:space="preserve"> SEQ Obraz \* ARABIC \s 4 </w:instrText>
-      </w:r>
-      <w:r>
-        <w:fldChar w:fldCharType="separate"/>
-      </w:r>
-      <w:r>
-        <w:rPr>
-          <w:noProof/>
-        </w:rPr>
-        <w:t>24</w:t>
-      </w:r>
-      <w:r>
-        <w:rPr>
-          <w:noProof/>
-        </w:rPr>
-        <w:fldChar w:fldCharType="end"/>
-      </w:r>
+      <w:fldSimple w:instr=" SEQ Obraz \* ARABIC \s 2 ">
+        <w:r>
+          <w:rPr>
+            <w:noProof/>
+          </w:rPr>
+          <w:t>39</w:t>
+        </w:r>
+      </w:fldSimple>
       <w:r>
         <w:t xml:space="preserve"> Relacja WYSYLA_POWIADOMIENIE</w:t>
       </w:r>
@@ -16004,51 +15030,25 @@
       <w:r>
         <w:t xml:space="preserve">Obraz </w:t>
       </w:r>
-      <w:r>
-        <w:fldChar w:fldCharType="begin"/>
-      </w:r>
-      <w:r>
-        <w:instrText xml:space="preserve"> STYLEREF 4 \s </w:instrText>
-      </w:r>
-      <w:r>
-        <w:fldChar w:fldCharType="separate"/>
-      </w:r>
-      <w:r>
-        <w:rPr>
-          <w:noProof/>
-        </w:rPr>
-        <w:t>2.3.2</w:t>
-      </w:r>
-      <w:r>
-        <w:rPr>
-          <w:noProof/>
-        </w:rPr>
-        <w:fldChar w:fldCharType="end"/>
-      </w:r>
+      <w:fldSimple w:instr=" STYLEREF 2 \s ">
+        <w:r>
+          <w:rPr>
+            <w:noProof/>
+          </w:rPr>
+          <w:t>1</w:t>
+        </w:r>
+      </w:fldSimple>
       <w:r>
         <w:t>.</w:t>
       </w:r>
-      <w:r>
-        <w:fldChar w:fldCharType="begin"/>
-      </w:r>
-      <w:r>
-        <w:instrText xml:space="preserve"> SEQ Obraz \* ARABIC \s 4 </w:instrText>
-      </w:r>
-      <w:r>
-        <w:fldChar w:fldCharType="separate"/>
-      </w:r>
-      <w:r>
-        <w:rPr>
-          <w:noProof/>
-        </w:rPr>
-        <w:t>25</w:t>
-      </w:r>
-      <w:r>
-        <w:rPr>
-          <w:noProof/>
-        </w:rPr>
-        <w:fldChar w:fldCharType="end"/>
-      </w:r>
+      <w:fldSimple w:instr=" SEQ Obraz \* ARABIC \s 2 ">
+        <w:r>
+          <w:rPr>
+            <w:noProof/>
+          </w:rPr>
+          <w:t>40</w:t>
+        </w:r>
+      </w:fldSimple>
       <w:r>
         <w:t xml:space="preserve"> Relacja POWIADAMIA</w:t>
       </w:r>
@@ -16059,6 +15059,7 @@
         <w:pStyle w:val="Nagwek7"/>
       </w:pPr>
       <w:r>
+        <w:lastRenderedPageBreak/>
         <w:t>ZGLASZA</w:t>
       </w:r>
     </w:p>
@@ -16145,51 +15146,25 @@
       <w:r>
         <w:t xml:space="preserve">Obraz </w:t>
       </w:r>
-      <w:r>
-        <w:fldChar w:fldCharType="begin"/>
-      </w:r>
-      <w:r>
-        <w:instrText xml:space="preserve"> STYLEREF 4 \s </w:instrText>
-      </w:r>
-      <w:r>
-        <w:fldChar w:fldCharType="separate"/>
-      </w:r>
-      <w:r>
-        <w:rPr>
-          <w:noProof/>
-        </w:rPr>
-        <w:t>2.3.2</w:t>
-      </w:r>
-      <w:r>
-        <w:rPr>
-          <w:noProof/>
-        </w:rPr>
-        <w:fldChar w:fldCharType="end"/>
-      </w:r>
+      <w:fldSimple w:instr=" STYLEREF 2 \s ">
+        <w:r>
+          <w:rPr>
+            <w:noProof/>
+          </w:rPr>
+          <w:t>1</w:t>
+        </w:r>
+      </w:fldSimple>
       <w:r>
         <w:t>.</w:t>
       </w:r>
-      <w:r>
-        <w:fldChar w:fldCharType="begin"/>
-      </w:r>
-      <w:r>
-        <w:instrText xml:space="preserve"> SEQ Obraz \* ARABIC \s 4 </w:instrText>
-      </w:r>
-      <w:r>
-        <w:fldChar w:fldCharType="separate"/>
-      </w:r>
-      <w:r>
-        <w:rPr>
-          <w:noProof/>
-        </w:rPr>
-        <w:t>26</w:t>
-      </w:r>
-      <w:r>
-        <w:rPr>
-          <w:noProof/>
-        </w:rPr>
-        <w:fldChar w:fldCharType="end"/>
-      </w:r>
+      <w:fldSimple w:instr=" SEQ Obraz \* ARABIC \s 2 ">
+        <w:r>
+          <w:rPr>
+            <w:noProof/>
+          </w:rPr>
+          <w:t>41</w:t>
+        </w:r>
+      </w:fldSimple>
       <w:r>
         <w:t xml:space="preserve"> Relacja ZGLASZA</w:t>
       </w:r>
@@ -16215,6 +15190,7 @@
         <w:pStyle w:val="Nagwek6"/>
       </w:pPr>
       <w:r>
+        <w:lastRenderedPageBreak/>
         <w:t>Relacje użytkownika</w:t>
       </w:r>
     </w:p>
@@ -16303,51 +15279,25 @@
       <w:r>
         <w:t xml:space="preserve">Obraz </w:t>
       </w:r>
-      <w:r>
-        <w:fldChar w:fldCharType="begin"/>
-      </w:r>
-      <w:r>
-        <w:instrText xml:space="preserve"> STYLEREF 4 \s </w:instrText>
-      </w:r>
-      <w:r>
-        <w:fldChar w:fldCharType="separate"/>
-      </w:r>
-      <w:r>
-        <w:rPr>
-          <w:noProof/>
-        </w:rPr>
-        <w:t>2.3.2</w:t>
-      </w:r>
-      <w:r>
-        <w:rPr>
-          <w:noProof/>
-        </w:rPr>
-        <w:fldChar w:fldCharType="end"/>
-      </w:r>
+      <w:fldSimple w:instr=" STYLEREF 2 \s ">
+        <w:r>
+          <w:rPr>
+            <w:noProof/>
+          </w:rPr>
+          <w:t>1</w:t>
+        </w:r>
+      </w:fldSimple>
       <w:r>
         <w:t>.</w:t>
       </w:r>
-      <w:r>
-        <w:fldChar w:fldCharType="begin"/>
-      </w:r>
-      <w:r>
-        <w:instrText xml:space="preserve"> SEQ Obraz \* ARABIC \s 4 </w:instrText>
-      </w:r>
-      <w:r>
-        <w:fldChar w:fldCharType="separate"/>
-      </w:r>
-      <w:r>
-        <w:rPr>
-          <w:noProof/>
-        </w:rPr>
-        <w:t>27</w:t>
-      </w:r>
-      <w:r>
-        <w:rPr>
-          <w:noProof/>
-        </w:rPr>
-        <w:fldChar w:fldCharType="end"/>
-      </w:r>
+      <w:fldSimple w:instr=" SEQ Obraz \* ARABIC \s 2 ">
+        <w:r>
+          <w:rPr>
+            <w:noProof/>
+          </w:rPr>
+          <w:t>42</w:t>
+        </w:r>
+      </w:fldSimple>
       <w:r>
         <w:t xml:space="preserve"> Relacja MA_USTAWIENIA</w:t>
       </w:r>
@@ -16438,51 +15388,25 @@
       <w:r>
         <w:t xml:space="preserve">Obraz </w:t>
       </w:r>
-      <w:r>
-        <w:fldChar w:fldCharType="begin"/>
-      </w:r>
-      <w:r>
-        <w:instrText xml:space="preserve"> STYLEREF 4 \s </w:instrText>
-      </w:r>
-      <w:r>
-        <w:fldChar w:fldCharType="separate"/>
-      </w:r>
-      <w:r>
-        <w:rPr>
-          <w:noProof/>
-        </w:rPr>
-        <w:t>2.3.2</w:t>
-      </w:r>
-      <w:r>
-        <w:rPr>
-          <w:noProof/>
-        </w:rPr>
-        <w:fldChar w:fldCharType="end"/>
-      </w:r>
+      <w:fldSimple w:instr=" STYLEREF 2 \s ">
+        <w:r>
+          <w:rPr>
+            <w:noProof/>
+          </w:rPr>
+          <w:t>1</w:t>
+        </w:r>
+      </w:fldSimple>
       <w:r>
         <w:t>.</w:t>
       </w:r>
-      <w:r>
-        <w:fldChar w:fldCharType="begin"/>
-      </w:r>
-      <w:r>
-        <w:instrText xml:space="preserve"> SEQ Obraz \* ARABIC \s 4 </w:instrText>
-      </w:r>
-      <w:r>
-        <w:fldChar w:fldCharType="separate"/>
-      </w:r>
-      <w:r>
-        <w:rPr>
-          <w:noProof/>
-        </w:rPr>
-        <w:t>28</w:t>
-      </w:r>
-      <w:r>
-        <w:rPr>
-          <w:noProof/>
-        </w:rPr>
-        <w:fldChar w:fldCharType="end"/>
-      </w:r>
+      <w:fldSimple w:instr=" SEQ Obraz \* ARABIC \s 2 ">
+        <w:r>
+          <w:rPr>
+            <w:noProof/>
+          </w:rPr>
+          <w:t>43</w:t>
+        </w:r>
+      </w:fldSimple>
       <w:r>
         <w:t xml:space="preserve"> Relacja MA_OGROD</w:t>
       </w:r>
@@ -16528,6 +15452,7 @@
         <w:rPr>
           <w:noProof/>
         </w:rPr>
+        <w:lastRenderedPageBreak/>
         <w:drawing>
           <wp:inline distT="0" distB="0" distL="0" distR="0" wp14:anchorId="1449C731" wp14:editId="3E0DEE72">
             <wp:extent cx="5039360" cy="3231515"/>
@@ -16573,51 +15498,25 @@
       <w:r>
         <w:t xml:space="preserve">Obraz </w:t>
       </w:r>
-      <w:r>
-        <w:fldChar w:fldCharType="begin"/>
-      </w:r>
-      <w:r>
-        <w:instrText xml:space="preserve"> STYLEREF 4 \s </w:instrText>
-      </w:r>
-      <w:r>
-        <w:fldChar w:fldCharType="separate"/>
-      </w:r>
-      <w:r>
-        <w:rPr>
-          <w:noProof/>
-        </w:rPr>
-        <w:t>2.3.2</w:t>
-      </w:r>
-      <w:r>
-        <w:rPr>
-          <w:noProof/>
-        </w:rPr>
-        <w:fldChar w:fldCharType="end"/>
-      </w:r>
+      <w:fldSimple w:instr=" STYLEREF 2 \s ">
+        <w:r>
+          <w:rPr>
+            <w:noProof/>
+          </w:rPr>
+          <w:t>1</w:t>
+        </w:r>
+      </w:fldSimple>
       <w:r>
         <w:t>.</w:t>
       </w:r>
-      <w:r>
-        <w:fldChar w:fldCharType="begin"/>
-      </w:r>
-      <w:r>
-        <w:instrText xml:space="preserve"> SEQ Obraz \* ARABIC \s 4 </w:instrText>
-      </w:r>
-      <w:r>
-        <w:fldChar w:fldCharType="separate"/>
-      </w:r>
-      <w:r>
-        <w:rPr>
-          <w:noProof/>
-        </w:rPr>
-        <w:t>29</w:t>
-      </w:r>
-      <w:r>
-        <w:rPr>
-          <w:noProof/>
-        </w:rPr>
-        <w:fldChar w:fldCharType="end"/>
-      </w:r>
+      <w:fldSimple w:instr=" SEQ Obraz \* ARABIC \s 2 ">
+        <w:r>
+          <w:rPr>
+            <w:noProof/>
+          </w:rPr>
+          <w:t>44</w:t>
+        </w:r>
+      </w:fldSimple>
       <w:r>
         <w:t xml:space="preserve"> Relacja MA_DZIALKE</w:t>
       </w:r>
@@ -16769,6 +15668,7 @@
         <w:rPr>
           <w:noProof/>
         </w:rPr>
+        <w:lastRenderedPageBreak/>
         <w:drawing>
           <wp:inline distT="0" distB="0" distL="0" distR="0" wp14:anchorId="72586528" wp14:editId="7A28B629">
             <wp:extent cx="5039360" cy="926465"/>
@@ -16814,51 +15714,25 @@
       <w:r>
         <w:t xml:space="preserve">Obraz </w:t>
       </w:r>
-      <w:r>
-        <w:fldChar w:fldCharType="begin"/>
-      </w:r>
-      <w:r>
-        <w:instrText xml:space="preserve"> STYLEREF 4 \s </w:instrText>
-      </w:r>
-      <w:r>
-        <w:fldChar w:fldCharType="separate"/>
-      </w:r>
-      <w:r>
-        <w:rPr>
-          <w:noProof/>
-        </w:rPr>
-        <w:t>2.3.2</w:t>
-      </w:r>
-      <w:r>
-        <w:rPr>
-          <w:noProof/>
-        </w:rPr>
-        <w:fldChar w:fldCharType="end"/>
-      </w:r>
+      <w:fldSimple w:instr=" STYLEREF 2 \s ">
+        <w:r>
+          <w:rPr>
+            <w:noProof/>
+          </w:rPr>
+          <w:t>2</w:t>
+        </w:r>
+      </w:fldSimple>
       <w:r>
         <w:t>.</w:t>
       </w:r>
-      <w:r>
-        <w:fldChar w:fldCharType="begin"/>
-      </w:r>
-      <w:r>
-        <w:instrText xml:space="preserve"> SEQ Obraz \* ARABIC \s 4 </w:instrText>
-      </w:r>
-      <w:r>
-        <w:fldChar w:fldCharType="separate"/>
-      </w:r>
-      <w:r>
-        <w:rPr>
-          <w:noProof/>
-        </w:rPr>
-        <w:t>1</w:t>
-      </w:r>
-      <w:r>
-        <w:rPr>
-          <w:noProof/>
-        </w:rPr>
-        <w:fldChar w:fldCharType="end"/>
-      </w:r>
+      <w:fldSimple w:instr=" SEQ Obraz \* ARABIC \s 2 ">
+        <w:r>
+          <w:rPr>
+            <w:noProof/>
+          </w:rPr>
+          <w:t>1</w:t>
+        </w:r>
+      </w:fldSimple>
       <w:r>
         <w:t xml:space="preserve"> Parametry bazy danych</w:t>
       </w:r>
@@ -16943,51 +15817,25 @@
       <w:r>
         <w:t xml:space="preserve">Obraz </w:t>
       </w:r>
-      <w:r>
-        <w:fldChar w:fldCharType="begin"/>
-      </w:r>
-      <w:r>
-        <w:instrText xml:space="preserve"> STYLEREF 4 \s </w:instrText>
-      </w:r>
-      <w:r>
-        <w:fldChar w:fldCharType="separate"/>
-      </w:r>
-      <w:r>
-        <w:rPr>
-          <w:noProof/>
-        </w:rPr>
-        <w:t>2.3.2</w:t>
-      </w:r>
-      <w:r>
-        <w:rPr>
-          <w:noProof/>
-        </w:rPr>
-        <w:fldChar w:fldCharType="end"/>
-      </w:r>
+      <w:fldSimple w:instr=" STYLEREF 2 \s ">
+        <w:r>
+          <w:rPr>
+            <w:noProof/>
+          </w:rPr>
+          <w:t>2</w:t>
+        </w:r>
+      </w:fldSimple>
       <w:r>
         <w:t>.</w:t>
       </w:r>
-      <w:r>
-        <w:fldChar w:fldCharType="begin"/>
-      </w:r>
-      <w:r>
-        <w:instrText xml:space="preserve"> SEQ Obraz \* ARABIC \s 4 </w:instrText>
-      </w:r>
-      <w:r>
-        <w:fldChar w:fldCharType="separate"/>
-      </w:r>
-      <w:r>
-        <w:rPr>
-          <w:noProof/>
-        </w:rPr>
-        <w:t>2</w:t>
-      </w:r>
-      <w:r>
-        <w:rPr>
-          <w:noProof/>
-        </w:rPr>
-        <w:fldChar w:fldCharType="end"/>
-      </w:r>
+      <w:fldSimple w:instr=" SEQ Obraz \* ARABIC \s 2 ">
+        <w:r>
+          <w:rPr>
+            <w:noProof/>
+          </w:rPr>
+          <w:t>2</w:t>
+        </w:r>
+      </w:fldSimple>
       <w:r>
         <w:t xml:space="preserve"> Parametry maila</w:t>
       </w:r>
@@ -17059,51 +15907,25 @@
       <w:r>
         <w:t xml:space="preserve">Obraz </w:t>
       </w:r>
-      <w:r>
-        <w:fldChar w:fldCharType="begin"/>
-      </w:r>
-      <w:r>
-        <w:instrText xml:space="preserve"> STYLEREF 4 \s </w:instrText>
-      </w:r>
-      <w:r>
-        <w:fldChar w:fldCharType="separate"/>
-      </w:r>
-      <w:r>
-        <w:rPr>
-          <w:noProof/>
-        </w:rPr>
-        <w:t>2.3.2</w:t>
-      </w:r>
-      <w:r>
-        <w:rPr>
-          <w:noProof/>
-        </w:rPr>
-        <w:fldChar w:fldCharType="end"/>
-      </w:r>
+      <w:fldSimple w:instr=" STYLEREF 2 \s ">
+        <w:r>
+          <w:rPr>
+            <w:noProof/>
+          </w:rPr>
+          <w:t>2</w:t>
+        </w:r>
+      </w:fldSimple>
       <w:r>
         <w:t>.</w:t>
       </w:r>
-      <w:r>
-        <w:fldChar w:fldCharType="begin"/>
-      </w:r>
-      <w:r>
-        <w:instrText xml:space="preserve"> SEQ Obraz \* ARABIC \s 4 </w:instrText>
-      </w:r>
-      <w:r>
-        <w:fldChar w:fldCharType="separate"/>
-      </w:r>
-      <w:r>
-        <w:rPr>
-          <w:noProof/>
-        </w:rPr>
-        <w:t>3</w:t>
-      </w:r>
-      <w:r>
-        <w:rPr>
-          <w:noProof/>
-        </w:rPr>
-        <w:fldChar w:fldCharType="end"/>
-      </w:r>
+      <w:fldSimple w:instr=" SEQ Obraz \* ARABIC \s 2 ">
+        <w:r>
+          <w:rPr>
+            <w:noProof/>
+          </w:rPr>
+          <w:t>3</w:t>
+        </w:r>
+      </w:fldSimple>
       <w:r>
         <w:t xml:space="preserve"> Uruchomiona baza danych</w:t>
       </w:r>
@@ -17123,12 +15945,14 @@
         <w:pStyle w:val="TekstNormalny"/>
         <w:rPr>
           <w:rFonts w:ascii="Courier New" w:hAnsi="Courier New" w:cs="Courier New"/>
+          <w:lang w:val="en-US"/>
         </w:rPr>
       </w:pPr>
       <w:proofErr w:type="spellStart"/>
       <w:r>
         <w:rPr>
           <w:rFonts w:ascii="Courier New" w:hAnsi="Courier New" w:cs="Courier New"/>
+          <w:lang w:val="en-US"/>
         </w:rPr>
         <w:t>mvn</w:t>
       </w:r>
@@ -17136,64 +15960,25 @@
       <w:r>
         <w:rPr>
           <w:rFonts w:ascii="Courier New" w:hAnsi="Courier New" w:cs="Courier New"/>
-        </w:rPr>
-        <w:t xml:space="preserve"> </w:t>
+          <w:lang w:val="en-US"/>
+        </w:rPr>
+        <w:t xml:space="preserve"> clean install -D </w:t>
       </w:r>
       <w:proofErr w:type="spellStart"/>
       <w:r>
         <w:rPr>
           <w:rFonts w:ascii="Courier New" w:hAnsi="Courier New" w:cs="Courier New"/>
-        </w:rPr>
-        <w:t>clean</w:t>
+          <w:lang w:val="en-US"/>
+        </w:rPr>
+        <w:t>seed.database</w:t>
       </w:r>
       <w:proofErr w:type="spellEnd"/>
       <w:r>
         <w:rPr>
           <w:rFonts w:ascii="Courier New" w:hAnsi="Courier New" w:cs="Courier New"/>
-        </w:rPr>
-        <w:t xml:space="preserve"> </w:t>
-      </w:r>
-      <w:proofErr w:type="spellStart"/>
-      <w:r>
-        <w:rPr>
-          <w:rFonts w:ascii="Courier New" w:hAnsi="Courier New" w:cs="Courier New"/>
-        </w:rPr>
-        <w:t>install</w:t>
-      </w:r>
-      <w:proofErr w:type="spellEnd"/>
-      <w:r>
-        <w:rPr>
-          <w:rFonts w:ascii="Courier New" w:hAnsi="Courier New" w:cs="Courier New"/>
-        </w:rPr>
-        <w:t xml:space="preserve"> -D </w:t>
-      </w:r>
-      <w:proofErr w:type="spellStart"/>
-      <w:r>
-        <w:rPr>
-          <w:rFonts w:ascii="Courier New" w:hAnsi="Courier New" w:cs="Courier New"/>
-        </w:rPr>
-        <w:t>seed.database</w:t>
-      </w:r>
-      <w:proofErr w:type="spellEnd"/>
-      <w:r>
-        <w:rPr>
-          <w:rFonts w:ascii="Courier New" w:hAnsi="Courier New" w:cs="Courier New"/>
-        </w:rPr>
-        <w:t>=</w:t>
-      </w:r>
-      <w:proofErr w:type="spellStart"/>
-      <w:r>
-        <w:rPr>
-          <w:rFonts w:ascii="Courier New" w:hAnsi="Courier New" w:cs="Courier New"/>
-        </w:rPr>
-        <w:t>true</w:t>
-      </w:r>
-      <w:proofErr w:type="spellEnd"/>
-      <w:r>
-        <w:rPr>
-          <w:rFonts w:ascii="Courier New" w:hAnsi="Courier New" w:cs="Courier New"/>
-        </w:rPr>
-        <w:t xml:space="preserve">  </w:t>
+          <w:lang w:val="en-US"/>
+        </w:rPr>
+        <w:t xml:space="preserve">=true  </w:t>
       </w:r>
     </w:p>
     <w:p>
@@ -17213,7 +15998,11 @@
       </w:r>
       <w:proofErr w:type="spellEnd"/>
       <w:r>
-        <w:t xml:space="preserve">. Jeśli ostatnia część nie jest potrzebna, można wykonać tą komendę bez argumentu lub zamieniając jego wartość na </w:t>
+        <w:t xml:space="preserve">. Jeśli ostatnia część nie </w:t>
+      </w:r>
+      <w:r>
+        <w:lastRenderedPageBreak/>
+        <w:t xml:space="preserve">jest potrzebna, można wykonać tą komendę bez argumentu lub zamieniając jego wartość na </w:t>
       </w:r>
       <w:proofErr w:type="spellStart"/>
       <w:r>
@@ -17364,51 +16153,25 @@
       <w:r>
         <w:t xml:space="preserve">Obraz </w:t>
       </w:r>
-      <w:r>
-        <w:fldChar w:fldCharType="begin"/>
-      </w:r>
-      <w:r>
-        <w:instrText xml:space="preserve"> STYLEREF 4 \s </w:instrText>
-      </w:r>
-      <w:r>
-        <w:fldChar w:fldCharType="separate"/>
-      </w:r>
-      <w:r>
-        <w:rPr>
-          <w:noProof/>
-        </w:rPr>
-        <w:t>2.3.2</w:t>
-      </w:r>
-      <w:r>
-        <w:rPr>
-          <w:noProof/>
-        </w:rPr>
-        <w:fldChar w:fldCharType="end"/>
-      </w:r>
+      <w:fldSimple w:instr=" STYLEREF 2 \s ">
+        <w:r>
+          <w:rPr>
+            <w:noProof/>
+          </w:rPr>
+          <w:t>2</w:t>
+        </w:r>
+      </w:fldSimple>
       <w:r>
         <w:t>.</w:t>
       </w:r>
-      <w:r>
-        <w:fldChar w:fldCharType="begin"/>
-      </w:r>
-      <w:r>
-        <w:instrText xml:space="preserve"> SEQ Obraz \* ARABIC \s 4 </w:instrText>
-      </w:r>
-      <w:r>
-        <w:fldChar w:fldCharType="separate"/>
-      </w:r>
-      <w:r>
-        <w:rPr>
-          <w:noProof/>
-        </w:rPr>
-        <w:t>4</w:t>
-      </w:r>
-      <w:r>
-        <w:rPr>
-          <w:noProof/>
-        </w:rPr>
-        <w:fldChar w:fldCharType="end"/>
-      </w:r>
+      <w:fldSimple w:instr=" SEQ Obraz \* ARABIC \s 2 ">
+        <w:r>
+          <w:rPr>
+            <w:noProof/>
+          </w:rPr>
+          <w:t>4</w:t>
+        </w:r>
+      </w:fldSimple>
       <w:r>
         <w:t xml:space="preserve"> Widok Swaggera</w:t>
       </w:r>
@@ -17450,6 +16213,7 @@
       </w:pPr>
       <w:bookmarkStart w:id="61" w:name="_Toc185703161"/>
       <w:r>
+        <w:lastRenderedPageBreak/>
         <w:t>Konfiguracja frontendu</w:t>
       </w:r>
       <w:bookmarkEnd w:id="61"/>
@@ -17535,69 +16299,66 @@
         <w:pStyle w:val="TekstNormalny"/>
         <w:rPr>
           <w:rFonts w:ascii="Courier New" w:hAnsi="Courier New" w:cs="Courier New"/>
+          <w:lang w:val="en-US"/>
+        </w:rPr>
+      </w:pPr>
+      <w:r>
+        <w:rPr>
+          <w:rFonts w:ascii="Courier New" w:hAnsi="Courier New" w:cs="Courier New"/>
+          <w:lang w:val="en-US"/>
+        </w:rPr>
+        <w:t>n</w:t>
+      </w:r>
+      <w:r>
+        <w:rPr>
+          <w:rFonts w:ascii="Courier New" w:hAnsi="Courier New" w:cs="Courier New"/>
+          <w:lang w:val="en-US"/>
+        </w:rPr>
+        <w:t>g serve</w:t>
+      </w:r>
+    </w:p>
+    <w:p>
+      <w:pPr>
+        <w:pStyle w:val="TekstNormalny"/>
+        <w:rPr>
+          <w:lang w:val="en-US"/>
+        </w:rPr>
+      </w:pPr>
+      <w:r>
+        <w:rPr>
+          <w:lang w:val="en-US"/>
+        </w:rPr>
+        <w:t>Albo</w:t>
+      </w:r>
+    </w:p>
+    <w:p>
+      <w:pPr>
+        <w:pStyle w:val="TekstNormalny"/>
+        <w:rPr>
+          <w:rFonts w:ascii="Courier New" w:hAnsi="Courier New" w:cs="Courier New"/>
+          <w:lang w:val="en-US"/>
         </w:rPr>
       </w:pPr>
       <w:proofErr w:type="spellStart"/>
       <w:r>
         <w:rPr>
           <w:rFonts w:ascii="Courier New" w:hAnsi="Courier New" w:cs="Courier New"/>
+          <w:lang w:val="en-US"/>
         </w:rPr>
         <w:t>n</w:t>
       </w:r>
       <w:r>
         <w:rPr>
           <w:rFonts w:ascii="Courier New" w:hAnsi="Courier New" w:cs="Courier New"/>
-        </w:rPr>
-        <w:t>g</w:t>
+          <w:lang w:val="en-US"/>
+        </w:rPr>
+        <w:t>pm</w:t>
       </w:r>
       <w:proofErr w:type="spellEnd"/>
       <w:r>
         <w:rPr>
           <w:rFonts w:ascii="Courier New" w:hAnsi="Courier New" w:cs="Courier New"/>
-        </w:rPr>
-        <w:t xml:space="preserve"> </w:t>
-      </w:r>
-      <w:proofErr w:type="spellStart"/>
-      <w:r>
-        <w:rPr>
-          <w:rFonts w:ascii="Courier New" w:hAnsi="Courier New" w:cs="Courier New"/>
-        </w:rPr>
-        <w:t>serve</w:t>
-      </w:r>
-      <w:proofErr w:type="spellEnd"/>
-    </w:p>
-    <w:p>
-      <w:pPr>
-        <w:pStyle w:val="TekstNormalny"/>
-      </w:pPr>
-      <w:r>
-        <w:t>Albo</w:t>
-      </w:r>
-    </w:p>
-    <w:p>
-      <w:pPr>
-        <w:pStyle w:val="TekstNormalny"/>
-        <w:rPr>
-          <w:rFonts w:ascii="Courier New" w:hAnsi="Courier New" w:cs="Courier New"/>
-        </w:rPr>
-      </w:pPr>
-      <w:proofErr w:type="spellStart"/>
-      <w:r>
-        <w:rPr>
-          <w:rFonts w:ascii="Courier New" w:hAnsi="Courier New" w:cs="Courier New"/>
-        </w:rPr>
-        <w:t>n</w:t>
-      </w:r>
-      <w:r>
-        <w:rPr>
-          <w:rFonts w:ascii="Courier New" w:hAnsi="Courier New" w:cs="Courier New"/>
-        </w:rPr>
-        <w:t>pm</w:t>
-      </w:r>
-      <w:proofErr w:type="spellEnd"/>
-      <w:r>
-        <w:rPr>
-          <w:rFonts w:ascii="Courier New" w:hAnsi="Courier New" w:cs="Courier New"/>
+          <w:lang w:val="en-US"/>
         </w:rPr>
         <w:t xml:space="preserve"> run start</w:t>
       </w:r>
@@ -17677,51 +16438,25 @@
       <w:r>
         <w:t xml:space="preserve">Obraz </w:t>
       </w:r>
-      <w:r>
-        <w:fldChar w:fldCharType="begin"/>
-      </w:r>
-      <w:r>
-        <w:instrText xml:space="preserve"> STYLEREF 4 \s </w:instrText>
-      </w:r>
-      <w:r>
-        <w:fldChar w:fldCharType="separate"/>
-      </w:r>
-      <w:r>
-        <w:rPr>
-          <w:noProof/>
-        </w:rPr>
-        <w:t>2.3.2</w:t>
-      </w:r>
-      <w:r>
-        <w:rPr>
-          <w:noProof/>
-        </w:rPr>
-        <w:fldChar w:fldCharType="end"/>
-      </w:r>
+      <w:fldSimple w:instr=" STYLEREF 2 \s ">
+        <w:r>
+          <w:rPr>
+            <w:noProof/>
+          </w:rPr>
+          <w:t>2</w:t>
+        </w:r>
+      </w:fldSimple>
       <w:r>
         <w:t>.</w:t>
       </w:r>
-      <w:r>
-        <w:fldChar w:fldCharType="begin"/>
-      </w:r>
-      <w:r>
-        <w:instrText xml:space="preserve"> SEQ Obraz \* ARABIC \s 4 </w:instrText>
-      </w:r>
-      <w:r>
-        <w:fldChar w:fldCharType="separate"/>
-      </w:r>
-      <w:r>
-        <w:rPr>
-          <w:noProof/>
-        </w:rPr>
-        <w:t>1</w:t>
-      </w:r>
-      <w:r>
-        <w:rPr>
-          <w:noProof/>
-        </w:rPr>
-        <w:fldChar w:fldCharType="end"/>
-      </w:r>
+      <w:fldSimple w:instr=" SEQ Obraz \* ARABIC \s 2 ">
+        <w:r>
+          <w:rPr>
+            <w:noProof/>
+          </w:rPr>
+          <w:t>5</w:t>
+        </w:r>
+      </w:fldSimple>
       <w:r>
         <w:t xml:space="preserve"> Widok strony głównej</w:t>
       </w:r>
@@ -17748,6 +16483,7 @@
       </w:pPr>
       <w:bookmarkStart w:id="63" w:name="_Toc185703162"/>
       <w:r>
+        <w:lastRenderedPageBreak/>
         <w:t xml:space="preserve">Aktualizacja danych pomiędzy </w:t>
       </w:r>
       <w:proofErr w:type="spellStart"/>
@@ -17776,7 +16512,13 @@
         <w:t xml:space="preserve"> itp.), należy</w:t>
       </w:r>
       <w:r>
-        <w:t xml:space="preserve"> go zresetować, a następnie przejść do dokumentacji OpenApi: </w:t>
+        <w:t xml:space="preserve"> go zresetować</w:t>
+      </w:r>
+      <w:r>
+        <w:t xml:space="preserve"> i </w:t>
+      </w:r>
+      <w:r>
+        <w:t xml:space="preserve">przejść do dokumentacji OpenApi: </w:t>
       </w:r>
       <w:hyperlink r:id="rId66" w:history="1">
         <w:r>
@@ -17787,25 +16529,22 @@
         </w:r>
       </w:hyperlink>
       <w:r>
-        <w:t xml:space="preserve">, </w:t>
-      </w:r>
-      <w:r>
-        <w:t>a</w:t>
-      </w:r>
-      <w:r>
-        <w:t> </w:t>
-      </w:r>
-      <w:r>
-        <w:t>następnie</w:t>
+        <w:t>,</w:t>
+      </w:r>
+    </w:p>
+    <w:p>
+      <w:pPr>
+        <w:pStyle w:val="TekstNormalny"/>
+        <w:ind w:firstLine="0"/>
+      </w:pPr>
+      <w:r>
+        <w:t>Następnie</w:t>
       </w:r>
       <w:r>
         <w:t xml:space="preserve"> </w:t>
       </w:r>
       <w:r>
-        <w:t>w widoku</w:t>
-      </w:r>
-      <w:r>
-        <w:t xml:space="preserve"> przejść pod ten adres </w:t>
+        <w:t xml:space="preserve">przejść pod ten adres </w:t>
       </w:r>
       <w:hyperlink r:id="rId67" w:tgtFrame="_blank" w:history="1">
         <w:r>
@@ -17880,51 +16619,25 @@
       <w:r>
         <w:t xml:space="preserve">Obraz </w:t>
       </w:r>
-      <w:r>
-        <w:fldChar w:fldCharType="begin"/>
-      </w:r>
-      <w:r>
-        <w:instrText xml:space="preserve"> STYLEREF 4 \s </w:instrText>
-      </w:r>
-      <w:r>
-        <w:fldChar w:fldCharType="separate"/>
-      </w:r>
-      <w:r>
-        <w:rPr>
-          <w:noProof/>
-        </w:rPr>
-        <w:t>2.3.2</w:t>
-      </w:r>
-      <w:r>
-        <w:rPr>
-          <w:noProof/>
-        </w:rPr>
-        <w:fldChar w:fldCharType="end"/>
-      </w:r>
+      <w:fldSimple w:instr=" STYLEREF 2 \s ">
+        <w:r>
+          <w:rPr>
+            <w:noProof/>
+          </w:rPr>
+          <w:t>2</w:t>
+        </w:r>
+      </w:fldSimple>
       <w:r>
         <w:t>.</w:t>
       </w:r>
-      <w:r>
-        <w:fldChar w:fldCharType="begin"/>
-      </w:r>
-      <w:r>
-        <w:instrText xml:space="preserve"> SEQ Obraz \* ARABIC \s 4 </w:instrText>
-      </w:r>
-      <w:r>
-        <w:fldChar w:fldCharType="separate"/>
-      </w:r>
-      <w:r>
-        <w:rPr>
-          <w:noProof/>
-        </w:rPr>
-        <w:t>1</w:t>
-      </w:r>
-      <w:r>
-        <w:rPr>
-          <w:noProof/>
-        </w:rPr>
-        <w:fldChar w:fldCharType="end"/>
-      </w:r>
+      <w:fldSimple w:instr=" SEQ Obraz \* ARABIC \s 2 ">
+        <w:r>
+          <w:rPr>
+            <w:noProof/>
+          </w:rPr>
+          <w:t>6</w:t>
+        </w:r>
+      </w:fldSimple>
       <w:r>
         <w:t xml:space="preserve"> Link do </w:t>
       </w:r>
@@ -17993,6 +16706,7 @@
         <w:pStyle w:val="TekstNormalny"/>
       </w:pPr>
       <w:r>
+        <w:lastRenderedPageBreak/>
         <w:t xml:space="preserve">Następnie należy przejść </w:t>
       </w:r>
       <w:r>
@@ -18139,51 +16853,25 @@
       <w:r>
         <w:t xml:space="preserve">Obraz </w:t>
       </w:r>
-      <w:r>
-        <w:fldChar w:fldCharType="begin"/>
-      </w:r>
-      <w:r>
-        <w:instrText xml:space="preserve"> STYLEREF 4 \s </w:instrText>
-      </w:r>
-      <w:r>
-        <w:fldChar w:fldCharType="separate"/>
-      </w:r>
-      <w:r>
-        <w:rPr>
-          <w:noProof/>
-        </w:rPr>
-        <w:t>2.3.2</w:t>
-      </w:r>
-      <w:r>
-        <w:rPr>
-          <w:noProof/>
-        </w:rPr>
-        <w:fldChar w:fldCharType="end"/>
-      </w:r>
+      <w:fldSimple w:instr=" STYLEREF 2 \s ">
+        <w:r>
+          <w:rPr>
+            <w:noProof/>
+          </w:rPr>
+          <w:t>2</w:t>
+        </w:r>
+      </w:fldSimple>
       <w:r>
         <w:t>.</w:t>
       </w:r>
-      <w:r>
-        <w:fldChar w:fldCharType="begin"/>
-      </w:r>
-      <w:r>
-        <w:instrText xml:space="preserve"> SEQ Obraz \* ARABIC \s 4 </w:instrText>
-      </w:r>
-      <w:r>
-        <w:fldChar w:fldCharType="separate"/>
-      </w:r>
-      <w:r>
-        <w:rPr>
-          <w:noProof/>
-        </w:rPr>
-        <w:t>2</w:t>
-      </w:r>
-      <w:r>
-        <w:rPr>
-          <w:noProof/>
-        </w:rPr>
-        <w:fldChar w:fldCharType="end"/>
-      </w:r>
+      <w:fldSimple w:instr=" SEQ Obraz \* ARABIC \s 2 ">
+        <w:r>
+          <w:rPr>
+            <w:noProof/>
+          </w:rPr>
+          <w:t>7</w:t>
+        </w:r>
+      </w:fldSimple>
       <w:r>
         <w:t xml:space="preserve"> </w:t>
       </w:r>
@@ -18325,17 +17013,62 @@
       </w:pPr>
       <w:bookmarkStart w:id="66" w:name="_Toc185703163"/>
       <w:r>
+        <w:lastRenderedPageBreak/>
         <w:t>Przedstawienie aplikacji</w:t>
       </w:r>
       <w:bookmarkEnd w:id="66"/>
-    </w:p>
-    <w:p/>
-    <w:p>
-      <w:r>
-        <w:t>TODO struktury:</w:t>
-      </w:r>
-      <w:r>
-        <w:br/>
+      <w:r>
+        <w:t>(TODO)</w:t>
+      </w:r>
+    </w:p>
+    <w:p>
+      <w:pPr>
+        <w:pStyle w:val="TekstNormalny"/>
+      </w:pPr>
+    </w:p>
+    <w:p>
+      <w:pPr>
+        <w:pStyle w:val="Nagwek3"/>
+      </w:pPr>
+      <w:r>
+        <w:t>Struktura backendu</w:t>
+      </w:r>
+    </w:p>
+    <w:p>
+      <w:pPr>
+        <w:pStyle w:val="TekstNormalny"/>
+      </w:pPr>
+      <w:proofErr w:type="spellStart"/>
+      <w:r>
+        <w:t>Lorem</w:t>
+      </w:r>
+      <w:proofErr w:type="spellEnd"/>
+      <w:r>
+        <w:t xml:space="preserve"> </w:t>
+      </w:r>
+      <w:proofErr w:type="spellStart"/>
+      <w:r>
+        <w:t>ipsum</w:t>
+      </w:r>
+      <w:proofErr w:type="spellEnd"/>
+      <w:r>
+        <w:t xml:space="preserve"> </w:t>
+      </w:r>
+      <w:proofErr w:type="spellStart"/>
+      <w:r>
+        <w:t>rence</w:t>
+      </w:r>
+      <w:proofErr w:type="spellEnd"/>
+      <w:r>
+        <w:t xml:space="preserve"> z </w:t>
+      </w:r>
+      <w:proofErr w:type="spellStart"/>
+      <w:r>
+        <w:t>gipsum</w:t>
+      </w:r>
+      <w:proofErr w:type="spellEnd"/>
+      <w:r>
+        <w:t>.</w:t>
       </w:r>
     </w:p>
     <w:p>
@@ -18402,6 +17135,23 @@
         <w:t>)</w:t>
       </w:r>
     </w:p>
+    <w:p/>
+    <w:p>
+      <w:pPr>
+        <w:pStyle w:val="Nagwek3"/>
+      </w:pPr>
+      <w:r>
+        <w:t>Struktura backendu</w:t>
+      </w:r>
+    </w:p>
+    <w:p>
+      <w:pPr>
+        <w:pStyle w:val="TekstNormalny"/>
+      </w:pPr>
+      <w:r>
+        <w:t>TODO</w:t>
+      </w:r>
+    </w:p>
     <w:p>
       <w:pPr>
         <w:jc w:val="left"/>
@@ -18423,26 +17173,22 @@
       </w:pPr>
       <w:r>
         <w:lastRenderedPageBreak/>
-        <w:t>Główny widok aplikacji(TODO)</w:t>
-      </w:r>
-    </w:p>
-    <w:p>
-      <w:pPr>
-        <w:pStyle w:val="TekstNormalny"/>
-      </w:pPr>
-      <w:r>
-        <w:t>Poniżej będą widoki poszczególnych stron na frontendzie.</w:t>
-      </w:r>
-    </w:p>
-    <w:p>
+        <w:t>Główny widok aplikacji</w:t>
+      </w:r>
+    </w:p>
+    <w:p>
+      <w:pPr>
+        <w:keepNext/>
+        <w:jc w:val="center"/>
+      </w:pPr>
       <w:r>
         <w:rPr>
           <w:noProof/>
         </w:rPr>
         <w:drawing>
-          <wp:inline distT="0" distB="0" distL="0" distR="0" wp14:anchorId="5149E84D" wp14:editId="7BADF6BA">
-            <wp:extent cx="5039360" cy="3675380"/>
-            <wp:effectExtent l="0" t="0" r="8890" b="1270"/>
+          <wp:inline distT="0" distB="0" distL="0" distR="0" wp14:anchorId="5149E84D" wp14:editId="6553A356">
+            <wp:extent cx="4762500" cy="3473456"/>
+            <wp:effectExtent l="0" t="0" r="0" b="0"/>
             <wp:docPr id="289675647" name="Obraz 1"/>
             <wp:cNvGraphicFramePr>
               <a:graphicFrameLocks xmlns:a="http://schemas.openxmlformats.org/drawingml/2006/main" noChangeAspect="1"/>
@@ -18463,7 +17209,7 @@
                   <pic:spPr>
                     <a:xfrm>
                       <a:off x="0" y="0"/>
-                      <a:ext cx="5039360" cy="3675380"/>
+                      <a:ext cx="4764387" cy="3474832"/>
                     </a:xfrm>
                     <a:prstGeom prst="rect">
                       <a:avLst/>
@@ -18476,122 +17222,150 @@
         </w:drawing>
       </w:r>
     </w:p>
+    <w:p>
+      <w:pPr>
+        <w:pStyle w:val="Legenda"/>
+      </w:pPr>
+      <w:r>
+        <w:t xml:space="preserve">Obraz </w:t>
+      </w:r>
+      <w:fldSimple w:instr=" STYLEREF 2 \s ">
+        <w:r>
+          <w:rPr>
+            <w:noProof/>
+          </w:rPr>
+          <w:t>3</w:t>
+        </w:r>
+      </w:fldSimple>
+      <w:r>
+        <w:t>.</w:t>
+      </w:r>
+      <w:fldSimple w:instr=" SEQ Obraz \* ARABIC \s 2 ">
+        <w:r>
+          <w:rPr>
+            <w:noProof/>
+          </w:rPr>
+          <w:t>1</w:t>
+        </w:r>
+      </w:fldSimple>
+      <w:r>
+        <w:t xml:space="preserve"> Główny widok aplikacji</w:t>
+      </w:r>
+    </w:p>
+    <w:p>
+      <w:pPr>
+        <w:pStyle w:val="Nagwek3"/>
+      </w:pPr>
+      <w:bookmarkStart w:id="67" w:name="_Toc185703164"/>
+      <w:r>
+        <w:t>Logowanie i rejestracja</w:t>
+      </w:r>
+      <w:bookmarkEnd w:id="67"/>
+    </w:p>
+    <w:p>
+      <w:pPr>
+        <w:pStyle w:val="Nagwek4"/>
+      </w:pPr>
+      <w:bookmarkStart w:id="68" w:name="_Toc185703165"/>
+      <w:r>
+        <w:t>Logowanie</w:t>
+      </w:r>
+      <w:bookmarkEnd w:id="68"/>
+    </w:p>
     <w:p/>
     <w:p>
       <w:pPr>
+        <w:pStyle w:val="Nagwek4"/>
+      </w:pPr>
+      <w:bookmarkStart w:id="69" w:name="_Toc185703166"/>
+      <w:r>
+        <w:t>Proces rejestracji</w:t>
+      </w:r>
+      <w:bookmarkEnd w:id="69"/>
+    </w:p>
+    <w:p>
+      <w:pPr>
         <w:pStyle w:val="Nagwek3"/>
       </w:pPr>
-      <w:bookmarkStart w:id="67" w:name="_Toc185703164"/>
-      <w:r>
-        <w:t>Logowanie i rejestracja</w:t>
-      </w:r>
-      <w:bookmarkEnd w:id="67"/>
+      <w:bookmarkStart w:id="70" w:name="_Toc185703167"/>
+      <w:r>
+        <w:t>CRUD pracownika aplikacji</w:t>
+      </w:r>
+      <w:bookmarkEnd w:id="70"/>
+    </w:p>
+    <w:p/>
+    <w:p>
+      <w:pPr>
+        <w:pStyle w:val="Nagwek3"/>
+      </w:pPr>
+      <w:bookmarkStart w:id="71" w:name="_Toc185703168"/>
+      <w:r>
+        <w:t>Przeglądanie ogólnodostępnych zasobów</w:t>
+      </w:r>
+      <w:bookmarkEnd w:id="71"/>
+    </w:p>
+    <w:p/>
+    <w:p>
+      <w:pPr>
+        <w:pStyle w:val="Nagwek3"/>
+      </w:pPr>
+      <w:bookmarkStart w:id="72" w:name="_Toc185703169"/>
+      <w:r>
+        <w:t>Zarządzanie swoimi zasobami</w:t>
+      </w:r>
+      <w:bookmarkEnd w:id="72"/>
     </w:p>
     <w:p>
       <w:pPr>
         <w:pStyle w:val="Nagwek4"/>
       </w:pPr>
-      <w:bookmarkStart w:id="68" w:name="_Toc185703165"/>
-      <w:r>
-        <w:t>Logowanie</w:t>
-      </w:r>
-      <w:bookmarkEnd w:id="68"/>
+      <w:bookmarkStart w:id="73" w:name="_Toc185703170"/>
+      <w:r>
+        <w:t>Przykładowa walidacja dla tworzenia, edytowania oraz usuwania roślin</w:t>
+      </w:r>
+      <w:bookmarkEnd w:id="73"/>
+    </w:p>
+    <w:p>
+      <w:pPr>
+        <w:pStyle w:val="Nagwek4"/>
+      </w:pPr>
+      <w:bookmarkStart w:id="74" w:name="_Toc185703171"/>
+      <w:r>
+        <w:t>Przykład działania walidacji</w:t>
+      </w:r>
+      <w:bookmarkEnd w:id="74"/>
     </w:p>
     <w:p/>
     <w:p>
       <w:pPr>
         <w:pStyle w:val="Nagwek4"/>
       </w:pPr>
-      <w:bookmarkStart w:id="69" w:name="_Toc185703166"/>
-      <w:r>
-        <w:t>Proces rejestracji</w:t>
-      </w:r>
-      <w:bookmarkEnd w:id="69"/>
-    </w:p>
-    <w:p>
-      <w:pPr>
-        <w:pStyle w:val="Nagwek3"/>
-      </w:pPr>
-      <w:bookmarkStart w:id="70" w:name="_Toc185703167"/>
-      <w:r>
-        <w:t>CRUD pracownika aplikacji</w:t>
-      </w:r>
-      <w:bookmarkEnd w:id="70"/>
-    </w:p>
-    <w:p/>
-    <w:p>
-      <w:pPr>
-        <w:pStyle w:val="Nagwek3"/>
-      </w:pPr>
-      <w:bookmarkStart w:id="71" w:name="_Toc185703168"/>
-      <w:r>
-        <w:t>Przeglądanie ogólnodostępnych zasobów</w:t>
-      </w:r>
-      <w:bookmarkEnd w:id="71"/>
-    </w:p>
-    <w:p/>
-    <w:p>
-      <w:pPr>
-        <w:pStyle w:val="Nagwek3"/>
-      </w:pPr>
-      <w:bookmarkStart w:id="72" w:name="_Toc185703169"/>
-      <w:r>
-        <w:t>Zarządzanie swoimi zasobami</w:t>
-      </w:r>
-      <w:bookmarkEnd w:id="72"/>
+      <w:bookmarkStart w:id="75" w:name="_Toc185703172"/>
+      <w:r>
+        <w:t xml:space="preserve">Przykładowa walidacja dla dodawania, </w:t>
+      </w:r>
+      <w:r>
+        <w:t>edytowania</w:t>
+      </w:r>
+      <w:r>
+        <w:t xml:space="preserve"> oraz usuwania rośliny na działce</w:t>
+      </w:r>
+      <w:bookmarkEnd w:id="75"/>
+    </w:p>
+    <w:p>
+      <w:pPr>
+        <w:pStyle w:val="TekstNormalny"/>
+      </w:pPr>
+      <w:r>
+        <w:t>TODO</w:t>
+      </w:r>
     </w:p>
     <w:p>
       <w:pPr>
         <w:pStyle w:val="Nagwek4"/>
       </w:pPr>
-      <w:bookmarkStart w:id="73" w:name="_Toc185703170"/>
-      <w:r>
-        <w:t>Przykładowa walidacja dla tworzenia, edytowania oraz usuwania roślin</w:t>
-      </w:r>
-      <w:bookmarkEnd w:id="73"/>
-    </w:p>
-    <w:p>
-      <w:pPr>
-        <w:pStyle w:val="Nagwek4"/>
-      </w:pPr>
-      <w:bookmarkStart w:id="74" w:name="_Toc185703171"/>
-      <w:r>
-        <w:t>Przykład działania walidacji</w:t>
-      </w:r>
-      <w:bookmarkEnd w:id="74"/>
-    </w:p>
-    <w:p/>
-    <w:p>
-      <w:pPr>
-        <w:pStyle w:val="Nagwek4"/>
-      </w:pPr>
-      <w:bookmarkStart w:id="75" w:name="_Toc185703172"/>
-      <w:r>
-        <w:t xml:space="preserve">Przykładowa walidacja dla dodawania, </w:t>
-      </w:r>
-      <w:r>
-        <w:t>edytowania</w:t>
-      </w:r>
-      <w:r>
-        <w:t xml:space="preserve"> oraz usuwania rośliny na działce</w:t>
-      </w:r>
-      <w:bookmarkEnd w:id="75"/>
-    </w:p>
-    <w:p>
-      <w:pPr>
-        <w:pStyle w:val="TekstNormalny"/>
-      </w:pPr>
-      <w:r>
-        <w:t>TODO</w:t>
-      </w:r>
-    </w:p>
-    <w:p>
-      <w:pPr>
-        <w:pStyle w:val="Nagwek4"/>
-      </w:pPr>
       <w:bookmarkStart w:id="76" w:name="_Toc185703173"/>
       <w:r>
-        <w:lastRenderedPageBreak/>
         <w:t>Przykład działania walidacji</w:t>
       </w:r>
       <w:bookmarkEnd w:id="76"/>
@@ -18611,42 +17385,21 @@
         <w:jc w:val="left"/>
       </w:pPr>
       <w:r>
+        <w:lastRenderedPageBreak/>
         <w:br w:type="page"/>
       </w:r>
-    </w:p>
-    <w:p>
-      <w:pPr>
-        <w:pStyle w:val="Nagwek2"/>
-      </w:pPr>
-      <w:bookmarkStart w:id="77" w:name="_Toc185703174"/>
-      <w:r>
-        <w:lastRenderedPageBreak/>
-        <w:t>Przedstawienie aplikacji</w:t>
-      </w:r>
-      <w:bookmarkEnd w:id="77"/>
-    </w:p>
-    <w:p>
-      <w:pPr>
-        <w:spacing w:line="360" w:lineRule="auto"/>
-        <w:jc w:val="left"/>
-        <w:rPr>
-          <w:rFonts w:asciiTheme="majorHAnsi" w:eastAsiaTheme="majorEastAsia" w:hAnsiTheme="majorHAnsi" w:cstheme="majorBidi"/>
-          <w:color w:val="2E74B5" w:themeColor="accent1" w:themeShade="BF"/>
-          <w:sz w:val="32"/>
-          <w:szCs w:val="32"/>
-        </w:rPr>
-      </w:pPr>
     </w:p>
     <w:p>
       <w:pPr>
         <w:pStyle w:val="Nagwek1"/>
         <w:spacing w:before="0" w:line="360" w:lineRule="auto"/>
       </w:pPr>
-      <w:bookmarkStart w:id="78" w:name="_Toc185703175"/>
-      <w:r>
+      <w:bookmarkStart w:id="77" w:name="_Toc185703175"/>
+      <w:r>
+        <w:lastRenderedPageBreak/>
         <w:t>Zakończenie</w:t>
       </w:r>
-      <w:bookmarkEnd w:id="78"/>
+      <w:bookmarkEnd w:id="77"/>
     </w:p>
     <w:p>
       <w:pPr>

</xml_diff>